<commit_message>
First pass at the second edition of the Reclamation version of the Minor Artes document. Moving away from large numerical skill bonuses and instead offering proficiency and expertise more often. Additionally, going to try out adding the use of hit dice as a resource for more martial oriented Minor Artes.
</commit_message>
<xml_diff>
--- a/Reclamation/Minor Artes R.docx
+++ b/Reclamation/Minor Artes R.docx
@@ -7091,120 +7091,57 @@
           <w:rFonts w:ascii="Goudy Old Style" w:hAnsi="Goudy Old Style" w:cs="Times New Roman"/>
           <w:sz w:val="24"/>
         </w:rPr>
+        <w:t xml:space="preserve">You gain </w:t>
+      </w:r>
+      <w:r>
+        <w:rPr>
+          <w:rFonts w:ascii="Goudy Old Style" w:hAnsi="Goudy Old Style" w:cs="Times New Roman"/>
+          <w:sz w:val="24"/>
+        </w:rPr>
+        <w:t>proficiency and expertise in Acrobatics</w:t>
+      </w:r>
+      <w:r>
+        <w:rPr>
+          <w:rFonts w:ascii="Goudy Old Style" w:hAnsi="Goudy Old Style" w:cs="Times New Roman"/>
+          <w:sz w:val="24"/>
+        </w:rPr>
+        <w:t>; additionally, y</w:t>
+      </w:r>
+      <w:r>
+        <w:rPr>
+          <w:rFonts w:ascii="Goudy Old Style" w:hAnsi="Goudy Old Style" w:cs="Times New Roman"/>
+          <w:sz w:val="24"/>
+        </w:rPr>
+        <w:t xml:space="preserve">ou have advantage on any Dexterity saving throws made to avoid danger while falling as well as on </w:t>
+      </w:r>
+      <w:r>
+        <w:rPr>
+          <w:rFonts w:ascii="Goudy Old Style" w:hAnsi="Goudy Old Style" w:cs="Times New Roman"/>
+          <w:sz w:val="24"/>
+        </w:rPr>
+        <w:t>Acrobatics</w:t>
+      </w:r>
+      <w:r>
+        <w:rPr>
+          <w:rFonts w:ascii="Goudy Old Style" w:hAnsi="Goudy Old Style" w:cs="Times New Roman"/>
+          <w:sz w:val="24"/>
+        </w:rPr>
+        <w:t xml:space="preserve"> checks made to </w:t>
+      </w:r>
+      <w:r>
+        <w:rPr>
+          <w:rFonts w:ascii="Goudy Old Style" w:hAnsi="Goudy Old Style" w:cs="Times New Roman"/>
+          <w:sz w:val="24"/>
+        </w:rPr>
         <w:lastRenderedPageBreak/>
-        <w:t>You gain p</w:t>
-      </w:r>
-      <w:r>
-        <w:rPr>
-          <w:rFonts w:ascii="Goudy Old Style" w:hAnsi="Goudy Old Style" w:cs="Times New Roman"/>
-          <w:sz w:val="24"/>
-        </w:rPr>
-        <w:t>roficiency</w:t>
-      </w:r>
-      <w:r>
-        <w:rPr>
-          <w:rFonts w:ascii="Goudy Old Style" w:hAnsi="Goudy Old Style" w:cs="Times New Roman"/>
-          <w:sz w:val="24"/>
-        </w:rPr>
-        <w:t xml:space="preserve">, expertise, </w:t>
-      </w:r>
-      <w:r>
-        <w:rPr>
-          <w:rFonts w:ascii="Goudy Old Style" w:hAnsi="Goudy Old Style" w:cs="Times New Roman"/>
-          <w:sz w:val="24"/>
-        </w:rPr>
-        <w:t>and</w:t>
-      </w:r>
-      <w:r>
-        <w:rPr>
-          <w:rFonts w:ascii="Goudy Old Style" w:hAnsi="Goudy Old Style" w:cs="Times New Roman"/>
-          <w:sz w:val="24"/>
-        </w:rPr>
-        <w:t xml:space="preserve"> a</w:t>
-      </w:r>
-      <w:r>
-        <w:rPr>
-          <w:rFonts w:ascii="Goudy Old Style" w:hAnsi="Goudy Old Style" w:cs="Times New Roman"/>
-          <w:sz w:val="24"/>
-        </w:rPr>
-        <w:t xml:space="preserve"> </w:t>
-      </w:r>
-      <w:r>
-        <w:rPr>
-          <w:rFonts w:ascii="Goudy Old Style" w:hAnsi="Goudy Old Style" w:cs="Times New Roman"/>
-          <w:sz w:val="24"/>
-        </w:rPr>
-        <w:t>natural +</w:t>
-      </w:r>
-      <w:r>
-        <w:rPr>
-          <w:rFonts w:ascii="Goudy Old Style" w:hAnsi="Goudy Old Style" w:cs="Times New Roman"/>
-          <w:sz w:val="24"/>
-        </w:rPr>
-        <w:t>15</w:t>
-      </w:r>
-      <w:r>
-        <w:rPr>
-          <w:rFonts w:ascii="Goudy Old Style" w:hAnsi="Goudy Old Style" w:cs="Times New Roman"/>
-          <w:sz w:val="24"/>
-        </w:rPr>
-        <w:t xml:space="preserve"> to Acrobatics</w:t>
-      </w:r>
-      <w:r>
-        <w:rPr>
-          <w:rFonts w:ascii="Goudy Old Style" w:hAnsi="Goudy Old Style" w:cs="Times New Roman"/>
-          <w:sz w:val="24"/>
-        </w:rPr>
-        <w:t>; additionally, y</w:t>
-      </w:r>
-      <w:r>
-        <w:rPr>
-          <w:rFonts w:ascii="Goudy Old Style" w:hAnsi="Goudy Old Style" w:cs="Times New Roman"/>
-          <w:sz w:val="24"/>
-        </w:rPr>
-        <w:t xml:space="preserve">ou have advantage on any Dexterity saving throws made to avoid danger while falling as well as on </w:t>
-      </w:r>
-      <w:r>
-        <w:rPr>
-          <w:rFonts w:ascii="Goudy Old Style" w:hAnsi="Goudy Old Style" w:cs="Times New Roman"/>
-          <w:sz w:val="24"/>
-        </w:rPr>
-        <w:t>Acrobatics</w:t>
-      </w:r>
-      <w:r>
-        <w:rPr>
-          <w:rFonts w:ascii="Goudy Old Style" w:hAnsi="Goudy Old Style" w:cs="Times New Roman"/>
-          <w:sz w:val="24"/>
-        </w:rPr>
-        <w:t xml:space="preserve"> checks made to land on your feet</w:t>
-      </w:r>
-      <w:r>
-        <w:rPr>
-          <w:rFonts w:ascii="Goudy Old Style" w:hAnsi="Goudy Old Style" w:cs="Times New Roman"/>
-          <w:sz w:val="24"/>
-        </w:rPr>
-        <w:t>; finally, d</w:t>
-      </w:r>
-      <w:r>
-        <w:rPr>
-          <w:rFonts w:ascii="Goudy Old Style" w:hAnsi="Goudy Old Style" w:cs="Times New Roman"/>
-          <w:sz w:val="24"/>
-        </w:rPr>
-        <w:t xml:space="preserve">ouble the </w:t>
-      </w:r>
-      <w:r>
-        <w:rPr>
-          <w:rFonts w:ascii="Goudy Old Style" w:hAnsi="Goudy Old Style" w:cs="Times New Roman"/>
-          <w:sz w:val="24"/>
-        </w:rPr>
-        <w:t xml:space="preserve">total </w:t>
-      </w:r>
-      <w:r>
-        <w:rPr>
-          <w:rFonts w:ascii="Goudy Old Style" w:hAnsi="Goudy Old Style" w:cs="Times New Roman"/>
-          <w:sz w:val="24"/>
-        </w:rPr>
-        <w:t>distance of your long jumps.</w:t>
+        <w:t>land on your feet</w:t>
+      </w:r>
+      <w:r>
+        <w:rPr>
+          <w:rFonts w:ascii="Goudy Old Style" w:hAnsi="Goudy Old Style" w:cs="Times New Roman"/>
+          <w:sz w:val="24"/>
+        </w:rPr>
+        <w:t>. You also receive no jump distance penalty for making a standing long or high jump. Finally, whenever you make a long or high jump you may choose one of the following bonuses to apply to the jump: (1) You may double the total height of the jump; (2) You may double the total length of the jump; (3) You may gain the benefits of the Dodge action until the start of your next turn; (4) You may negate any fall damage you would take resulting from the jump; (5) You may gain a bonus to the damage of the next melee attack you make before the end of your turn, this bonus is equal to 1d6 for every 10 total feet traveled during the jump.</w:t>
       </w:r>
     </w:p>
     <w:p>
@@ -7231,23 +7168,7 @@
           <w:rFonts w:ascii="Goudy Old Style" w:hAnsi="Goudy Old Style" w:cs="Times New Roman"/>
           <w:sz w:val="24"/>
         </w:rPr>
-        <w:t xml:space="preserve">This Minor </w:t>
-      </w:r>
-      <w:proofErr w:type="spellStart"/>
-      <w:r>
-        <w:rPr>
-          <w:rFonts w:ascii="Goudy Old Style" w:hAnsi="Goudy Old Style" w:cs="Times New Roman"/>
-          <w:sz w:val="24"/>
-        </w:rPr>
-        <w:t>Arte</w:t>
-      </w:r>
-      <w:proofErr w:type="spellEnd"/>
-      <w:r>
-        <w:rPr>
-          <w:rFonts w:ascii="Goudy Old Style" w:hAnsi="Goudy Old Style" w:cs="Times New Roman"/>
-          <w:sz w:val="24"/>
-        </w:rPr>
-        <w:t xml:space="preserve"> may be gained up to twice, choosing a different animal feature each time. Choose a distinct feature from a beast-type creature (such as the wings of a bat, the poison glands of a poison dart frog, or the three hearts of an octopus). You gain this feature as part of your form – modified to fit your size, depending on the creature it’s from. Work with your DM to determine what exact benefits and traits these features offer you and how they will mechanically function in the campaign.</w:t>
+        <w:t>This Minor Arte may be gained up to twice, choosing a different animal feature each time. Choose a distinct feature from a beast-type creature (such as the wings of a bat, the poison glands of a poison dart frog, or the three hearts of an octopus). You gain this feature as part of your form – modified to fit your size, depending on the creature it’s from. Work with your DM to determine what exact benefits and traits these features offer you and how they will mechanically function in the campaign.</w:t>
       </w:r>
     </w:p>
     <w:p>
@@ -7274,7 +7195,28 @@
           <w:rFonts w:ascii="Goudy Old Style" w:hAnsi="Goudy Old Style" w:cs="Times New Roman"/>
           <w:sz w:val="24"/>
         </w:rPr>
-        <w:t>You may attune to 2 additional magic items.</w:t>
+        <w:t>You gain proficiency and expertise in Arcana and y</w:t>
+      </w:r>
+      <w:r>
+        <w:rPr>
+          <w:rFonts w:ascii="Goudy Old Style" w:hAnsi="Goudy Old Style" w:cs="Times New Roman"/>
+          <w:sz w:val="24"/>
+        </w:rPr>
+        <w:t>ou may attune to 2 additional magic items</w:t>
+      </w:r>
+      <w:r>
+        <w:rPr>
+          <w:rFonts w:ascii="Goudy Old Style" w:hAnsi="Goudy Old Style" w:cs="Times New Roman"/>
+          <w:sz w:val="24"/>
+        </w:rPr>
+        <w:t>; additionally, for each magic item you are attuned to, you gain a +1 bonus to all your attack and damage rolls</w:t>
+      </w:r>
+      <w:r>
+        <w:rPr>
+          <w:rFonts w:ascii="Goudy Old Style" w:hAnsi="Goudy Old Style" w:cs="Times New Roman"/>
+          <w:sz w:val="24"/>
+        </w:rPr>
+        <w:t>.</w:t>
       </w:r>
     </w:p>
     <w:p>
@@ -7301,60 +7243,91 @@
           <w:rFonts w:ascii="Goudy Old Style" w:hAnsi="Goudy Old Style" w:cs="Times New Roman"/>
           <w:sz w:val="24"/>
         </w:rPr>
-        <w:t xml:space="preserve">Ballistic damage that you take is reduced by </w:t>
-      </w:r>
-      <w:r>
-        <w:rPr>
-          <w:rFonts w:ascii="Goudy Old Style" w:hAnsi="Goudy Old Style" w:cs="Times New Roman"/>
-          <w:sz w:val="24"/>
-        </w:rPr>
-        <w:t xml:space="preserve">10. Additionally, as a reaction to being hit by an attack that would deal ballistic damage, you may attempt to deflect the round. Make an attack roll with either a melee </w:t>
-      </w:r>
-      <w:proofErr w:type="gramStart"/>
-      <w:r>
-        <w:rPr>
-          <w:rFonts w:ascii="Goudy Old Style" w:hAnsi="Goudy Old Style" w:cs="Times New Roman"/>
-          <w:sz w:val="24"/>
-        </w:rPr>
-        <w:t>weapon</w:t>
-      </w:r>
-      <w:proofErr w:type="gramEnd"/>
-      <w:r>
-        <w:rPr>
-          <w:rFonts w:ascii="Goudy Old Style" w:hAnsi="Goudy Old Style" w:cs="Times New Roman"/>
-          <w:sz w:val="24"/>
-        </w:rPr>
-        <w:t xml:space="preserve"> you’re wielding or with an unarmed strike – either way, you must be proficient with your chosen weapon. If your total attack roll is greater than the assailant’s (treating an automatic hit as a 30), you completely deflect the round, reducing the damage you would take to 0. If you successfully deflect the round as part of this reaction, you may choose for it not to use your reaction for the round.</w:t>
-      </w:r>
-      <w:r>
-        <w:rPr>
-          <w:rFonts w:ascii="Goudy Old Style" w:hAnsi="Goudy Old Style" w:cs="Times New Roman"/>
-          <w:sz w:val="24"/>
-        </w:rPr>
-        <w:t xml:space="preserve"> You may do so </w:t>
-      </w:r>
-      <w:proofErr w:type="gramStart"/>
-      <w:r>
-        <w:rPr>
-          <w:rFonts w:ascii="Goudy Old Style" w:hAnsi="Goudy Old Style" w:cs="Times New Roman"/>
-          <w:sz w:val="24"/>
-        </w:rPr>
-        <w:t xml:space="preserve">a </w:t>
-      </w:r>
-      <w:r>
-        <w:rPr>
-          <w:rFonts w:ascii="Goudy Old Style" w:hAnsi="Goudy Old Style" w:cs="Times New Roman"/>
-          <w:sz w:val="24"/>
-        </w:rPr>
-        <w:t>number of</w:t>
-      </w:r>
-      <w:proofErr w:type="gramEnd"/>
-      <w:r>
-        <w:rPr>
-          <w:rFonts w:ascii="Goudy Old Style" w:hAnsi="Goudy Old Style" w:cs="Times New Roman"/>
-          <w:sz w:val="24"/>
-        </w:rPr>
-        <w:t xml:space="preserve"> times equal to 1 + your proficiency bonus and regain all expended uses upon completing a short or long rest</w:t>
+        <w:t>You reduce all piercing damage by 10.</w:t>
+      </w:r>
+      <w:r>
+        <w:rPr>
+          <w:rFonts w:ascii="Goudy Old Style" w:hAnsi="Goudy Old Style" w:cs="Times New Roman"/>
+          <w:sz w:val="24"/>
+        </w:rPr>
+        <w:t xml:space="preserve"> Additionally, </w:t>
+      </w:r>
+      <w:r>
+        <w:rPr>
+          <w:rFonts w:ascii="Goudy Old Style" w:hAnsi="Goudy Old Style" w:cs="Times New Roman"/>
+          <w:sz w:val="24"/>
+        </w:rPr>
+        <w:t>when you would be hit by a ranged attack that deals piercing damage</w:t>
+      </w:r>
+      <w:r>
+        <w:rPr>
+          <w:rFonts w:ascii="Goudy Old Style" w:hAnsi="Goudy Old Style" w:cs="Times New Roman"/>
+          <w:sz w:val="24"/>
+        </w:rPr>
+        <w:t xml:space="preserve">, you may </w:t>
+      </w:r>
+      <w:r>
+        <w:rPr>
+          <w:rFonts w:ascii="Goudy Old Style" w:hAnsi="Goudy Old Style" w:cs="Times New Roman"/>
+          <w:sz w:val="24"/>
+        </w:rPr>
+        <w:t>expend and roll a hit die to deflect it (no reaction required)</w:t>
+      </w:r>
+      <w:r>
+        <w:rPr>
+          <w:rFonts w:ascii="Goudy Old Style" w:hAnsi="Goudy Old Style" w:cs="Times New Roman"/>
+          <w:sz w:val="24"/>
+        </w:rPr>
+        <w:t xml:space="preserve">. Make an attack roll with either a melee weapon you’re wielding or with an unarmed strike – </w:t>
+      </w:r>
+      <w:r>
+        <w:rPr>
+          <w:rFonts w:ascii="Goudy Old Style" w:hAnsi="Goudy Old Style" w:cs="Times New Roman"/>
+          <w:sz w:val="24"/>
+        </w:rPr>
+        <w:t>adding the hit die roll as a bonus</w:t>
+      </w:r>
+      <w:r>
+        <w:rPr>
+          <w:rFonts w:ascii="Goudy Old Style" w:hAnsi="Goudy Old Style" w:cs="Times New Roman"/>
+          <w:sz w:val="24"/>
+        </w:rPr>
+        <w:t>. If your total attack roll is greater than the assailant’s</w:t>
+      </w:r>
+      <w:r>
+        <w:rPr>
+          <w:rFonts w:ascii="Goudy Old Style" w:hAnsi="Goudy Old Style" w:cs="Times New Roman"/>
+          <w:sz w:val="24"/>
+        </w:rPr>
+        <w:t xml:space="preserve"> attack roll</w:t>
+      </w:r>
+      <w:r>
+        <w:rPr>
+          <w:rFonts w:ascii="Goudy Old Style" w:hAnsi="Goudy Old Style" w:cs="Times New Roman"/>
+          <w:sz w:val="24"/>
+        </w:rPr>
+        <w:t xml:space="preserve">, </w:t>
+      </w:r>
+      <w:r>
+        <w:rPr>
+          <w:rFonts w:ascii="Goudy Old Style" w:hAnsi="Goudy Old Style" w:cs="Times New Roman"/>
+          <w:sz w:val="24"/>
+        </w:rPr>
+        <w:t xml:space="preserve">you completely deflect the round, reducing the damage you would take to 0. </w:t>
+      </w:r>
+      <w:r>
+        <w:rPr>
+          <w:rFonts w:ascii="Goudy Old Style" w:hAnsi="Goudy Old Style" w:cs="Times New Roman"/>
+          <w:sz w:val="24"/>
+        </w:rPr>
+        <w:t xml:space="preserve">Then, you may redirect the </w:t>
+      </w:r>
+      <w:r>
+        <w:rPr>
+          <w:rFonts w:ascii="Goudy Old Style" w:hAnsi="Goudy Old Style" w:cs="Times New Roman"/>
+          <w:sz w:val="24"/>
+        </w:rPr>
+        <w:t>attack either to the original assailant or to another creature you can see within 30 feet of you, using the attack roll you just made earlier. On a hit, it deals the damage it would have dealt plus a bonus equal to the earlier hit die roll.</w:t>
       </w:r>
     </w:p>
     <w:p>
@@ -7384,87 +7357,36 @@
           <w:rFonts w:ascii="Goudy Old Style" w:hAnsi="Goudy Old Style" w:cs="Times New Roman"/>
           <w:sz w:val="24"/>
         </w:rPr>
-        <w:t xml:space="preserve">You gain proficiency in sidearms, </w:t>
-      </w:r>
-      <w:proofErr w:type="spellStart"/>
-      <w:r>
-        <w:rPr>
-          <w:rFonts w:ascii="Goudy Old Style" w:hAnsi="Goudy Old Style" w:cs="Times New Roman"/>
-          <w:sz w:val="24"/>
-        </w:rPr>
-        <w:t>longarms</w:t>
-      </w:r>
-      <w:proofErr w:type="spellEnd"/>
-      <w:r>
-        <w:rPr>
-          <w:rFonts w:ascii="Goudy Old Style" w:hAnsi="Goudy Old Style" w:cs="Times New Roman"/>
-          <w:sz w:val="24"/>
-        </w:rPr>
-        <w:t xml:space="preserve">, and </w:t>
-      </w:r>
-      <w:proofErr w:type="spellStart"/>
-      <w:r>
-        <w:rPr>
-          <w:rFonts w:ascii="Goudy Old Style" w:hAnsi="Goudy Old Style" w:cs="Times New Roman"/>
-          <w:sz w:val="24"/>
-        </w:rPr>
-        <w:t>gunblades</w:t>
-      </w:r>
-      <w:proofErr w:type="spellEnd"/>
-      <w:r>
-        <w:rPr>
-          <w:rFonts w:ascii="Goudy Old Style" w:hAnsi="Goudy Old Style" w:cs="Times New Roman"/>
-          <w:sz w:val="24"/>
-        </w:rPr>
-        <w:t xml:space="preserve">; additionally, whenever you take the Attack action on your turn, you may make one additional attack – this attack must be made with a sidearm, longarm, or </w:t>
-      </w:r>
-      <w:proofErr w:type="spellStart"/>
-      <w:r>
-        <w:rPr>
-          <w:rFonts w:ascii="Goudy Old Style" w:hAnsi="Goudy Old Style" w:cs="Times New Roman"/>
-          <w:sz w:val="24"/>
-        </w:rPr>
-        <w:t>gunblade</w:t>
-      </w:r>
-      <w:proofErr w:type="spellEnd"/>
-      <w:r>
-        <w:rPr>
-          <w:rFonts w:ascii="Goudy Old Style" w:hAnsi="Goudy Old Style" w:cs="Times New Roman"/>
-          <w:sz w:val="24"/>
-        </w:rPr>
-        <w:t xml:space="preserve"> and you may draw the weapon as part of the attack (if you have a free hand); finally, whenever you make an attack with a sidearm, longarm, or </w:t>
-      </w:r>
-      <w:proofErr w:type="spellStart"/>
-      <w:r>
-        <w:rPr>
-          <w:rFonts w:ascii="Goudy Old Style" w:hAnsi="Goudy Old Style" w:cs="Times New Roman"/>
-          <w:sz w:val="24"/>
-        </w:rPr>
-        <w:t>gunblade</w:t>
-      </w:r>
-      <w:proofErr w:type="spellEnd"/>
-      <w:r>
-        <w:rPr>
-          <w:rFonts w:ascii="Goudy Old Style" w:hAnsi="Goudy Old Style" w:cs="Times New Roman"/>
-          <w:sz w:val="24"/>
-        </w:rPr>
-        <w:t xml:space="preserve">, you may supernaturally load it – firing the weapon without expending any ammunition (the supernaturally loaded ammunition is an average instance of the weapon’s typical ammunition and vanishes whether you hit or miss the target). You may do so </w:t>
-      </w:r>
-      <w:proofErr w:type="gramStart"/>
-      <w:r>
-        <w:rPr>
-          <w:rFonts w:ascii="Goudy Old Style" w:hAnsi="Goudy Old Style" w:cs="Times New Roman"/>
-          <w:sz w:val="24"/>
-        </w:rPr>
-        <w:t>a number of</w:t>
-      </w:r>
-      <w:proofErr w:type="gramEnd"/>
-      <w:r>
-        <w:rPr>
-          <w:rFonts w:ascii="Goudy Old Style" w:hAnsi="Goudy Old Style" w:cs="Times New Roman"/>
-          <w:sz w:val="24"/>
-        </w:rPr>
-        <w:t xml:space="preserve"> times equal to 1 + your proficiency bonus and regain all expended uses upon completing a short or long rest</w:t>
+        <w:t xml:space="preserve">You gain proficiency in sidearms, longarms, and gunblades; additionally, whenever you take the Attack action on your turn, you may make one additional attack – this attack must be made with a sidearm, longarm, or gunblade and you may draw the weapon as part of the attack (if you have a free hand); finally, </w:t>
+      </w:r>
+      <w:r>
+        <w:rPr>
+          <w:rFonts w:ascii="Goudy Old Style" w:hAnsi="Goudy Old Style" w:cs="Times New Roman"/>
+          <w:sz w:val="24"/>
+        </w:rPr>
+        <w:t>once per turn, when</w:t>
+      </w:r>
+      <w:r>
+        <w:rPr>
+          <w:rFonts w:ascii="Goudy Old Style" w:hAnsi="Goudy Old Style" w:cs="Times New Roman"/>
+          <w:sz w:val="24"/>
+        </w:rPr>
+        <w:t xml:space="preserve"> you make an attack with a sidearm, longarm, or gunblade, </w:t>
+      </w:r>
+      <w:r>
+        <w:rPr>
+          <w:rFonts w:ascii="Goudy Old Style" w:hAnsi="Goudy Old Style" w:cs="Times New Roman"/>
+          <w:sz w:val="24"/>
+        </w:rPr>
+        <w:t xml:space="preserve">you may focus your shot, performing a special technique and applying on of the following bonuses: (1) The attack deals an additional 2d8 damage of the weapon’s type; (2) If the target if hit and takes any damage from the attack, its speed is reduced by 20 feet until the start of your next turn; (3) The attack is made at advantage and uses no ammunition. You may perform this special technique a </w:t>
+      </w:r>
+      <w:r>
+        <w:rPr>
+          <w:rFonts w:ascii="Goudy Old Style" w:hAnsi="Goudy Old Style" w:cs="Times New Roman"/>
+          <w:sz w:val="24"/>
+        </w:rPr>
+        <w:lastRenderedPageBreak/>
+        <w:t>number of times equal to your proficiency bonus and regain all expended uses upon completing a short or long rest.</w:t>
       </w:r>
     </w:p>
     <w:p>
@@ -7500,6 +7422,20 @@
           <w:rFonts w:ascii="Goudy Old Style" w:hAnsi="Goudy Old Style" w:cs="Times New Roman"/>
           <w:sz w:val="24"/>
         </w:rPr>
+        <w:t>You learn Sylvan</w:t>
+      </w:r>
+      <w:r>
+        <w:rPr>
+          <w:rFonts w:ascii="Goudy Old Style" w:hAnsi="Goudy Old Style" w:cs="Times New Roman"/>
+          <w:sz w:val="24"/>
+        </w:rPr>
+        <w:t xml:space="preserve">; additionally, </w:t>
+      </w:r>
+      <w:r>
+        <w:rPr>
+          <w:rFonts w:ascii="Goudy Old Style" w:hAnsi="Goudy Old Style" w:cs="Times New Roman"/>
+          <w:sz w:val="24"/>
+        </w:rPr>
         <w:t>Beasts can understand your speech</w:t>
       </w:r>
       <w:r>
@@ -7528,63 +7464,7 @@
           <w:rFonts w:ascii="Goudy Old Style" w:hAnsi="Goudy Old Style" w:cs="Times New Roman"/>
           <w:sz w:val="24"/>
         </w:rPr>
-        <w:t>; however, m</w:t>
-      </w:r>
-      <w:r>
-        <w:rPr>
-          <w:rFonts w:ascii="Goudy Old Style" w:hAnsi="Goudy Old Style" w:cs="Times New Roman"/>
-          <w:sz w:val="24"/>
-        </w:rPr>
-        <w:t>ost</w:t>
-      </w:r>
-      <w:r>
-        <w:rPr>
-          <w:rFonts w:ascii="Goudy Old Style" w:hAnsi="Goudy Old Style" w:cs="Times New Roman"/>
-          <w:sz w:val="24"/>
-        </w:rPr>
-        <w:t xml:space="preserve"> </w:t>
-      </w:r>
-      <w:r>
-        <w:rPr>
-          <w:rFonts w:ascii="Goudy Old Style" w:hAnsi="Goudy Old Style" w:cs="Times New Roman"/>
-          <w:sz w:val="24"/>
-        </w:rPr>
-        <w:t>beasts lack the intelligence to convey or understand</w:t>
-      </w:r>
-      <w:r>
-        <w:rPr>
-          <w:rFonts w:ascii="Goudy Old Style" w:hAnsi="Goudy Old Style" w:cs="Times New Roman"/>
-          <w:sz w:val="24"/>
-        </w:rPr>
-        <w:t xml:space="preserve"> </w:t>
-      </w:r>
-      <w:r>
-        <w:rPr>
-          <w:rFonts w:ascii="Goudy Old Style" w:hAnsi="Goudy Old Style" w:cs="Times New Roman"/>
-          <w:sz w:val="24"/>
-        </w:rPr>
-        <w:t>sophisticated concepts, but a friendly beast could relay</w:t>
-      </w:r>
-      <w:r>
-        <w:rPr>
-          <w:rFonts w:ascii="Goudy Old Style" w:hAnsi="Goudy Old Style" w:cs="Times New Roman"/>
-          <w:sz w:val="24"/>
-        </w:rPr>
-        <w:t xml:space="preserve"> </w:t>
-      </w:r>
-      <w:r>
-        <w:rPr>
-          <w:rFonts w:ascii="Goudy Old Style" w:hAnsi="Goudy Old Style" w:cs="Times New Roman"/>
-          <w:sz w:val="24"/>
-        </w:rPr>
-        <w:t>what it has seen or heard in the recent past</w:t>
-      </w:r>
-      <w:r>
-        <w:rPr>
-          <w:rFonts w:ascii="Goudy Old Style" w:hAnsi="Goudy Old Style" w:cs="Times New Roman"/>
-          <w:sz w:val="24"/>
-        </w:rPr>
-        <w:t>.</w:t>
+        <w:t>. You also have advantage on any Charisma or Wisdom ability check made to interact with a Beast, discern a Beast’s needs or intentions, interpret a Beast’s actions.</w:t>
       </w:r>
     </w:p>
     <w:p>
@@ -7618,8 +7498,28 @@
           <w:rFonts w:ascii="Goudy Old Style" w:hAnsi="Goudy Old Style" w:cs="Times New Roman"/>
           <w:sz w:val="24"/>
         </w:rPr>
-        <w:lastRenderedPageBreak/>
-        <w:t>You gain Blindsight out 200 ft; however, if you already have Blindsight, increase its range by 200 ft instead</w:t>
+        <w:t>You gain proficiency and expertise in Perception; additionally, y</w:t>
+      </w:r>
+      <w:r>
+        <w:rPr>
+          <w:rFonts w:ascii="Goudy Old Style" w:hAnsi="Goudy Old Style" w:cs="Times New Roman"/>
+          <w:sz w:val="24"/>
+        </w:rPr>
+        <w:t xml:space="preserve">ou gain </w:t>
+      </w:r>
+      <w:r>
+        <w:rPr>
+          <w:rFonts w:ascii="Goudy Old Style" w:hAnsi="Goudy Old Style" w:cs="Times New Roman"/>
+          <w:sz w:val="24"/>
+        </w:rPr>
+        <w:t>100 feet of Blindsight. Finally</w:t>
+      </w:r>
+      <w:r>
+        <w:rPr>
+          <w:rFonts w:ascii="Goudy Old Style" w:hAnsi="Goudy Old Style" w:cs="Times New Roman"/>
+          <w:sz w:val="24"/>
+        </w:rPr>
+        <w:t>, whenever you make an attack against a creature within the radius of your Blindsight, you may roll 1d6 and add the roll as a bonus to both the attack and damage roll.</w:t>
       </w:r>
     </w:p>
     <w:p>
@@ -7662,7 +7562,14 @@
           <w:rFonts w:ascii="Goudy Old Style" w:hAnsi="Goudy Old Style" w:cs="Times New Roman"/>
           <w:sz w:val="24"/>
         </w:rPr>
-        <w:t>You gain 30 ft burrow speed; however, if you already have a burrow speed it instead increases by 30 ft.</w:t>
+        <w:t>You gain 30 f</w:t>
+      </w:r>
+      <w:r>
+        <w:rPr>
+          <w:rFonts w:ascii="Goudy Old Style" w:hAnsi="Goudy Old Style" w:cs="Times New Roman"/>
+          <w:sz w:val="24"/>
+        </w:rPr>
+        <w:t>eet of burrow speed. Additionally, whenever you take the Dash action, if all your movement is spent burrowing, you may also take the Dodge, Hide, or Search action as part of the same action.</w:t>
       </w:r>
     </w:p>
     <w:p>
@@ -7902,7 +7809,15 @@
           <w:rFonts w:ascii="Goudy Old Style" w:hAnsi="Goudy Old Style" w:cs="Times New Roman"/>
           <w:sz w:val="24"/>
         </w:rPr>
-        <w:t xml:space="preserve"> you cannot provide somatic components for spells nor can you make weapon attacks; however, you can use subsequent actions to tighten your grip and squeeze the creature, causing the creature to take 4d8 + your Strength modifier bludgeoning damage.</w:t>
+        <w:t xml:space="preserve"> you cannot provide somatic components for spells nor can you make weapon attacks; however, you can use subsequent actions </w:t>
+      </w:r>
+      <w:r>
+        <w:rPr>
+          <w:rFonts w:ascii="Goudy Old Style" w:hAnsi="Goudy Old Style" w:cs="Times New Roman"/>
+          <w:sz w:val="24"/>
+        </w:rPr>
+        <w:lastRenderedPageBreak/>
+        <w:t>to tighten your grip and squeeze the creature, causing the creature to take 4d8 + your Strength modifier bludgeoning damage.</w:t>
       </w:r>
     </w:p>
     <w:p>
@@ -7936,23 +7851,7 @@
           <w:rFonts w:ascii="Goudy Old Style" w:hAnsi="Goudy Old Style" w:cs="Times New Roman"/>
           <w:sz w:val="24"/>
         </w:rPr>
-        <w:t xml:space="preserve">This Minor </w:t>
-      </w:r>
-      <w:proofErr w:type="spellStart"/>
-      <w:r>
-        <w:rPr>
-          <w:rFonts w:ascii="Goudy Old Style" w:hAnsi="Goudy Old Style" w:cs="Times New Roman"/>
-          <w:sz w:val="24"/>
-        </w:rPr>
-        <w:t>Arte</w:t>
-      </w:r>
-      <w:proofErr w:type="spellEnd"/>
-      <w:r>
-        <w:rPr>
-          <w:rFonts w:ascii="Goudy Old Style" w:hAnsi="Goudy Old Style" w:cs="Times New Roman"/>
-          <w:sz w:val="24"/>
-        </w:rPr>
-        <w:t xml:space="preserve"> may be gained multiple times, choosing a different element from the following list each time. Based on the chosen element, you attain an elemental ability you can wield</w:t>
+        <w:t>This Minor Arte may be gained multiple times, choosing a different element from the following list each time. Based on the chosen element, you attain an elemental ability you can wield</w:t>
       </w:r>
     </w:p>
     <w:p>
@@ -7985,15 +7884,7 @@
           <w:rFonts w:ascii="Goudy Old Style" w:hAnsi="Goudy Old Style" w:cs="Times New Roman"/>
           <w:sz w:val="24"/>
         </w:rPr>
-        <w:t xml:space="preserve">You can release bursts of flame out from your body. You gain a new attack option that you can use with the Attack action. This special attack is a ranged spell attack with a range of 30 feet. You are proficient with it, and you add your highest ability score </w:t>
-      </w:r>
-      <w:r>
-        <w:rPr>
-          <w:rFonts w:ascii="Goudy Old Style" w:hAnsi="Goudy Old Style" w:cs="Times New Roman"/>
-          <w:sz w:val="24"/>
-        </w:rPr>
-        <w:lastRenderedPageBreak/>
-        <w:t>modifier to its attack and damage rolls. Its damage is fire, and its damage dice is 2d</w:t>
+        <w:t>You can release bursts of flame out from your body. You gain a new attack option that you can use with the Attack action. This special attack is a ranged spell attack with a range of 30 feet. You are proficient with it, and you add your highest ability score modifier to its attack and damage rolls. Its damage is fire, and its damage dice is 2d</w:t>
       </w:r>
       <w:r>
         <w:rPr>
@@ -8302,23 +8193,7 @@
           <w:rFonts w:ascii="Goudy Old Style" w:hAnsi="Goudy Old Style" w:cs="Times New Roman"/>
           <w:sz w:val="24"/>
         </w:rPr>
-        <w:t xml:space="preserve">. Finally, as an action, you can call upon the power of water to boost your healing potential. For the next minute, whenever </w:t>
-      </w:r>
-      <w:proofErr w:type="gramStart"/>
-      <w:r>
-        <w:rPr>
-          <w:rFonts w:ascii="Goudy Old Style" w:hAnsi="Goudy Old Style" w:cs="Times New Roman"/>
-          <w:sz w:val="24"/>
-        </w:rPr>
-        <w:t>you would</w:t>
-      </w:r>
-      <w:proofErr w:type="gramEnd"/>
-      <w:r>
-        <w:rPr>
-          <w:rFonts w:ascii="Goudy Old Style" w:hAnsi="Goudy Old Style" w:cs="Times New Roman"/>
-          <w:sz w:val="24"/>
-        </w:rPr>
-        <w:t xml:space="preserve"> regain hit points or cause another creature to regain hit points, you may either increase the healing by 2</w:t>
+        <w:t>. Finally, as an action, you can call upon the power of water to boost your healing potential. For the next minute, whenever you would regain hit points or cause another creature to regain hit points, you may either increase the healing by 2</w:t>
       </w:r>
       <w:r>
         <w:rPr>
@@ -8436,7 +8311,15 @@
           <w:rFonts w:ascii="Goudy Old Style" w:hAnsi="Goudy Old Style" w:cs="Times New Roman"/>
           <w:sz w:val="24"/>
         </w:rPr>
-        <w:t>), 11</w:t>
+        <w:t xml:space="preserve">), </w:t>
+      </w:r>
+      <w:r>
+        <w:rPr>
+          <w:rFonts w:ascii="Goudy Old Style" w:hAnsi="Goudy Old Style" w:cs="Times New Roman"/>
+          <w:sz w:val="24"/>
+        </w:rPr>
+        <w:lastRenderedPageBreak/>
+        <w:t>11</w:t>
       </w:r>
       <w:r>
         <w:rPr>
@@ -8557,15 +8440,7 @@
           <w:rFonts w:ascii="Goudy Old Style" w:hAnsi="Goudy Old Style" w:cs="Times New Roman"/>
           <w:sz w:val="24"/>
         </w:rPr>
-        <w:t xml:space="preserve">You can release blades of wind out from your body. You gain a new attack option that you can use with the Attack action. This special attack is a ranged spell attack with a range of 30 feet. You are proficient with it, and you add your highest ability score </w:t>
-      </w:r>
-      <w:r>
-        <w:rPr>
-          <w:rFonts w:ascii="Goudy Old Style" w:hAnsi="Goudy Old Style" w:cs="Times New Roman"/>
-          <w:sz w:val="24"/>
-        </w:rPr>
-        <w:lastRenderedPageBreak/>
-        <w:t>modifier to its attack and damage rolls. Its damage is slashing, and its damage dice is 2</w:t>
+        <w:t>You can release blades of wind out from your body. You gain a new attack option that you can use with the Attack action. This special attack is a ranged spell attack with a range of 30 feet. You are proficient with it, and you add your highest ability score modifier to its attack and damage rolls. Its damage is slashing, and its damage dice is 2</w:t>
       </w:r>
       <w:r>
         <w:rPr>
@@ -8696,23 +8571,7 @@
           <w:rFonts w:ascii="Goudy Old Style" w:hAnsi="Goudy Old Style" w:cs="Times New Roman"/>
           <w:sz w:val="24"/>
         </w:rPr>
-        <w:t xml:space="preserve">. Finally, as an action, you can call upon the power of wind to boost your speed and agility. For the next minute, your speed is increased by 15 </w:t>
-      </w:r>
-      <w:proofErr w:type="gramStart"/>
-      <w:r>
-        <w:rPr>
-          <w:rFonts w:ascii="Goudy Old Style" w:hAnsi="Goudy Old Style" w:cs="Times New Roman"/>
-          <w:sz w:val="24"/>
-        </w:rPr>
-        <w:t>ft</w:t>
-      </w:r>
-      <w:proofErr w:type="gramEnd"/>
-      <w:r>
-        <w:rPr>
-          <w:rFonts w:ascii="Goudy Old Style" w:hAnsi="Goudy Old Style" w:cs="Times New Roman"/>
-          <w:sz w:val="24"/>
-        </w:rPr>
-        <w:t xml:space="preserve"> and you gain a +4 bonus to Dexterity saving throws, Acrobatics checks, Initiative checks, and Athletics checks. After you use this ability, you cannot do so again until you complete a short or long rest</w:t>
+        <w:t>. Finally, as an action, you can call upon the power of wind to boost your speed and agility. For the next minute, your speed is increased by 15 ft and you gain a +4 bonus to Dexterity saving throws, Acrobatics checks, Initiative checks, and Athletics checks. After you use this ability, you cannot do so again until you complete a short or long rest</w:t>
       </w:r>
     </w:p>
     <w:p>
@@ -8876,23 +8735,7 @@
           <w:rFonts w:ascii="Goudy Old Style" w:hAnsi="Goudy Old Style" w:cs="Times New Roman"/>
           <w:sz w:val="24"/>
         </w:rPr>
-        <w:t xml:space="preserve">. Finally, as an action, you can call upon the power of ice to boost your mental clarity. For the next minute, you have </w:t>
-      </w:r>
-      <w:proofErr w:type="gramStart"/>
-      <w:r>
-        <w:rPr>
-          <w:rFonts w:ascii="Goudy Old Style" w:hAnsi="Goudy Old Style" w:cs="Times New Roman"/>
-          <w:sz w:val="24"/>
-        </w:rPr>
-        <w:t>advantage</w:t>
-      </w:r>
-      <w:proofErr w:type="gramEnd"/>
-      <w:r>
-        <w:rPr>
-          <w:rFonts w:ascii="Goudy Old Style" w:hAnsi="Goudy Old Style" w:cs="Times New Roman"/>
-          <w:sz w:val="24"/>
-        </w:rPr>
-        <w:t xml:space="preserve"> on saves made to maintain concentration and you gain a +4 bonus to Intelligence, Wisdom, and Charisma saving throws. After you use this </w:t>
+        <w:t xml:space="preserve">. Finally, as an action, you can call upon the power of ice to boost your mental clarity. For the next minute, you have advantage on saves made to maintain concentration and you gain a +4 bonus to Intelligence, Wisdom, and Charisma saving throws. After you use this </w:t>
       </w:r>
       <w:r>
         <w:rPr>
@@ -8939,23 +8782,7 @@
           <w:rFonts w:ascii="Goudy Old Style" w:hAnsi="Goudy Old Style" w:cs="Times New Roman"/>
           <w:sz w:val="24"/>
         </w:rPr>
-        <w:t xml:space="preserve">You can release jolts of electricity out </w:t>
-      </w:r>
-      <w:proofErr w:type="gramStart"/>
-      <w:r>
-        <w:rPr>
-          <w:rFonts w:ascii="Goudy Old Style" w:hAnsi="Goudy Old Style" w:cs="Times New Roman"/>
-          <w:sz w:val="24"/>
-        </w:rPr>
-        <w:t>from</w:t>
-      </w:r>
-      <w:proofErr w:type="gramEnd"/>
-      <w:r>
-        <w:rPr>
-          <w:rFonts w:ascii="Goudy Old Style" w:hAnsi="Goudy Old Style" w:cs="Times New Roman"/>
-          <w:sz w:val="24"/>
-        </w:rPr>
-        <w:t xml:space="preserve"> your body. You gain a new attack option that you can use with the Attack action. This special attack is a ranged spell attack with a range of 30 feet. You are proficient with it, and you add your highest ability score modifier to its attack and damage rolls. Its damage is lightning, and its damage dice is 2</w:t>
+        <w:t>You can release jolts of electricity out from your body. You gain a new attack option that you can use with the Attack action. This special attack is a ranged spell attack with a range of 30 feet. You are proficient with it, and you add your highest ability score modifier to its attack and damage rolls. Its damage is lightning, and its damage dice is 2</w:t>
       </w:r>
       <w:r>
         <w:rPr>
@@ -9079,7 +8906,17 @@
           <w:iCs/>
           <w:sz w:val="24"/>
         </w:rPr>
-        <w:t>Manipulation Module</w:t>
+        <w:t xml:space="preserve">Manipulation </w:t>
+      </w:r>
+      <w:r>
+        <w:rPr>
+          <w:rFonts w:ascii="Goudy Old Style" w:hAnsi="Goudy Old Style" w:cs="Times New Roman"/>
+          <w:i/>
+          <w:iCs/>
+          <w:sz w:val="24"/>
+        </w:rPr>
+        <w:lastRenderedPageBreak/>
+        <w:t>Module</w:t>
       </w:r>
       <w:r>
         <w:rPr>
@@ -9162,15 +8999,7 @@
           <w:rFonts w:ascii="Goudy Old Style" w:hAnsi="Goudy Old Style" w:cs="Times New Roman"/>
           <w:sz w:val="24"/>
         </w:rPr>
-        <w:t xml:space="preserve"> modifier to its attack and </w:t>
-      </w:r>
-      <w:r>
-        <w:rPr>
-          <w:rFonts w:ascii="Goudy Old Style" w:hAnsi="Goudy Old Style" w:cs="Times New Roman"/>
-          <w:sz w:val="24"/>
-        </w:rPr>
-        <w:lastRenderedPageBreak/>
-        <w:t xml:space="preserve">damage rolls. Its damage is </w:t>
+        <w:t xml:space="preserve"> modifier to its attack and damage rolls. Its damage is </w:t>
       </w:r>
       <w:r>
         <w:rPr>
@@ -9425,23 +9254,7 @@
           <w:rFonts w:ascii="Goudy Old Style" w:hAnsi="Goudy Old Style" w:cs="Times New Roman"/>
           <w:sz w:val="24"/>
         </w:rPr>
-        <w:t xml:space="preserve">, you may expend hit dice to cast them at higher levels. For every </w:t>
-      </w:r>
-      <w:proofErr w:type="gramStart"/>
-      <w:r>
-        <w:rPr>
-          <w:rFonts w:ascii="Goudy Old Style" w:hAnsi="Goudy Old Style" w:cs="Times New Roman"/>
-          <w:sz w:val="24"/>
-        </w:rPr>
-        <w:t>2 hit</w:t>
-      </w:r>
-      <w:proofErr w:type="gramEnd"/>
-      <w:r>
-        <w:rPr>
-          <w:rFonts w:ascii="Goudy Old Style" w:hAnsi="Goudy Old Style" w:cs="Times New Roman"/>
-          <w:sz w:val="24"/>
-        </w:rPr>
-        <w:t xml:space="preserve"> dice spent when casting the spell, increase the level the spell is cast at by 1.</w:t>
+        <w:t>, you may expend hit dice to cast them at higher levels. For every 2 hit dice spent when casting the spell, increase the level the spell is cast at by 1.</w:t>
       </w:r>
       <w:bookmarkEnd w:id="22"/>
     </w:p>
@@ -9490,39 +9303,7 @@
           <w:rFonts w:ascii="Goudy Old Style" w:hAnsi="Goudy Old Style" w:cs="Times New Roman"/>
           <w:sz w:val="24"/>
         </w:rPr>
-        <w:t xml:space="preserve">friendly </w:t>
-      </w:r>
-      <w:proofErr w:type="gramStart"/>
-      <w:r>
-        <w:rPr>
-          <w:rFonts w:ascii="Goudy Old Style" w:hAnsi="Goudy Old Style" w:cs="Times New Roman"/>
-          <w:sz w:val="24"/>
-        </w:rPr>
-        <w:t>creature</w:t>
-      </w:r>
-      <w:proofErr w:type="gramEnd"/>
-      <w:r>
-        <w:rPr>
-          <w:rFonts w:ascii="Goudy Old Style" w:hAnsi="Goudy Old Style" w:cs="Times New Roman"/>
-          <w:sz w:val="24"/>
-        </w:rPr>
-        <w:t xml:space="preserve"> you can see making an ability check, you may give that creature </w:t>
-      </w:r>
-      <w:proofErr w:type="gramStart"/>
-      <w:r>
-        <w:rPr>
-          <w:rFonts w:ascii="Goudy Old Style" w:hAnsi="Goudy Old Style" w:cs="Times New Roman"/>
-          <w:sz w:val="24"/>
-        </w:rPr>
-        <w:t>advantage</w:t>
-      </w:r>
-      <w:proofErr w:type="gramEnd"/>
-      <w:r>
-        <w:rPr>
-          <w:rFonts w:ascii="Goudy Old Style" w:hAnsi="Goudy Old Style" w:cs="Times New Roman"/>
-          <w:sz w:val="24"/>
-        </w:rPr>
-        <w:t xml:space="preserve"> on that ability check. </w:t>
+        <w:t xml:space="preserve">friendly creature you can see making an ability check, you may give that creature advantage on that ability check. </w:t>
       </w:r>
       <w:r>
         <w:rPr>
@@ -9695,7 +9476,15 @@
           <w:rFonts w:ascii="Goudy Old Style" w:hAnsi="Goudy Old Style" w:cs="Times New Roman"/>
           <w:sz w:val="24"/>
         </w:rPr>
-        <w:t>you have a natural +5</w:t>
+        <w:t xml:space="preserve">you have a </w:t>
+      </w:r>
+      <w:r>
+        <w:rPr>
+          <w:rFonts w:ascii="Goudy Old Style" w:hAnsi="Goudy Old Style" w:cs="Times New Roman"/>
+          <w:sz w:val="24"/>
+        </w:rPr>
+        <w:lastRenderedPageBreak/>
+        <w:t>natural +5</w:t>
       </w:r>
       <w:r>
         <w:rPr>
@@ -9826,23 +9615,7 @@
           <w:rFonts w:ascii="Goudy Old Style" w:hAnsi="Goudy Old Style" w:cs="Times New Roman"/>
           <w:sz w:val="24"/>
         </w:rPr>
-        <w:t xml:space="preserve">You have </w:t>
-      </w:r>
-      <w:proofErr w:type="gramStart"/>
-      <w:r>
-        <w:rPr>
-          <w:rFonts w:ascii="Goudy Old Style" w:hAnsi="Goudy Old Style" w:cs="Times New Roman"/>
-          <w:sz w:val="24"/>
-        </w:rPr>
-        <w:t>advantage</w:t>
-      </w:r>
-      <w:proofErr w:type="gramEnd"/>
-      <w:r>
-        <w:rPr>
-          <w:rFonts w:ascii="Goudy Old Style" w:hAnsi="Goudy Old Style" w:cs="Times New Roman"/>
-          <w:sz w:val="24"/>
-        </w:rPr>
-        <w:t xml:space="preserve"> on saving throws against being frightened</w:t>
+        <w:t>You have advantage on saving throws against being frightened</w:t>
       </w:r>
       <w:r>
         <w:rPr>
@@ -9877,15 +9650,7 @@
           <w:rFonts w:ascii="Goudy Old Style" w:hAnsi="Goudy Old Style" w:cs="Times New Roman"/>
           <w:sz w:val="24"/>
         </w:rPr>
-        <w:t xml:space="preserve">have 10 or less hit points, you may make a special extra attack as a bonus action. If you hit a creature with </w:t>
-      </w:r>
-      <w:r>
-        <w:rPr>
-          <w:rFonts w:ascii="Goudy Old Style" w:hAnsi="Goudy Old Style" w:cs="Times New Roman"/>
-          <w:sz w:val="24"/>
-        </w:rPr>
-        <w:lastRenderedPageBreak/>
-        <w:t>this attack, the total damage dealt is doubled. After you make this extra attack, you cannot do so again until you complete a short or long rest.</w:t>
+        <w:t>have 10 or less hit points, you may make a special extra attack as a bonus action. If you hit a creature with this attack, the total damage dealt is doubled. After you make this extra attack, you cannot do so again until you complete a short or long rest.</w:t>
       </w:r>
     </w:p>
     <w:p>
@@ -10072,23 +9837,7 @@
           <w:rFonts w:ascii="Goudy Old Style" w:hAnsi="Goudy Old Style" w:cs="Times New Roman"/>
           <w:sz w:val="24"/>
         </w:rPr>
-        <w:t xml:space="preserve"> must make a </w:t>
-      </w:r>
-      <w:proofErr w:type="gramStart"/>
-      <w:r>
-        <w:rPr>
-          <w:rFonts w:ascii="Goudy Old Style" w:hAnsi="Goudy Old Style" w:cs="Times New Roman"/>
-          <w:sz w:val="24"/>
-        </w:rPr>
-        <w:t>Constitution</w:t>
-      </w:r>
-      <w:proofErr w:type="gramEnd"/>
-      <w:r>
-        <w:rPr>
-          <w:rFonts w:ascii="Goudy Old Style" w:hAnsi="Goudy Old Style" w:cs="Times New Roman"/>
-          <w:sz w:val="24"/>
-        </w:rPr>
-        <w:t xml:space="preserve"> saving throw (DC = </w:t>
+        <w:t xml:space="preserve"> must make a Constitution saving throw (DC = </w:t>
       </w:r>
       <w:r>
         <w:rPr>
@@ -10181,23 +9930,7 @@
           <w:rFonts w:ascii="Goudy Old Style" w:hAnsi="Goudy Old Style" w:cs="Times New Roman"/>
           <w:sz w:val="24"/>
         </w:rPr>
-        <w:t xml:space="preserve"> Minor </w:t>
-      </w:r>
-      <w:proofErr w:type="spellStart"/>
-      <w:r>
-        <w:rPr>
-          <w:rFonts w:ascii="Goudy Old Style" w:hAnsi="Goudy Old Style" w:cs="Times New Roman"/>
-          <w:sz w:val="24"/>
-        </w:rPr>
-        <w:t>Arte</w:t>
-      </w:r>
-      <w:proofErr w:type="spellEnd"/>
-      <w:r>
-        <w:rPr>
-          <w:rFonts w:ascii="Goudy Old Style" w:hAnsi="Goudy Old Style" w:cs="Times New Roman"/>
-          <w:sz w:val="24"/>
-        </w:rPr>
-        <w:t xml:space="preserve"> make the save at disadvantage. </w:t>
+        <w:t xml:space="preserve"> Minor Arte make the save at disadvantage. </w:t>
       </w:r>
       <w:r>
         <w:rPr>
@@ -10316,23 +10049,7 @@
           <w:rFonts w:ascii="Goudy Old Style" w:hAnsi="Goudy Old Style" w:cs="Times New Roman"/>
           <w:sz w:val="24"/>
         </w:rPr>
-        <w:t xml:space="preserve">You may use this screech </w:t>
-      </w:r>
-      <w:proofErr w:type="gramStart"/>
-      <w:r>
-        <w:rPr>
-          <w:rFonts w:ascii="Goudy Old Style" w:hAnsi="Goudy Old Style" w:cs="Times New Roman"/>
-          <w:sz w:val="24"/>
-        </w:rPr>
-        <w:t>a number of</w:t>
-      </w:r>
-      <w:proofErr w:type="gramEnd"/>
-      <w:r>
-        <w:rPr>
-          <w:rFonts w:ascii="Goudy Old Style" w:hAnsi="Goudy Old Style" w:cs="Times New Roman"/>
-          <w:sz w:val="24"/>
-        </w:rPr>
-        <w:t xml:space="preserve"> times equal to 1 + your proficiency bonus and regain all expended uses upon completing a short or long rest. </w:t>
+        <w:t xml:space="preserve">You may use this screech a number of times equal to 1 + your proficiency bonus and regain all expended uses upon completing a short or long rest. </w:t>
       </w:r>
       <w:r>
         <w:rPr>
@@ -10441,7 +10158,6 @@
         <w:pStyle w:val="Heading1"/>
       </w:pPr>
       <w:bookmarkStart w:id="31" w:name="_Toc107830268"/>
-      <w:proofErr w:type="spellStart"/>
       <w:r>
         <w:rPr>
           <w:rStyle w:val="Heading1Char"/>
@@ -10450,7 +10166,6 @@
         <w:t>Hungerless</w:t>
       </w:r>
       <w:bookmarkEnd w:id="31"/>
-      <w:proofErr w:type="spellEnd"/>
       <w:r>
         <w:t xml:space="preserve"> </w:t>
       </w:r>
@@ -10524,13 +10239,13 @@
       <w:pPr>
         <w:pStyle w:val="Heading1"/>
       </w:pPr>
-      <w:bookmarkStart w:id="33" w:name="_Toc107830270"/>
+      <w:bookmarkStart w:id="33" w:name="_Toc107830271"/>
       <w:r>
         <w:rPr>
           <w:rStyle w:val="Heading1Char"/>
           <w:b/>
         </w:rPr>
-        <w:t>Jumping</w:t>
+        <w:t>Kinetic Infusion</w:t>
       </w:r>
       <w:bookmarkEnd w:id="33"/>
       <w:r>
@@ -10543,72 +10258,90 @@
         <w:jc w:val="both"/>
         <w:rPr>
           <w:rFonts w:ascii="Goudy Old Style" w:hAnsi="Goudy Old Style" w:cs="Times New Roman"/>
-          <w:sz w:val="24"/>
-        </w:rPr>
-      </w:pPr>
-      <w:r>
-        <w:rPr>
-          <w:rFonts w:ascii="Goudy Old Style" w:hAnsi="Goudy Old Style" w:cs="Times New Roman"/>
-          <w:sz w:val="24"/>
-        </w:rPr>
-        <w:t xml:space="preserve">Triple the distance you cover with long jumps and high jumps. You can perform a running long jump </w:t>
-      </w:r>
-      <w:proofErr w:type="gramStart"/>
-      <w:r>
-        <w:rPr>
-          <w:rFonts w:ascii="Goudy Old Style" w:hAnsi="Goudy Old Style" w:cs="Times New Roman"/>
-          <w:sz w:val="24"/>
-        </w:rPr>
-        <w:t>or running</w:t>
-      </w:r>
-      <w:proofErr w:type="gramEnd"/>
-      <w:r>
-        <w:rPr>
-          <w:rFonts w:ascii="Goudy Old Style" w:hAnsi="Goudy Old Style" w:cs="Times New Roman"/>
-          <w:sz w:val="24"/>
-        </w:rPr>
-        <w:t xml:space="preserve"> high jump after only moving at least 5 feet on foot before jumping.</w:t>
-      </w:r>
-      <w:r>
-        <w:rPr>
-          <w:rFonts w:ascii="Goudy Old Style" w:hAnsi="Goudy Old Style" w:cs="Times New Roman"/>
-          <w:sz w:val="24"/>
-        </w:rPr>
-        <w:t xml:space="preserve"> Halve </w:t>
-      </w:r>
-      <w:r>
-        <w:rPr>
-          <w:rFonts w:ascii="Goudy Old Style" w:hAnsi="Goudy Old Style" w:cs="Times New Roman"/>
-          <w:sz w:val="24"/>
-        </w:rPr>
-        <w:t xml:space="preserve">any </w:t>
-      </w:r>
-      <w:r>
-        <w:rPr>
-          <w:rFonts w:ascii="Goudy Old Style" w:hAnsi="Goudy Old Style" w:cs="Times New Roman"/>
-          <w:sz w:val="24"/>
-        </w:rPr>
-        <w:t>falling damage you take (round down, min 1)</w:t>
-      </w:r>
-      <w:r>
-        <w:rPr>
-          <w:rFonts w:ascii="Goudy Old Style" w:hAnsi="Goudy Old Style" w:cs="Times New Roman"/>
-          <w:sz w:val="24"/>
-        </w:rPr>
-        <w:t>.</w:t>
+          <w:b/>
+          <w:sz w:val="24"/>
+          <w:u w:val="single"/>
+        </w:rPr>
+      </w:pPr>
+      <w:r>
+        <w:rPr>
+          <w:rFonts w:ascii="Goudy Old Style" w:hAnsi="Goudy Old Style" w:cs="Times New Roman"/>
+          <w:sz w:val="24"/>
+        </w:rPr>
+        <w:t xml:space="preserve">Small or smaller objects that weigh less than your Strength score count as +3 weapons with which you are proficient. They have both the Finesse and Thrown (Range 60/120 ft) properties and </w:t>
+      </w:r>
+      <w:r>
+        <w:rPr>
+          <w:rFonts w:ascii="Goudy Old Style" w:hAnsi="Goudy Old Style" w:cs="Times New Roman"/>
+          <w:sz w:val="24"/>
+        </w:rPr>
+        <w:lastRenderedPageBreak/>
+        <w:t>deal 1d12 of an appropriate damage type when thrown</w:t>
+      </w:r>
+      <w:r>
+        <w:rPr>
+          <w:rFonts w:ascii="Goudy Old Style" w:hAnsi="Goudy Old Style" w:cs="Times New Roman"/>
+          <w:sz w:val="24"/>
+        </w:rPr>
+        <w:t>. The damage of a thrown object increases by 1d12 when you reach 5</w:t>
+      </w:r>
+      <w:r>
+        <w:rPr>
+          <w:rFonts w:ascii="Goudy Old Style" w:hAnsi="Goudy Old Style" w:cs="Times New Roman"/>
+          <w:sz w:val="24"/>
+          <w:vertAlign w:val="superscript"/>
+        </w:rPr>
+        <w:t>th</w:t>
+      </w:r>
+      <w:r>
+        <w:rPr>
+          <w:rFonts w:ascii="Goudy Old Style" w:hAnsi="Goudy Old Style" w:cs="Times New Roman"/>
+          <w:sz w:val="24"/>
+        </w:rPr>
+        <w:t xml:space="preserve"> level (2d12), 11</w:t>
+      </w:r>
+      <w:r>
+        <w:rPr>
+          <w:rFonts w:ascii="Goudy Old Style" w:hAnsi="Goudy Old Style" w:cs="Times New Roman"/>
+          <w:sz w:val="24"/>
+          <w:vertAlign w:val="superscript"/>
+        </w:rPr>
+        <w:t>th</w:t>
+      </w:r>
+      <w:r>
+        <w:rPr>
+          <w:rFonts w:ascii="Goudy Old Style" w:hAnsi="Goudy Old Style" w:cs="Times New Roman"/>
+          <w:sz w:val="24"/>
+        </w:rPr>
+        <w:t xml:space="preserve"> level (3d12), and 17</w:t>
+      </w:r>
+      <w:r>
+        <w:rPr>
+          <w:rFonts w:ascii="Goudy Old Style" w:hAnsi="Goudy Old Style" w:cs="Times New Roman"/>
+          <w:sz w:val="24"/>
+          <w:vertAlign w:val="superscript"/>
+        </w:rPr>
+        <w:t>th</w:t>
+      </w:r>
+      <w:r>
+        <w:rPr>
+          <w:rFonts w:ascii="Goudy Old Style" w:hAnsi="Goudy Old Style" w:cs="Times New Roman"/>
+          <w:sz w:val="24"/>
+        </w:rPr>
+        <w:t xml:space="preserve"> level (4d12).</w:t>
       </w:r>
     </w:p>
     <w:p>
       <w:pPr>
         <w:pStyle w:val="Heading1"/>
       </w:pPr>
-      <w:bookmarkStart w:id="34" w:name="_Toc107830271"/>
+      <w:bookmarkStart w:id="34" w:name="_Toc107830272"/>
       <w:r>
         <w:rPr>
           <w:rStyle w:val="Heading1Char"/>
           <w:b/>
         </w:rPr>
-        <w:t>Kinetic Infusion</w:t>
+        <w:t>Levitation</w:t>
       </w:r>
       <w:bookmarkEnd w:id="34"/>
       <w:r>
@@ -10621,82 +10354,35 @@
         <w:jc w:val="both"/>
         <w:rPr>
           <w:rFonts w:ascii="Goudy Old Style" w:hAnsi="Goudy Old Style" w:cs="Times New Roman"/>
-          <w:b/>
-          <w:sz w:val="24"/>
-          <w:u w:val="single"/>
-        </w:rPr>
-      </w:pPr>
-      <w:r>
-        <w:rPr>
-          <w:rFonts w:ascii="Goudy Old Style" w:hAnsi="Goudy Old Style" w:cs="Times New Roman"/>
-          <w:sz w:val="24"/>
-        </w:rPr>
-        <w:t>Small or smaller objects that weigh less than your Strength score count as +3 weapons with which you are proficient. They have both the Finesse and Thrown (Range 60/120 ft) properties and deal 1d12 of an appropriate damage type when thrown</w:t>
-      </w:r>
-      <w:r>
-        <w:rPr>
-          <w:rFonts w:ascii="Goudy Old Style" w:hAnsi="Goudy Old Style" w:cs="Times New Roman"/>
-          <w:sz w:val="24"/>
-        </w:rPr>
-        <w:t>. The damage of a thrown object increases by 1d12 when you reach 5</w:t>
-      </w:r>
-      <w:r>
-        <w:rPr>
-          <w:rFonts w:ascii="Goudy Old Style" w:hAnsi="Goudy Old Style" w:cs="Times New Roman"/>
-          <w:sz w:val="24"/>
-          <w:vertAlign w:val="superscript"/>
-        </w:rPr>
-        <w:t>th</w:t>
-      </w:r>
-      <w:r>
-        <w:rPr>
-          <w:rFonts w:ascii="Goudy Old Style" w:hAnsi="Goudy Old Style" w:cs="Times New Roman"/>
-          <w:sz w:val="24"/>
-        </w:rPr>
-        <w:t xml:space="preserve"> level (2d12), 11</w:t>
-      </w:r>
-      <w:r>
-        <w:rPr>
-          <w:rFonts w:ascii="Goudy Old Style" w:hAnsi="Goudy Old Style" w:cs="Times New Roman"/>
-          <w:sz w:val="24"/>
-          <w:vertAlign w:val="superscript"/>
-        </w:rPr>
-        <w:t>th</w:t>
-      </w:r>
-      <w:r>
-        <w:rPr>
-          <w:rFonts w:ascii="Goudy Old Style" w:hAnsi="Goudy Old Style" w:cs="Times New Roman"/>
-          <w:sz w:val="24"/>
-        </w:rPr>
-        <w:t xml:space="preserve"> level (3d12), and 17</w:t>
-      </w:r>
-      <w:r>
-        <w:rPr>
-          <w:rFonts w:ascii="Goudy Old Style" w:hAnsi="Goudy Old Style" w:cs="Times New Roman"/>
-          <w:sz w:val="24"/>
-          <w:vertAlign w:val="superscript"/>
-        </w:rPr>
-        <w:t>th</w:t>
-      </w:r>
-      <w:r>
-        <w:rPr>
-          <w:rFonts w:ascii="Goudy Old Style" w:hAnsi="Goudy Old Style" w:cs="Times New Roman"/>
-          <w:sz w:val="24"/>
-        </w:rPr>
-        <w:t xml:space="preserve"> level (4d12).</w:t>
+          <w:sz w:val="24"/>
+        </w:rPr>
+      </w:pPr>
+      <w:r>
+        <w:rPr>
+          <w:rFonts w:ascii="Goudy Old Style" w:hAnsi="Goudy Old Style" w:cs="Times New Roman"/>
+          <w:sz w:val="24"/>
+        </w:rPr>
+        <w:t>As a bonus action, you can start floating above solid ground. You may float a maximum of 10 ft above solid ground or up to 5 ft above the surface of a liquid. If moving brings you to an area where you would be above your maximum, you slowly float 10 ft downwards per turn until you reach the maximum. If you are submerged in liquid, you can float upwards up to 100 ft per turn until you reach the surface. If you are falling and you are conscious, you can start safely floating down up to 10 ft per turn as a reaction. You stop floating if you fall unconscious or end it as a bonus action</w:t>
+      </w:r>
+      <w:r>
+        <w:rPr>
+          <w:rFonts w:ascii="Goudy Old Style" w:hAnsi="Goudy Old Style" w:cs="Times New Roman"/>
+          <w:sz w:val="24"/>
+        </w:rPr>
+        <w:t>.</w:t>
       </w:r>
     </w:p>
     <w:p>
       <w:pPr>
         <w:pStyle w:val="Heading1"/>
       </w:pPr>
-      <w:bookmarkStart w:id="35" w:name="_Toc107830272"/>
+      <w:bookmarkStart w:id="35" w:name="_Toc107830273"/>
       <w:r>
         <w:rPr>
           <w:rStyle w:val="Heading1Char"/>
           <w:b/>
         </w:rPr>
-        <w:t>Levitation</w:t>
+        <w:t>Magic Resistance</w:t>
       </w:r>
       <w:bookmarkEnd w:id="35"/>
       <w:r>
@@ -10717,28 +10403,41 @@
           <w:rFonts w:ascii="Goudy Old Style" w:hAnsi="Goudy Old Style" w:cs="Times New Roman"/>
           <w:sz w:val="24"/>
         </w:rPr>
-        <w:lastRenderedPageBreak/>
-        <w:t>As a bonus action, you can start floating above solid ground. You may float a maximum of 10 ft above solid ground or up to 5 ft above the surface of a liquid. If moving brings you to an area where you would be above your maximum, you slowly float 10 ft downwards per turn until you reach the maximum. If you are submerged in liquid, you can float upwards up to 100 ft per turn until you reach the surface. If you are falling and you are conscious, you can start safely floating down up to 10 ft per turn as a reaction. You stop floating if you fall unconscious or end it as a bonus action</w:t>
-      </w:r>
-      <w:r>
-        <w:rPr>
-          <w:rFonts w:ascii="Goudy Old Style" w:hAnsi="Goudy Old Style" w:cs="Times New Roman"/>
-          <w:sz w:val="24"/>
-        </w:rPr>
-        <w:t>.</w:t>
+        <w:t>You have a</w:t>
+      </w:r>
+      <w:r>
+        <w:rPr>
+          <w:rFonts w:ascii="Goudy Old Style" w:hAnsi="Goudy Old Style" w:cs="Times New Roman"/>
+          <w:sz w:val="24"/>
+        </w:rPr>
+        <w:t>dvantage on Intelligence, Wisdom, and Charisma saves against spells</w:t>
+      </w:r>
+      <w:r>
+        <w:rPr>
+          <w:rFonts w:ascii="Goudy Old Style" w:hAnsi="Goudy Old Style" w:cs="Times New Roman"/>
+          <w:sz w:val="24"/>
+        </w:rPr>
+        <w:t xml:space="preserve"> and magical effects</w:t>
+      </w:r>
+      <w:r>
+        <w:rPr>
+          <w:rFonts w:ascii="Goudy Old Style" w:hAnsi="Goudy Old Style" w:cs="Times New Roman"/>
+          <w:sz w:val="24"/>
+        </w:rPr>
+        <w:t>; additionally, as a reaction to being targeted by a damaging spell or magical effect, you may grant yourself resistance to all of its damage. You may use this reaction a number of times equal to 1 + your proficiency bonus and regain all expended uses upon completing a long rest.</w:t>
       </w:r>
     </w:p>
     <w:p>
       <w:pPr>
         <w:pStyle w:val="Heading1"/>
       </w:pPr>
-      <w:bookmarkStart w:id="36" w:name="_Toc107830273"/>
+      <w:bookmarkStart w:id="36" w:name="_Toc107830274"/>
       <w:r>
         <w:rPr>
           <w:rStyle w:val="Heading1Char"/>
           <w:b/>
         </w:rPr>
-        <w:t>Magic Resistance</w:t>
+        <w:t>Magnetism</w:t>
       </w:r>
       <w:bookmarkEnd w:id="36"/>
       <w:r>
@@ -10759,73 +10458,83 @@
           <w:rFonts w:ascii="Goudy Old Style" w:hAnsi="Goudy Old Style" w:cs="Times New Roman"/>
           <w:sz w:val="24"/>
         </w:rPr>
-        <w:t>You have a</w:t>
-      </w:r>
-      <w:r>
-        <w:rPr>
-          <w:rFonts w:ascii="Goudy Old Style" w:hAnsi="Goudy Old Style" w:cs="Times New Roman"/>
-          <w:sz w:val="24"/>
-        </w:rPr>
-        <w:t>dvantage on Intelligence, Wisdom, and Charisma saves against spells</w:t>
-      </w:r>
-      <w:r>
-        <w:rPr>
-          <w:rFonts w:ascii="Goudy Old Style" w:hAnsi="Goudy Old Style" w:cs="Times New Roman"/>
-          <w:sz w:val="24"/>
-        </w:rPr>
-        <w:t xml:space="preserve"> and magical effects</w:t>
-      </w:r>
-      <w:r>
-        <w:rPr>
-          <w:rFonts w:ascii="Goudy Old Style" w:hAnsi="Goudy Old Style" w:cs="Times New Roman"/>
-          <w:sz w:val="24"/>
-        </w:rPr>
-        <w:t xml:space="preserve">; additionally, as a reaction to being targeted by a damaging spell or magical effect, you may grant yourself resistance to </w:t>
-      </w:r>
-      <w:proofErr w:type="gramStart"/>
-      <w:r>
-        <w:rPr>
-          <w:rFonts w:ascii="Goudy Old Style" w:hAnsi="Goudy Old Style" w:cs="Times New Roman"/>
-          <w:sz w:val="24"/>
-        </w:rPr>
-        <w:t>all of</w:t>
-      </w:r>
-      <w:proofErr w:type="gramEnd"/>
-      <w:r>
-        <w:rPr>
-          <w:rFonts w:ascii="Goudy Old Style" w:hAnsi="Goudy Old Style" w:cs="Times New Roman"/>
-          <w:sz w:val="24"/>
-        </w:rPr>
-        <w:t xml:space="preserve"> its damage. You may use this reaction </w:t>
-      </w:r>
-      <w:proofErr w:type="gramStart"/>
-      <w:r>
-        <w:rPr>
-          <w:rFonts w:ascii="Goudy Old Style" w:hAnsi="Goudy Old Style" w:cs="Times New Roman"/>
-          <w:sz w:val="24"/>
-        </w:rPr>
-        <w:t>a number of</w:t>
-      </w:r>
-      <w:proofErr w:type="gramEnd"/>
-      <w:r>
-        <w:rPr>
-          <w:rFonts w:ascii="Goudy Old Style" w:hAnsi="Goudy Old Style" w:cs="Times New Roman"/>
-          <w:sz w:val="24"/>
-        </w:rPr>
-        <w:t xml:space="preserve"> times equal to 1 + your proficiency bonus and regain all expended uses upon completing a long rest.</w:t>
+        <w:t>As an action,</w:t>
+      </w:r>
+      <w:r>
+        <w:rPr>
+          <w:rFonts w:ascii="Goudy Old Style" w:hAnsi="Goudy Old Style" w:cs="Times New Roman"/>
+          <w:sz w:val="24"/>
+        </w:rPr>
+        <w:t xml:space="preserve"> you may touch a creature or object (including yourself) and magnetize it for the next hour – or until you use a bonus action to dispel it. </w:t>
+      </w:r>
+      <w:r>
+        <w:rPr>
+          <w:rFonts w:ascii="Goudy Old Style" w:hAnsi="Goudy Old Style" w:cs="Times New Roman"/>
+          <w:sz w:val="24"/>
+        </w:rPr>
+        <w:t xml:space="preserve">If the targeted creature is unwilling, you must make an attack roll, magnetizing them on a hit. </w:t>
+      </w:r>
+      <w:r>
+        <w:rPr>
+          <w:rFonts w:ascii="Goudy Old Style" w:hAnsi="Goudy Old Style" w:cs="Times New Roman"/>
+          <w:sz w:val="24"/>
+        </w:rPr>
+        <w:t>While a creature or object is magnetized, y</w:t>
+      </w:r>
+      <w:r>
+        <w:rPr>
+          <w:rFonts w:ascii="Goudy Old Style" w:hAnsi="Goudy Old Style" w:cs="Times New Roman"/>
+          <w:sz w:val="24"/>
+        </w:rPr>
+        <w:t>ou can acutely control the strength and polarity of the magnetism.</w:t>
+      </w:r>
+      <w:r>
+        <w:rPr>
+          <w:rFonts w:ascii="Goudy Old Style" w:hAnsi="Goudy Old Style" w:cs="Times New Roman"/>
+          <w:sz w:val="24"/>
+        </w:rPr>
+        <w:t xml:space="preserve"> You may have</w:t>
+      </w:r>
+      <w:r>
+        <w:rPr>
+          <w:rFonts w:ascii="Goudy Old Style" w:hAnsi="Goudy Old Style" w:cs="Times New Roman"/>
+          <w:sz w:val="24"/>
+        </w:rPr>
+        <w:t xml:space="preserve"> up to your proficiency bonus worth of </w:t>
+      </w:r>
+      <w:r>
+        <w:rPr>
+          <w:rFonts w:ascii="Goudy Old Style" w:hAnsi="Goudy Old Style" w:cs="Times New Roman"/>
+          <w:sz w:val="24"/>
+        </w:rPr>
+        <w:t xml:space="preserve">individual creatures and/or objects magnetized </w:t>
+      </w:r>
+      <w:r>
+        <w:rPr>
+          <w:rFonts w:ascii="Goudy Old Style" w:hAnsi="Goudy Old Style" w:cs="Times New Roman"/>
+          <w:sz w:val="24"/>
+        </w:rPr>
+        <w:t>at one time.</w:t>
       </w:r>
     </w:p>
     <w:p>
       <w:pPr>
         <w:pStyle w:val="Heading1"/>
       </w:pPr>
-      <w:bookmarkStart w:id="37" w:name="_Toc107830274"/>
+      <w:bookmarkStart w:id="37" w:name="_Toc107830275"/>
       <w:r>
         <w:rPr>
           <w:rStyle w:val="Heading1Char"/>
           <w:b/>
         </w:rPr>
-        <w:t>Magnetism</w:t>
+        <w:t>Martial Arts</w:t>
+      </w:r>
+      <w:r>
+        <w:rPr>
+          <w:rStyle w:val="Heading1Char"/>
+          <w:b/>
+        </w:rPr>
+        <w:t xml:space="preserve"> Mastery</w:t>
       </w:r>
       <w:bookmarkEnd w:id="37"/>
       <w:r>
@@ -10846,85 +10555,175 @@
           <w:rFonts w:ascii="Goudy Old Style" w:hAnsi="Goudy Old Style" w:cs="Times New Roman"/>
           <w:sz w:val="24"/>
         </w:rPr>
-        <w:t>As an action,</w:t>
-      </w:r>
-      <w:r>
-        <w:rPr>
-          <w:rFonts w:ascii="Goudy Old Style" w:hAnsi="Goudy Old Style" w:cs="Times New Roman"/>
-          <w:sz w:val="24"/>
-        </w:rPr>
-        <w:t xml:space="preserve"> you may touch a creature or object (including yourself) and magnetize it for the next hour – or until you use a bonus action to dispel it. </w:t>
-      </w:r>
-      <w:r>
-        <w:rPr>
-          <w:rFonts w:ascii="Goudy Old Style" w:hAnsi="Goudy Old Style" w:cs="Times New Roman"/>
-          <w:sz w:val="24"/>
-        </w:rPr>
-        <w:t xml:space="preserve">If the targeted creature is unwilling, you must make an attack roll, magnetizing them on a hit. </w:t>
-      </w:r>
-      <w:r>
-        <w:rPr>
-          <w:rFonts w:ascii="Goudy Old Style" w:hAnsi="Goudy Old Style" w:cs="Times New Roman"/>
-          <w:sz w:val="24"/>
-        </w:rPr>
-        <w:t>While a creature or object is magnetized, y</w:t>
-      </w:r>
-      <w:r>
-        <w:rPr>
-          <w:rFonts w:ascii="Goudy Old Style" w:hAnsi="Goudy Old Style" w:cs="Times New Roman"/>
-          <w:sz w:val="24"/>
-        </w:rPr>
-        <w:t>ou can acutely control the strength and polarity of the magnetism.</w:t>
-      </w:r>
-      <w:r>
-        <w:rPr>
-          <w:rFonts w:ascii="Goudy Old Style" w:hAnsi="Goudy Old Style" w:cs="Times New Roman"/>
-          <w:sz w:val="24"/>
-        </w:rPr>
-        <w:t xml:space="preserve"> You may have</w:t>
-      </w:r>
-      <w:r>
-        <w:rPr>
-          <w:rFonts w:ascii="Goudy Old Style" w:hAnsi="Goudy Old Style" w:cs="Times New Roman"/>
-          <w:sz w:val="24"/>
-        </w:rPr>
-        <w:t xml:space="preserve"> up to your proficiency bonus worth of </w:t>
-      </w:r>
-      <w:r>
-        <w:rPr>
-          <w:rFonts w:ascii="Goudy Old Style" w:hAnsi="Goudy Old Style" w:cs="Times New Roman"/>
-          <w:sz w:val="24"/>
-        </w:rPr>
-        <w:t xml:space="preserve">individual creatures and/or objects magnetized </w:t>
-      </w:r>
-      <w:r>
-        <w:rPr>
-          <w:rFonts w:ascii="Goudy Old Style" w:hAnsi="Goudy Old Style" w:cs="Times New Roman"/>
-          <w:sz w:val="24"/>
-        </w:rPr>
-        <w:t>at one time.</w:t>
+        <w:t>You gain proficiency in unarmed strikes and improvised weapons. Y</w:t>
+      </w:r>
+      <w:r>
+        <w:rPr>
+          <w:rFonts w:ascii="Goudy Old Style" w:hAnsi="Goudy Old Style" w:cs="Times New Roman"/>
+          <w:sz w:val="24"/>
+        </w:rPr>
+        <w:t>ou may use Dexterity instead of Strength for the attack and damage rolls of your unarmed strikes</w:t>
+      </w:r>
+      <w:r>
+        <w:rPr>
+          <w:rFonts w:ascii="Goudy Old Style" w:hAnsi="Goudy Old Style" w:cs="Times New Roman"/>
+          <w:sz w:val="24"/>
+        </w:rPr>
+        <w:t xml:space="preserve"> and improvised weapons; additionally, y</w:t>
+      </w:r>
+      <w:r>
+        <w:rPr>
+          <w:rFonts w:ascii="Goudy Old Style" w:hAnsi="Goudy Old Style" w:cs="Times New Roman"/>
+          <w:sz w:val="24"/>
+        </w:rPr>
+        <w:t xml:space="preserve">ou </w:t>
+      </w:r>
+      <w:r>
+        <w:rPr>
+          <w:rFonts w:ascii="Goudy Old Style" w:hAnsi="Goudy Old Style" w:cs="Times New Roman"/>
+          <w:sz w:val="24"/>
+        </w:rPr>
+        <w:t>may</w:t>
+      </w:r>
+      <w:r>
+        <w:rPr>
+          <w:rFonts w:ascii="Goudy Old Style" w:hAnsi="Goudy Old Style" w:cs="Times New Roman"/>
+          <w:sz w:val="24"/>
+        </w:rPr>
+        <w:t xml:space="preserve"> roll </w:t>
+      </w:r>
+      <w:r>
+        <w:rPr>
+          <w:rFonts w:ascii="Goudy Old Style" w:hAnsi="Goudy Old Style" w:cs="Times New Roman"/>
+          <w:sz w:val="24"/>
+        </w:rPr>
+        <w:t>1</w:t>
+      </w:r>
+      <w:r>
+        <w:rPr>
+          <w:rFonts w:ascii="Goudy Old Style" w:hAnsi="Goudy Old Style" w:cs="Times New Roman"/>
+          <w:sz w:val="24"/>
+        </w:rPr>
+        <w:t xml:space="preserve">d8 in place of the normal damage </w:t>
+      </w:r>
+      <w:r>
+        <w:rPr>
+          <w:rFonts w:ascii="Goudy Old Style" w:hAnsi="Goudy Old Style" w:cs="Times New Roman"/>
+          <w:sz w:val="24"/>
+        </w:rPr>
+        <w:t>for</w:t>
+      </w:r>
+      <w:r>
+        <w:rPr>
+          <w:rFonts w:ascii="Goudy Old Style" w:hAnsi="Goudy Old Style" w:cs="Times New Roman"/>
+          <w:sz w:val="24"/>
+        </w:rPr>
+        <w:t xml:space="preserve"> your unarmed strikes</w:t>
+      </w:r>
+      <w:r>
+        <w:rPr>
+          <w:rFonts w:ascii="Goudy Old Style" w:hAnsi="Goudy Old Style" w:cs="Times New Roman"/>
+          <w:sz w:val="24"/>
+        </w:rPr>
+        <w:t xml:space="preserve"> and improvised weapons</w:t>
+      </w:r>
+      <w:r>
+        <w:rPr>
+          <w:rFonts w:ascii="Goudy Old Style" w:hAnsi="Goudy Old Style" w:cs="Times New Roman"/>
+          <w:sz w:val="24"/>
+        </w:rPr>
+        <w:t>. When</w:t>
+      </w:r>
+      <w:r>
+        <w:rPr>
+          <w:rFonts w:ascii="Goudy Old Style" w:hAnsi="Goudy Old Style" w:cs="Times New Roman"/>
+          <w:sz w:val="24"/>
+        </w:rPr>
+        <w:t>ever</w:t>
+      </w:r>
+      <w:r>
+        <w:rPr>
+          <w:rFonts w:ascii="Goudy Old Style" w:hAnsi="Goudy Old Style" w:cs="Times New Roman"/>
+          <w:sz w:val="24"/>
+        </w:rPr>
+        <w:t xml:space="preserve"> you </w:t>
+      </w:r>
+      <w:r>
+        <w:rPr>
+          <w:rFonts w:ascii="Goudy Old Style" w:hAnsi="Goudy Old Style" w:cs="Times New Roman"/>
+          <w:sz w:val="24"/>
+        </w:rPr>
+        <w:t>take the Attack action on your turn, you may make one additional attack – this attack must be either an unarmed strike or an attack with an improvised weapon</w:t>
       </w:r>
     </w:p>
     <w:p>
       <w:pPr>
         <w:pStyle w:val="Heading1"/>
       </w:pPr>
-      <w:bookmarkStart w:id="38" w:name="_Toc107830275"/>
+      <w:bookmarkStart w:id="38" w:name="_Toc107830276"/>
       <w:r>
         <w:rPr>
           <w:rStyle w:val="Heading1Char"/>
           <w:b/>
         </w:rPr>
-        <w:t>Martial Arts</w:t>
-      </w:r>
+        <w:t>Master of All</w:t>
+      </w:r>
+      <w:bookmarkEnd w:id="38"/>
+      <w:r>
+        <w:t xml:space="preserve"> </w:t>
+      </w:r>
+    </w:p>
+    <w:p>
+      <w:pPr>
+        <w:ind w:firstLine="720"/>
+        <w:jc w:val="both"/>
+        <w:rPr>
+          <w:rFonts w:ascii="Goudy Old Style" w:hAnsi="Goudy Old Style" w:cs="Times New Roman"/>
+          <w:sz w:val="24"/>
+        </w:rPr>
+      </w:pPr>
+      <w:r>
+        <w:rPr>
+          <w:rFonts w:ascii="Goudy Old Style" w:hAnsi="Goudy Old Style" w:cs="Times New Roman"/>
+          <w:sz w:val="24"/>
+        </w:rPr>
+        <w:t>You gain p</w:t>
+      </w:r>
+      <w:r>
+        <w:rPr>
+          <w:rFonts w:ascii="Goudy Old Style" w:hAnsi="Goudy Old Style" w:cs="Times New Roman"/>
+          <w:sz w:val="24"/>
+        </w:rPr>
+        <w:t xml:space="preserve">roficiency in </w:t>
+      </w:r>
+      <w:r>
+        <w:rPr>
+          <w:rFonts w:ascii="Goudy Old Style" w:hAnsi="Goudy Old Style" w:cs="Times New Roman"/>
+          <w:sz w:val="24"/>
+        </w:rPr>
+        <w:t>your choice of 5 skills; additionally, your proficiency bonus increases by 1</w:t>
+      </w:r>
+      <w:r>
+        <w:rPr>
+          <w:rFonts w:ascii="Goudy Old Style" w:hAnsi="Goudy Old Style" w:cs="Times New Roman"/>
+          <w:sz w:val="24"/>
+        </w:rPr>
+        <w:t>.</w:t>
+      </w:r>
+    </w:p>
+    <w:p>
+      <w:pPr>
+        <w:pStyle w:val="Heading1"/>
+      </w:pPr>
+      <w:bookmarkStart w:id="39" w:name="_Toc107830277"/>
       <w:r>
         <w:rPr>
           <w:rStyle w:val="Heading1Char"/>
           <w:b/>
         </w:rPr>
-        <w:t xml:space="preserve"> Mastery</w:t>
-      </w:r>
-      <w:bookmarkEnd w:id="38"/>
+        <w:t>Material Sensing</w:t>
+      </w:r>
+      <w:bookmarkEnd w:id="39"/>
       <w:r>
         <w:t xml:space="preserve"> </w:t>
       </w:r>
@@ -10943,120 +10742,71 @@
           <w:rFonts w:ascii="Goudy Old Style" w:hAnsi="Goudy Old Style" w:cs="Times New Roman"/>
           <w:sz w:val="24"/>
         </w:rPr>
-        <w:t>You gain proficiency in unarmed strikes and improvised weapons. Y</w:t>
-      </w:r>
-      <w:r>
-        <w:rPr>
-          <w:rFonts w:ascii="Goudy Old Style" w:hAnsi="Goudy Old Style" w:cs="Times New Roman"/>
-          <w:sz w:val="24"/>
-        </w:rPr>
-        <w:t>ou may use Dexterity instead of Strength for the attack and damage rolls of your unarmed strikes</w:t>
-      </w:r>
-      <w:r>
-        <w:rPr>
-          <w:rFonts w:ascii="Goudy Old Style" w:hAnsi="Goudy Old Style" w:cs="Times New Roman"/>
-          <w:sz w:val="24"/>
-        </w:rPr>
-        <w:t xml:space="preserve"> and improvised weapons; additionally, y</w:t>
-      </w:r>
-      <w:r>
-        <w:rPr>
-          <w:rFonts w:ascii="Goudy Old Style" w:hAnsi="Goudy Old Style" w:cs="Times New Roman"/>
-          <w:sz w:val="24"/>
-        </w:rPr>
-        <w:t xml:space="preserve">ou </w:t>
-      </w:r>
-      <w:r>
-        <w:rPr>
-          <w:rFonts w:ascii="Goudy Old Style" w:hAnsi="Goudy Old Style" w:cs="Times New Roman"/>
-          <w:sz w:val="24"/>
-        </w:rPr>
-        <w:t>may</w:t>
-      </w:r>
-      <w:r>
-        <w:rPr>
-          <w:rFonts w:ascii="Goudy Old Style" w:hAnsi="Goudy Old Style" w:cs="Times New Roman"/>
-          <w:sz w:val="24"/>
-        </w:rPr>
-        <w:t xml:space="preserve"> roll </w:t>
-      </w:r>
-      <w:r>
-        <w:rPr>
-          <w:rFonts w:ascii="Goudy Old Style" w:hAnsi="Goudy Old Style" w:cs="Times New Roman"/>
-          <w:sz w:val="24"/>
-        </w:rPr>
-        <w:t>1</w:t>
-      </w:r>
-      <w:r>
-        <w:rPr>
-          <w:rFonts w:ascii="Goudy Old Style" w:hAnsi="Goudy Old Style" w:cs="Times New Roman"/>
-          <w:sz w:val="24"/>
-        </w:rPr>
-        <w:t xml:space="preserve">d8 in place of the normal damage </w:t>
-      </w:r>
-      <w:r>
-        <w:rPr>
-          <w:rFonts w:ascii="Goudy Old Style" w:hAnsi="Goudy Old Style" w:cs="Times New Roman"/>
-          <w:sz w:val="24"/>
-        </w:rPr>
-        <w:t>for</w:t>
-      </w:r>
-      <w:r>
-        <w:rPr>
-          <w:rFonts w:ascii="Goudy Old Style" w:hAnsi="Goudy Old Style" w:cs="Times New Roman"/>
-          <w:sz w:val="24"/>
-        </w:rPr>
-        <w:t xml:space="preserve"> your unarmed strikes</w:t>
-      </w:r>
-      <w:r>
-        <w:rPr>
-          <w:rFonts w:ascii="Goudy Old Style" w:hAnsi="Goudy Old Style" w:cs="Times New Roman"/>
-          <w:sz w:val="24"/>
-        </w:rPr>
-        <w:t xml:space="preserve"> and improvised weapons</w:t>
-      </w:r>
-      <w:r>
-        <w:rPr>
-          <w:rFonts w:ascii="Goudy Old Style" w:hAnsi="Goudy Old Style" w:cs="Times New Roman"/>
-          <w:sz w:val="24"/>
-        </w:rPr>
-        <w:t>. When</w:t>
-      </w:r>
-      <w:r>
-        <w:rPr>
-          <w:rFonts w:ascii="Goudy Old Style" w:hAnsi="Goudy Old Style" w:cs="Times New Roman"/>
-          <w:sz w:val="24"/>
-        </w:rPr>
-        <w:t>ever</w:t>
-      </w:r>
-      <w:r>
-        <w:rPr>
-          <w:rFonts w:ascii="Goudy Old Style" w:hAnsi="Goudy Old Style" w:cs="Times New Roman"/>
-          <w:sz w:val="24"/>
-        </w:rPr>
-        <w:t xml:space="preserve"> you </w:t>
-      </w:r>
-      <w:r>
-        <w:rPr>
-          <w:rFonts w:ascii="Goudy Old Style" w:hAnsi="Goudy Old Style" w:cs="Times New Roman"/>
-          <w:sz w:val="24"/>
-        </w:rPr>
-        <w:t>take the Attack action on your turn, you may make one additional attack – this attack must be either an unarmed strike or an attack with an improvised weapon</w:t>
+        <w:t xml:space="preserve">As an action, you may define a general, nonmagical substance or material (e.g. wood, iron, acid, sea water, etc.). For the next hour, you have a general sense of the direction of any nonmagical substance or material that matches your definition located within 5 miles of yourself. Additionally, </w:t>
+      </w:r>
+      <w:r>
+        <w:rPr>
+          <w:rFonts w:ascii="Goudy Old Style" w:hAnsi="Goudy Old Style" w:cs="Times New Roman"/>
+          <w:sz w:val="24"/>
+        </w:rPr>
+        <w:lastRenderedPageBreak/>
+        <w:t>as long as you are able to see, while it is within 100 ft of you and not behind full cover, you perceive a faint aura outlining it. You cannot sense specific objects or creatures with this arte, and anything that would normally meet the definition that is within an area that cannot be detected by Divination magic or in an area of arte suppression or a similar effect cannot be sensed. After the hour passes, you must make a short or long rest before you can use this ability again.</w:t>
+      </w:r>
+    </w:p>
+    <w:p>
+      <w:pPr>
+        <w:jc w:val="both"/>
+        <w:rPr>
+          <w:rFonts w:ascii="Goudy Old Style" w:hAnsi="Goudy Old Style" w:cs="Times New Roman"/>
+          <w:sz w:val="24"/>
+        </w:rPr>
+      </w:pPr>
+      <w:bookmarkStart w:id="40" w:name="_Toc107830278"/>
+      <w:r>
+        <w:rPr>
+          <w:rStyle w:val="Heading1Char"/>
+        </w:rPr>
+        <w:t>Mind Reading</w:t>
+      </w:r>
+      <w:bookmarkEnd w:id="40"/>
+      <w:r>
+        <w:rPr>
+          <w:rFonts w:ascii="Goudy Old Style" w:hAnsi="Goudy Old Style" w:cs="Times New Roman"/>
+          <w:sz w:val="24"/>
+        </w:rPr>
+        <w:t xml:space="preserve"> </w:t>
+      </w:r>
+    </w:p>
+    <w:p>
+      <w:pPr>
+        <w:ind w:firstLine="720"/>
+        <w:jc w:val="both"/>
+        <w:rPr>
+          <w:rFonts w:ascii="Goudy Old Style" w:hAnsi="Goudy Old Style" w:cs="Times New Roman"/>
+          <w:sz w:val="24"/>
+        </w:rPr>
+      </w:pPr>
+      <w:r>
+        <w:rPr>
+          <w:rFonts w:ascii="Goudy Old Style" w:hAnsi="Goudy Old Style" w:cs="Times New Roman"/>
+          <w:sz w:val="24"/>
+        </w:rPr>
+        <w:t>As an action, you may begin to read the base thoughts of a creature of your choice you can see within 100 ft. You may stop reading their thoughts by using a subsequent bonus action. While reading a creature’s base thoughts you glean their current emotional state, what’s most on their mind, and its current location (meaning it cannot benefit from being hidden or invisible against you). You stop reading the creature’s thoughts if either you or the creature is incapacitated or dies, if the creature gets further than 100 ft away, or after 1-hour passes. Once you stop reading a creature’s thoughts, you cannot read its thoughts again for the next hour.</w:t>
       </w:r>
     </w:p>
     <w:p>
       <w:pPr>
         <w:pStyle w:val="Heading1"/>
       </w:pPr>
-      <w:bookmarkStart w:id="39" w:name="_Toc107830276"/>
+      <w:bookmarkStart w:id="41" w:name="_Toc107830279"/>
       <w:r>
         <w:rPr>
           <w:rStyle w:val="Heading1Char"/>
           <w:b/>
         </w:rPr>
-        <w:t>Master of All</w:t>
-      </w:r>
-      <w:bookmarkEnd w:id="39"/>
+        <w:t>Minor Material Manipulation</w:t>
+      </w:r>
+      <w:bookmarkEnd w:id="41"/>
       <w:r>
         <w:t xml:space="preserve"> </w:t>
       </w:r>
@@ -11075,43 +10825,45 @@
           <w:rFonts w:ascii="Goudy Old Style" w:hAnsi="Goudy Old Style" w:cs="Times New Roman"/>
           <w:sz w:val="24"/>
         </w:rPr>
-        <w:t>You gain p</w:t>
-      </w:r>
-      <w:r>
-        <w:rPr>
-          <w:rFonts w:ascii="Goudy Old Style" w:hAnsi="Goudy Old Style" w:cs="Times New Roman"/>
-          <w:sz w:val="24"/>
-        </w:rPr>
-        <w:t xml:space="preserve">roficiency in </w:t>
-      </w:r>
-      <w:r>
-        <w:rPr>
-          <w:rFonts w:ascii="Goudy Old Style" w:hAnsi="Goudy Old Style" w:cs="Times New Roman"/>
-          <w:sz w:val="24"/>
-        </w:rPr>
-        <w:t>your choice of 5 skills; additionally, your proficiency bonus increases by 1</w:t>
-      </w:r>
-      <w:r>
-        <w:rPr>
-          <w:rFonts w:ascii="Goudy Old Style" w:hAnsi="Goudy Old Style" w:cs="Times New Roman"/>
-          <w:sz w:val="24"/>
-        </w:rPr>
-        <w:t>.</w:t>
+        <w:t xml:space="preserve">This Minor Arte may be gained multiple times, choosing a different inorganic material or a different form of plant matter each time. You gain the ability to </w:t>
+      </w:r>
+      <w:r>
+        <w:rPr>
+          <w:rFonts w:ascii="Goudy Old Style" w:hAnsi="Goudy Old Style" w:cs="Times New Roman"/>
+          <w:sz w:val="24"/>
+        </w:rPr>
+        <w:t xml:space="preserve">take the </w:t>
+      </w:r>
+      <w:r>
+        <w:rPr>
+          <w:rFonts w:ascii="Goudy Old Style" w:hAnsi="Goudy Old Style" w:cs="Times New Roman"/>
+          <w:b/>
+          <w:bCs/>
+          <w:sz w:val="24"/>
+        </w:rPr>
+        <w:t>Manipulate</w:t>
+      </w:r>
+      <w:r>
+        <w:rPr>
+          <w:rFonts w:ascii="Goudy Old Style" w:hAnsi="Goudy Old Style" w:cs="Times New Roman"/>
+          <w:sz w:val="24"/>
+        </w:rPr>
+        <w:t xml:space="preserve"> action, targeting the chosen material or plant matter.</w:t>
       </w:r>
     </w:p>
     <w:p>
       <w:pPr>
         <w:pStyle w:val="Heading1"/>
       </w:pPr>
-      <w:bookmarkStart w:id="40" w:name="_Toc107830277"/>
+      <w:bookmarkStart w:id="42" w:name="_Toc107830280"/>
       <w:r>
         <w:rPr>
           <w:rStyle w:val="Heading1Char"/>
           <w:b/>
         </w:rPr>
-        <w:t>Material Sensing</w:t>
-      </w:r>
-      <w:bookmarkEnd w:id="40"/>
+        <w:t>Minor Telekinesis</w:t>
+      </w:r>
+      <w:bookmarkEnd w:id="42"/>
       <w:r>
         <w:t xml:space="preserve"> </w:t>
       </w:r>
@@ -11130,104 +10882,23 @@
           <w:rFonts w:ascii="Goudy Old Style" w:hAnsi="Goudy Old Style" w:cs="Times New Roman"/>
           <w:sz w:val="24"/>
         </w:rPr>
-        <w:t>As an action, you may define a general, nonmagical substance or material (</w:t>
-      </w:r>
-      <w:proofErr w:type="gramStart"/>
-      <w:r>
-        <w:rPr>
-          <w:rFonts w:ascii="Goudy Old Style" w:hAnsi="Goudy Old Style" w:cs="Times New Roman"/>
-          <w:sz w:val="24"/>
-        </w:rPr>
-        <w:t>e.g.</w:t>
-      </w:r>
-      <w:proofErr w:type="gramEnd"/>
-      <w:r>
-        <w:rPr>
-          <w:rFonts w:ascii="Goudy Old Style" w:hAnsi="Goudy Old Style" w:cs="Times New Roman"/>
-          <w:sz w:val="24"/>
-        </w:rPr>
-        <w:t xml:space="preserve"> wood, iron, acid, sea water, etc.). For the next hour, you have a general sense of the direction of any nonmagical substance or material that matches your definition located within 5 miles of yourself. Additionally, </w:t>
-      </w:r>
-      <w:proofErr w:type="gramStart"/>
-      <w:r>
-        <w:rPr>
-          <w:rFonts w:ascii="Goudy Old Style" w:hAnsi="Goudy Old Style" w:cs="Times New Roman"/>
-          <w:sz w:val="24"/>
-        </w:rPr>
-        <w:t>as long as</w:t>
-      </w:r>
-      <w:proofErr w:type="gramEnd"/>
-      <w:r>
-        <w:rPr>
-          <w:rFonts w:ascii="Goudy Old Style" w:hAnsi="Goudy Old Style" w:cs="Times New Roman"/>
-          <w:sz w:val="24"/>
-        </w:rPr>
-        <w:t xml:space="preserve"> you are able to see, while it is within 100 ft of you and not behind full cover, you perceive a faint aura outlining it. You cannot sense specific objects or creatures with this </w:t>
-      </w:r>
-      <w:proofErr w:type="spellStart"/>
-      <w:proofErr w:type="gramStart"/>
-      <w:r>
-        <w:rPr>
-          <w:rFonts w:ascii="Goudy Old Style" w:hAnsi="Goudy Old Style" w:cs="Times New Roman"/>
-          <w:sz w:val="24"/>
-        </w:rPr>
-        <w:t>arte</w:t>
-      </w:r>
-      <w:proofErr w:type="spellEnd"/>
-      <w:proofErr w:type="gramEnd"/>
-      <w:r>
-        <w:rPr>
-          <w:rFonts w:ascii="Goudy Old Style" w:hAnsi="Goudy Old Style" w:cs="Times New Roman"/>
-          <w:sz w:val="24"/>
-        </w:rPr>
-        <w:t xml:space="preserve">, and anything that would normally meet the definition that is within an area that cannot be detected by Divination </w:t>
-      </w:r>
-      <w:r>
-        <w:rPr>
-          <w:rFonts w:ascii="Goudy Old Style" w:hAnsi="Goudy Old Style" w:cs="Times New Roman"/>
-          <w:sz w:val="24"/>
-        </w:rPr>
-        <w:lastRenderedPageBreak/>
-        <w:t xml:space="preserve">magic or in an area of </w:t>
-      </w:r>
-      <w:proofErr w:type="spellStart"/>
-      <w:r>
-        <w:rPr>
-          <w:rFonts w:ascii="Goudy Old Style" w:hAnsi="Goudy Old Style" w:cs="Times New Roman"/>
-          <w:sz w:val="24"/>
-        </w:rPr>
-        <w:t>arte</w:t>
-      </w:r>
-      <w:proofErr w:type="spellEnd"/>
-      <w:r>
-        <w:rPr>
-          <w:rFonts w:ascii="Goudy Old Style" w:hAnsi="Goudy Old Style" w:cs="Times New Roman"/>
-          <w:sz w:val="24"/>
-        </w:rPr>
-        <w:t xml:space="preserve"> suppression or a similar effect cannot be sensed. After the hour passes, you must make a short or long rest before you can use this ability again.</w:t>
-      </w:r>
-    </w:p>
-    <w:p>
-      <w:pPr>
-        <w:jc w:val="both"/>
-        <w:rPr>
-          <w:rFonts w:ascii="Goudy Old Style" w:hAnsi="Goudy Old Style" w:cs="Times New Roman"/>
-          <w:sz w:val="24"/>
-        </w:rPr>
-      </w:pPr>
-      <w:bookmarkStart w:id="41" w:name="_Toc107830278"/>
+        <w:t>As an action, you may move or manipulate one object that isn’t being worn or carried you can see within 300 ft so long as the object weighs no more than your Intelligence score in pounds. As part of the action you may either move the object up to 150 ft or manipulate it is anyway you normally would be able to with your hands – such as turning a key, sweeping a broom, bending a straw, or swinging a sword. If you need to make any specific rolls or have a DC as a result of your manipulation, use your Intelligence score as your ability score modifier.</w:t>
+      </w:r>
+    </w:p>
+    <w:p>
+      <w:pPr>
+        <w:pStyle w:val="Heading1"/>
+      </w:pPr>
+      <w:bookmarkStart w:id="43" w:name="_Toc107830281"/>
       <w:r>
         <w:rPr>
           <w:rStyle w:val="Heading1Char"/>
-        </w:rPr>
-        <w:t>Mind Reading</w:t>
-      </w:r>
-      <w:bookmarkEnd w:id="41"/>
-      <w:r>
-        <w:rPr>
-          <w:rFonts w:ascii="Goudy Old Style" w:hAnsi="Goudy Old Style" w:cs="Times New Roman"/>
-          <w:sz w:val="24"/>
-        </w:rPr>
+          <w:b/>
+        </w:rPr>
+        <w:t>Minor Warp</w:t>
+      </w:r>
+      <w:bookmarkEnd w:id="43"/>
+      <w:r>
         <w:t xml:space="preserve"> </w:t>
       </w:r>
     </w:p>
@@ -11245,22 +10916,43 @@
           <w:rFonts w:ascii="Goudy Old Style" w:hAnsi="Goudy Old Style" w:cs="Times New Roman"/>
           <w:sz w:val="24"/>
         </w:rPr>
-        <w:t>As an action, you may begin to read the base thoughts of a creature of your choice you can see within 100 ft. You may stop reading their thoughts by using a subsequent bonus action. While reading a creature’s base thoughts you glean their current emotional state, what’s most on their mind, and its current location (meaning it cannot benefit from being hidden or invisible against you). You stop reading the creature’s thoughts if either you or the creature is incapacitated or dies, if the creature gets further than 100 ft away, or after 1-hour passes. Once you stop reading a creature’s thoughts, you cannot read its thoughts again for the next hour.</w:t>
+        <w:t xml:space="preserve">As an action, you can teleport to any </w:t>
+      </w:r>
+      <w:r>
+        <w:rPr>
+          <w:rFonts w:ascii="Goudy Old Style" w:hAnsi="Goudy Old Style" w:cs="Times New Roman"/>
+          <w:sz w:val="24"/>
+        </w:rPr>
+        <w:t>unoccupied space that</w:t>
+      </w:r>
+      <w:r>
+        <w:rPr>
+          <w:rFonts w:ascii="Goudy Old Style" w:hAnsi="Goudy Old Style" w:cs="Times New Roman"/>
+          <w:sz w:val="24"/>
+        </w:rPr>
+        <w:t xml:space="preserve"> you can see within 30 ft</w:t>
+      </w:r>
+      <w:r>
+        <w:rPr>
+          <w:rFonts w:ascii="Goudy Old Style" w:hAnsi="Goudy Old Style" w:cs="Times New Roman"/>
+          <w:sz w:val="24"/>
+        </w:rPr>
+        <w:t>.</w:t>
       </w:r>
     </w:p>
     <w:p>
       <w:pPr>
         <w:pStyle w:val="Heading1"/>
       </w:pPr>
-      <w:bookmarkStart w:id="42" w:name="_Toc107830279"/>
+      <w:bookmarkStart w:id="44" w:name="_Toc107830282"/>
       <w:r>
         <w:rPr>
           <w:rStyle w:val="Heading1Char"/>
           <w:b/>
         </w:rPr>
-        <w:t>Minor Material Manipulation</w:t>
-      </w:r>
-      <w:bookmarkEnd w:id="42"/>
+        <w:t>Multi-Armed</w:t>
+      </w:r>
+      <w:bookmarkEnd w:id="44"/>
       <w:r>
         <w:t xml:space="preserve"> </w:t>
       </w:r>
@@ -11279,61 +10971,44 @@
           <w:rFonts w:ascii="Goudy Old Style" w:hAnsi="Goudy Old Style" w:cs="Times New Roman"/>
           <w:sz w:val="24"/>
         </w:rPr>
-        <w:t xml:space="preserve">This Minor </w:t>
-      </w:r>
-      <w:proofErr w:type="spellStart"/>
-      <w:r>
-        <w:rPr>
-          <w:rFonts w:ascii="Goudy Old Style" w:hAnsi="Goudy Old Style" w:cs="Times New Roman"/>
-          <w:sz w:val="24"/>
-        </w:rPr>
-        <w:t>Arte</w:t>
-      </w:r>
-      <w:proofErr w:type="spellEnd"/>
-      <w:r>
-        <w:rPr>
-          <w:rFonts w:ascii="Goudy Old Style" w:hAnsi="Goudy Old Style" w:cs="Times New Roman"/>
-          <w:sz w:val="24"/>
-        </w:rPr>
-        <w:t xml:space="preserve"> may be gained multiple times, choosing a different inorganic material or a different form of plant matter each time. You gain the ability to </w:t>
-      </w:r>
-      <w:r>
-        <w:rPr>
-          <w:rFonts w:ascii="Goudy Old Style" w:hAnsi="Goudy Old Style" w:cs="Times New Roman"/>
-          <w:sz w:val="24"/>
-        </w:rPr>
-        <w:t xml:space="preserve">take the </w:t>
-      </w:r>
-      <w:r>
-        <w:rPr>
-          <w:rFonts w:ascii="Goudy Old Style" w:hAnsi="Goudy Old Style" w:cs="Times New Roman"/>
-          <w:b/>
-          <w:bCs/>
-          <w:sz w:val="24"/>
-        </w:rPr>
-        <w:t>Manipulate</w:t>
-      </w:r>
-      <w:r>
-        <w:rPr>
-          <w:rFonts w:ascii="Goudy Old Style" w:hAnsi="Goudy Old Style" w:cs="Times New Roman"/>
-          <w:sz w:val="24"/>
-        </w:rPr>
-        <w:t xml:space="preserve"> action, targeting the chosen material or plant matter.</w:t>
+        <w:t xml:space="preserve">You have additional arms that go beyond the standard humanoid’s 2 arms. You may have up to 4 total extra arms (meaning you’ll have at most 6 total arms) – the number chosen as soon as you gain this </w:t>
+      </w:r>
+      <w:r>
+        <w:rPr>
+          <w:rFonts w:ascii="Goudy Old Style" w:hAnsi="Goudy Old Style" w:cs="Times New Roman"/>
+          <w:sz w:val="24"/>
+        </w:rPr>
+        <w:t>A</w:t>
+      </w:r>
+      <w:r>
+        <w:rPr>
+          <w:rFonts w:ascii="Goudy Old Style" w:hAnsi="Goudy Old Style" w:cs="Times New Roman"/>
+          <w:sz w:val="24"/>
+        </w:rPr>
+        <w:t xml:space="preserve">rte. For each arm you have, you gain the following benefits: +2 to any checks made to grapple a creature, +2 to Athletics, double your carrying capacity, and increase the damage of any unarmed strikes you make by 3. You also have the following base benefits no matter the total extra arms you have: you have advantage on checks made to climb or remain clinging to a surface, you have advantage on checks made to escape a grapple, and it only costs you 5 feet of movement to get up from prone. If you have 2 extra arms, you gain the following detriments: Other creatures have </w:t>
+      </w:r>
+      <w:r>
+        <w:rPr>
+          <w:rFonts w:ascii="Goudy Old Style" w:hAnsi="Goudy Old Style" w:cs="Times New Roman"/>
+          <w:sz w:val="24"/>
+        </w:rPr>
+        <w:lastRenderedPageBreak/>
+        <w:t>advantage on sight-based Perception checks made to notice you and your total AC is reduced by 1 (Minimum of 1). If you have 3 extra arms, you also gain the following detriments: Your walking speed is halved, you have disadvantage on Dexterity (Stealth) and Dexterity (Sleight of Hand) checks, your total AC is reduced by 3 rather than 1 (Minimum of 1), and you require specially designed clothes and armor. If you have 4 extra arms, you also gain the following detriments: You have disadvantage on Dexterity saving throws and your AC is reduced by 5 rather than 3 (Minimum of 1)</w:t>
       </w:r>
     </w:p>
     <w:p>
       <w:pPr>
         <w:pStyle w:val="Heading1"/>
       </w:pPr>
-      <w:bookmarkStart w:id="43" w:name="_Toc107830280"/>
+      <w:bookmarkStart w:id="45" w:name="_Toc107830283"/>
       <w:r>
         <w:rPr>
           <w:rStyle w:val="Heading1Char"/>
           <w:b/>
         </w:rPr>
-        <w:t>Minor Telekinesis</w:t>
-      </w:r>
-      <w:bookmarkEnd w:id="43"/>
+        <w:t>Object Alteration</w:t>
+      </w:r>
+      <w:bookmarkEnd w:id="45"/>
       <w:r>
         <w:t xml:space="preserve"> </w:t>
       </w:r>
@@ -11352,241 +11027,7 @@
           <w:rFonts w:ascii="Goudy Old Style" w:hAnsi="Goudy Old Style" w:cs="Times New Roman"/>
           <w:sz w:val="24"/>
         </w:rPr>
-        <w:t xml:space="preserve">As an action, you may move or manipulate one object that isn’t being worn or carried you can see within 300 ft so long as the object weighs no more than your Intelligence score in pounds. As part of the </w:t>
-      </w:r>
-      <w:proofErr w:type="gramStart"/>
-      <w:r>
-        <w:rPr>
-          <w:rFonts w:ascii="Goudy Old Style" w:hAnsi="Goudy Old Style" w:cs="Times New Roman"/>
-          <w:sz w:val="24"/>
-        </w:rPr>
-        <w:t>action</w:t>
-      </w:r>
-      <w:proofErr w:type="gramEnd"/>
-      <w:r>
-        <w:rPr>
-          <w:rFonts w:ascii="Goudy Old Style" w:hAnsi="Goudy Old Style" w:cs="Times New Roman"/>
-          <w:sz w:val="24"/>
-        </w:rPr>
-        <w:t xml:space="preserve"> you may either move the object up to 150 ft or manipulate it </w:t>
-      </w:r>
-      <w:proofErr w:type="gramStart"/>
-      <w:r>
-        <w:rPr>
-          <w:rFonts w:ascii="Goudy Old Style" w:hAnsi="Goudy Old Style" w:cs="Times New Roman"/>
-          <w:sz w:val="24"/>
-        </w:rPr>
-        <w:t>is</w:t>
-      </w:r>
-      <w:proofErr w:type="gramEnd"/>
-      <w:r>
-        <w:rPr>
-          <w:rFonts w:ascii="Goudy Old Style" w:hAnsi="Goudy Old Style" w:cs="Times New Roman"/>
-          <w:sz w:val="24"/>
-        </w:rPr>
-        <w:t xml:space="preserve"> anyway you normally would be able to with your hands – such as turning a key, sweeping a broom, bending a straw, or swinging a sword. If you need to make any specific rolls or have a DC </w:t>
-      </w:r>
-      <w:proofErr w:type="gramStart"/>
-      <w:r>
-        <w:rPr>
-          <w:rFonts w:ascii="Goudy Old Style" w:hAnsi="Goudy Old Style" w:cs="Times New Roman"/>
-          <w:sz w:val="24"/>
-        </w:rPr>
-        <w:t>as a result of</w:t>
-      </w:r>
-      <w:proofErr w:type="gramEnd"/>
-      <w:r>
-        <w:rPr>
-          <w:rFonts w:ascii="Goudy Old Style" w:hAnsi="Goudy Old Style" w:cs="Times New Roman"/>
-          <w:sz w:val="24"/>
-        </w:rPr>
-        <w:t xml:space="preserve"> your manipulation, use your Intelligence score as your ability score modifier.</w:t>
-      </w:r>
-    </w:p>
-    <w:p>
-      <w:pPr>
-        <w:pStyle w:val="Heading1"/>
-      </w:pPr>
-      <w:bookmarkStart w:id="44" w:name="_Toc107830281"/>
-      <w:r>
-        <w:rPr>
-          <w:rStyle w:val="Heading1Char"/>
-          <w:b/>
-        </w:rPr>
-        <w:t>Minor Warp</w:t>
-      </w:r>
-      <w:bookmarkEnd w:id="44"/>
-      <w:r>
-        <w:t xml:space="preserve"> </w:t>
-      </w:r>
-    </w:p>
-    <w:p>
-      <w:pPr>
-        <w:ind w:firstLine="720"/>
-        <w:jc w:val="both"/>
-        <w:rPr>
-          <w:rFonts w:ascii="Goudy Old Style" w:hAnsi="Goudy Old Style" w:cs="Times New Roman"/>
-          <w:sz w:val="24"/>
-        </w:rPr>
-      </w:pPr>
-      <w:r>
-        <w:rPr>
-          <w:rFonts w:ascii="Goudy Old Style" w:hAnsi="Goudy Old Style" w:cs="Times New Roman"/>
-          <w:sz w:val="24"/>
-        </w:rPr>
-        <w:t xml:space="preserve">As an action, you can teleport to any </w:t>
-      </w:r>
-      <w:r>
-        <w:rPr>
-          <w:rFonts w:ascii="Goudy Old Style" w:hAnsi="Goudy Old Style" w:cs="Times New Roman"/>
-          <w:sz w:val="24"/>
-        </w:rPr>
-        <w:t>unoccupied space that</w:t>
-      </w:r>
-      <w:r>
-        <w:rPr>
-          <w:rFonts w:ascii="Goudy Old Style" w:hAnsi="Goudy Old Style" w:cs="Times New Roman"/>
-          <w:sz w:val="24"/>
-        </w:rPr>
-        <w:t xml:space="preserve"> you can see within 30 ft</w:t>
-      </w:r>
-      <w:r>
-        <w:rPr>
-          <w:rFonts w:ascii="Goudy Old Style" w:hAnsi="Goudy Old Style" w:cs="Times New Roman"/>
-          <w:sz w:val="24"/>
-        </w:rPr>
-        <w:t>.</w:t>
-      </w:r>
-    </w:p>
-    <w:p>
-      <w:pPr>
-        <w:pStyle w:val="Heading1"/>
-      </w:pPr>
-      <w:bookmarkStart w:id="45" w:name="_Toc107830282"/>
-      <w:r>
-        <w:rPr>
-          <w:rStyle w:val="Heading1Char"/>
-          <w:b/>
-        </w:rPr>
-        <w:t>Multi-Armed</w:t>
-      </w:r>
-      <w:bookmarkEnd w:id="45"/>
-      <w:r>
-        <w:t xml:space="preserve"> </w:t>
-      </w:r>
-    </w:p>
-    <w:p>
-      <w:pPr>
-        <w:ind w:firstLine="720"/>
-        <w:jc w:val="both"/>
-        <w:rPr>
-          <w:rFonts w:ascii="Goudy Old Style" w:hAnsi="Goudy Old Style" w:cs="Times New Roman"/>
-          <w:sz w:val="24"/>
-        </w:rPr>
-      </w:pPr>
-      <w:r>
-        <w:rPr>
-          <w:rFonts w:ascii="Goudy Old Style" w:hAnsi="Goudy Old Style" w:cs="Times New Roman"/>
-          <w:sz w:val="24"/>
-        </w:rPr>
-        <w:t xml:space="preserve">You have additional arms that go beyond the standard humanoid’s 2 arms. You may have up to 4 total extra arms (meaning you’ll have at most 6 total arms) – the number chosen as soon as you gain this </w:t>
-      </w:r>
-      <w:proofErr w:type="spellStart"/>
-      <w:r>
-        <w:rPr>
-          <w:rFonts w:ascii="Goudy Old Style" w:hAnsi="Goudy Old Style" w:cs="Times New Roman"/>
-          <w:sz w:val="24"/>
-        </w:rPr>
-        <w:t>A</w:t>
-      </w:r>
-      <w:r>
-        <w:rPr>
-          <w:rFonts w:ascii="Goudy Old Style" w:hAnsi="Goudy Old Style" w:cs="Times New Roman"/>
-          <w:sz w:val="24"/>
-        </w:rPr>
-        <w:t>rte</w:t>
-      </w:r>
-      <w:proofErr w:type="spellEnd"/>
-      <w:r>
-        <w:rPr>
-          <w:rFonts w:ascii="Goudy Old Style" w:hAnsi="Goudy Old Style" w:cs="Times New Roman"/>
-          <w:sz w:val="24"/>
-        </w:rPr>
-        <w:t xml:space="preserve">. For each arm you have, you gain the following benefits: +2 to any checks made to grapple a creature, +2 to Athletics, double your carrying capacity, and increase the damage of any unarmed strikes you make by 3. You also have the following base benefits no matter the total extra arms you </w:t>
-      </w:r>
-      <w:proofErr w:type="gramStart"/>
-      <w:r>
-        <w:rPr>
-          <w:rFonts w:ascii="Goudy Old Style" w:hAnsi="Goudy Old Style" w:cs="Times New Roman"/>
-          <w:sz w:val="24"/>
-        </w:rPr>
-        <w:t>have:</w:t>
-      </w:r>
-      <w:proofErr w:type="gramEnd"/>
-      <w:r>
-        <w:rPr>
-          <w:rFonts w:ascii="Goudy Old Style" w:hAnsi="Goudy Old Style" w:cs="Times New Roman"/>
-          <w:sz w:val="24"/>
-        </w:rPr>
-        <w:t xml:space="preserve"> you have advantage on checks made to climb or remain clinging to a surface, you have advantage on checks made to escape a grapple, and it only costs you 5 feet of movement to get up from prone. If you have 2 extra arms, you gain the following detriments: Other creatures have advantage on sight-based Perception checks made to notice you and your total AC is reduced by 1 (Minimum of 1). If you have 3 extra arms, you also gain the following detriments: Your walking speed is halved, you have disadvantage on Dexterity (Stealth) and Dexterity (Sleight of Hand) checks, </w:t>
-      </w:r>
-      <w:r>
-        <w:rPr>
-          <w:rFonts w:ascii="Goudy Old Style" w:hAnsi="Goudy Old Style" w:cs="Times New Roman"/>
-          <w:sz w:val="24"/>
-        </w:rPr>
-        <w:lastRenderedPageBreak/>
-        <w:t>your total AC is reduced by 3 rather than 1 (Minimum of 1), and you require specially designed clothes and armor. If you have 4 extra arms, you also gain the following detriments: You have disadvantage on Dexterity saving throws and your AC is reduced by 5 rather than 3 (Minimum of 1)</w:t>
-      </w:r>
-    </w:p>
-    <w:p>
-      <w:pPr>
-        <w:pStyle w:val="Heading1"/>
-      </w:pPr>
-      <w:bookmarkStart w:id="46" w:name="_Toc107830283"/>
-      <w:r>
-        <w:rPr>
-          <w:rStyle w:val="Heading1Char"/>
-          <w:b/>
-        </w:rPr>
-        <w:t>Object Alteration</w:t>
-      </w:r>
-      <w:bookmarkEnd w:id="46"/>
-      <w:r>
-        <w:t xml:space="preserve"> </w:t>
-      </w:r>
-    </w:p>
-    <w:p>
-      <w:pPr>
-        <w:ind w:firstLine="720"/>
-        <w:jc w:val="both"/>
-        <w:rPr>
-          <w:rFonts w:ascii="Goudy Old Style" w:hAnsi="Goudy Old Style" w:cs="Times New Roman"/>
-          <w:sz w:val="24"/>
-        </w:rPr>
-      </w:pPr>
-      <w:r>
-        <w:rPr>
-          <w:rFonts w:ascii="Goudy Old Style" w:hAnsi="Goudy Old Style" w:cs="Times New Roman"/>
-          <w:sz w:val="24"/>
-        </w:rPr>
-        <w:t xml:space="preserve">This Minor </w:t>
-      </w:r>
-      <w:proofErr w:type="spellStart"/>
-      <w:r>
-        <w:rPr>
-          <w:rFonts w:ascii="Goudy Old Style" w:hAnsi="Goudy Old Style" w:cs="Times New Roman"/>
-          <w:sz w:val="24"/>
-        </w:rPr>
-        <w:t>Arte</w:t>
-      </w:r>
-      <w:proofErr w:type="spellEnd"/>
-      <w:r>
-        <w:rPr>
-          <w:rFonts w:ascii="Goudy Old Style" w:hAnsi="Goudy Old Style" w:cs="Times New Roman"/>
-          <w:sz w:val="24"/>
-        </w:rPr>
-        <w:t xml:space="preserve"> may be gained multiple times, choosing a different property from the following list each time</w:t>
+        <w:t>This Minor Arte may be gained multiple times, choosing a different property from the following list each time</w:t>
       </w:r>
       <w:r>
         <w:rPr>
@@ -11607,23 +11048,7 @@
           <w:rFonts w:ascii="Goudy Old Style" w:hAnsi="Goudy Old Style" w:cs="Times New Roman"/>
           <w:sz w:val="24"/>
         </w:rPr>
-        <w:t xml:space="preserve">object you touch (based on the type of Object Alteration you possess and are using), employing the rules as described below. Any alteration sourced from this </w:t>
-      </w:r>
-      <w:proofErr w:type="spellStart"/>
-      <w:r>
-        <w:rPr>
-          <w:rFonts w:ascii="Goudy Old Style" w:hAnsi="Goudy Old Style" w:cs="Times New Roman"/>
-          <w:sz w:val="24"/>
-        </w:rPr>
-        <w:t>Arte</w:t>
-      </w:r>
-      <w:proofErr w:type="spellEnd"/>
-      <w:r>
-        <w:rPr>
-          <w:rFonts w:ascii="Goudy Old Style" w:hAnsi="Goudy Old Style" w:cs="Times New Roman"/>
-          <w:sz w:val="24"/>
-        </w:rPr>
-        <w:t xml:space="preserve"> lasts 1 hour. You can end an alteration on an object as a bonus action by touching it. Additionally, this alteration also ends early if you fall unconscious</w:t>
+        <w:t>object you touch (based on the type of Object Alteration you possess and are using), employing the rules as described below. Any alteration sourced from this Arte lasts 1 hour. You can end an alteration on an object as a bonus action by touching it. Additionally, this alteration also ends early if you fall unconscious</w:t>
       </w:r>
       <w:r>
         <w:rPr>
@@ -11645,7 +11070,7 @@
         <w:pStyle w:val="Heading2"/>
         <w:ind w:firstLine="720"/>
       </w:pPr>
-      <w:bookmarkStart w:id="47" w:name="_Toc107830284"/>
+      <w:bookmarkStart w:id="46" w:name="_Toc107830284"/>
       <w:r>
         <w:rPr>
           <w:rStyle w:val="Heading2Char"/>
@@ -11654,7 +11079,7 @@
         </w:rPr>
         <w:t>Appearance</w:t>
       </w:r>
-      <w:bookmarkEnd w:id="47"/>
+      <w:bookmarkEnd w:id="46"/>
     </w:p>
     <w:p>
       <w:pPr>
@@ -11678,7 +11103,7 @@
         <w:pStyle w:val="Heading2"/>
         <w:ind w:firstLine="720"/>
       </w:pPr>
-      <w:bookmarkStart w:id="48" w:name="_Toc107830285"/>
+      <w:bookmarkStart w:id="47" w:name="_Toc107830285"/>
       <w:r>
         <w:rPr>
           <w:rStyle w:val="Heading2Char"/>
@@ -11701,7 +11126,7 @@
         </w:rPr>
         <w:t>Interactivity</w:t>
       </w:r>
-      <w:bookmarkEnd w:id="48"/>
+      <w:bookmarkEnd w:id="47"/>
     </w:p>
     <w:p>
       <w:pPr>
@@ -11732,7 +11157,7 @@
         <w:pStyle w:val="Heading2"/>
         <w:ind w:firstLine="720"/>
       </w:pPr>
-      <w:bookmarkStart w:id="49" w:name="_Toc107830286"/>
+      <w:bookmarkStart w:id="48" w:name="_Toc107830286"/>
       <w:r>
         <w:rPr>
           <w:rStyle w:val="Heading2Char"/>
@@ -11741,7 +11166,7 @@
         </w:rPr>
         <w:t>Size</w:t>
       </w:r>
-      <w:bookmarkEnd w:id="49"/>
+      <w:bookmarkEnd w:id="48"/>
     </w:p>
     <w:p>
       <w:pPr>
@@ -11793,7 +11218,7 @@
         <w:pStyle w:val="Heading2"/>
         <w:ind w:firstLine="720"/>
       </w:pPr>
-      <w:bookmarkStart w:id="50" w:name="_Toc107830287"/>
+      <w:bookmarkStart w:id="49" w:name="_Toc107830287"/>
       <w:r>
         <w:rPr>
           <w:rStyle w:val="Heading2Char"/>
@@ -11802,7 +11227,7 @@
         </w:rPr>
         <w:t>Weight</w:t>
       </w:r>
-      <w:bookmarkEnd w:id="50"/>
+      <w:bookmarkEnd w:id="49"/>
     </w:p>
     <w:p>
       <w:pPr>
@@ -11825,7 +11250,7 @@
           <w:rFonts w:ascii="Goudy Old Style" w:hAnsi="Goudy Old Style" w:cs="Times New Roman"/>
           <w:sz w:val="24"/>
         </w:rPr>
-        <w:t xml:space="preserve">. A weapon that has its weight increased in this manner loses the light and/or finesse properties if it had them previously. Additionally, if the weapon has the thrown property, the throwing distance is halved if the weight was doubled and quartered if the weight was quadrupled. Finally, any damage dealt by the weapon gains a +10 bonus if the weight was doubled or a +20 bonus if </w:t>
+        <w:t xml:space="preserve">. A weapon that has its weight increased in this manner loses the light and/or finesse properties if it had them </w:t>
       </w:r>
       <w:r>
         <w:rPr>
@@ -11833,14 +11258,14 @@
           <w:sz w:val="24"/>
         </w:rPr>
         <w:lastRenderedPageBreak/>
-        <w:t>the weight was quadrupled. Conversely, a weight that has its weight decreased in this manner loses the heavy and/or two-handed properties if it had them previously. Additionally, if the weapon has the thrown property, the throwing distance is doubled if the weight was halved and quadrupled if the weight was quartered. Finally, any damage dealt by the weapon gains a -5 penalty if the weight was halved or a -10 penalty if the weight was quartered (to a minimum of 1)</w:t>
+        <w:t>previously. Additionally, if the weapon has the thrown property, the throwing distance is halved if the weight was doubled and quartered if the weight was quadrupled. Finally, any damage dealt by the weapon gains a +10 bonus if the weight was doubled or a +20 bonus if the weight was quadrupled. Conversely, a weight that has its weight decreased in this manner loses the heavy and/or two-handed properties if it had them previously. Additionally, if the weapon has the thrown property, the throwing distance is doubled if the weight was halved and quadrupled if the weight was quartered. Finally, any damage dealt by the weapon gains a -5 penalty if the weight was halved or a -10 penalty if the weight was quartered (to a minimum of 1)</w:t>
       </w:r>
     </w:p>
     <w:p>
       <w:pPr>
         <w:pStyle w:val="Heading1"/>
       </w:pPr>
-      <w:bookmarkStart w:id="51" w:name="_Toc107830288"/>
+      <w:bookmarkStart w:id="50" w:name="_Toc107830288"/>
       <w:r>
         <w:rPr>
           <w:rStyle w:val="Heading1Char"/>
@@ -11848,7 +11273,7 @@
         </w:rPr>
         <w:t>Oil</w:t>
       </w:r>
-      <w:bookmarkEnd w:id="51"/>
+      <w:bookmarkEnd w:id="50"/>
       <w:r>
         <w:t xml:space="preserve"> </w:t>
       </w:r>
@@ -11867,30 +11292,14 @@
           <w:rFonts w:ascii="Goudy Old Style" w:hAnsi="Goudy Old Style" w:cs="Times New Roman"/>
           <w:sz w:val="24"/>
         </w:rPr>
-        <w:t xml:space="preserve">As an action, you may excrete a slick, flammable oily substance from your body. You may either create a pool of the substance in a 20-ft radius around you, produce enough of a concentrated oil to fill up to a 5-pint container, or you may fire a glob of the oil out up to 100 ft away, creating a 10-ft radius pool centered on the impact site. The pools last 1 minute, after which the oil dries. A creature other than yourself moving across the pool must succeed on a DC 15 Dexterity saving throw or fall prone. A creature moving through the area at half speed doesn’t need to make the saving throw. A creature that falls prone in the oil becomes coated in the substance and, for the next minute, whenever they take fire damage, they take an additional 10 fire damage from the burning oil. Whenever one of the pools </w:t>
-      </w:r>
-      <w:proofErr w:type="gramStart"/>
-      <w:r>
-        <w:rPr>
-          <w:rFonts w:ascii="Goudy Old Style" w:hAnsi="Goudy Old Style" w:cs="Times New Roman"/>
-          <w:sz w:val="24"/>
-        </w:rPr>
-        <w:t>takes</w:t>
-      </w:r>
-      <w:proofErr w:type="gramEnd"/>
-      <w:r>
-        <w:rPr>
-          <w:rFonts w:ascii="Goudy Old Style" w:hAnsi="Goudy Old Style" w:cs="Times New Roman"/>
-          <w:sz w:val="24"/>
-        </w:rPr>
-        <w:t xml:space="preserve"> fire damage, the entire radius ignites, burning for the next minute. While a pool burns, a creature that enters the area for the first time on a turn or ends its turn there takes 3d6 fire damage. After the minute passes, the oil burns out. After you excrete oil, you must wait 12 seconds before you may excrete any more oil.</w:t>
+        <w:t>As an action, you may excrete a slick, flammable oily substance from your body. You may either create a pool of the substance in a 20-ft radius around you, produce enough of a concentrated oil to fill up to a 5-pint container, or you may fire a glob of the oil out up to 100 ft away, creating a 10-ft radius pool centered on the impact site. The pools last 1 minute, after which the oil dries. A creature other than yourself moving across the pool must succeed on a DC 15 Dexterity saving throw or fall prone. A creature moving through the area at half speed doesn’t need to make the saving throw. A creature that falls prone in the oil becomes coated in the substance and, for the next minute, whenever they take fire damage, they take an additional 10 fire damage from the burning oil. Whenever one of the pools takes fire damage, the entire radius ignites, burning for the next minute. While a pool burns, a creature that enters the area for the first time on a turn or ends its turn there takes 3d6 fire damage. After the minute passes, the oil burns out. After you excrete oil, you must wait 12 seconds before you may excrete any more oil.</w:t>
       </w:r>
     </w:p>
     <w:p>
       <w:pPr>
         <w:pStyle w:val="Heading1"/>
       </w:pPr>
-      <w:bookmarkStart w:id="52" w:name="_Toc107830289"/>
+      <w:bookmarkStart w:id="51" w:name="_Toc107830289"/>
       <w:r>
         <w:rPr>
           <w:rStyle w:val="Heading1Char"/>
@@ -11898,7 +11307,7 @@
         </w:rPr>
         <w:t>One-Trick</w:t>
       </w:r>
-      <w:bookmarkEnd w:id="52"/>
+      <w:bookmarkEnd w:id="51"/>
       <w:r>
         <w:t xml:space="preserve"> </w:t>
       </w:r>
@@ -11987,23 +11396,7 @@
           <w:rFonts w:ascii="Goudy Old Style" w:hAnsi="Goudy Old Style" w:cs="Times New Roman"/>
           <w:sz w:val="24"/>
         </w:rPr>
-        <w:t xml:space="preserve"> (including </w:t>
-      </w:r>
-      <w:proofErr w:type="gramStart"/>
-      <w:r>
-        <w:rPr>
-          <w:rFonts w:ascii="Goudy Old Style" w:hAnsi="Goudy Old Style" w:cs="Times New Roman"/>
-          <w:sz w:val="24"/>
-        </w:rPr>
-        <w:t>the proficiency</w:t>
-      </w:r>
-      <w:proofErr w:type="gramEnd"/>
-      <w:r>
-        <w:rPr>
-          <w:rFonts w:ascii="Goudy Old Style" w:hAnsi="Goudy Old Style" w:cs="Times New Roman"/>
-          <w:sz w:val="24"/>
-        </w:rPr>
-        <w:t xml:space="preserve"> and expertise)</w:t>
+        <w:t xml:space="preserve"> (including the proficiency and expertise)</w:t>
       </w:r>
       <w:r>
         <w:rPr>
@@ -12017,7 +11410,7 @@
       <w:pPr>
         <w:pStyle w:val="Heading1"/>
       </w:pPr>
-      <w:bookmarkStart w:id="53" w:name="_Toc107830290"/>
+      <w:bookmarkStart w:id="52" w:name="_Toc107830290"/>
       <w:r>
         <w:rPr>
           <w:rStyle w:val="Heading1Char"/>
@@ -12025,7 +11418,7 @@
         </w:rPr>
         <w:t>Placidity</w:t>
       </w:r>
-      <w:bookmarkEnd w:id="53"/>
+      <w:bookmarkEnd w:id="52"/>
       <w:r>
         <w:t xml:space="preserve"> </w:t>
       </w:r>
@@ -12142,23 +11535,7 @@
           <w:rFonts w:ascii="Goudy Old Style" w:hAnsi="Goudy Old Style" w:cs="Times New Roman"/>
           <w:sz w:val="24"/>
         </w:rPr>
-        <w:t xml:space="preserve"> or </w:t>
-      </w:r>
-      <w:proofErr w:type="gramStart"/>
-      <w:r>
-        <w:rPr>
-          <w:rFonts w:ascii="Goudy Old Style" w:hAnsi="Goudy Old Style" w:cs="Times New Roman"/>
-          <w:sz w:val="24"/>
-        </w:rPr>
-        <w:t>it witnesses</w:t>
-      </w:r>
-      <w:proofErr w:type="gramEnd"/>
-      <w:r>
-        <w:rPr>
-          <w:rFonts w:ascii="Goudy Old Style" w:hAnsi="Goudy Old Style" w:cs="Times New Roman"/>
-          <w:sz w:val="24"/>
-        </w:rPr>
-        <w:t xml:space="preserve"> any of its </w:t>
+        <w:t xml:space="preserve"> or it witnesses any of its </w:t>
       </w:r>
       <w:r>
         <w:rPr>
@@ -12186,53 +11563,21 @@
           <w:rFonts w:ascii="Goudy Old Style" w:hAnsi="Goudy Old Style" w:cs="Times New Roman"/>
           <w:sz w:val="24"/>
         </w:rPr>
-        <w:t xml:space="preserve"> After the minute passes, the creature returns to its original emotional state. A creature that succeeds on the saving throw is instead immune to the effects of this ability for the next minute. Creatures immune to the charmed condition have </w:t>
-      </w:r>
-      <w:proofErr w:type="gramStart"/>
-      <w:r>
-        <w:rPr>
-          <w:rFonts w:ascii="Goudy Old Style" w:hAnsi="Goudy Old Style" w:cs="Times New Roman"/>
-          <w:sz w:val="24"/>
-        </w:rPr>
-        <w:t>advantage</w:t>
-      </w:r>
-      <w:proofErr w:type="gramEnd"/>
-      <w:r>
-        <w:rPr>
-          <w:rFonts w:ascii="Goudy Old Style" w:hAnsi="Goudy Old Style" w:cs="Times New Roman"/>
-          <w:sz w:val="24"/>
-        </w:rPr>
-        <w:t xml:space="preserve"> on the saving throw.</w:t>
-      </w:r>
-      <w:r>
-        <w:rPr>
-          <w:rFonts w:ascii="Goudy Old Style" w:hAnsi="Goudy Old Style" w:cs="Times New Roman"/>
-          <w:sz w:val="24"/>
-        </w:rPr>
-        <w:t xml:space="preserve"> You can use this ability </w:t>
-      </w:r>
-      <w:proofErr w:type="gramStart"/>
-      <w:r>
-        <w:rPr>
-          <w:rFonts w:ascii="Goudy Old Style" w:hAnsi="Goudy Old Style" w:cs="Times New Roman"/>
-          <w:sz w:val="24"/>
-        </w:rPr>
-        <w:t>a number of</w:t>
-      </w:r>
-      <w:proofErr w:type="gramEnd"/>
-      <w:r>
-        <w:rPr>
-          <w:rFonts w:ascii="Goudy Old Style" w:hAnsi="Goudy Old Style" w:cs="Times New Roman"/>
-          <w:sz w:val="24"/>
-        </w:rPr>
-        <w:t xml:space="preserve"> times equal to 1 + your proficiency bonus and you regain all expended uses upon completing a long rest</w:t>
+        <w:t xml:space="preserve"> After the minute passes, the creature returns to its original emotional state. A creature that succeeds on the saving throw is instead immune to the effects of this ability for the next minute. Creatures immune to the charmed condition have advantage on the saving throw.</w:t>
+      </w:r>
+      <w:r>
+        <w:rPr>
+          <w:rFonts w:ascii="Goudy Old Style" w:hAnsi="Goudy Old Style" w:cs="Times New Roman"/>
+          <w:sz w:val="24"/>
+        </w:rPr>
+        <w:t xml:space="preserve"> You can use this ability a number of times equal to 1 + your proficiency bonus and you regain all expended uses upon completing a long rest</w:t>
       </w:r>
     </w:p>
     <w:p>
       <w:pPr>
         <w:pStyle w:val="Heading1"/>
       </w:pPr>
-      <w:bookmarkStart w:id="54" w:name="_Toc107830291"/>
+      <w:bookmarkStart w:id="53" w:name="_Toc107830291"/>
       <w:r>
         <w:rPr>
           <w:rStyle w:val="Heading1Char"/>
@@ -12240,7 +11585,7 @@
         </w:rPr>
         <w:t>Projection</w:t>
       </w:r>
-      <w:bookmarkEnd w:id="54"/>
+      <w:bookmarkEnd w:id="53"/>
       <w:r>
         <w:t xml:space="preserve"> </w:t>
       </w:r>
@@ -12259,6 +11604,7 @@
           <w:rFonts w:ascii="Goudy Old Style" w:hAnsi="Goudy Old Style" w:cs="Times New Roman"/>
           <w:sz w:val="24"/>
         </w:rPr>
+        <w:lastRenderedPageBreak/>
         <w:t xml:space="preserve">As an action, you can create illusory holographic images </w:t>
       </w:r>
       <w:r>
@@ -12266,22 +11612,14 @@
           <w:rFonts w:ascii="Goudy Old Style" w:hAnsi="Goudy Old Style" w:cs="Times New Roman"/>
           <w:sz w:val="24"/>
         </w:rPr>
-        <w:t xml:space="preserve">in an unoccupied space you can you see within 5 ft. Anything you display is shown monochromatically in a shade of your choice and scaled to fill the space; additionally, the illusion is purely visual. While the illusion is active, you can </w:t>
-      </w:r>
-      <w:r>
-        <w:rPr>
-          <w:rFonts w:ascii="Goudy Old Style" w:hAnsi="Goudy Old Style" w:cs="Times New Roman"/>
-          <w:sz w:val="24"/>
-        </w:rPr>
-        <w:lastRenderedPageBreak/>
-        <w:t>freely manipulate it and update it in real-time; additionally, it automatically moves with you. You can dispel the illusion at any time as a free action.</w:t>
+        <w:t>in an unoccupied space you can you see within 5 ft. Anything you display is shown monochromatically in a shade of your choice and scaled to fill the space; additionally, the illusion is purely visual. While the illusion is active, you can freely manipulate it and update it in real-time; additionally, it automatically moves with you. You can dispel the illusion at any time as a free action.</w:t>
       </w:r>
     </w:p>
     <w:p>
       <w:pPr>
         <w:pStyle w:val="Heading1"/>
       </w:pPr>
-      <w:bookmarkStart w:id="55" w:name="_Toc107830292"/>
+      <w:bookmarkStart w:id="54" w:name="_Toc107830292"/>
       <w:r>
         <w:rPr>
           <w:rStyle w:val="Heading1Char"/>
@@ -12289,7 +11627,7 @@
         </w:rPr>
         <w:t>Purification</w:t>
       </w:r>
-      <w:bookmarkEnd w:id="55"/>
+      <w:bookmarkEnd w:id="54"/>
       <w:r>
         <w:t xml:space="preserve"> </w:t>
       </w:r>
@@ -12322,46 +11660,14 @@
           <w:rFonts w:ascii="Goudy Old Style" w:hAnsi="Goudy Old Style" w:cs="Times New Roman"/>
           <w:sz w:val="24"/>
         </w:rPr>
-        <w:t xml:space="preserve"> you may end that </w:t>
-      </w:r>
-      <w:proofErr w:type="gramStart"/>
-      <w:r>
-        <w:rPr>
-          <w:rFonts w:ascii="Goudy Old Style" w:hAnsi="Goudy Old Style" w:cs="Times New Roman"/>
-          <w:sz w:val="24"/>
-        </w:rPr>
-        <w:t>attunement</w:t>
-      </w:r>
-      <w:proofErr w:type="gramEnd"/>
-      <w:r>
-        <w:rPr>
-          <w:rFonts w:ascii="Goudy Old Style" w:hAnsi="Goudy Old Style" w:cs="Times New Roman"/>
-          <w:sz w:val="24"/>
-        </w:rPr>
-        <w:t xml:space="preserve"> if that creature is willing</w:t>
-      </w:r>
-      <w:r>
-        <w:rPr>
-          <w:rFonts w:ascii="Goudy Old Style" w:hAnsi="Goudy Old Style" w:cs="Times New Roman"/>
-          <w:sz w:val="24"/>
-        </w:rPr>
-        <w:t xml:space="preserve">. You may use this ability </w:t>
-      </w:r>
-      <w:proofErr w:type="gramStart"/>
-      <w:r>
-        <w:rPr>
-          <w:rFonts w:ascii="Goudy Old Style" w:hAnsi="Goudy Old Style" w:cs="Times New Roman"/>
-          <w:sz w:val="24"/>
-        </w:rPr>
-        <w:t>a number of</w:t>
-      </w:r>
-      <w:proofErr w:type="gramEnd"/>
-      <w:r>
-        <w:rPr>
-          <w:rFonts w:ascii="Goudy Old Style" w:hAnsi="Goudy Old Style" w:cs="Times New Roman"/>
-          <w:sz w:val="24"/>
-        </w:rPr>
-        <w:t xml:space="preserve"> times equal to </w:t>
+        <w:t xml:space="preserve"> you may end that attunement if that creature is willing</w:t>
+      </w:r>
+      <w:r>
+        <w:rPr>
+          <w:rFonts w:ascii="Goudy Old Style" w:hAnsi="Goudy Old Style" w:cs="Times New Roman"/>
+          <w:sz w:val="24"/>
+        </w:rPr>
+        <w:t xml:space="preserve">. You may use this ability a number of times equal to </w:t>
       </w:r>
       <w:r>
         <w:rPr>
@@ -12382,7 +11688,7 @@
       <w:pPr>
         <w:pStyle w:val="Heading1"/>
       </w:pPr>
-      <w:bookmarkStart w:id="56" w:name="_Toc107830293"/>
+      <w:bookmarkStart w:id="55" w:name="_Toc107830293"/>
       <w:r>
         <w:rPr>
           <w:rStyle w:val="Heading1Char"/>
@@ -12390,7 +11696,7 @@
         </w:rPr>
         <w:t>Quiet Passage</w:t>
       </w:r>
-      <w:bookmarkEnd w:id="56"/>
+      <w:bookmarkEnd w:id="55"/>
       <w:r>
         <w:t xml:space="preserve"> </w:t>
       </w:r>
@@ -12466,7 +11772,7 @@
       <w:pPr>
         <w:pStyle w:val="Heading1"/>
       </w:pPr>
-      <w:bookmarkStart w:id="57" w:name="_Toc107830294"/>
+      <w:bookmarkStart w:id="56" w:name="_Toc107830294"/>
       <w:r>
         <w:rPr>
           <w:rStyle w:val="Heading1Char"/>
@@ -12474,7 +11780,7 @@
         </w:rPr>
         <w:t>Reliable Ability</w:t>
       </w:r>
-      <w:bookmarkEnd w:id="57"/>
+      <w:bookmarkEnd w:id="56"/>
       <w:r>
         <w:t xml:space="preserve"> </w:t>
       </w:r>
@@ -12507,7 +11813,7 @@
       <w:pPr>
         <w:pStyle w:val="Heading1"/>
       </w:pPr>
-      <w:bookmarkStart w:id="58" w:name="_Toc107830295"/>
+      <w:bookmarkStart w:id="57" w:name="_Toc107830295"/>
       <w:r>
         <w:rPr>
           <w:rStyle w:val="Heading1Char"/>
@@ -12515,7 +11821,7 @@
         </w:rPr>
         <w:t>Repository</w:t>
       </w:r>
-      <w:bookmarkEnd w:id="58"/>
+      <w:bookmarkEnd w:id="57"/>
     </w:p>
     <w:p>
       <w:pPr>
@@ -12545,23 +11851,21 @@
           <w:rFonts w:ascii="Goudy Old Style" w:hAnsi="Goudy Old Style" w:cs="Times New Roman"/>
           <w:sz w:val="24"/>
         </w:rPr>
-        <w:t xml:space="preserve">container you can summon at any time that leads to a special mini </w:t>
-      </w:r>
-      <w:proofErr w:type="spellStart"/>
-      <w:r>
-        <w:rPr>
-          <w:rFonts w:ascii="Goudy Old Style" w:hAnsi="Goudy Old Style" w:cs="Times New Roman"/>
-          <w:sz w:val="24"/>
-        </w:rPr>
-        <w:t>demiplane</w:t>
-      </w:r>
-      <w:proofErr w:type="spellEnd"/>
-      <w:r>
-        <w:rPr>
-          <w:rFonts w:ascii="Goudy Old Style" w:hAnsi="Goudy Old Style" w:cs="Times New Roman"/>
-          <w:sz w:val="24"/>
-        </w:rPr>
-        <w:t>. Only objects can enter the container</w:t>
+        <w:t>container you can summon at any time that leads to a special mini demiplane. Only objects can enter the container</w:t>
+      </w:r>
+      <w:r>
+        <w:rPr>
+          <w:rFonts w:ascii="Goudy Old Style" w:hAnsi="Goudy Old Style" w:cs="Times New Roman"/>
+          <w:sz w:val="24"/>
+        </w:rPr>
+        <w:t xml:space="preserve">. In order to add an object to the demiplane, it must be able to fit within the container’s opening (roughly </w:t>
+      </w:r>
+      <w:r>
+        <w:rPr>
+          <w:rFonts w:ascii="Goudy Old Style" w:hAnsi="Goudy Old Style" w:cs="Times New Roman"/>
+          <w:sz w:val="24"/>
+        </w:rPr>
+        <w:t>4 square feet)</w:t>
       </w:r>
       <w:r>
         <w:rPr>
@@ -12570,44 +11874,33 @@
         </w:rPr>
         <w:t xml:space="preserve">. </w:t>
       </w:r>
-      <w:proofErr w:type="gramStart"/>
-      <w:r>
-        <w:rPr>
-          <w:rFonts w:ascii="Goudy Old Style" w:hAnsi="Goudy Old Style" w:cs="Times New Roman"/>
-          <w:sz w:val="24"/>
-        </w:rPr>
-        <w:t>In order to</w:t>
-      </w:r>
-      <w:proofErr w:type="gramEnd"/>
-      <w:r>
-        <w:rPr>
-          <w:rFonts w:ascii="Goudy Old Style" w:hAnsi="Goudy Old Style" w:cs="Times New Roman"/>
-          <w:sz w:val="24"/>
-        </w:rPr>
-        <w:t xml:space="preserve"> add an object to the </w:t>
-      </w:r>
-      <w:proofErr w:type="spellStart"/>
-      <w:r>
-        <w:rPr>
-          <w:rFonts w:ascii="Goudy Old Style" w:hAnsi="Goudy Old Style" w:cs="Times New Roman"/>
-          <w:sz w:val="24"/>
-        </w:rPr>
-        <w:t>demiplane</w:t>
-      </w:r>
-      <w:proofErr w:type="spellEnd"/>
-      <w:r>
-        <w:rPr>
-          <w:rFonts w:ascii="Goudy Old Style" w:hAnsi="Goudy Old Style" w:cs="Times New Roman"/>
-          <w:sz w:val="24"/>
-        </w:rPr>
-        <w:t xml:space="preserve">, it must be able to fit within the container’s opening (roughly </w:t>
-      </w:r>
-      <w:r>
-        <w:rPr>
-          <w:rFonts w:ascii="Goudy Old Style" w:hAnsi="Goudy Old Style" w:cs="Times New Roman"/>
-          <w:sz w:val="24"/>
-        </w:rPr>
-        <w:t>4 square feet)</w:t>
+      <w:r>
+        <w:rPr>
+          <w:rFonts w:ascii="Goudy Old Style" w:hAnsi="Goudy Old Style" w:cs="Times New Roman"/>
+          <w:sz w:val="24"/>
+        </w:rPr>
+        <w:t>T</w:t>
+      </w:r>
+      <w:r>
+        <w:rPr>
+          <w:rFonts w:ascii="Goudy Old Style" w:hAnsi="Goudy Old Style" w:cs="Times New Roman"/>
+          <w:sz w:val="24"/>
+        </w:rPr>
+        <w:t>he mini demiplane can</w:t>
+      </w:r>
+      <w:r>
+        <w:rPr>
+          <w:rFonts w:ascii="Goudy Old Style" w:hAnsi="Goudy Old Style" w:cs="Times New Roman"/>
+          <w:sz w:val="24"/>
+        </w:rPr>
+        <w:t xml:space="preserve"> only hold up to 50 * your proficiency bonus pounds</w:t>
+      </w:r>
+      <w:r>
+        <w:rPr>
+          <w:rFonts w:ascii="Goudy Old Style" w:hAnsi="Goudy Old Style" w:cs="Times New Roman"/>
+          <w:sz w:val="24"/>
+        </w:rPr>
+        <w:t xml:space="preserve"> of objects</w:t>
       </w:r>
       <w:r>
         <w:rPr>
@@ -12621,97 +11914,14 @@
           <w:rFonts w:ascii="Goudy Old Style" w:hAnsi="Goudy Old Style" w:cs="Times New Roman"/>
           <w:sz w:val="24"/>
         </w:rPr>
-        <w:t>T</w:t>
-      </w:r>
-      <w:r>
-        <w:rPr>
-          <w:rFonts w:ascii="Goudy Old Style" w:hAnsi="Goudy Old Style" w:cs="Times New Roman"/>
-          <w:sz w:val="24"/>
-        </w:rPr>
-        <w:t xml:space="preserve">he mini </w:t>
-      </w:r>
-      <w:proofErr w:type="spellStart"/>
-      <w:r>
-        <w:rPr>
-          <w:rFonts w:ascii="Goudy Old Style" w:hAnsi="Goudy Old Style" w:cs="Times New Roman"/>
-          <w:sz w:val="24"/>
-        </w:rPr>
-        <w:t>demiplane</w:t>
-      </w:r>
-      <w:proofErr w:type="spellEnd"/>
-      <w:r>
-        <w:rPr>
-          <w:rFonts w:ascii="Goudy Old Style" w:hAnsi="Goudy Old Style" w:cs="Times New Roman"/>
-          <w:sz w:val="24"/>
-        </w:rPr>
-        <w:t xml:space="preserve"> can</w:t>
-      </w:r>
-      <w:r>
-        <w:rPr>
-          <w:rFonts w:ascii="Goudy Old Style" w:hAnsi="Goudy Old Style" w:cs="Times New Roman"/>
-          <w:sz w:val="24"/>
-        </w:rPr>
-        <w:t xml:space="preserve"> only hold up to 50 * your proficiency bonus pounds</w:t>
-      </w:r>
-      <w:r>
-        <w:rPr>
-          <w:rFonts w:ascii="Goudy Old Style" w:hAnsi="Goudy Old Style" w:cs="Times New Roman"/>
-          <w:sz w:val="24"/>
-        </w:rPr>
-        <w:t xml:space="preserve"> of objects</w:t>
-      </w:r>
-      <w:r>
-        <w:rPr>
-          <w:rFonts w:ascii="Goudy Old Style" w:hAnsi="Goudy Old Style" w:cs="Times New Roman"/>
-          <w:sz w:val="24"/>
-        </w:rPr>
-        <w:t xml:space="preserve">. </w:t>
-      </w:r>
-      <w:r>
-        <w:rPr>
-          <w:rFonts w:ascii="Goudy Old Style" w:hAnsi="Goudy Old Style" w:cs="Times New Roman"/>
-          <w:sz w:val="24"/>
-        </w:rPr>
-        <w:t xml:space="preserve">If adding an object would increase the total weight beyond the </w:t>
-      </w:r>
-      <w:proofErr w:type="spellStart"/>
-      <w:r>
-        <w:rPr>
-          <w:rFonts w:ascii="Goudy Old Style" w:hAnsi="Goudy Old Style" w:cs="Times New Roman"/>
-          <w:sz w:val="24"/>
-        </w:rPr>
-        <w:t>demiplane’s</w:t>
-      </w:r>
-      <w:proofErr w:type="spellEnd"/>
-      <w:r>
-        <w:rPr>
-          <w:rFonts w:ascii="Goudy Old Style" w:hAnsi="Goudy Old Style" w:cs="Times New Roman"/>
-          <w:sz w:val="24"/>
-        </w:rPr>
-        <w:t xml:space="preserve"> threshold, the object is forcibly shunted out – unable to be placed within. </w:t>
-      </w:r>
-      <w:r>
-        <w:rPr>
-          <w:rFonts w:ascii="Goudy Old Style" w:hAnsi="Goudy Old Style" w:cs="Times New Roman"/>
-          <w:sz w:val="24"/>
-        </w:rPr>
-        <w:t xml:space="preserve">The </w:t>
-      </w:r>
-      <w:proofErr w:type="spellStart"/>
-      <w:r>
-        <w:rPr>
-          <w:rFonts w:ascii="Goudy Old Style" w:hAnsi="Goudy Old Style" w:cs="Times New Roman"/>
-          <w:sz w:val="24"/>
-        </w:rPr>
-        <w:t>demiplane</w:t>
-      </w:r>
-      <w:proofErr w:type="spellEnd"/>
-      <w:r>
-        <w:rPr>
-          <w:rFonts w:ascii="Goudy Old Style" w:hAnsi="Goudy Old Style" w:cs="Times New Roman"/>
-          <w:sz w:val="24"/>
-        </w:rPr>
-        <w:t xml:space="preserve"> has limited air and the temperature is controlled by you. </w:t>
+        <w:t xml:space="preserve">If adding an object would increase the total weight beyond the demiplane’s threshold, the object is forcibly shunted out – unable to be placed within. </w:t>
+      </w:r>
+      <w:r>
+        <w:rPr>
+          <w:rFonts w:ascii="Goudy Old Style" w:hAnsi="Goudy Old Style" w:cs="Times New Roman"/>
+          <w:sz w:val="24"/>
+        </w:rPr>
+        <w:t xml:space="preserve">The demiplane has limited air and the temperature is controlled by you. </w:t>
       </w:r>
       <w:r>
         <w:rPr>
@@ -12739,23 +11949,7 @@
           <w:rFonts w:ascii="Goudy Old Style" w:hAnsi="Goudy Old Style" w:cs="Times New Roman"/>
           <w:sz w:val="24"/>
         </w:rPr>
-        <w:t xml:space="preserve">from the </w:t>
-      </w:r>
-      <w:proofErr w:type="spellStart"/>
-      <w:r>
-        <w:rPr>
-          <w:rFonts w:ascii="Goudy Old Style" w:hAnsi="Goudy Old Style" w:cs="Times New Roman"/>
-          <w:sz w:val="24"/>
-        </w:rPr>
-        <w:t>demiplane</w:t>
-      </w:r>
-      <w:proofErr w:type="spellEnd"/>
-      <w:r>
-        <w:rPr>
-          <w:rFonts w:ascii="Goudy Old Style" w:hAnsi="Goudy Old Style" w:cs="Times New Roman"/>
-          <w:sz w:val="24"/>
-        </w:rPr>
-        <w:t xml:space="preserve"> by calling </w:t>
+        <w:t xml:space="preserve">from the demiplane by calling </w:t>
       </w:r>
       <w:r>
         <w:rPr>
@@ -12769,23 +11963,7 @@
           <w:rFonts w:ascii="Goudy Old Style" w:hAnsi="Goudy Old Style" w:cs="Times New Roman"/>
           <w:sz w:val="24"/>
         </w:rPr>
-        <w:t xml:space="preserve">. If you die, all contents of the </w:t>
-      </w:r>
-      <w:proofErr w:type="spellStart"/>
-      <w:r>
-        <w:rPr>
-          <w:rFonts w:ascii="Goudy Old Style" w:hAnsi="Goudy Old Style" w:cs="Times New Roman"/>
-          <w:sz w:val="24"/>
-        </w:rPr>
-        <w:t>demiplane</w:t>
-      </w:r>
-      <w:proofErr w:type="spellEnd"/>
-      <w:r>
-        <w:rPr>
-          <w:rFonts w:ascii="Goudy Old Style" w:hAnsi="Goudy Old Style" w:cs="Times New Roman"/>
-          <w:sz w:val="24"/>
-        </w:rPr>
-        <w:t xml:space="preserve"> spill out next to your corpse</w:t>
+        <w:t>. If you die, all contents of the demiplane spill out next to your corpse</w:t>
       </w:r>
       <w:r>
         <w:rPr>
@@ -12799,7 +11977,7 @@
       <w:pPr>
         <w:pStyle w:val="Heading1"/>
       </w:pPr>
-      <w:bookmarkStart w:id="59" w:name="_Toc107830296"/>
+      <w:bookmarkStart w:id="58" w:name="_Toc107830296"/>
       <w:r>
         <w:rPr>
           <w:rStyle w:val="Heading1Char"/>
@@ -12810,7 +11988,7 @@
       <w:r>
         <w:t xml:space="preserve"> (Requires Sand Walker)</w:t>
       </w:r>
-      <w:bookmarkEnd w:id="59"/>
+      <w:bookmarkEnd w:id="58"/>
       <w:r>
         <w:t xml:space="preserve"> </w:t>
       </w:r>
@@ -12836,7 +12014,7 @@
       <w:pPr>
         <w:pStyle w:val="Heading1"/>
       </w:pPr>
-      <w:bookmarkStart w:id="60" w:name="_Toc107830297"/>
+      <w:bookmarkStart w:id="59" w:name="_Toc107830297"/>
       <w:r>
         <w:rPr>
           <w:rStyle w:val="Heading1Char"/>
@@ -12844,7 +12022,7 @@
         </w:rPr>
         <w:t>Sand Walker</w:t>
       </w:r>
-      <w:bookmarkEnd w:id="60"/>
+      <w:bookmarkEnd w:id="59"/>
       <w:r>
         <w:t xml:space="preserve"> </w:t>
       </w:r>
@@ -12863,6 +12041,7 @@
           <w:rFonts w:ascii="Goudy Old Style" w:hAnsi="Goudy Old Style" w:cs="Times New Roman"/>
           <w:sz w:val="24"/>
         </w:rPr>
+        <w:lastRenderedPageBreak/>
         <w:t xml:space="preserve">You are unaffected by difficult terrain imposed by sand, dust, or other such vast quantity of particles and you have advantage on saves to stay standing on sand, </w:t>
       </w:r>
       <w:r>
@@ -12884,16 +12063,15 @@
       <w:pPr>
         <w:pStyle w:val="Heading1"/>
       </w:pPr>
-      <w:bookmarkStart w:id="61" w:name="_Toc107830298"/>
+      <w:bookmarkStart w:id="60" w:name="_Toc107830298"/>
       <w:r>
         <w:rPr>
           <w:rStyle w:val="Heading1Char"/>
           <w:b/>
         </w:rPr>
-        <w:lastRenderedPageBreak/>
         <w:t>Seismic Sensing</w:t>
       </w:r>
-      <w:bookmarkEnd w:id="61"/>
+      <w:bookmarkEnd w:id="60"/>
       <w:r>
         <w:t xml:space="preserve"> </w:t>
       </w:r>
@@ -12912,46 +12090,14 @@
           <w:rFonts w:ascii="Goudy Old Style" w:hAnsi="Goudy Old Style" w:cs="Times New Roman"/>
           <w:sz w:val="24"/>
         </w:rPr>
-        <w:t xml:space="preserve">You gain </w:t>
-      </w:r>
-      <w:proofErr w:type="spellStart"/>
-      <w:r>
-        <w:rPr>
-          <w:rFonts w:ascii="Goudy Old Style" w:hAnsi="Goudy Old Style" w:cs="Times New Roman"/>
-          <w:sz w:val="24"/>
-        </w:rPr>
-        <w:t>Tremorsense</w:t>
-      </w:r>
-      <w:proofErr w:type="spellEnd"/>
-      <w:r>
-        <w:rPr>
-          <w:rFonts w:ascii="Goudy Old Style" w:hAnsi="Goudy Old Style" w:cs="Times New Roman"/>
-          <w:sz w:val="24"/>
-        </w:rPr>
-        <w:t xml:space="preserve"> out 50 ft; however, if you already have </w:t>
-      </w:r>
-      <w:proofErr w:type="spellStart"/>
-      <w:r>
-        <w:rPr>
-          <w:rFonts w:ascii="Goudy Old Style" w:hAnsi="Goudy Old Style" w:cs="Times New Roman"/>
-          <w:sz w:val="24"/>
-        </w:rPr>
-        <w:t>Tremorsense</w:t>
-      </w:r>
-      <w:proofErr w:type="spellEnd"/>
-      <w:r>
-        <w:rPr>
-          <w:rFonts w:ascii="Goudy Old Style" w:hAnsi="Goudy Old Style" w:cs="Times New Roman"/>
-          <w:sz w:val="24"/>
-        </w:rPr>
-        <w:t>, increase its range by 50 ft instead.</w:t>
+        <w:t>You gain Tremorsense out 50 ft; however, if you already have Tremorsense, increase its range by 50 ft instead.</w:t>
       </w:r>
     </w:p>
     <w:p>
       <w:pPr>
         <w:pStyle w:val="Heading1"/>
       </w:pPr>
-      <w:bookmarkStart w:id="62" w:name="_Toc107830299"/>
+      <w:bookmarkStart w:id="61" w:name="_Toc107830299"/>
       <w:r>
         <w:rPr>
           <w:rStyle w:val="Heading1Char"/>
@@ -12959,7 +12105,7 @@
         </w:rPr>
         <w:t>Sensitive Hearing</w:t>
       </w:r>
-      <w:bookmarkEnd w:id="62"/>
+      <w:bookmarkEnd w:id="61"/>
       <w:r>
         <w:t xml:space="preserve"> </w:t>
       </w:r>
@@ -13006,7 +12152,7 @@
       <w:pPr>
         <w:pStyle w:val="Heading1"/>
       </w:pPr>
-      <w:bookmarkStart w:id="63" w:name="_Toc107830300"/>
+      <w:bookmarkStart w:id="62" w:name="_Toc107830300"/>
       <w:r>
         <w:rPr>
           <w:rStyle w:val="Heading1Char"/>
@@ -13014,7 +12160,7 @@
         </w:rPr>
         <w:t>Shell</w:t>
       </w:r>
-      <w:bookmarkEnd w:id="63"/>
+      <w:bookmarkEnd w:id="62"/>
       <w:r>
         <w:t xml:space="preserve"> </w:t>
       </w:r>
@@ -13047,7 +12193,7 @@
       <w:pPr>
         <w:pStyle w:val="Heading1"/>
       </w:pPr>
-      <w:bookmarkStart w:id="64" w:name="_Toc107830301"/>
+      <w:bookmarkStart w:id="63" w:name="_Toc107830301"/>
       <w:r>
         <w:rPr>
           <w:rStyle w:val="Heading1Char"/>
@@ -13055,7 +12201,7 @@
         </w:rPr>
         <w:t>Shrouding Mist</w:t>
       </w:r>
-      <w:bookmarkEnd w:id="64"/>
+      <w:bookmarkEnd w:id="63"/>
       <w:r>
         <w:t xml:space="preserve"> </w:t>
       </w:r>
@@ -13151,23 +12297,7 @@
           <w:rFonts w:ascii="Goudy Old Style" w:hAnsi="Goudy Old Style" w:cs="Times New Roman"/>
           <w:sz w:val="24"/>
         </w:rPr>
-        <w:t xml:space="preserve">The mist moves with you and lasts </w:t>
-      </w:r>
-      <w:proofErr w:type="gramStart"/>
-      <w:r>
-        <w:rPr>
-          <w:rFonts w:ascii="Goudy Old Style" w:hAnsi="Goudy Old Style" w:cs="Times New Roman"/>
-          <w:sz w:val="24"/>
-        </w:rPr>
-        <w:t>a number of</w:t>
-      </w:r>
-      <w:proofErr w:type="gramEnd"/>
-      <w:r>
-        <w:rPr>
-          <w:rFonts w:ascii="Goudy Old Style" w:hAnsi="Goudy Old Style" w:cs="Times New Roman"/>
-          <w:sz w:val="24"/>
-        </w:rPr>
-        <w:t xml:space="preserve"> minutes equal to 1 + your</w:t>
+        <w:t>The mist moves with you and lasts a number of minutes equal to 1 + your</w:t>
       </w:r>
       <w:r>
         <w:rPr>
@@ -13188,7 +12318,7 @@
       <w:pPr>
         <w:pStyle w:val="Heading1"/>
       </w:pPr>
-      <w:bookmarkStart w:id="65" w:name="_Toc107830302"/>
+      <w:bookmarkStart w:id="64" w:name="_Toc107830302"/>
       <w:r>
         <w:rPr>
           <w:rStyle w:val="Heading1Char"/>
@@ -13196,7 +12326,7 @@
         </w:rPr>
         <w:t>Skin Barbs</w:t>
       </w:r>
-      <w:bookmarkEnd w:id="65"/>
+      <w:bookmarkEnd w:id="64"/>
       <w:r>
         <w:t xml:space="preserve"> </w:t>
       </w:r>
@@ -13257,7 +12387,7 @@
       <w:pPr>
         <w:pStyle w:val="Heading1"/>
       </w:pPr>
-      <w:bookmarkStart w:id="66" w:name="_Toc107830303"/>
+      <w:bookmarkStart w:id="65" w:name="_Toc107830303"/>
       <w:r>
         <w:rPr>
           <w:rStyle w:val="Heading1Char"/>
@@ -13268,7 +12398,7 @@
       <w:r>
         <w:t xml:space="preserve"> (Requires Snow Walker)</w:t>
       </w:r>
-      <w:bookmarkEnd w:id="66"/>
+      <w:bookmarkEnd w:id="65"/>
       <w:r>
         <w:t xml:space="preserve"> </w:t>
       </w:r>
@@ -13294,7 +12424,7 @@
       <w:pPr>
         <w:pStyle w:val="Heading1"/>
       </w:pPr>
-      <w:bookmarkStart w:id="67" w:name="_Toc107830304"/>
+      <w:bookmarkStart w:id="66" w:name="_Toc107830304"/>
       <w:r>
         <w:rPr>
           <w:rStyle w:val="Heading1Char"/>
@@ -13302,7 +12432,7 @@
         </w:rPr>
         <w:t>Snow Walker</w:t>
       </w:r>
-      <w:bookmarkEnd w:id="67"/>
+      <w:bookmarkEnd w:id="66"/>
       <w:r>
         <w:t xml:space="preserve"> </w:t>
       </w:r>
@@ -13342,7 +12472,7 @@
       <w:pPr>
         <w:pStyle w:val="Heading1"/>
       </w:pPr>
-      <w:bookmarkStart w:id="68" w:name="_Toc107830305"/>
+      <w:bookmarkStart w:id="67" w:name="_Toc107830305"/>
       <w:r>
         <w:rPr>
           <w:rStyle w:val="Heading1Char"/>
@@ -13350,7 +12480,7 @@
         </w:rPr>
         <w:t>Soap</w:t>
       </w:r>
-      <w:bookmarkEnd w:id="68"/>
+      <w:bookmarkEnd w:id="67"/>
       <w:r>
         <w:t xml:space="preserve"> </w:t>
       </w:r>
@@ -13369,22 +12499,15 @@
           <w:rFonts w:ascii="Goudy Old Style" w:hAnsi="Goudy Old Style" w:cs="Times New Roman"/>
           <w:sz w:val="24"/>
         </w:rPr>
-        <w:t xml:space="preserve">As an action, you may excrete a slick cleaning solution from your body. You may either create a pool of the substance in a 40-ft radius around you, produce enough of a concentrated liquid soap to fill up to a 1-gallon container, or you may fire a glob of the solution out up to 100 ft away, creating a 20-ft radius pool centered on the impact site. The pools last 1 minute, after which the soap dries. </w:t>
-      </w:r>
-      <w:r>
-        <w:rPr>
-          <w:rFonts w:ascii="Goudy Old Style" w:hAnsi="Goudy Old Style" w:cs="Times New Roman"/>
-          <w:sz w:val="24"/>
-        </w:rPr>
         <w:lastRenderedPageBreak/>
-        <w:t>A creature other than yourself that moving across the pool must succeed on a DC 20 Dexterity saving throw or fall prone. A creature moving through the area at half speed makes the saving throw at disadvantage. A creature with eyes that falls prone in the solution must make a DC 10 Constitution saving throw or be blinded until the end of its next turn. Whenever you move across one of your pools, every foot of movement you use counts as 2 – allowing you to cover twice the distance you normally would in the same amount of time. After you excrete soap, you must wait 12 seconds before you may excrete any more soap.</w:t>
+        <w:t>As an action, you may excrete a slick cleaning solution from your body. You may either create a pool of the substance in a 40-ft radius around you, produce enough of a concentrated liquid soap to fill up to a 1-gallon container, or you may fire a glob of the solution out up to 100 ft away, creating a 20-ft radius pool centered on the impact site. The pools last 1 minute, after which the soap dries. A creature other than yourself that moving across the pool must succeed on a DC 20 Dexterity saving throw or fall prone. A creature moving through the area at half speed makes the saving throw at disadvantage. A creature with eyes that falls prone in the solution must make a DC 10 Constitution saving throw or be blinded until the end of its next turn. Whenever you move across one of your pools, every foot of movement you use counts as 2 – allowing you to cover twice the distance you normally would in the same amount of time. After you excrete soap, you must wait 12 seconds before you may excrete any more soap.</w:t>
       </w:r>
     </w:p>
     <w:p>
       <w:pPr>
         <w:pStyle w:val="Heading1"/>
       </w:pPr>
-      <w:bookmarkStart w:id="69" w:name="_Toc107830306"/>
+      <w:bookmarkStart w:id="68" w:name="_Toc107830306"/>
       <w:r>
         <w:rPr>
           <w:rStyle w:val="Heading1Char"/>
@@ -13392,7 +12515,7 @@
         </w:rPr>
         <w:t>Soft Falls</w:t>
       </w:r>
-      <w:bookmarkEnd w:id="69"/>
+      <w:bookmarkEnd w:id="68"/>
       <w:r>
         <w:t xml:space="preserve"> </w:t>
       </w:r>
@@ -13418,7 +12541,7 @@
       <w:pPr>
         <w:pStyle w:val="Heading1"/>
       </w:pPr>
-      <w:bookmarkStart w:id="70" w:name="_Toc107830307"/>
+      <w:bookmarkStart w:id="69" w:name="_Toc107830307"/>
       <w:r>
         <w:rPr>
           <w:rStyle w:val="Heading1Char"/>
@@ -13426,7 +12549,7 @@
         </w:rPr>
         <w:t>Soul-Linked Weapon</w:t>
       </w:r>
-      <w:bookmarkEnd w:id="70"/>
+      <w:bookmarkEnd w:id="69"/>
       <w:r>
         <w:t xml:space="preserve"> </w:t>
       </w:r>
@@ -13445,23 +12568,7 @@
           <w:rFonts w:ascii="Goudy Old Style" w:hAnsi="Goudy Old Style" w:cs="Times New Roman"/>
           <w:sz w:val="24"/>
         </w:rPr>
-        <w:t xml:space="preserve">You are magically bonded with 1 weapon which becomes a spectral, magical, +3 version with which you count as proficient no </w:t>
-      </w:r>
-      <w:proofErr w:type="gramStart"/>
-      <w:r>
-        <w:rPr>
-          <w:rFonts w:ascii="Goudy Old Style" w:hAnsi="Goudy Old Style" w:cs="Times New Roman"/>
-          <w:sz w:val="24"/>
-        </w:rPr>
-        <w:t>matter</w:t>
-      </w:r>
-      <w:proofErr w:type="gramEnd"/>
-      <w:r>
-        <w:rPr>
-          <w:rFonts w:ascii="Goudy Old Style" w:hAnsi="Goudy Old Style" w:cs="Times New Roman"/>
-          <w:sz w:val="24"/>
-        </w:rPr>
-        <w:t xml:space="preserve"> the weapon. When not in use</w:t>
+        <w:t>You are magically bonded with 1 weapon which becomes a spectral, magical, +3 version with which you count as proficient no matter the weapon. When not in use</w:t>
       </w:r>
       <w:r>
         <w:rPr>
@@ -13503,7 +12610,7 @@
       <w:pPr>
         <w:pStyle w:val="Heading1"/>
       </w:pPr>
-      <w:bookmarkStart w:id="71" w:name="_Toc107830308"/>
+      <w:bookmarkStart w:id="70" w:name="_Toc107830308"/>
       <w:r>
         <w:rPr>
           <w:rStyle w:val="Heading1Char"/>
@@ -13511,7 +12618,7 @@
         </w:rPr>
         <w:t>Sparks</w:t>
       </w:r>
-      <w:bookmarkEnd w:id="71"/>
+      <w:bookmarkEnd w:id="70"/>
       <w:r>
         <w:t xml:space="preserve"> </w:t>
       </w:r>
@@ -13589,7 +12696,7 @@
       <w:pPr>
         <w:pStyle w:val="Heading1"/>
       </w:pPr>
-      <w:bookmarkStart w:id="72" w:name="_Toc107830309"/>
+      <w:bookmarkStart w:id="71" w:name="_Toc107830309"/>
       <w:r>
         <w:rPr>
           <w:rStyle w:val="Heading1Char"/>
@@ -13597,7 +12704,7 @@
         </w:rPr>
         <w:t>Speed Boost</w:t>
       </w:r>
-      <w:bookmarkEnd w:id="72"/>
+      <w:bookmarkEnd w:id="71"/>
       <w:r>
         <w:t xml:space="preserve"> </w:t>
       </w:r>
@@ -13658,7 +12765,7 @@
       <w:pPr>
         <w:pStyle w:val="Heading1"/>
       </w:pPr>
-      <w:bookmarkStart w:id="73" w:name="_Toc107830310"/>
+      <w:bookmarkStart w:id="72" w:name="_Toc107830310"/>
       <w:r>
         <w:rPr>
           <w:rStyle w:val="Heading1Char"/>
@@ -13666,7 +12773,7 @@
         </w:rPr>
         <w:t>Spell Storing</w:t>
       </w:r>
-      <w:bookmarkEnd w:id="73"/>
+      <w:bookmarkEnd w:id="72"/>
       <w:r>
         <w:t xml:space="preserve"> </w:t>
       </w:r>
@@ -13700,30 +12807,22 @@
           <w:rFonts w:ascii="Goudy Old Style" w:hAnsi="Goudy Old Style" w:cs="Times New Roman"/>
           <w:sz w:val="24"/>
         </w:rPr>
-        <w:t xml:space="preserve">-level or lower, you may choose to store away the casting of the spell rather than activate it right away. You may have up to 2 different spells stored away at a time. As a bonus action, you may expend one of your stored spells to immediately generate its effects as if you cast it just then. A stored spell may be used </w:t>
-      </w:r>
-      <w:proofErr w:type="gramStart"/>
-      <w:r>
-        <w:rPr>
-          <w:rFonts w:ascii="Goudy Old Style" w:hAnsi="Goudy Old Style" w:cs="Times New Roman"/>
-          <w:sz w:val="24"/>
-        </w:rPr>
-        <w:t>a number of</w:t>
-      </w:r>
-      <w:proofErr w:type="gramEnd"/>
-      <w:r>
-        <w:rPr>
-          <w:rFonts w:ascii="Goudy Old Style" w:hAnsi="Goudy Old Style" w:cs="Times New Roman"/>
-          <w:sz w:val="24"/>
-        </w:rPr>
-        <w:t xml:space="preserve"> times equal to your proficiency bonus before it fizzles away (uses in this manner still count toward stale spells); additionally, the oldest stored spell immediately fizzles away after using this ability while you have 2 spells stored.</w:t>
+        <w:t xml:space="preserve">-level or lower, you may choose to store away the casting of the spell rather than activate it right away. You may have up to 2 different spells stored away at a time. As a bonus action, you may expend one of your stored spells to immediately generate its effects as if you cast it just then. A stored spell may be used a number of times equal to your proficiency bonus before it </w:t>
+      </w:r>
+      <w:r>
+        <w:rPr>
+          <w:rFonts w:ascii="Goudy Old Style" w:hAnsi="Goudy Old Style" w:cs="Times New Roman"/>
+          <w:sz w:val="24"/>
+        </w:rPr>
+        <w:lastRenderedPageBreak/>
+        <w:t>fizzles away (uses in this manner still count toward stale spells); additionally, the oldest stored spell immediately fizzles away after using this ability while you have 2 spells stored.</w:t>
       </w:r>
     </w:p>
     <w:p>
       <w:pPr>
         <w:pStyle w:val="Heading1"/>
       </w:pPr>
-      <w:bookmarkStart w:id="74" w:name="_Toc107830311"/>
+      <w:bookmarkStart w:id="73" w:name="_Toc107830311"/>
       <w:r>
         <w:rPr>
           <w:rStyle w:val="Heading1Char"/>
@@ -13731,7 +12830,7 @@
         </w:rPr>
         <w:t>Sticky Hands</w:t>
       </w:r>
-      <w:bookmarkEnd w:id="74"/>
+      <w:bookmarkEnd w:id="73"/>
       <w:r>
         <w:t xml:space="preserve"> </w:t>
       </w:r>
@@ -13750,7 +12849,6 @@
           <w:rFonts w:ascii="Goudy Old Style" w:hAnsi="Goudy Old Style" w:cs="Times New Roman"/>
           <w:sz w:val="24"/>
         </w:rPr>
-        <w:lastRenderedPageBreak/>
         <w:t>You can adhere your hands to surfaces</w:t>
       </w:r>
       <w:r>
@@ -13765,17 +12863,8 @@
           <w:rFonts w:ascii="Goudy Old Style" w:hAnsi="Goudy Old Style" w:cs="Times New Roman"/>
           <w:sz w:val="24"/>
         </w:rPr>
-        <w:t xml:space="preserve">giving you a climbing speed equal to your walking speed and allowing you to walk along and stay on vertical surfaces and ceilings so long as you have at least one hand in contact. Creatures have </w:t>
-      </w:r>
-      <w:proofErr w:type="gramStart"/>
-      <w:r>
-        <w:rPr>
-          <w:rFonts w:ascii="Goudy Old Style" w:hAnsi="Goudy Old Style" w:cs="Times New Roman"/>
-          <w:sz w:val="24"/>
-        </w:rPr>
-        <w:t>disadvantage</w:t>
-      </w:r>
-      <w:proofErr w:type="gramEnd"/>
+        <w:t>giving you a climbing speed equal to your walking speed and allowing you to walk along and stay on vertical surfaces and ceilings so long as you have at least one hand in contact. Creatures have disadvantage</w:t>
+      </w:r>
       <w:r>
         <w:rPr>
           <w:rFonts w:ascii="Goudy Old Style" w:hAnsi="Goudy Old Style" w:cs="Times New Roman"/>
@@ -13802,7 +12891,7 @@
       <w:pPr>
         <w:pStyle w:val="Heading1"/>
       </w:pPr>
-      <w:bookmarkStart w:id="75" w:name="_Toc107830312"/>
+      <w:bookmarkStart w:id="74" w:name="_Toc107830312"/>
       <w:r>
         <w:rPr>
           <w:rStyle w:val="Heading1Char"/>
@@ -13810,7 +12899,7 @@
         </w:rPr>
         <w:t>Subtle Casting</w:t>
       </w:r>
-      <w:bookmarkEnd w:id="75"/>
+      <w:bookmarkEnd w:id="74"/>
       <w:r>
         <w:t xml:space="preserve"> </w:t>
       </w:r>
@@ -13829,39 +12918,7 @@
           <w:rFonts w:ascii="Goudy Old Style" w:hAnsi="Goudy Old Style" w:cs="Times New Roman"/>
           <w:sz w:val="24"/>
         </w:rPr>
-        <w:t xml:space="preserve">This </w:t>
-      </w:r>
-      <w:proofErr w:type="spellStart"/>
-      <w:r>
-        <w:rPr>
-          <w:rFonts w:ascii="Goudy Old Style" w:hAnsi="Goudy Old Style" w:cs="Times New Roman"/>
-          <w:sz w:val="24"/>
-        </w:rPr>
-        <w:t>Arte</w:t>
-      </w:r>
-      <w:proofErr w:type="spellEnd"/>
-      <w:r>
-        <w:rPr>
-          <w:rFonts w:ascii="Goudy Old Style" w:hAnsi="Goudy Old Style" w:cs="Times New Roman"/>
-          <w:sz w:val="24"/>
-        </w:rPr>
-        <w:t xml:space="preserve"> may be taken up to twice, affecting the unchosen component the second time. Upon gaining this </w:t>
-      </w:r>
-      <w:proofErr w:type="spellStart"/>
-      <w:r>
-        <w:rPr>
-          <w:rFonts w:ascii="Goudy Old Style" w:hAnsi="Goudy Old Style" w:cs="Times New Roman"/>
-          <w:sz w:val="24"/>
-        </w:rPr>
-        <w:t>Arte</w:t>
-      </w:r>
-      <w:proofErr w:type="spellEnd"/>
-      <w:r>
-        <w:rPr>
-          <w:rFonts w:ascii="Goudy Old Style" w:hAnsi="Goudy Old Style" w:cs="Times New Roman"/>
-          <w:sz w:val="24"/>
-        </w:rPr>
-        <w:t xml:space="preserve">, choose either somatic or verbal components. You may ignore </w:t>
+        <w:t xml:space="preserve">This Arte may be taken up to twice, affecting the unchosen component the second time. Upon gaining this Arte, choose either somatic or verbal components. You may ignore </w:t>
       </w:r>
       <w:r>
         <w:rPr>
@@ -13889,7 +12946,7 @@
       <w:pPr>
         <w:pStyle w:val="Heading1"/>
       </w:pPr>
-      <w:bookmarkStart w:id="76" w:name="_Toc107830313"/>
+      <w:bookmarkStart w:id="75" w:name="_Toc107830313"/>
       <w:r>
         <w:rPr>
           <w:rStyle w:val="Heading1Char"/>
@@ -13897,7 +12954,7 @@
         </w:rPr>
         <w:t>Supreme Axiomatic Mind</w:t>
       </w:r>
-      <w:bookmarkEnd w:id="76"/>
+      <w:bookmarkEnd w:id="75"/>
       <w:r>
         <w:t xml:space="preserve"> </w:t>
       </w:r>
@@ -13976,7 +13033,6 @@
         </w:rPr>
         <w:t xml:space="preserve"> and </w:t>
       </w:r>
-      <w:proofErr w:type="spellStart"/>
       <w:r>
         <w:rPr>
           <w:rFonts w:ascii="Goudy Old Style" w:hAnsi="Goudy Old Style" w:cs="Times New Roman"/>
@@ -13986,7 +13042,6 @@
         </w:rPr>
         <w:t>Feeblemind</w:t>
       </w:r>
-      <w:proofErr w:type="spellEnd"/>
       <w:r>
         <w:rPr>
           <w:rFonts w:ascii="Goudy Old Style" w:hAnsi="Goudy Old Style" w:cs="Times New Roman"/>
@@ -13999,7 +13054,7 @@
       <w:pPr>
         <w:pStyle w:val="Heading1"/>
       </w:pPr>
-      <w:bookmarkStart w:id="77" w:name="_Toc107830314"/>
+      <w:bookmarkStart w:id="76" w:name="_Toc107830314"/>
       <w:r>
         <w:rPr>
           <w:rStyle w:val="Heading1Char"/>
@@ -14007,7 +13062,7 @@
         </w:rPr>
         <w:t>Supreme Immutable Form</w:t>
       </w:r>
-      <w:bookmarkEnd w:id="77"/>
+      <w:bookmarkEnd w:id="76"/>
       <w:r>
         <w:t xml:space="preserve"> </w:t>
       </w:r>
@@ -14100,7 +13155,7 @@
       <w:pPr>
         <w:pStyle w:val="Heading1"/>
       </w:pPr>
-      <w:bookmarkStart w:id="78" w:name="_Toc107830315"/>
+      <w:bookmarkStart w:id="77" w:name="_Toc107830315"/>
       <w:r>
         <w:rPr>
           <w:rStyle w:val="Heading1Char"/>
@@ -14108,7 +13163,7 @@
         </w:rPr>
         <w:t>Supreme Labyrinthine Recall</w:t>
       </w:r>
-      <w:bookmarkEnd w:id="78"/>
+      <w:bookmarkEnd w:id="77"/>
       <w:r>
         <w:t xml:space="preserve"> </w:t>
       </w:r>
@@ -14187,7 +13242,7 @@
       <w:pPr>
         <w:pStyle w:val="Heading1"/>
       </w:pPr>
-      <w:bookmarkStart w:id="79" w:name="_Toc107830316"/>
+      <w:bookmarkStart w:id="78" w:name="_Toc107830316"/>
       <w:r>
         <w:rPr>
           <w:rStyle w:val="Heading1Char"/>
@@ -14195,7 +13250,7 @@
         </w:rPr>
         <w:t>Survivor</w:t>
       </w:r>
-      <w:bookmarkEnd w:id="79"/>
+      <w:bookmarkEnd w:id="78"/>
       <w:r>
         <w:t xml:space="preserve"> </w:t>
       </w:r>
@@ -14284,7 +13339,7 @@
       <w:pPr>
         <w:pStyle w:val="Heading1"/>
       </w:pPr>
-      <w:bookmarkStart w:id="80" w:name="_Toc107830317"/>
+      <w:bookmarkStart w:id="79" w:name="_Toc107830317"/>
       <w:r>
         <w:rPr>
           <w:rStyle w:val="Heading1Char"/>
@@ -14292,8 +13347,8 @@
         </w:rPr>
         <w:t>Swift Strikes</w:t>
       </w:r>
-      <w:bookmarkStart w:id="81" w:name="_Hlk53149720"/>
-      <w:bookmarkEnd w:id="80"/>
+      <w:bookmarkStart w:id="80" w:name="_Hlk53149720"/>
+      <w:bookmarkEnd w:id="79"/>
     </w:p>
     <w:p>
       <w:pPr>
@@ -14339,7 +13394,7 @@
         </w:rPr>
         <w:t xml:space="preserve"> These additional attacks are made at disadvantage</w:t>
       </w:r>
-      <w:bookmarkEnd w:id="81"/>
+      <w:bookmarkEnd w:id="80"/>
       <w:r>
         <w:rPr>
           <w:rFonts w:ascii="Goudy Old Style" w:hAnsi="Goudy Old Style" w:cs="Times New Roman"/>
@@ -14387,15 +13442,16 @@
       <w:pPr>
         <w:pStyle w:val="Heading1"/>
       </w:pPr>
-      <w:bookmarkStart w:id="82" w:name="_Toc107830318"/>
+      <w:bookmarkStart w:id="81" w:name="_Toc107830318"/>
       <w:r>
         <w:rPr>
           <w:rStyle w:val="Heading1Char"/>
           <w:b/>
         </w:rPr>
+        <w:lastRenderedPageBreak/>
         <w:t>Telepathy</w:t>
       </w:r>
-      <w:bookmarkEnd w:id="82"/>
+      <w:bookmarkEnd w:id="81"/>
       <w:r>
         <w:t xml:space="preserve"> </w:t>
       </w:r>
@@ -14428,16 +13484,15 @@
       <w:pPr>
         <w:pStyle w:val="Heading1"/>
       </w:pPr>
-      <w:bookmarkStart w:id="83" w:name="_Toc107830319"/>
+      <w:bookmarkStart w:id="82" w:name="_Toc107830319"/>
       <w:r>
         <w:rPr>
           <w:rStyle w:val="Heading1Char"/>
           <w:b/>
         </w:rPr>
-        <w:lastRenderedPageBreak/>
         <w:t>Thirstless</w:t>
       </w:r>
-      <w:bookmarkEnd w:id="83"/>
+      <w:bookmarkEnd w:id="82"/>
       <w:r>
         <w:t xml:space="preserve"> </w:t>
       </w:r>
@@ -14470,7 +13525,7 @@
       <w:pPr>
         <w:pStyle w:val="Heading1"/>
       </w:pPr>
-      <w:bookmarkStart w:id="84" w:name="_Toc107830320"/>
+      <w:bookmarkStart w:id="83" w:name="_Toc107830320"/>
       <w:r>
         <w:rPr>
           <w:rStyle w:val="Heading1Char"/>
@@ -14478,7 +13533,7 @@
         </w:rPr>
         <w:t>Tool Mastery</w:t>
       </w:r>
-      <w:bookmarkEnd w:id="84"/>
+      <w:bookmarkEnd w:id="83"/>
       <w:r>
         <w:t xml:space="preserve"> </w:t>
       </w:r>
@@ -14504,30 +13559,14 @@
           <w:rFonts w:ascii="Goudy Old Style" w:hAnsi="Goudy Old Style" w:cs="Times New Roman"/>
           <w:sz w:val="24"/>
         </w:rPr>
-        <w:t xml:space="preserve">; additionally, whenever you make an ability check with a tool you have proficiency in, you may replace forgo the roll and instead use a 10, as if you rolled. You may do so </w:t>
-      </w:r>
-      <w:proofErr w:type="gramStart"/>
-      <w:r>
-        <w:rPr>
-          <w:rFonts w:ascii="Goudy Old Style" w:hAnsi="Goudy Old Style" w:cs="Times New Roman"/>
-          <w:sz w:val="24"/>
-        </w:rPr>
-        <w:t>a number of</w:t>
-      </w:r>
-      <w:proofErr w:type="gramEnd"/>
-      <w:r>
-        <w:rPr>
-          <w:rFonts w:ascii="Goudy Old Style" w:hAnsi="Goudy Old Style" w:cs="Times New Roman"/>
-          <w:sz w:val="24"/>
-        </w:rPr>
-        <w:t xml:space="preserve"> times equal to your proficiency bonus and regain all expended uses upon completing a long rest</w:t>
+        <w:t>; additionally, whenever you make an ability check with a tool you have proficiency in, you may replace forgo the roll and instead use a 10, as if you rolled. You may do so a number of times equal to your proficiency bonus and regain all expended uses upon completing a long rest</w:t>
       </w:r>
     </w:p>
     <w:p>
       <w:pPr>
         <w:pStyle w:val="Heading1"/>
       </w:pPr>
-      <w:bookmarkStart w:id="85" w:name="_Toc107830321"/>
+      <w:bookmarkStart w:id="84" w:name="_Toc107830321"/>
       <w:r>
         <w:rPr>
           <w:rStyle w:val="Heading1Char"/>
@@ -14535,7 +13574,7 @@
         </w:rPr>
         <w:t>Tough Skin</w:t>
       </w:r>
-      <w:bookmarkEnd w:id="85"/>
+      <w:bookmarkEnd w:id="84"/>
       <w:r>
         <w:t xml:space="preserve"> </w:t>
       </w:r>
@@ -14568,7 +13607,7 @@
       <w:pPr>
         <w:pStyle w:val="Heading1"/>
       </w:pPr>
-      <w:bookmarkStart w:id="86" w:name="_Toc107830322"/>
+      <w:bookmarkStart w:id="85" w:name="_Toc107830322"/>
       <w:r>
         <w:rPr>
           <w:rStyle w:val="Heading1Char"/>
@@ -14597,11 +13636,11 @@
         </w:rPr>
         <w:t>reathing</w:t>
       </w:r>
-      <w:bookmarkEnd w:id="86"/>
+      <w:bookmarkEnd w:id="85"/>
       <w:r>
         <w:t xml:space="preserve"> </w:t>
       </w:r>
-      <w:bookmarkStart w:id="87" w:name="_Hlk53147794"/>
+      <w:bookmarkStart w:id="86" w:name="_Hlk53147794"/>
     </w:p>
     <w:p>
       <w:pPr>
@@ -14640,13 +13679,13 @@
         </w:rPr>
         <w:t>, retaining your normal mode of respiration.</w:t>
       </w:r>
-      <w:bookmarkEnd w:id="87"/>
+      <w:bookmarkEnd w:id="86"/>
     </w:p>
     <w:p>
       <w:pPr>
         <w:pStyle w:val="Heading1"/>
       </w:pPr>
-      <w:bookmarkStart w:id="88" w:name="_Toc107830323"/>
+      <w:bookmarkStart w:id="87" w:name="_Toc107830323"/>
       <w:r>
         <w:rPr>
           <w:rStyle w:val="Heading1Char"/>
@@ -14654,7 +13693,7 @@
         </w:rPr>
         <w:t>Water Walking</w:t>
       </w:r>
-      <w:bookmarkEnd w:id="88"/>
+      <w:bookmarkEnd w:id="87"/>
       <w:r>
         <w:t xml:space="preserve"> </w:t>
       </w:r>
@@ -14680,7 +13719,7 @@
       <w:pPr>
         <w:pStyle w:val="Heading1"/>
       </w:pPr>
-      <w:bookmarkStart w:id="89" w:name="_Toc107830324"/>
+      <w:bookmarkStart w:id="88" w:name="_Toc107830324"/>
       <w:r>
         <w:rPr>
           <w:rStyle w:val="Heading1Char"/>
@@ -14688,7 +13727,7 @@
         </w:rPr>
         <w:t>Webbed Fingers/Toes</w:t>
       </w:r>
-      <w:bookmarkEnd w:id="89"/>
+      <w:bookmarkEnd w:id="88"/>
       <w:r>
         <w:t xml:space="preserve"> </w:t>
       </w:r>
@@ -14721,7 +13760,7 @@
       <w:pPr>
         <w:pStyle w:val="Heading1"/>
       </w:pPr>
-      <w:bookmarkStart w:id="90" w:name="_Toc107830325"/>
+      <w:bookmarkStart w:id="89" w:name="_Toc107830325"/>
       <w:r>
         <w:rPr>
           <w:rStyle w:val="Heading1Char"/>
@@ -14729,7 +13768,7 @@
         </w:rPr>
         <w:t>Wings</w:t>
       </w:r>
-      <w:bookmarkEnd w:id="90"/>
+      <w:bookmarkEnd w:id="89"/>
       <w:r>
         <w:t xml:space="preserve"> </w:t>
       </w:r>
@@ -14840,7 +13879,7 @@
         <w:pStyle w:val="Heading2"/>
         <w:ind w:firstLine="720"/>
       </w:pPr>
-      <w:bookmarkStart w:id="91" w:name="_Toc107830326"/>
+      <w:bookmarkStart w:id="90" w:name="_Toc107830326"/>
       <w:r>
         <w:rPr>
           <w:rStyle w:val="Heading2Char"/>
@@ -14849,7 +13888,7 @@
         </w:rPr>
         <w:t>Angelic</w:t>
       </w:r>
-      <w:bookmarkEnd w:id="91"/>
+      <w:bookmarkEnd w:id="90"/>
     </w:p>
     <w:p>
       <w:pPr>
@@ -14865,6 +13904,7 @@
           <w:rFonts w:ascii="Goudy Old Style" w:hAnsi="Goudy Old Style" w:cs="Times New Roman"/>
           <w:sz w:val="24"/>
         </w:rPr>
+        <w:lastRenderedPageBreak/>
         <w:t>You gain 100 ft of fly speed; however, you cannot benefit from this fly speed while wearing heavy armor. Additionally, while your</w:t>
       </w:r>
       <w:r>
@@ -14880,7 +13920,7 @@
         <w:pStyle w:val="Heading2"/>
         <w:ind w:firstLine="720"/>
       </w:pPr>
-      <w:bookmarkStart w:id="92" w:name="_Toc107830327"/>
+      <w:bookmarkStart w:id="91" w:name="_Toc107830327"/>
       <w:r>
         <w:rPr>
           <w:rStyle w:val="Heading2Char"/>
@@ -14889,7 +13929,7 @@
         </w:rPr>
         <w:t>Demonic</w:t>
       </w:r>
-      <w:bookmarkEnd w:id="92"/>
+      <w:bookmarkEnd w:id="91"/>
     </w:p>
     <w:p>
       <w:pPr>
@@ -14905,7 +13945,6 @@
           <w:rFonts w:ascii="Goudy Old Style" w:hAnsi="Goudy Old Style" w:cs="Times New Roman"/>
           <w:sz w:val="24"/>
         </w:rPr>
-        <w:lastRenderedPageBreak/>
         <w:t>You gain 100 ft of fly speed; however, you cannot benefit from this fly speed while wearing heavy armor. Additionally, while your demonic wings are extended, you make all Charisma checks made against fiends and Evil aligned creatures at advantage</w:t>
       </w:r>
     </w:p>
@@ -14914,7 +13953,7 @@
         <w:pStyle w:val="Heading2"/>
         <w:ind w:firstLine="720"/>
       </w:pPr>
-      <w:bookmarkStart w:id="93" w:name="_Toc107830328"/>
+      <w:bookmarkStart w:id="92" w:name="_Toc107830328"/>
       <w:r>
         <w:rPr>
           <w:rStyle w:val="Heading2Char"/>
@@ -14923,7 +13962,7 @@
         </w:rPr>
         <w:t>Insectoid</w:t>
       </w:r>
-      <w:bookmarkEnd w:id="93"/>
+      <w:bookmarkEnd w:id="92"/>
     </w:p>
     <w:p>
       <w:pPr>
@@ -14954,7 +13993,7 @@
         <w:pStyle w:val="Heading2"/>
         <w:ind w:firstLine="720"/>
       </w:pPr>
-      <w:bookmarkStart w:id="94" w:name="_Toc107830329"/>
+      <w:bookmarkStart w:id="93" w:name="_Toc107830329"/>
       <w:r>
         <w:rPr>
           <w:rStyle w:val="Heading2Char"/>
@@ -14963,7 +14002,7 @@
         </w:rPr>
         <w:t>Skeletal</w:t>
       </w:r>
-      <w:bookmarkEnd w:id="94"/>
+      <w:bookmarkEnd w:id="93"/>
     </w:p>
     <w:p>
       <w:pPr>
@@ -14987,7 +14026,7 @@
         <w:pStyle w:val="Heading2"/>
         <w:ind w:firstLine="720"/>
       </w:pPr>
-      <w:bookmarkStart w:id="95" w:name="_Toc107830330"/>
+      <w:bookmarkStart w:id="94" w:name="_Toc107830330"/>
       <w:r>
         <w:rPr>
           <w:rStyle w:val="Heading2Char"/>
@@ -14996,7 +14035,7 @@
         </w:rPr>
         <w:t>Draconic</w:t>
       </w:r>
-      <w:bookmarkEnd w:id="95"/>
+      <w:bookmarkEnd w:id="94"/>
     </w:p>
     <w:p>
       <w:pPr>
@@ -15026,7 +14065,7 @@
       <w:pPr>
         <w:pStyle w:val="Heading1"/>
       </w:pPr>
-      <w:bookmarkStart w:id="96" w:name="_Toc107830331"/>
+      <w:bookmarkStart w:id="95" w:name="_Toc107830331"/>
       <w:r>
         <w:rPr>
           <w:rStyle w:val="Heading1Char"/>
@@ -15034,7 +14073,7 @@
         </w:rPr>
         <w:t>World Essence</w:t>
       </w:r>
-      <w:bookmarkEnd w:id="96"/>
+      <w:bookmarkEnd w:id="95"/>
       <w:r>
         <w:t xml:space="preserve"> </w:t>
       </w:r>
@@ -15061,7 +14100,7 @@
         <w:pStyle w:val="Heading2"/>
         <w:ind w:firstLine="720"/>
       </w:pPr>
-      <w:bookmarkStart w:id="97" w:name="_Toc107830332"/>
+      <w:bookmarkStart w:id="96" w:name="_Toc107830332"/>
       <w:r>
         <w:rPr>
           <w:rStyle w:val="Heading2Char"/>
@@ -15098,7 +14137,7 @@
         </w:rPr>
         <w:t>Light</w:t>
       </w:r>
-      <w:bookmarkEnd w:id="97"/>
+      <w:bookmarkEnd w:id="96"/>
     </w:p>
     <w:p>
       <w:pPr>
@@ -15143,7 +14182,7 @@
         <w:pStyle w:val="Heading2"/>
         <w:ind w:firstLine="720"/>
       </w:pPr>
-      <w:bookmarkStart w:id="98" w:name="_Toc107830333"/>
+      <w:bookmarkStart w:id="97" w:name="_Toc107830333"/>
       <w:r>
         <w:rPr>
           <w:rStyle w:val="Heading2Char"/>
@@ -15152,7 +14191,7 @@
         </w:rPr>
         <w:t>Essence of Darkness</w:t>
       </w:r>
-      <w:bookmarkEnd w:id="98"/>
+      <w:bookmarkEnd w:id="97"/>
     </w:p>
     <w:p>
       <w:pPr>
@@ -15168,7 +14207,15 @@
           <w:rFonts w:ascii="Goudy Old Style" w:hAnsi="Goudy Old Style" w:cs="Times New Roman"/>
           <w:sz w:val="24"/>
         </w:rPr>
-        <w:t>As an action, you can release a controlled darkness from out of your form. This darkness lasts a maximum number of hours equal to 1 + your proficiency bonus. During this time, you emit a 15 ft radius area of magical darkness that darkvision cannot penetrate; however, you can see through this darkness. Additionally, as a bonus action, you may increase or decrease the radius of magical darkness by up to 5 ft to a minimum radius of 5 ft and a maximum radius of 60 ft. Finally, you may use a bonus action to end the darkness early. The darkness also ends early if you fall unconscious or die. After the darkness ends, you must complete a short or long rest before you may use it again</w:t>
+        <w:t xml:space="preserve">As an action, you can release a controlled darkness from out of your form. This darkness lasts a maximum number of hours equal to 1 + your proficiency bonus. During this time, you emit a 15 ft radius area of magical darkness that darkvision cannot </w:t>
+      </w:r>
+      <w:r>
+        <w:rPr>
+          <w:rFonts w:ascii="Goudy Old Style" w:hAnsi="Goudy Old Style" w:cs="Times New Roman"/>
+          <w:sz w:val="24"/>
+        </w:rPr>
+        <w:lastRenderedPageBreak/>
+        <w:t>penetrate; however, you can see through this darkness. Additionally, as a bonus action, you may increase or decrease the radius of magical darkness by up to 5 ft to a minimum radius of 5 ft and a maximum radius of 60 ft. Finally, you may use a bonus action to end the darkness early. The darkness also ends early if you fall unconscious or die. After the darkness ends, you must complete a short or long rest before you may use it again</w:t>
       </w:r>
     </w:p>
     <w:p>
@@ -15176,17 +14223,16 @@
         <w:pStyle w:val="Heading2"/>
         <w:ind w:firstLine="720"/>
       </w:pPr>
-      <w:bookmarkStart w:id="99" w:name="_Toc107830334"/>
+      <w:bookmarkStart w:id="98" w:name="_Toc107830334"/>
       <w:r>
         <w:rPr>
           <w:rStyle w:val="Heading2Char"/>
           <w:b/>
           <w:bCs/>
         </w:rPr>
-        <w:lastRenderedPageBreak/>
         <w:t>Essence of Time</w:t>
       </w:r>
-      <w:bookmarkEnd w:id="99"/>
+      <w:bookmarkEnd w:id="98"/>
     </w:p>
     <w:p>
       <w:pPr>
@@ -15210,7 +14256,7 @@
         <w:pStyle w:val="Heading2"/>
         <w:ind w:firstLine="720"/>
       </w:pPr>
-      <w:bookmarkStart w:id="100" w:name="_Toc107830335"/>
+      <w:bookmarkStart w:id="99" w:name="_Toc107830335"/>
       <w:r>
         <w:rPr>
           <w:rStyle w:val="Heading2Char"/>
@@ -15219,7 +14265,7 @@
         </w:rPr>
         <w:t>Essence of Space</w:t>
       </w:r>
-      <w:bookmarkEnd w:id="100"/>
+      <w:bookmarkEnd w:id="99"/>
     </w:p>
     <w:p>
       <w:pPr>
@@ -15257,7 +14303,7 @@
         <w:pStyle w:val="Heading2"/>
         <w:ind w:firstLine="720"/>
       </w:pPr>
-      <w:bookmarkStart w:id="101" w:name="_Toc107830336"/>
+      <w:bookmarkStart w:id="100" w:name="_Toc107830336"/>
       <w:r>
         <w:rPr>
           <w:rStyle w:val="Heading2Char"/>
@@ -15266,7 +14312,7 @@
         </w:rPr>
         <w:t>Essence of Fortune</w:t>
       </w:r>
-      <w:bookmarkEnd w:id="101"/>
+      <w:bookmarkEnd w:id="100"/>
     </w:p>
     <w:p>
       <w:pPr>
@@ -15304,7 +14350,7 @@
         <w:pStyle w:val="Heading2"/>
         <w:ind w:firstLine="720"/>
       </w:pPr>
-      <w:bookmarkStart w:id="102" w:name="_Toc107830337"/>
+      <w:bookmarkStart w:id="101" w:name="_Toc107830337"/>
       <w:r>
         <w:rPr>
           <w:rStyle w:val="Heading2Char"/>
@@ -15313,7 +14359,7 @@
         </w:rPr>
         <w:t>Essence of Life</w:t>
       </w:r>
-      <w:bookmarkEnd w:id="102"/>
+      <w:bookmarkEnd w:id="101"/>
     </w:p>
     <w:p>
       <w:pPr>
@@ -15337,7 +14383,7 @@
         <w:pStyle w:val="Heading2"/>
         <w:ind w:firstLine="720"/>
       </w:pPr>
-      <w:bookmarkStart w:id="103" w:name="_Toc107830338"/>
+      <w:bookmarkStart w:id="102" w:name="_Toc107830338"/>
       <w:r>
         <w:rPr>
           <w:rStyle w:val="Heading2Char"/>
@@ -15346,7 +14392,7 @@
         </w:rPr>
         <w:t>Essence of Death</w:t>
       </w:r>
-      <w:bookmarkEnd w:id="103"/>
+      <w:bookmarkEnd w:id="102"/>
     </w:p>
     <w:p>
       <w:pPr>
@@ -15362,6 +14408,7 @@
           <w:rFonts w:ascii="Goudy Old Style" w:hAnsi="Goudy Old Style" w:cs="Times New Roman"/>
           <w:sz w:val="24"/>
         </w:rPr>
+        <w:lastRenderedPageBreak/>
         <w:t xml:space="preserve">You possess a pool of malady equal to 20 * your proficiency bonus. You may draw from this pool in the following ways: as a reaction to taking damage from a creature, you may expend up to 20 points of malady to cause the creature to take that much necrotic damage; whenever you deal damage to a creature, you may expend up to 20 points of malady to increase the damage by that much; whenever a creature makes a save against one </w:t>
       </w:r>
       <w:r>
@@ -15376,22 +14423,14 @@
           <w:rFonts w:ascii="Goudy Old Style" w:hAnsi="Goudy Old Style" w:cs="Times New Roman"/>
           <w:sz w:val="24"/>
         </w:rPr>
-        <w:t xml:space="preserve">your spells or abilities that would cause the creature to become </w:t>
-      </w:r>
-      <w:r>
-        <w:rPr>
-          <w:rFonts w:ascii="Goudy Old Style" w:hAnsi="Goudy Old Style" w:cs="Times New Roman"/>
-          <w:sz w:val="24"/>
-        </w:rPr>
-        <w:lastRenderedPageBreak/>
-        <w:t>poisoned or paralyzed, you may expend 10 points of malady to cause the creature to make the save at disadvantage; finally, whenever a creature that you can see succeeds on a death saving throw, you may expend 10 points of malady to force the creature to reroll the save. You regain all expended points of malady upon completing a long rest</w:t>
+        <w:t>your spells or abilities that would cause the creature to become poisoned or paralyzed, you may expend 10 points of malady to cause the creature to make the save at disadvantage; finally, whenever a creature that you can see succeeds on a death saving throw, you may expend 10 points of malady to force the creature to reroll the save. You regain all expended points of malady upon completing a long rest</w:t>
       </w:r>
     </w:p>
     <w:p>
       <w:pPr>
         <w:pStyle w:val="Heading1"/>
       </w:pPr>
-      <w:bookmarkStart w:id="104" w:name="_Toc107830339"/>
+      <w:bookmarkStart w:id="103" w:name="_Toc107830339"/>
       <w:r>
         <w:rPr>
           <w:rStyle w:val="Heading1Char"/>
@@ -15399,7 +14438,7 @@
         </w:rPr>
         <w:t>X-Ray Vision</w:t>
       </w:r>
-      <w:bookmarkEnd w:id="104"/>
+      <w:bookmarkEnd w:id="103"/>
       <w:r>
         <w:t xml:space="preserve"> </w:t>
       </w:r>

</xml_diff>

<commit_message>
Second pass with a focus on modifying the Elemental Evocation Arte to offer the Primordial dialects, cantrips, and modifying the action economy
</commit_message>
<xml_diff>
--- a/Reclamation/Minor Artes R.docx
+++ b/Reclamation/Minor Artes R.docx
@@ -7126,15 +7126,7 @@
           <w:rFonts w:ascii="Goudy Old Style" w:hAnsi="Goudy Old Style" w:cs="Times New Roman"/>
           <w:sz w:val="24"/>
         </w:rPr>
-        <w:t xml:space="preserve"> checks made to </w:t>
-      </w:r>
-      <w:r>
-        <w:rPr>
-          <w:rFonts w:ascii="Goudy Old Style" w:hAnsi="Goudy Old Style" w:cs="Times New Roman"/>
-          <w:sz w:val="24"/>
-        </w:rPr>
-        <w:lastRenderedPageBreak/>
-        <w:t>land on your feet</w:t>
+        <w:t xml:space="preserve"> checks made to land on your feet</w:t>
       </w:r>
       <w:r>
         <w:rPr>
@@ -7225,6 +7217,7 @@
       </w:pPr>
       <w:bookmarkStart w:id="4" w:name="_Toc107830242"/>
       <w:r>
+        <w:lastRenderedPageBreak/>
         <w:t>Ballistic Deflection</w:t>
       </w:r>
       <w:bookmarkEnd w:id="4"/>
@@ -7378,15 +7371,7 @@
           <w:rFonts w:ascii="Goudy Old Style" w:hAnsi="Goudy Old Style" w:cs="Times New Roman"/>
           <w:sz w:val="24"/>
         </w:rPr>
-        <w:t xml:space="preserve">you may focus your shot, performing a special technique and applying on of the following bonuses: (1) The attack deals an additional 2d8 damage of the weapon’s type; (2) If the target if hit and takes any damage from the attack, its speed is reduced by 20 feet until the start of your next turn; (3) The attack is made at advantage and uses no ammunition. You may perform this special technique a </w:t>
-      </w:r>
-      <w:r>
-        <w:rPr>
-          <w:rFonts w:ascii="Goudy Old Style" w:hAnsi="Goudy Old Style" w:cs="Times New Roman"/>
-          <w:sz w:val="24"/>
-        </w:rPr>
-        <w:lastRenderedPageBreak/>
-        <w:t>number of times equal to your proficiency bonus and regain all expended uses upon completing a short or long rest.</w:t>
+        <w:t>you may focus your shot, performing a special technique and applying on of the following bonuses: (1) The attack deals an additional 2d8 damage of the weapon’s type; (2) If the target if hit and takes any damage from the attack, its speed is reduced by 20 feet until the start of your next turn; (3) The attack is made at advantage and uses no ammunition. You may perform this special technique a number of times equal to your proficiency bonus and regain all expended uses upon completing a short or long rest.</w:t>
       </w:r>
     </w:p>
     <w:p>
@@ -7562,6 +7547,7 @@
           <w:rFonts w:ascii="Goudy Old Style" w:hAnsi="Goudy Old Style" w:cs="Times New Roman"/>
           <w:sz w:val="24"/>
         </w:rPr>
+        <w:lastRenderedPageBreak/>
         <w:t>You gain 30 f</w:t>
       </w:r>
       <w:r>
@@ -7609,7 +7595,21 @@
           <w:rFonts w:ascii="Goudy Old Style" w:hAnsi="Goudy Old Style" w:cs="Times New Roman"/>
           <w:sz w:val="24"/>
         </w:rPr>
-        <w:t>Taking damage cannot cause you to lose concentration on your spells and other such effects that require concentration; additionally, you may concentrate on one additional spell or similar effect that requires concentration</w:t>
+        <w:t>Y</w:t>
+      </w:r>
+      <w:r>
+        <w:rPr>
+          <w:rFonts w:ascii="Goudy Old Style" w:hAnsi="Goudy Old Style" w:cs="Times New Roman"/>
+          <w:sz w:val="24"/>
+        </w:rPr>
+        <w:t>ou may concentrate on one additional spell or similar effect that requires concentration</w:t>
+      </w:r>
+      <w:r>
+        <w:rPr>
+          <w:rFonts w:ascii="Goudy Old Style" w:hAnsi="Goudy Old Style" w:cs="Times New Roman"/>
+          <w:sz w:val="24"/>
+        </w:rPr>
+        <w:t>. You have a +5 bonus to Constitution saving throws that you make to maintain your concentration on a spell; additionally, while you are concentrating on at least one spell, you receive a bonus to all your ability checks and attack rolls. This bonus is equal to the combined level of the spell(s) you are concentrating on.</w:t>
       </w:r>
     </w:p>
     <w:p>
@@ -7622,9 +7622,16 @@
           <w:rStyle w:val="Heading1Char"/>
           <w:b/>
         </w:rPr>
-        <w:t>Danger Sense</w:t>
+        <w:t xml:space="preserve">Danger </w:t>
       </w:r>
       <w:bookmarkEnd w:id="10"/>
+      <w:r>
+        <w:rPr>
+          <w:rStyle w:val="Heading1Char"/>
+          <w:b/>
+        </w:rPr>
+        <w:t>Premonitions</w:t>
+      </w:r>
       <w:r>
         <w:t xml:space="preserve"> </w:t>
       </w:r>
@@ -7643,7 +7650,56 @@
           <w:rFonts w:ascii="Goudy Old Style" w:hAnsi="Goudy Old Style" w:cs="Times New Roman"/>
           <w:sz w:val="24"/>
         </w:rPr>
-        <w:t>While you are conscious, you cannot be surprised; additionally, if you are unconscious, you may instantly awaken instead if danger is immediately present. You have advantage on saving throws against traps. Your passive perception and passive investigation are both increased by 10. You gain Blindsight out 10 ft; however, if you already have Blindsight, increase its range by 10 ft instead.</w:t>
+        <w:t>While you are conscious, you cannot be surprised</w:t>
+      </w:r>
+      <w:r>
+        <w:rPr>
+          <w:rFonts w:ascii="Goudy Old Style" w:hAnsi="Goudy Old Style" w:cs="Times New Roman"/>
+          <w:sz w:val="24"/>
+        </w:rPr>
+        <w:t xml:space="preserve"> and</w:t>
+      </w:r>
+      <w:r>
+        <w:rPr>
+          <w:rFonts w:ascii="Goudy Old Style" w:hAnsi="Goudy Old Style" w:cs="Times New Roman"/>
+          <w:sz w:val="24"/>
+        </w:rPr>
+        <w:t xml:space="preserve">, </w:t>
+      </w:r>
+      <w:r>
+        <w:rPr>
+          <w:rFonts w:ascii="Goudy Old Style" w:hAnsi="Goudy Old Style" w:cs="Times New Roman"/>
+          <w:sz w:val="24"/>
+        </w:rPr>
+        <w:t>if you are unconscious, you may instantly awaken</w:t>
+      </w:r>
+      <w:r>
+        <w:rPr>
+          <w:rFonts w:ascii="Goudy Old Style" w:hAnsi="Goudy Old Style" w:cs="Times New Roman"/>
+          <w:sz w:val="24"/>
+        </w:rPr>
+        <w:t xml:space="preserve"> </w:t>
+      </w:r>
+      <w:r>
+        <w:rPr>
+          <w:rFonts w:ascii="Goudy Old Style" w:hAnsi="Goudy Old Style" w:cs="Times New Roman"/>
+          <w:sz w:val="24"/>
+        </w:rPr>
+        <w:t xml:space="preserve">if danger is immediately present. </w:t>
+      </w:r>
+      <w:r>
+        <w:rPr>
+          <w:rFonts w:ascii="Goudy Old Style" w:hAnsi="Goudy Old Style" w:cs="Times New Roman"/>
+          <w:sz w:val="24"/>
+        </w:rPr>
+        <w:t xml:space="preserve">Additionally, creatures do not benefit from advantage due to being unseen by you. </w:t>
+      </w:r>
+      <w:r>
+        <w:rPr>
+          <w:rFonts w:ascii="Goudy Old Style" w:hAnsi="Goudy Old Style" w:cs="Times New Roman"/>
+          <w:sz w:val="24"/>
+        </w:rPr>
+        <w:t>Finally, you gain 10 feet of Blindsight and you have advantage on any saving throw against an effect that originates within the area of your Blindsight.</w:t>
       </w:r>
     </w:p>
     <w:p>
@@ -7809,15 +7865,7 @@
           <w:rFonts w:ascii="Goudy Old Style" w:hAnsi="Goudy Old Style" w:cs="Times New Roman"/>
           <w:sz w:val="24"/>
         </w:rPr>
-        <w:t xml:space="preserve"> you cannot provide somatic components for spells nor can you make weapon attacks; however, you can use subsequent actions </w:t>
-      </w:r>
-      <w:r>
-        <w:rPr>
-          <w:rFonts w:ascii="Goudy Old Style" w:hAnsi="Goudy Old Style" w:cs="Times New Roman"/>
-          <w:sz w:val="24"/>
-        </w:rPr>
-        <w:lastRenderedPageBreak/>
-        <w:t>to tighten your grip and squeeze the creature, causing the creature to take 4d8 + your Strength modifier bludgeoning damage.</w:t>
+        <w:t xml:space="preserve"> you cannot provide somatic components for spells nor can you make weapon attacks; however, you can use subsequent actions to tighten your grip and squeeze the creature, causing the creature to take 4d8 + your Strength modifier bludgeoning damage.</w:t>
       </w:r>
     </w:p>
     <w:p>
@@ -7884,6 +7932,7 @@
           <w:rFonts w:ascii="Goudy Old Style" w:hAnsi="Goudy Old Style" w:cs="Times New Roman"/>
           <w:sz w:val="24"/>
         </w:rPr>
+        <w:lastRenderedPageBreak/>
         <w:t>You can release bursts of flame out from your body. You gain a new attack option that you can use with the Attack action. This special attack is a ranged spell attack with a range of 30 feet. You are proficient with it, and you add your highest ability score modifier to its attack and damage rolls. Its damage is fire, and its damage dice is 2d</w:t>
       </w:r>
       <w:r>
@@ -7999,7 +8048,28 @@
           <w:rFonts w:ascii="Goudy Old Style" w:hAnsi="Goudy Old Style" w:cs="Times New Roman"/>
           <w:sz w:val="24"/>
         </w:rPr>
-        <w:t xml:space="preserve">). Additionally, you can acutely control and manipulate flames you can see within 20 ft, employing rules as described by the </w:t>
+        <w:t>).</w:t>
+      </w:r>
+      <w:r>
+        <w:rPr>
+          <w:rFonts w:ascii="Goudy Old Style" w:hAnsi="Goudy Old Style" w:cs="Times New Roman"/>
+          <w:sz w:val="24"/>
+        </w:rPr>
+        <w:t xml:space="preserve"> Additionally, you learn</w:t>
+      </w:r>
+      <w:r>
+        <w:rPr>
+          <w:rFonts w:ascii="Goudy Old Style" w:hAnsi="Goudy Old Style" w:cs="Times New Roman"/>
+          <w:sz w:val="24"/>
+        </w:rPr>
+        <w:t xml:space="preserve"> Ignan and</w:t>
+      </w:r>
+      <w:r>
+        <w:rPr>
+          <w:rFonts w:ascii="Goudy Old Style" w:hAnsi="Goudy Old Style" w:cs="Times New Roman"/>
+          <w:sz w:val="24"/>
+        </w:rPr>
+        <w:t xml:space="preserve"> the </w:t>
       </w:r>
       <w:r>
         <w:rPr>
@@ -8008,28 +8078,77 @@
           <w:iCs/>
           <w:sz w:val="24"/>
         </w:rPr>
-        <w:t>Manipulation Module</w:t>
-      </w:r>
-      <w:r>
-        <w:rPr>
-          <w:rFonts w:ascii="Goudy Old Style" w:hAnsi="Goudy Old Style" w:cs="Times New Roman"/>
-          <w:sz w:val="24"/>
-        </w:rPr>
-        <w:t>. Finally, as an action, you can call upon the power of fire to boost your destructive power. For the next minute, whenever you deal damage to a creature through an attack, spell, or ability, you may add 2</w:t>
-      </w:r>
-      <w:r>
-        <w:rPr>
-          <w:rFonts w:ascii="Goudy Old Style" w:hAnsi="Goudy Old Style" w:cs="Times New Roman"/>
-          <w:sz w:val="24"/>
-        </w:rPr>
-        <w:t>d6</w:t>
-      </w:r>
-      <w:r>
-        <w:rPr>
-          <w:rFonts w:ascii="Goudy Old Style" w:hAnsi="Goudy Old Style" w:cs="Times New Roman"/>
-          <w:sz w:val="24"/>
-        </w:rPr>
-        <w:t xml:space="preserve"> fire damage to the total damage dealt. After you use this ability, you cannot do so again until you complete a short or long rest.</w:t>
+        <w:t xml:space="preserve">Control Flames </w:t>
+      </w:r>
+      <w:r>
+        <w:rPr>
+          <w:rFonts w:ascii="Goudy Old Style" w:hAnsi="Goudy Old Style" w:cs="Times New Roman"/>
+          <w:sz w:val="24"/>
+        </w:rPr>
+        <w:t>cantrip</w:t>
+      </w:r>
+      <w:r>
+        <w:rPr>
+          <w:rFonts w:ascii="Goudy Old Style" w:hAnsi="Goudy Old Style" w:cs="Times New Roman"/>
+          <w:sz w:val="24"/>
+        </w:rPr>
+        <w:t xml:space="preserve"> – using your highest ability score as your spellcasting </w:t>
+      </w:r>
+      <w:r>
+        <w:rPr>
+          <w:rFonts w:ascii="Goudy Old Style" w:hAnsi="Goudy Old Style" w:cs="Times New Roman"/>
+          <w:sz w:val="24"/>
+        </w:rPr>
+        <w:t xml:space="preserve">ability </w:t>
+      </w:r>
+      <w:r>
+        <w:rPr>
+          <w:rFonts w:ascii="Goudy Old Style" w:hAnsi="Goudy Old Style" w:cs="Times New Roman"/>
+          <w:sz w:val="24"/>
+        </w:rPr>
+        <w:t>modifier</w:t>
+      </w:r>
+      <w:r>
+        <w:rPr>
+          <w:rFonts w:ascii="Goudy Old Style" w:hAnsi="Goudy Old Style" w:cs="Times New Roman"/>
+          <w:sz w:val="24"/>
+        </w:rPr>
+        <w:t>. Finally, as a</w:t>
+      </w:r>
+      <w:r>
+        <w:rPr>
+          <w:rFonts w:ascii="Goudy Old Style" w:hAnsi="Goudy Old Style" w:cs="Times New Roman"/>
+          <w:sz w:val="24"/>
+        </w:rPr>
+        <w:t xml:space="preserve"> bonus</w:t>
+      </w:r>
+      <w:r>
+        <w:rPr>
+          <w:rFonts w:ascii="Goudy Old Style" w:hAnsi="Goudy Old Style" w:cs="Times New Roman"/>
+          <w:sz w:val="24"/>
+        </w:rPr>
+        <w:t xml:space="preserve"> </w:t>
+      </w:r>
+      <w:r>
+        <w:rPr>
+          <w:rFonts w:ascii="Goudy Old Style" w:hAnsi="Goudy Old Style" w:cs="Times New Roman"/>
+          <w:sz w:val="24"/>
+        </w:rPr>
+        <w:t>action, you can call upon the power of fire to boost your destructive power. For the next minute, whenever you deal damage to a</w:t>
+      </w:r>
+      <w:r>
+        <w:rPr>
+          <w:rFonts w:ascii="Goudy Old Style" w:hAnsi="Goudy Old Style" w:cs="Times New Roman"/>
+          <w:sz w:val="24"/>
+        </w:rPr>
+        <w:t xml:space="preserve"> creature, you may deal an additional 2d6 fire damage</w:t>
+      </w:r>
+      <w:r>
+        <w:rPr>
+          <w:rFonts w:ascii="Goudy Old Style" w:hAnsi="Goudy Old Style" w:cs="Times New Roman"/>
+          <w:sz w:val="24"/>
+        </w:rPr>
+        <w:t>. After you use this ability, you cannot do so again until you complete a short or long rest.</w:t>
       </w:r>
     </w:p>
     <w:p>
@@ -8177,7 +8296,28 @@
           <w:rFonts w:ascii="Goudy Old Style" w:hAnsi="Goudy Old Style" w:cs="Times New Roman"/>
           <w:sz w:val="24"/>
         </w:rPr>
-        <w:t xml:space="preserve">). Additionally, you can acutely control and manipulate water you can see within 20 ft, employing rules as described by the </w:t>
+        <w:t>).</w:t>
+      </w:r>
+      <w:r>
+        <w:rPr>
+          <w:rFonts w:ascii="Goudy Old Style" w:hAnsi="Goudy Old Style" w:cs="Times New Roman"/>
+          <w:sz w:val="24"/>
+        </w:rPr>
+        <w:t xml:space="preserve"> Additionally, you learn</w:t>
+      </w:r>
+      <w:r>
+        <w:rPr>
+          <w:rFonts w:ascii="Goudy Old Style" w:hAnsi="Goudy Old Style" w:cs="Times New Roman"/>
+          <w:sz w:val="24"/>
+        </w:rPr>
+        <w:t xml:space="preserve"> Aquan and</w:t>
+      </w:r>
+      <w:r>
+        <w:rPr>
+          <w:rFonts w:ascii="Goudy Old Style" w:hAnsi="Goudy Old Style" w:cs="Times New Roman"/>
+          <w:sz w:val="24"/>
+        </w:rPr>
+        <w:t xml:space="preserve"> the </w:t>
       </w:r>
       <w:r>
         <w:rPr>
@@ -8186,42 +8326,70 @@
           <w:iCs/>
           <w:sz w:val="24"/>
         </w:rPr>
-        <w:t>Manipulation Module</w:t>
-      </w:r>
-      <w:r>
-        <w:rPr>
-          <w:rFonts w:ascii="Goudy Old Style" w:hAnsi="Goudy Old Style" w:cs="Times New Roman"/>
-          <w:sz w:val="24"/>
-        </w:rPr>
-        <w:t>. Finally, as an action, you can call upon the power of water to boost your healing potential. For the next minute, whenever you would regain hit points or cause another creature to regain hit points, you may either increase the healing by 2</w:t>
-      </w:r>
-      <w:r>
-        <w:rPr>
-          <w:rFonts w:ascii="Goudy Old Style" w:hAnsi="Goudy Old Style" w:cs="Times New Roman"/>
-          <w:sz w:val="24"/>
-        </w:rPr>
-        <w:t>d6</w:t>
-      </w:r>
-      <w:r>
-        <w:rPr>
-          <w:rFonts w:ascii="Goudy Old Style" w:hAnsi="Goudy Old Style" w:cs="Times New Roman"/>
-          <w:sz w:val="24"/>
-        </w:rPr>
-        <w:t xml:space="preserve"> or remove one effect causing </w:t>
-      </w:r>
-      <w:r>
-        <w:rPr>
-          <w:rFonts w:ascii="Goudy Old Style" w:hAnsi="Goudy Old Style" w:cs="Times New Roman"/>
-          <w:sz w:val="24"/>
-        </w:rPr>
-        <w:t>yourself</w:t>
-      </w:r>
-      <w:r>
-        <w:rPr>
-          <w:rFonts w:ascii="Goudy Old Style" w:hAnsi="Goudy Old Style" w:cs="Times New Roman"/>
-          <w:sz w:val="24"/>
-        </w:rPr>
-        <w:t xml:space="preserve"> or the creature to be poisoned, paralyzed, blinded, or deafened. After you use this ability, you cannot do so again until you complete a short or long rest</w:t>
+        <w:t xml:space="preserve">Shape Water </w:t>
+      </w:r>
+      <w:r>
+        <w:rPr>
+          <w:rFonts w:ascii="Goudy Old Style" w:hAnsi="Goudy Old Style" w:cs="Times New Roman"/>
+          <w:sz w:val="24"/>
+        </w:rPr>
+        <w:t>cantrip – using your highest ability score as your spellcasting ability modifier</w:t>
+      </w:r>
+      <w:r>
+        <w:rPr>
+          <w:rFonts w:ascii="Goudy Old Style" w:hAnsi="Goudy Old Style" w:cs="Times New Roman"/>
+          <w:sz w:val="24"/>
+        </w:rPr>
+        <w:t>. Finally, as a</w:t>
+      </w:r>
+      <w:r>
+        <w:rPr>
+          <w:rFonts w:ascii="Goudy Old Style" w:hAnsi="Goudy Old Style" w:cs="Times New Roman"/>
+          <w:sz w:val="24"/>
+        </w:rPr>
+        <w:t xml:space="preserve"> bonus </w:t>
+      </w:r>
+      <w:r>
+        <w:rPr>
+          <w:rFonts w:ascii="Goudy Old Style" w:hAnsi="Goudy Old Style" w:cs="Times New Roman"/>
+          <w:sz w:val="24"/>
+        </w:rPr>
+        <w:t xml:space="preserve">action, you can call upon the power of water to boost your healing </w:t>
+      </w:r>
+      <w:r>
+        <w:rPr>
+          <w:rFonts w:ascii="Goudy Old Style" w:hAnsi="Goudy Old Style" w:cs="Times New Roman"/>
+          <w:sz w:val="24"/>
+        </w:rPr>
+        <w:t>capabilities</w:t>
+      </w:r>
+      <w:r>
+        <w:rPr>
+          <w:rFonts w:ascii="Goudy Old Style" w:hAnsi="Goudy Old Style" w:cs="Times New Roman"/>
+          <w:sz w:val="24"/>
+        </w:rPr>
+        <w:t>. For the next minute</w:t>
+      </w:r>
+      <w:r>
+        <w:rPr>
+          <w:rFonts w:ascii="Goudy Old Style" w:hAnsi="Goudy Old Style" w:cs="Times New Roman"/>
+          <w:sz w:val="24"/>
+        </w:rPr>
+        <w:t>, whenever a friendly creature within 30 feet of you (including yourself) regains hit points, they regain an additional 2d6 hit points and may also remove 1 effect causing them to be poisoned, paralyzed, charmed, or frightened (no reaction required)</w:t>
+      </w:r>
+      <w:r>
+        <w:rPr>
+          <w:rFonts w:ascii="Goudy Old Style" w:hAnsi="Goudy Old Style" w:cs="Times New Roman"/>
+          <w:sz w:val="24"/>
+        </w:rPr>
+        <w:t xml:space="preserve">. After you use this ability, you cannot do so again until you complete a short or long </w:t>
+      </w:r>
+      <w:r>
+        <w:rPr>
+          <w:rFonts w:ascii="Goudy Old Style" w:hAnsi="Goudy Old Style" w:cs="Times New Roman"/>
+          <w:sz w:val="24"/>
+        </w:rPr>
+        <w:t>rest.</w:t>
       </w:r>
     </w:p>
     <w:p>
@@ -8311,15 +8479,7 @@
           <w:rFonts w:ascii="Goudy Old Style" w:hAnsi="Goudy Old Style" w:cs="Times New Roman"/>
           <w:sz w:val="24"/>
         </w:rPr>
-        <w:t xml:space="preserve">), </w:t>
-      </w:r>
-      <w:r>
-        <w:rPr>
-          <w:rFonts w:ascii="Goudy Old Style" w:hAnsi="Goudy Old Style" w:cs="Times New Roman"/>
-          <w:sz w:val="24"/>
-        </w:rPr>
-        <w:lastRenderedPageBreak/>
-        <w:t>11</w:t>
+        <w:t>), 11</w:t>
       </w:r>
       <w:r>
         <w:rPr>
@@ -8377,7 +8537,14 @@
           <w:rFonts w:ascii="Goudy Old Style" w:hAnsi="Goudy Old Style" w:cs="Times New Roman"/>
           <w:sz w:val="24"/>
         </w:rPr>
-        <w:t xml:space="preserve">). Additionally, you can acutely control and manipulate stone you can see within 20 ft, employing rules as described by the </w:t>
+        <w:t>).</w:t>
+      </w:r>
+      <w:r>
+        <w:rPr>
+          <w:rFonts w:ascii="Goudy Old Style" w:hAnsi="Goudy Old Style" w:cs="Times New Roman"/>
+          <w:sz w:val="24"/>
+        </w:rPr>
+        <w:t xml:space="preserve"> Additionally, you learn Terran and the </w:t>
       </w:r>
       <w:r>
         <w:rPr>
@@ -8386,14 +8553,43 @@
           <w:iCs/>
           <w:sz w:val="24"/>
         </w:rPr>
-        <w:t>Manipulation Module</w:t>
-      </w:r>
-      <w:r>
-        <w:rPr>
-          <w:rFonts w:ascii="Goudy Old Style" w:hAnsi="Goudy Old Style" w:cs="Times New Roman"/>
-          <w:sz w:val="24"/>
-        </w:rPr>
-        <w:t xml:space="preserve">. Finally, as an action, you can call upon the power of earth to boost your defensive capabilities. For the next minute, you </w:t>
+        <w:t xml:space="preserve">Mold Earth </w:t>
+      </w:r>
+      <w:r>
+        <w:rPr>
+          <w:rFonts w:ascii="Goudy Old Style" w:hAnsi="Goudy Old Style" w:cs="Times New Roman"/>
+          <w:sz w:val="24"/>
+        </w:rPr>
+        <w:t>cantrip – using your highest ability score as your spellcasting ability modifier</w:t>
+      </w:r>
+      <w:r>
+        <w:rPr>
+          <w:rFonts w:ascii="Goudy Old Style" w:hAnsi="Goudy Old Style" w:cs="Times New Roman"/>
+          <w:sz w:val="24"/>
+        </w:rPr>
+        <w:t>. Finally, as a</w:t>
+      </w:r>
+      <w:r>
+        <w:rPr>
+          <w:rFonts w:ascii="Goudy Old Style" w:hAnsi="Goudy Old Style" w:cs="Times New Roman"/>
+          <w:sz w:val="24"/>
+        </w:rPr>
+        <w:t xml:space="preserve"> bonus</w:t>
+      </w:r>
+      <w:r>
+        <w:rPr>
+          <w:rFonts w:ascii="Goudy Old Style" w:hAnsi="Goudy Old Style" w:cs="Times New Roman"/>
+          <w:sz w:val="24"/>
+        </w:rPr>
+        <w:t xml:space="preserve"> action, you can call upon the power of earth to boost your defensive capabilities. </w:t>
+      </w:r>
+      <w:r>
+        <w:rPr>
+          <w:rFonts w:ascii="Goudy Old Style" w:hAnsi="Goudy Old Style" w:cs="Times New Roman"/>
+          <w:sz w:val="24"/>
+        </w:rPr>
+        <w:lastRenderedPageBreak/>
+        <w:t xml:space="preserve">For the next minute, you </w:t>
       </w:r>
       <w:r>
         <w:rPr>
@@ -8407,7 +8603,42 @@
           <w:rFonts w:ascii="Goudy Old Style" w:hAnsi="Goudy Old Style" w:cs="Times New Roman"/>
           <w:sz w:val="24"/>
         </w:rPr>
-        <w:t xml:space="preserve"> a +4 bonus to your AC, Strength saving throws, and Constitution saving throws. After you use this ability, you cannot do so again until you complete a short or long rest</w:t>
+        <w:t xml:space="preserve"> a +</w:t>
+      </w:r>
+      <w:r>
+        <w:rPr>
+          <w:rFonts w:ascii="Goudy Old Style" w:hAnsi="Goudy Old Style" w:cs="Times New Roman"/>
+          <w:sz w:val="24"/>
+        </w:rPr>
+        <w:t>1</w:t>
+      </w:r>
+      <w:r>
+        <w:rPr>
+          <w:rFonts w:ascii="Goudy Old Style" w:hAnsi="Goudy Old Style" w:cs="Times New Roman"/>
+          <w:sz w:val="24"/>
+        </w:rPr>
+        <w:t xml:space="preserve"> bonus to your AC</w:t>
+      </w:r>
+      <w:r>
+        <w:rPr>
+          <w:rFonts w:ascii="Goudy Old Style" w:hAnsi="Goudy Old Style" w:cs="Times New Roman"/>
+          <w:sz w:val="24"/>
+        </w:rPr>
+        <w:t xml:space="preserve"> and whenever you make a saving throw, you may roll 2d6 and add the total rolled as a bonus to the save</w:t>
+      </w:r>
+      <w:r>
+        <w:rPr>
+          <w:rFonts w:ascii="Goudy Old Style" w:hAnsi="Goudy Old Style" w:cs="Times New Roman"/>
+          <w:sz w:val="24"/>
+        </w:rPr>
+        <w:t xml:space="preserve">. After you use this ability, you cannot do so again until you complete a short or long </w:t>
+      </w:r>
+      <w:r>
+        <w:rPr>
+          <w:rFonts w:ascii="Goudy Old Style" w:hAnsi="Goudy Old Style" w:cs="Times New Roman"/>
+          <w:sz w:val="24"/>
+        </w:rPr>
+        <w:t>rest.</w:t>
       </w:r>
     </w:p>
     <w:p>
@@ -8555,7 +8786,14 @@
           <w:rFonts w:ascii="Goudy Old Style" w:hAnsi="Goudy Old Style" w:cs="Times New Roman"/>
           <w:sz w:val="24"/>
         </w:rPr>
-        <w:t xml:space="preserve">). Additionally, you can acutely control and manipulate air within 20 ft, employing rules as described by the </w:t>
+        <w:t xml:space="preserve">). </w:t>
+      </w:r>
+      <w:r>
+        <w:rPr>
+          <w:rFonts w:ascii="Goudy Old Style" w:hAnsi="Goudy Old Style" w:cs="Times New Roman"/>
+          <w:sz w:val="24"/>
+        </w:rPr>
+        <w:t xml:space="preserve">Additionally, you learn Auran and the </w:t>
       </w:r>
       <w:r>
         <w:rPr>
@@ -8564,14 +8802,98 @@
           <w:iCs/>
           <w:sz w:val="24"/>
         </w:rPr>
-        <w:t>Manipulation Module</w:t>
-      </w:r>
-      <w:r>
-        <w:rPr>
-          <w:rFonts w:ascii="Goudy Old Style" w:hAnsi="Goudy Old Style" w:cs="Times New Roman"/>
-          <w:sz w:val="24"/>
-        </w:rPr>
-        <w:t>. Finally, as an action, you can call upon the power of wind to boost your speed and agility. For the next minute, your speed is increased by 15 ft and you gain a +4 bonus to Dexterity saving throws, Acrobatics checks, Initiative checks, and Athletics checks. After you use this ability, you cannot do so again until you complete a short or long rest</w:t>
+        <w:t>Gust</w:t>
+      </w:r>
+      <w:r>
+        <w:rPr>
+          <w:rFonts w:ascii="Goudy Old Style" w:hAnsi="Goudy Old Style" w:cs="Times New Roman"/>
+          <w:sz w:val="24"/>
+        </w:rPr>
+        <w:t xml:space="preserve"> cantrip – using your highest ability score as your spellcasting ability modifier</w:t>
+      </w:r>
+      <w:r>
+        <w:rPr>
+          <w:rFonts w:ascii="Goudy Old Style" w:hAnsi="Goudy Old Style" w:cs="Times New Roman"/>
+          <w:sz w:val="24"/>
+        </w:rPr>
+        <w:t>. Finally, as a</w:t>
+      </w:r>
+      <w:r>
+        <w:rPr>
+          <w:rFonts w:ascii="Goudy Old Style" w:hAnsi="Goudy Old Style" w:cs="Times New Roman"/>
+          <w:sz w:val="24"/>
+        </w:rPr>
+        <w:t xml:space="preserve"> bonus</w:t>
+      </w:r>
+      <w:r>
+        <w:rPr>
+          <w:rFonts w:ascii="Goudy Old Style" w:hAnsi="Goudy Old Style" w:cs="Times New Roman"/>
+          <w:sz w:val="24"/>
+        </w:rPr>
+        <w:t xml:space="preserve"> action, you can call upon the power of wind to boost your speed and agility. For the next minute, your speed </w:t>
+      </w:r>
+      <w:r>
+        <w:rPr>
+          <w:rFonts w:ascii="Goudy Old Style" w:hAnsi="Goudy Old Style" w:cs="Times New Roman"/>
+          <w:sz w:val="24"/>
+        </w:rPr>
+        <w:t xml:space="preserve">increases </w:t>
+      </w:r>
+      <w:r>
+        <w:rPr>
+          <w:rFonts w:ascii="Goudy Old Style" w:hAnsi="Goudy Old Style" w:cs="Times New Roman"/>
+          <w:sz w:val="24"/>
+        </w:rPr>
+        <w:t xml:space="preserve">by </w:t>
+      </w:r>
+      <w:r>
+        <w:rPr>
+          <w:rFonts w:ascii="Goudy Old Style" w:hAnsi="Goudy Old Style" w:cs="Times New Roman"/>
+          <w:sz w:val="24"/>
+        </w:rPr>
+        <w:t>20</w:t>
+      </w:r>
+      <w:r>
+        <w:rPr>
+          <w:rFonts w:ascii="Goudy Old Style" w:hAnsi="Goudy Old Style" w:cs="Times New Roman"/>
+          <w:sz w:val="24"/>
+        </w:rPr>
+        <w:t xml:space="preserve"> f</w:t>
+      </w:r>
+      <w:r>
+        <w:rPr>
+          <w:rFonts w:ascii="Goudy Old Style" w:hAnsi="Goudy Old Style" w:cs="Times New Roman"/>
+          <w:sz w:val="24"/>
+        </w:rPr>
+        <w:t>ee</w:t>
+      </w:r>
+      <w:r>
+        <w:rPr>
+          <w:rFonts w:ascii="Goudy Old Style" w:hAnsi="Goudy Old Style" w:cs="Times New Roman"/>
+          <w:sz w:val="24"/>
+        </w:rPr>
+        <w:t xml:space="preserve">t and you </w:t>
+      </w:r>
+      <w:r>
+        <w:rPr>
+          <w:rFonts w:ascii="Goudy Old Style" w:hAnsi="Goudy Old Style" w:cs="Times New Roman"/>
+          <w:sz w:val="24"/>
+        </w:rPr>
+        <w:t>make all Dexterity-based ability checks, attack rolls, and saving throws at advantage</w:t>
+      </w:r>
+      <w:r>
+        <w:rPr>
+          <w:rFonts w:ascii="Goudy Old Style" w:hAnsi="Goudy Old Style" w:cs="Times New Roman"/>
+          <w:sz w:val="24"/>
+        </w:rPr>
+        <w:t xml:space="preserve">. After you use this ability, you cannot do so again until you complete a short or long </w:t>
+      </w:r>
+      <w:r>
+        <w:rPr>
+          <w:rFonts w:ascii="Goudy Old Style" w:hAnsi="Goudy Old Style" w:cs="Times New Roman"/>
+          <w:sz w:val="24"/>
+        </w:rPr>
+        <w:t>rest.</w:t>
       </w:r>
     </w:p>
     <w:p>
@@ -8719,23 +9041,70 @@
           <w:rFonts w:ascii="Goudy Old Style" w:hAnsi="Goudy Old Style" w:cs="Times New Roman"/>
           <w:sz w:val="24"/>
         </w:rPr>
-        <w:t xml:space="preserve">). Additionally, you can acutely control and manipulate ice you can see within 20 ft, employing rules as described by the </w:t>
-      </w:r>
-      <w:r>
-        <w:rPr>
-          <w:rFonts w:ascii="Goudy Old Style" w:hAnsi="Goudy Old Style" w:cs="Times New Roman"/>
-          <w:i/>
-          <w:iCs/>
-          <w:sz w:val="24"/>
-        </w:rPr>
-        <w:t>Manipulation Module</w:t>
-      </w:r>
-      <w:r>
-        <w:rPr>
-          <w:rFonts w:ascii="Goudy Old Style" w:hAnsi="Goudy Old Style" w:cs="Times New Roman"/>
-          <w:sz w:val="24"/>
-        </w:rPr>
-        <w:t xml:space="preserve">. Finally, as an action, you can call upon the power of ice to boost your mental clarity. For the next minute, you have advantage on saves made to maintain concentration and you gain a +4 bonus to Intelligence, Wisdom, and Charisma saving throws. After you use this </w:t>
+        <w:t xml:space="preserve">). Additionally, </w:t>
+      </w:r>
+      <w:r>
+        <w:rPr>
+          <w:rFonts w:ascii="Goudy Old Style" w:hAnsi="Goudy Old Style" w:cs="Times New Roman"/>
+          <w:sz w:val="24"/>
+        </w:rPr>
+        <w:t>as an action, you can touch a body of water or ice and either freeze or melt a Small-sized portion of it</w:t>
+      </w:r>
+      <w:r>
+        <w:rPr>
+          <w:rFonts w:ascii="Goudy Old Style" w:hAnsi="Goudy Old Style" w:cs="Times New Roman"/>
+          <w:sz w:val="24"/>
+        </w:rPr>
+        <w:t xml:space="preserve"> – water you freeze in this manner stays frozen for at least 1 minute regardless of environmental conditions.</w:t>
+      </w:r>
+      <w:r>
+        <w:rPr>
+          <w:rFonts w:ascii="Goudy Old Style" w:hAnsi="Goudy Old Style" w:cs="Times New Roman"/>
+          <w:sz w:val="24"/>
+        </w:rPr>
+        <w:t xml:space="preserve"> Finally, as a </w:t>
+      </w:r>
+      <w:r>
+        <w:rPr>
+          <w:rFonts w:ascii="Goudy Old Style" w:hAnsi="Goudy Old Style" w:cs="Times New Roman"/>
+          <w:sz w:val="24"/>
+        </w:rPr>
+        <w:t xml:space="preserve">bonus </w:t>
+      </w:r>
+      <w:r>
+        <w:rPr>
+          <w:rFonts w:ascii="Goudy Old Style" w:hAnsi="Goudy Old Style" w:cs="Times New Roman"/>
+          <w:sz w:val="24"/>
+        </w:rPr>
+        <w:t xml:space="preserve">action, you can call upon the power of ice to boost your </w:t>
+      </w:r>
+      <w:r>
+        <w:rPr>
+          <w:rFonts w:ascii="Goudy Old Style" w:hAnsi="Goudy Old Style" w:cs="Times New Roman"/>
+          <w:sz w:val="24"/>
+        </w:rPr>
+        <w:t>magical potency</w:t>
+      </w:r>
+      <w:r>
+        <w:rPr>
+          <w:rFonts w:ascii="Goudy Old Style" w:hAnsi="Goudy Old Style" w:cs="Times New Roman"/>
+          <w:sz w:val="24"/>
+        </w:rPr>
+        <w:t>. For the next minute,</w:t>
+      </w:r>
+      <w:r>
+        <w:rPr>
+          <w:rFonts w:ascii="Goudy Old Style" w:hAnsi="Goudy Old Style" w:cs="Times New Roman"/>
+          <w:sz w:val="24"/>
+        </w:rPr>
+        <w:t xml:space="preserve"> you receive a +2 bonus to your spell attack modifier and your spell save DC (for all sources)</w:t>
+      </w:r>
+      <w:r>
+        <w:rPr>
+          <w:rFonts w:ascii="Goudy Old Style" w:hAnsi="Goudy Old Style" w:cs="Times New Roman"/>
+          <w:sz w:val="24"/>
+        </w:rPr>
+        <w:t xml:space="preserve">. After you use this </w:t>
       </w:r>
       <w:r>
         <w:rPr>
@@ -8749,7 +9118,14 @@
           <w:rFonts w:ascii="Goudy Old Style" w:hAnsi="Goudy Old Style" w:cs="Times New Roman"/>
           <w:sz w:val="24"/>
         </w:rPr>
-        <w:t xml:space="preserve"> you cannot do so again until you complete a short or long rest</w:t>
+        <w:t xml:space="preserve"> you cannot do so again until you complete a short or long </w:t>
+      </w:r>
+      <w:r>
+        <w:rPr>
+          <w:rFonts w:ascii="Goudy Old Style" w:hAnsi="Goudy Old Style" w:cs="Times New Roman"/>
+          <w:sz w:val="24"/>
+        </w:rPr>
+        <w:t>rest.</w:t>
       </w:r>
     </w:p>
     <w:p>
@@ -8782,7 +9158,29 @@
           <w:rFonts w:ascii="Goudy Old Style" w:hAnsi="Goudy Old Style" w:cs="Times New Roman"/>
           <w:sz w:val="24"/>
         </w:rPr>
-        <w:t>You can release jolts of electricity out from your body. You gain a new attack option that you can use with the Attack action. This special attack is a ranged spell attack with a range of 30 feet. You are proficient with it, and you add your highest ability score modifier to its attack and damage rolls. Its damage is lightning, and its damage dice is 2</w:t>
+        <w:t xml:space="preserve">You can release jolts of electricity out </w:t>
+      </w:r>
+      <w:r>
+        <w:rPr>
+          <w:rFonts w:ascii="Goudy Old Style" w:hAnsi="Goudy Old Style" w:cs="Times New Roman"/>
+          <w:sz w:val="24"/>
+        </w:rPr>
+        <w:t>of</w:t>
+      </w:r>
+      <w:r>
+        <w:rPr>
+          <w:rFonts w:ascii="Goudy Old Style" w:hAnsi="Goudy Old Style" w:cs="Times New Roman"/>
+          <w:sz w:val="24"/>
+        </w:rPr>
+        <w:t xml:space="preserve"> your body. You gain a new attack option that you can use with the Attack action. This special attack is a ranged spell attack with a range of 30 feet. You are proficient with it, and you add your highest ability score modifier to its attack and damage rolls. Its damage is lightning, and its damage dice is </w:t>
+      </w:r>
+      <w:r>
+        <w:rPr>
+          <w:rFonts w:ascii="Goudy Old Style" w:hAnsi="Goudy Old Style" w:cs="Times New Roman"/>
+          <w:sz w:val="24"/>
+        </w:rPr>
+        <w:lastRenderedPageBreak/>
+        <w:t>2</w:t>
       </w:r>
       <w:r>
         <w:rPr>
@@ -8897,7 +9295,1104 @@
           <w:rFonts w:ascii="Goudy Old Style" w:hAnsi="Goudy Old Style" w:cs="Times New Roman"/>
           <w:sz w:val="24"/>
         </w:rPr>
-        <w:t xml:space="preserve">). Additionally, you can acutely control and manipulate electricity within 20 ft, employing rules as described by the </w:t>
+        <w:t xml:space="preserve">). Additionally, </w:t>
+      </w:r>
+      <w:r>
+        <w:rPr>
+          <w:rFonts w:ascii="Goudy Old Style" w:hAnsi="Goudy Old Style" w:cs="Times New Roman"/>
+          <w:sz w:val="24"/>
+        </w:rPr>
+        <w:t>as an action, you can touch an object powered by electricity and either maintain or prevent electrical flow within it</w:t>
+      </w:r>
+      <w:r>
+        <w:rPr>
+          <w:rFonts w:ascii="Goudy Old Style" w:hAnsi="Goudy Old Style" w:cs="Times New Roman"/>
+          <w:sz w:val="24"/>
+        </w:rPr>
+        <w:t>.</w:t>
+      </w:r>
+      <w:r>
+        <w:rPr>
+          <w:rFonts w:ascii="Goudy Old Style" w:hAnsi="Goudy Old Style" w:cs="Times New Roman"/>
+          <w:sz w:val="24"/>
+        </w:rPr>
+        <w:t xml:space="preserve"> If you maintain flow, for the next minute, it functions normally even if it lacks a power source. If you prevent flow, for the next minute, it fails to function instead.</w:t>
+      </w:r>
+      <w:r>
+        <w:rPr>
+          <w:rFonts w:ascii="Goudy Old Style" w:hAnsi="Goudy Old Style" w:cs="Times New Roman"/>
+          <w:sz w:val="24"/>
+        </w:rPr>
+        <w:t xml:space="preserve"> Finally, as a</w:t>
+      </w:r>
+      <w:r>
+        <w:rPr>
+          <w:rFonts w:ascii="Goudy Old Style" w:hAnsi="Goudy Old Style" w:cs="Times New Roman"/>
+          <w:sz w:val="24"/>
+        </w:rPr>
+        <w:t xml:space="preserve"> bonus </w:t>
+      </w:r>
+      <w:r>
+        <w:rPr>
+          <w:rFonts w:ascii="Goudy Old Style" w:hAnsi="Goudy Old Style" w:cs="Times New Roman"/>
+          <w:sz w:val="24"/>
+        </w:rPr>
+        <w:t>action, you can call upon the power of lightning to boost your reflexes and control. For the next minute, you can take the Dash, Disengage, or Hide action as a bonus action on your turn</w:t>
+      </w:r>
+      <w:r>
+        <w:rPr>
+          <w:rFonts w:ascii="Goudy Old Style" w:hAnsi="Goudy Old Style" w:cs="Times New Roman"/>
+          <w:sz w:val="24"/>
+        </w:rPr>
+        <w:t xml:space="preserve"> and, once per turn, after you take one of those actions to may cause a creature you can see within 10 feet of you to take 2d6 lightning damage</w:t>
+      </w:r>
+      <w:r>
+        <w:rPr>
+          <w:rFonts w:ascii="Goudy Old Style" w:hAnsi="Goudy Old Style" w:cs="Times New Roman"/>
+          <w:sz w:val="24"/>
+        </w:rPr>
+        <w:t>. After you use this ability, you cannot do so again until you complete a short or long rest</w:t>
+      </w:r>
+    </w:p>
+    <w:p>
+      <w:pPr>
+        <w:pStyle w:val="Heading1"/>
+      </w:pPr>
+      <w:bookmarkStart w:id="20" w:name="_Toc107830258"/>
+      <w:r>
+        <w:rPr>
+          <w:rStyle w:val="Heading1Char"/>
+          <w:b/>
+        </w:rPr>
+        <w:t>Energy Bolts</w:t>
+      </w:r>
+      <w:bookmarkEnd w:id="20"/>
+      <w:r>
+        <w:t xml:space="preserve"> </w:t>
+      </w:r>
+    </w:p>
+    <w:p>
+      <w:pPr>
+        <w:ind w:firstLine="720"/>
+        <w:jc w:val="both"/>
+        <w:rPr>
+          <w:rFonts w:ascii="Goudy Old Style" w:hAnsi="Goudy Old Style" w:cs="Times New Roman"/>
+          <w:sz w:val="24"/>
+        </w:rPr>
+      </w:pPr>
+      <w:r>
+        <w:rPr>
+          <w:rFonts w:ascii="Goudy Old Style" w:hAnsi="Goudy Old Style" w:cs="Times New Roman"/>
+          <w:sz w:val="24"/>
+        </w:rPr>
+        <w:t>You can release bolts of pure energy sourced from your soul.</w:t>
+      </w:r>
+      <w:r>
+        <w:rPr>
+          <w:rFonts w:ascii="Goudy Old Style" w:hAnsi="Goudy Old Style" w:cs="Times New Roman"/>
+          <w:sz w:val="24"/>
+        </w:rPr>
+        <w:t xml:space="preserve"> </w:t>
+      </w:r>
+      <w:r>
+        <w:rPr>
+          <w:rFonts w:ascii="Goudy Old Style" w:hAnsi="Goudy Old Style" w:cs="Times New Roman"/>
+          <w:sz w:val="24"/>
+        </w:rPr>
+        <w:t xml:space="preserve">You gain a new attack option that you can use with the Attack action. This special attack is a ranged spell attack with a range of </w:t>
+      </w:r>
+      <w:r>
+        <w:rPr>
+          <w:rFonts w:ascii="Goudy Old Style" w:hAnsi="Goudy Old Style" w:cs="Times New Roman"/>
+          <w:sz w:val="24"/>
+        </w:rPr>
+        <w:t>100</w:t>
+      </w:r>
+      <w:r>
+        <w:rPr>
+          <w:rFonts w:ascii="Goudy Old Style" w:hAnsi="Goudy Old Style" w:cs="Times New Roman"/>
+          <w:sz w:val="24"/>
+        </w:rPr>
+        <w:t xml:space="preserve"> feet. You are proficient with it, and you add your </w:t>
+      </w:r>
+      <w:r>
+        <w:rPr>
+          <w:rFonts w:ascii="Goudy Old Style" w:hAnsi="Goudy Old Style" w:cs="Times New Roman"/>
+          <w:sz w:val="24"/>
+        </w:rPr>
+        <w:t>highest ability score</w:t>
+      </w:r>
+      <w:r>
+        <w:rPr>
+          <w:rFonts w:ascii="Goudy Old Style" w:hAnsi="Goudy Old Style" w:cs="Times New Roman"/>
+          <w:sz w:val="24"/>
+        </w:rPr>
+        <w:t xml:space="preserve"> modifier to its attack and damage rolls. Its damage is </w:t>
+      </w:r>
+      <w:r>
+        <w:rPr>
+          <w:rFonts w:ascii="Goudy Old Style" w:hAnsi="Goudy Old Style" w:cs="Times New Roman"/>
+          <w:sz w:val="24"/>
+        </w:rPr>
+        <w:t>force</w:t>
+      </w:r>
+      <w:r>
+        <w:rPr>
+          <w:rFonts w:ascii="Goudy Old Style" w:hAnsi="Goudy Old Style" w:cs="Times New Roman"/>
+          <w:sz w:val="24"/>
+        </w:rPr>
+        <w:t xml:space="preserve">, and its damage dice is a </w:t>
+      </w:r>
+      <w:r>
+        <w:rPr>
+          <w:rFonts w:ascii="Goudy Old Style" w:hAnsi="Goudy Old Style" w:cs="Times New Roman"/>
+          <w:sz w:val="24"/>
+        </w:rPr>
+        <w:t>3</w:t>
+      </w:r>
+      <w:r>
+        <w:rPr>
+          <w:rFonts w:ascii="Goudy Old Style" w:hAnsi="Goudy Old Style" w:cs="Times New Roman"/>
+          <w:sz w:val="24"/>
+        </w:rPr>
+        <w:t>d</w:t>
+      </w:r>
+      <w:r>
+        <w:rPr>
+          <w:rFonts w:ascii="Goudy Old Style" w:hAnsi="Goudy Old Style" w:cs="Times New Roman"/>
+          <w:sz w:val="24"/>
+        </w:rPr>
+        <w:t>4</w:t>
+      </w:r>
+      <w:r>
+        <w:rPr>
+          <w:rFonts w:ascii="Goudy Old Style" w:hAnsi="Goudy Old Style" w:cs="Times New Roman"/>
+          <w:sz w:val="24"/>
+        </w:rPr>
+        <w:t>.</w:t>
+      </w:r>
+      <w:r>
+        <w:rPr>
+          <w:rFonts w:ascii="Goudy Old Style" w:hAnsi="Goudy Old Style" w:cs="Times New Roman"/>
+          <w:sz w:val="24"/>
+        </w:rPr>
+        <w:t xml:space="preserve"> </w:t>
+      </w:r>
+      <w:r>
+        <w:rPr>
+          <w:rFonts w:ascii="Goudy Old Style" w:hAnsi="Goudy Old Style" w:cs="Times New Roman"/>
+          <w:sz w:val="24"/>
+        </w:rPr>
+        <w:t>The damage of an energy bolt increases by 1d</w:t>
+      </w:r>
+      <w:r>
+        <w:rPr>
+          <w:rFonts w:ascii="Goudy Old Style" w:hAnsi="Goudy Old Style" w:cs="Times New Roman"/>
+          <w:sz w:val="24"/>
+        </w:rPr>
+        <w:t>4</w:t>
+      </w:r>
+      <w:r>
+        <w:rPr>
+          <w:rFonts w:ascii="Goudy Old Style" w:hAnsi="Goudy Old Style" w:cs="Times New Roman"/>
+          <w:sz w:val="24"/>
+        </w:rPr>
+        <w:t xml:space="preserve"> when you reach 5</w:t>
+      </w:r>
+      <w:r>
+        <w:rPr>
+          <w:rFonts w:ascii="Goudy Old Style" w:hAnsi="Goudy Old Style" w:cs="Times New Roman"/>
+          <w:sz w:val="24"/>
+          <w:vertAlign w:val="superscript"/>
+        </w:rPr>
+        <w:t>th</w:t>
+      </w:r>
+      <w:r>
+        <w:rPr>
+          <w:rFonts w:ascii="Goudy Old Style" w:hAnsi="Goudy Old Style" w:cs="Times New Roman"/>
+          <w:sz w:val="24"/>
+        </w:rPr>
+        <w:t xml:space="preserve"> level (</w:t>
+      </w:r>
+      <w:r>
+        <w:rPr>
+          <w:rFonts w:ascii="Goudy Old Style" w:hAnsi="Goudy Old Style" w:cs="Times New Roman"/>
+          <w:sz w:val="24"/>
+        </w:rPr>
+        <w:t>4</w:t>
+      </w:r>
+      <w:r>
+        <w:rPr>
+          <w:rFonts w:ascii="Goudy Old Style" w:hAnsi="Goudy Old Style" w:cs="Times New Roman"/>
+          <w:sz w:val="24"/>
+        </w:rPr>
+        <w:t>d</w:t>
+      </w:r>
+      <w:r>
+        <w:rPr>
+          <w:rFonts w:ascii="Goudy Old Style" w:hAnsi="Goudy Old Style" w:cs="Times New Roman"/>
+          <w:sz w:val="24"/>
+        </w:rPr>
+        <w:t>4</w:t>
+      </w:r>
+      <w:r>
+        <w:rPr>
+          <w:rFonts w:ascii="Goudy Old Style" w:hAnsi="Goudy Old Style" w:cs="Times New Roman"/>
+          <w:sz w:val="24"/>
+        </w:rPr>
+        <w:t>), 11</w:t>
+      </w:r>
+      <w:r>
+        <w:rPr>
+          <w:rFonts w:ascii="Goudy Old Style" w:hAnsi="Goudy Old Style" w:cs="Times New Roman"/>
+          <w:sz w:val="24"/>
+          <w:vertAlign w:val="superscript"/>
+        </w:rPr>
+        <w:t>th</w:t>
+      </w:r>
+      <w:r>
+        <w:rPr>
+          <w:rFonts w:ascii="Goudy Old Style" w:hAnsi="Goudy Old Style" w:cs="Times New Roman"/>
+          <w:sz w:val="24"/>
+        </w:rPr>
+        <w:t xml:space="preserve"> level (</w:t>
+      </w:r>
+      <w:r>
+        <w:rPr>
+          <w:rFonts w:ascii="Goudy Old Style" w:hAnsi="Goudy Old Style" w:cs="Times New Roman"/>
+          <w:sz w:val="24"/>
+        </w:rPr>
+        <w:t>5</w:t>
+      </w:r>
+      <w:r>
+        <w:rPr>
+          <w:rFonts w:ascii="Goudy Old Style" w:hAnsi="Goudy Old Style" w:cs="Times New Roman"/>
+          <w:sz w:val="24"/>
+        </w:rPr>
+        <w:t>d</w:t>
+      </w:r>
+      <w:r>
+        <w:rPr>
+          <w:rFonts w:ascii="Goudy Old Style" w:hAnsi="Goudy Old Style" w:cs="Times New Roman"/>
+          <w:sz w:val="24"/>
+        </w:rPr>
+        <w:t>4</w:t>
+      </w:r>
+      <w:r>
+        <w:rPr>
+          <w:rFonts w:ascii="Goudy Old Style" w:hAnsi="Goudy Old Style" w:cs="Times New Roman"/>
+          <w:sz w:val="24"/>
+        </w:rPr>
+        <w:t>), and 17</w:t>
+      </w:r>
+      <w:r>
+        <w:rPr>
+          <w:rFonts w:ascii="Goudy Old Style" w:hAnsi="Goudy Old Style" w:cs="Times New Roman"/>
+          <w:sz w:val="24"/>
+          <w:vertAlign w:val="superscript"/>
+        </w:rPr>
+        <w:t>th</w:t>
+      </w:r>
+      <w:r>
+        <w:rPr>
+          <w:rFonts w:ascii="Goudy Old Style" w:hAnsi="Goudy Old Style" w:cs="Times New Roman"/>
+          <w:sz w:val="24"/>
+        </w:rPr>
+        <w:t xml:space="preserve"> level (</w:t>
+      </w:r>
+      <w:r>
+        <w:rPr>
+          <w:rFonts w:ascii="Goudy Old Style" w:hAnsi="Goudy Old Style" w:cs="Times New Roman"/>
+          <w:sz w:val="24"/>
+        </w:rPr>
+        <w:t>6</w:t>
+      </w:r>
+      <w:r>
+        <w:rPr>
+          <w:rFonts w:ascii="Goudy Old Style" w:hAnsi="Goudy Old Style" w:cs="Times New Roman"/>
+          <w:sz w:val="24"/>
+        </w:rPr>
+        <w:t>d</w:t>
+      </w:r>
+      <w:r>
+        <w:rPr>
+          <w:rFonts w:ascii="Goudy Old Style" w:hAnsi="Goudy Old Style" w:cs="Times New Roman"/>
+          <w:sz w:val="24"/>
+        </w:rPr>
+        <w:t>4</w:t>
+      </w:r>
+      <w:r>
+        <w:rPr>
+          <w:rFonts w:ascii="Goudy Old Style" w:hAnsi="Goudy Old Style" w:cs="Times New Roman"/>
+          <w:sz w:val="24"/>
+        </w:rPr>
+        <w:t>).</w:t>
+      </w:r>
+      <w:r>
+        <w:rPr>
+          <w:rFonts w:ascii="Goudy Old Style" w:hAnsi="Goudy Old Style" w:cs="Times New Roman"/>
+          <w:sz w:val="24"/>
+        </w:rPr>
+        <w:t xml:space="preserve"> Whenever you make this attack, you may modify it in one of the following three ways: (1) You may expend and roll a hit die and add the roll as a bonus to the attack and damage rolls for the energy bolt; (2) If you know any cantrips, you may replace the damage type of the energy bolt with a damage type appearing amongst cantrips you know; (3) If you are below half your hit point maximum, you may increase the damage of your energy bolt by 2d4.</w:t>
+      </w:r>
+    </w:p>
+    <w:p>
+      <w:pPr>
+        <w:pStyle w:val="Heading1"/>
+      </w:pPr>
+      <w:bookmarkStart w:id="21" w:name="_Toc107830259"/>
+      <w:r>
+        <w:rPr>
+          <w:rStyle w:val="Heading1Char"/>
+          <w:b/>
+        </w:rPr>
+        <w:t>Flexible Casting</w:t>
+      </w:r>
+      <w:bookmarkEnd w:id="21"/>
+      <w:r>
+        <w:t xml:space="preserve"> </w:t>
+      </w:r>
+      <w:bookmarkStart w:id="22" w:name="_Hlk68498211"/>
+    </w:p>
+    <w:p>
+      <w:pPr>
+        <w:ind w:firstLine="720"/>
+        <w:jc w:val="both"/>
+        <w:rPr>
+          <w:rFonts w:ascii="Goudy Old Style" w:hAnsi="Goudy Old Style" w:cs="Times New Roman"/>
+          <w:sz w:val="24"/>
+        </w:rPr>
+      </w:pPr>
+      <w:r>
+        <w:rPr>
+          <w:rFonts w:ascii="Goudy Old Style" w:hAnsi="Goudy Old Style" w:cs="Times New Roman"/>
+          <w:sz w:val="24"/>
+        </w:rPr>
+        <w:t xml:space="preserve">When casting a spell from any source, you may use any of your ability score modifiers of your choice as your spellcasting ability modifier; additionally, </w:t>
+      </w:r>
+      <w:r>
+        <w:rPr>
+          <w:rFonts w:ascii="Goudy Old Style" w:hAnsi="Goudy Old Style" w:cs="Times New Roman"/>
+          <w:sz w:val="24"/>
+        </w:rPr>
+        <w:t xml:space="preserve">if you have any </w:t>
+      </w:r>
+      <w:r>
+        <w:rPr>
+          <w:rFonts w:ascii="Goudy Old Style" w:hAnsi="Goudy Old Style" w:cs="Times New Roman"/>
+          <w:sz w:val="24"/>
+        </w:rPr>
+        <w:t xml:space="preserve">non-cantrip </w:t>
+      </w:r>
+      <w:r>
+        <w:rPr>
+          <w:rFonts w:ascii="Goudy Old Style" w:hAnsi="Goudy Old Style" w:cs="Times New Roman"/>
+          <w:sz w:val="24"/>
+        </w:rPr>
+        <w:t xml:space="preserve">spells </w:t>
+      </w:r>
+      <w:r>
+        <w:rPr>
+          <w:rFonts w:ascii="Goudy Old Style" w:hAnsi="Goudy Old Style" w:cs="Times New Roman"/>
+          <w:sz w:val="24"/>
+        </w:rPr>
+        <w:t>that you can cast at will</w:t>
+      </w:r>
+      <w:r>
+        <w:rPr>
+          <w:rFonts w:ascii="Goudy Old Style" w:hAnsi="Goudy Old Style" w:cs="Times New Roman"/>
+          <w:sz w:val="24"/>
+        </w:rPr>
+        <w:t>, you may expend hit dice to cast them at higher levels. For every 2 hit dice spent when casting the spell, increase the level the spell is cast at by 1.</w:t>
+      </w:r>
+      <w:bookmarkEnd w:id="22"/>
+      <w:r>
+        <w:rPr>
+          <w:rFonts w:ascii="Goudy Old Style" w:hAnsi="Goudy Old Style" w:cs="Times New Roman"/>
+          <w:sz w:val="24"/>
+        </w:rPr>
+        <w:t xml:space="preserve"> If the spell cast deals damage or restores hit points, you may also roll all the spent hit dice and add the total rolled to the damage or healing as a bonus.</w:t>
+      </w:r>
+    </w:p>
+    <w:p>
+      <w:pPr>
+        <w:pStyle w:val="Heading1"/>
+      </w:pPr>
+      <w:bookmarkStart w:id="23" w:name="_Toc107830260"/>
+      <w:r>
+        <w:rPr>
+          <w:rStyle w:val="Heading1Char"/>
+          <w:b/>
+        </w:rPr>
+        <w:t>Font of Inspiration</w:t>
+      </w:r>
+      <w:bookmarkEnd w:id="23"/>
+      <w:r>
+        <w:t xml:space="preserve"> </w:t>
+      </w:r>
+    </w:p>
+    <w:p>
+      <w:pPr>
+        <w:ind w:firstLine="720"/>
+        <w:jc w:val="both"/>
+        <w:rPr>
+          <w:rFonts w:ascii="Goudy Old Style" w:hAnsi="Goudy Old Style" w:cs="Times New Roman"/>
+          <w:sz w:val="24"/>
+        </w:rPr>
+      </w:pPr>
+      <w:r>
+        <w:rPr>
+          <w:rFonts w:ascii="Goudy Old Style" w:hAnsi="Goudy Old Style" w:cs="Times New Roman"/>
+          <w:sz w:val="24"/>
+        </w:rPr>
+        <w:t xml:space="preserve">As a reaction to a friendly creature that you can see within 60 feet of you making an ability check, attack roll, or saving throw, you can expend and roll a hit die, adding your roll as a bonus to </w:t>
+      </w:r>
+      <w:r>
+        <w:rPr>
+          <w:rFonts w:ascii="Goudy Old Style" w:hAnsi="Goudy Old Style" w:cs="Times New Roman"/>
+          <w:sz w:val="24"/>
+        </w:rPr>
+        <w:lastRenderedPageBreak/>
+        <w:t>their roll. If they succeed on the roll, you regain hit points equal to double your roll and you’re your next ability check, attack roll, or saving throw before the end of your next turn at advantage.</w:t>
+      </w:r>
+    </w:p>
+    <w:p>
+      <w:pPr>
+        <w:pStyle w:val="Heading1"/>
+      </w:pPr>
+      <w:bookmarkStart w:id="24" w:name="_Toc107830261"/>
+      <w:r>
+        <w:rPr>
+          <w:rStyle w:val="Heading1Char"/>
+          <w:b/>
+        </w:rPr>
+        <w:t>Healing Hands</w:t>
+      </w:r>
+      <w:bookmarkEnd w:id="24"/>
+      <w:r>
+        <w:t xml:space="preserve"> </w:t>
+      </w:r>
+    </w:p>
+    <w:p>
+      <w:pPr>
+        <w:ind w:firstLine="720"/>
+        <w:jc w:val="both"/>
+        <w:rPr>
+          <w:rFonts w:ascii="Goudy Old Style" w:hAnsi="Goudy Old Style" w:cs="Times New Roman"/>
+          <w:sz w:val="24"/>
+        </w:rPr>
+      </w:pPr>
+      <w:r>
+        <w:rPr>
+          <w:rFonts w:ascii="Goudy Old Style" w:hAnsi="Goudy Old Style" w:cs="Times New Roman"/>
+          <w:sz w:val="24"/>
+        </w:rPr>
+        <w:t>As a bonus action, you may touch a friendly creature. That creature regains hit points equal to 4d4 + your total character level. After the 5</w:t>
+      </w:r>
+      <w:r>
+        <w:rPr>
+          <w:rFonts w:ascii="Goudy Old Style" w:hAnsi="Goudy Old Style" w:cs="Times New Roman"/>
+          <w:sz w:val="24"/>
+          <w:vertAlign w:val="superscript"/>
+        </w:rPr>
+        <w:t>th</w:t>
+      </w:r>
+      <w:r>
+        <w:rPr>
+          <w:rFonts w:ascii="Goudy Old Style" w:hAnsi="Goudy Old Style" w:cs="Times New Roman"/>
+          <w:sz w:val="24"/>
+        </w:rPr>
+        <w:t xml:space="preserve"> time of using this ability in a single day, you gain one level of exhaustion each time you use it – resetting the “timer” upon completing a long rest.</w:t>
+      </w:r>
+    </w:p>
+    <w:p>
+      <w:pPr>
+        <w:pStyle w:val="Heading1"/>
+      </w:pPr>
+      <w:bookmarkStart w:id="25" w:name="_Toc107830262"/>
+      <w:r>
+        <w:rPr>
+          <w:rStyle w:val="Heading1Char"/>
+          <w:b/>
+        </w:rPr>
+        <w:t>Heat Sensing</w:t>
+      </w:r>
+      <w:bookmarkEnd w:id="25"/>
+      <w:r>
+        <w:t xml:space="preserve"> </w:t>
+      </w:r>
+    </w:p>
+    <w:p>
+      <w:pPr>
+        <w:ind w:firstLine="720"/>
+        <w:jc w:val="both"/>
+        <w:rPr>
+          <w:rFonts w:ascii="Goudy Old Style" w:hAnsi="Goudy Old Style" w:cs="Times New Roman"/>
+          <w:sz w:val="24"/>
+        </w:rPr>
+      </w:pPr>
+      <w:r>
+        <w:rPr>
+          <w:rFonts w:ascii="Goudy Old Style" w:hAnsi="Goudy Old Style" w:cs="Times New Roman"/>
+          <w:sz w:val="24"/>
+        </w:rPr>
+        <w:t>As a bonus action, you may activate or deactivate your thermal vision. While active, you</w:t>
+      </w:r>
+      <w:r>
+        <w:rPr>
+          <w:rFonts w:ascii="Goudy Old Style" w:hAnsi="Goudy Old Style" w:cs="Times New Roman"/>
+          <w:sz w:val="24"/>
+        </w:rPr>
+        <w:t xml:space="preserve"> </w:t>
+      </w:r>
+      <w:r>
+        <w:rPr>
+          <w:rFonts w:ascii="Goudy Old Style" w:hAnsi="Goudy Old Style" w:cs="Times New Roman"/>
+          <w:sz w:val="24"/>
+        </w:rPr>
+        <w:t xml:space="preserve">see the heat signatures of objects and creatures. This special vision has a radius of 100 ft. You do not need light to be able to read the heat signature of a creature in darkness; however, magical darkness does block your vision. </w:t>
+      </w:r>
+      <w:r>
+        <w:rPr>
+          <w:rFonts w:ascii="Goudy Old Style" w:hAnsi="Goudy Old Style" w:cs="Times New Roman"/>
+          <w:sz w:val="24"/>
+        </w:rPr>
+        <w:t xml:space="preserve">While your </w:t>
+      </w:r>
+      <w:r>
+        <w:rPr>
+          <w:rFonts w:ascii="Goudy Old Style" w:hAnsi="Goudy Old Style" w:cs="Times New Roman"/>
+          <w:sz w:val="24"/>
+        </w:rPr>
+        <w:t>thermal</w:t>
+      </w:r>
+      <w:r>
+        <w:rPr>
+          <w:rFonts w:ascii="Goudy Old Style" w:hAnsi="Goudy Old Style" w:cs="Times New Roman"/>
+          <w:sz w:val="24"/>
+        </w:rPr>
+        <w:t xml:space="preserve"> vision is active, you have advantage on saving throws against any effect that would deal fire or cold damage; additionally, due to your heightened understanding of heat in this state, you increase any fire or cold damage you deal by </w:t>
+      </w:r>
+      <w:r>
+        <w:rPr>
+          <w:rFonts w:ascii="Goudy Old Style" w:hAnsi="Goudy Old Style" w:cs="Times New Roman"/>
+          <w:sz w:val="24"/>
+        </w:rPr>
+        <w:t>3</w:t>
+      </w:r>
+      <w:r>
+        <w:rPr>
+          <w:rFonts w:ascii="Goudy Old Style" w:hAnsi="Goudy Old Style" w:cs="Times New Roman"/>
+          <w:sz w:val="24"/>
+        </w:rPr>
+        <w:t>d12.</w:t>
+      </w:r>
+      <w:r>
+        <w:rPr>
+          <w:rFonts w:ascii="Goudy Old Style" w:hAnsi="Goudy Old Style" w:cs="Times New Roman"/>
+          <w:sz w:val="24"/>
+        </w:rPr>
+        <w:t xml:space="preserve"> You can keep your heat thermal active for up to 10 minutes at a time and you may end it early at any time (no action required). It also ends early if you fall unconscious or die. You may activate your </w:t>
+      </w:r>
+      <w:r>
+        <w:rPr>
+          <w:rFonts w:ascii="Goudy Old Style" w:hAnsi="Goudy Old Style" w:cs="Times New Roman"/>
+          <w:sz w:val="24"/>
+        </w:rPr>
+        <w:t>thermal vision a number of times equal to your proficiency bonus and regain all expended uses upon completing a long rest.</w:t>
+      </w:r>
+    </w:p>
+    <w:p>
+      <w:pPr>
+        <w:pStyle w:val="Heading1"/>
+      </w:pPr>
+      <w:bookmarkStart w:id="26" w:name="_Toc107830263"/>
+      <w:r>
+        <w:rPr>
+          <w:rStyle w:val="Heading1Char"/>
+          <w:b/>
+        </w:rPr>
+        <w:t>Heightened Reflexes</w:t>
+      </w:r>
+      <w:bookmarkEnd w:id="26"/>
+      <w:r>
+        <w:t xml:space="preserve"> </w:t>
+      </w:r>
+    </w:p>
+    <w:p>
+      <w:pPr>
+        <w:ind w:firstLine="720"/>
+        <w:jc w:val="both"/>
+        <w:rPr>
+          <w:rFonts w:ascii="Goudy Old Style" w:hAnsi="Goudy Old Style" w:cs="Times New Roman"/>
+          <w:sz w:val="24"/>
+        </w:rPr>
+      </w:pPr>
+      <w:r>
+        <w:rPr>
+          <w:rFonts w:ascii="Goudy Old Style" w:hAnsi="Goudy Old Style" w:cs="Times New Roman"/>
+          <w:sz w:val="24"/>
+        </w:rPr>
+        <w:t>While you are conscious, you gain the following benefits: You have advantage and a natural +</w:t>
+      </w:r>
+      <w:r>
+        <w:rPr>
+          <w:rFonts w:ascii="Goudy Old Style" w:hAnsi="Goudy Old Style" w:cs="Times New Roman"/>
+          <w:sz w:val="24"/>
+        </w:rPr>
+        <w:t>5 bonus</w:t>
+      </w:r>
+      <w:r>
+        <w:rPr>
+          <w:rFonts w:ascii="Goudy Old Style" w:hAnsi="Goudy Old Style" w:cs="Times New Roman"/>
+          <w:sz w:val="24"/>
+        </w:rPr>
+        <w:t xml:space="preserve"> on Dexterity saving throws other creatures force you to make; </w:t>
+      </w:r>
+      <w:r>
+        <w:rPr>
+          <w:rFonts w:ascii="Goudy Old Style" w:hAnsi="Goudy Old Style" w:cs="Times New Roman"/>
+          <w:sz w:val="24"/>
+        </w:rPr>
+        <w:t xml:space="preserve">additionally, </w:t>
+      </w:r>
+      <w:r>
+        <w:rPr>
+          <w:rFonts w:ascii="Goudy Old Style" w:hAnsi="Goudy Old Style" w:cs="Times New Roman"/>
+          <w:sz w:val="24"/>
+        </w:rPr>
+        <w:t>you have a natural +5</w:t>
+      </w:r>
+      <w:r>
+        <w:rPr>
+          <w:rFonts w:ascii="Goudy Old Style" w:hAnsi="Goudy Old Style" w:cs="Times New Roman"/>
+          <w:sz w:val="24"/>
+        </w:rPr>
+        <w:t xml:space="preserve"> bonus</w:t>
+      </w:r>
+      <w:r>
+        <w:rPr>
+          <w:rFonts w:ascii="Goudy Old Style" w:hAnsi="Goudy Old Style" w:cs="Times New Roman"/>
+          <w:sz w:val="24"/>
+        </w:rPr>
+        <w:t xml:space="preserve"> to Acrobatics and Athletics</w:t>
+      </w:r>
+      <w:r>
+        <w:rPr>
+          <w:rFonts w:ascii="Goudy Old Style" w:hAnsi="Goudy Old Style" w:cs="Times New Roman"/>
+          <w:sz w:val="24"/>
+        </w:rPr>
+        <w:t xml:space="preserve"> checks</w:t>
+      </w:r>
+      <w:r>
+        <w:rPr>
+          <w:rFonts w:ascii="Goudy Old Style" w:hAnsi="Goudy Old Style" w:cs="Times New Roman"/>
+          <w:sz w:val="24"/>
+        </w:rPr>
+        <w:t xml:space="preserve">; </w:t>
+      </w:r>
+      <w:r>
+        <w:rPr>
+          <w:rFonts w:ascii="Goudy Old Style" w:hAnsi="Goudy Old Style" w:cs="Times New Roman"/>
+          <w:sz w:val="24"/>
+        </w:rPr>
+        <w:t xml:space="preserve">finally, </w:t>
+      </w:r>
+      <w:r>
+        <w:rPr>
+          <w:rFonts w:ascii="Goudy Old Style" w:hAnsi="Goudy Old Style" w:cs="Times New Roman"/>
+          <w:sz w:val="24"/>
+        </w:rPr>
+        <w:t>your AC counts as 1 higher whenever a creature makes a weapon attack roll against you.</w:t>
+      </w:r>
+    </w:p>
+    <w:p>
+      <w:pPr>
+        <w:pStyle w:val="Heading1"/>
+      </w:pPr>
+      <w:bookmarkStart w:id="27" w:name="_Toc107830264"/>
+      <w:r>
+        <w:rPr>
+          <w:rStyle w:val="Heading1Char"/>
+          <w:b/>
+        </w:rPr>
+        <w:t>Heightened Smelling</w:t>
+      </w:r>
+      <w:bookmarkEnd w:id="27"/>
+      <w:r>
+        <w:t xml:space="preserve"> </w:t>
+      </w:r>
+    </w:p>
+    <w:p>
+      <w:pPr>
+        <w:ind w:firstLine="720"/>
+        <w:jc w:val="both"/>
+        <w:rPr>
+          <w:rFonts w:ascii="Goudy Old Style" w:hAnsi="Goudy Old Style" w:cs="Times New Roman"/>
+          <w:sz w:val="24"/>
+        </w:rPr>
+      </w:pPr>
+      <w:r>
+        <w:rPr>
+          <w:rFonts w:ascii="Goudy Old Style" w:hAnsi="Goudy Old Style" w:cs="Times New Roman"/>
+          <w:sz w:val="24"/>
+        </w:rPr>
+        <w:t>You have advantage on Perception checks that rely on scent</w:t>
+      </w:r>
+      <w:r>
+        <w:rPr>
+          <w:rFonts w:ascii="Goudy Old Style" w:hAnsi="Goudy Old Style" w:cs="Times New Roman"/>
+          <w:sz w:val="24"/>
+        </w:rPr>
+        <w:t>.</w:t>
+      </w:r>
+      <w:r>
+        <w:rPr>
+          <w:rFonts w:ascii="Goudy Old Style" w:hAnsi="Goudy Old Style" w:cs="Times New Roman"/>
+          <w:sz w:val="24"/>
+        </w:rPr>
+        <w:t xml:space="preserve"> Additionally, while you can smell, you gain 10 ft of Blindsight</w:t>
+      </w:r>
+      <w:r>
+        <w:rPr>
+          <w:rFonts w:ascii="Goudy Old Style" w:hAnsi="Goudy Old Style" w:cs="Times New Roman"/>
+          <w:sz w:val="24"/>
+        </w:rPr>
+        <w:t>.</w:t>
+      </w:r>
+    </w:p>
+    <w:p>
+      <w:pPr>
+        <w:pStyle w:val="Heading1"/>
+      </w:pPr>
+      <w:bookmarkStart w:id="28" w:name="_Toc107830265"/>
+      <w:r>
+        <w:rPr>
+          <w:rStyle w:val="Heading1Char"/>
+          <w:b/>
+        </w:rPr>
+        <w:t>Heroic Spirit</w:t>
+      </w:r>
+      <w:bookmarkEnd w:id="28"/>
+      <w:r>
+        <w:t xml:space="preserve"> </w:t>
+      </w:r>
+    </w:p>
+    <w:p>
+      <w:pPr>
+        <w:ind w:firstLine="720"/>
+        <w:jc w:val="both"/>
+        <w:rPr>
+          <w:rFonts w:ascii="Goudy Old Style" w:hAnsi="Goudy Old Style" w:cs="Times New Roman"/>
+          <w:sz w:val="24"/>
+        </w:rPr>
+      </w:pPr>
+      <w:r>
+        <w:rPr>
+          <w:rFonts w:ascii="Goudy Old Style" w:hAnsi="Goudy Old Style" w:cs="Times New Roman"/>
+          <w:sz w:val="24"/>
+        </w:rPr>
+        <w:t>You have advantage on saving throws against being frightened</w:t>
+      </w:r>
+      <w:r>
+        <w:rPr>
+          <w:rFonts w:ascii="Goudy Old Style" w:hAnsi="Goudy Old Style" w:cs="Times New Roman"/>
+          <w:sz w:val="24"/>
+        </w:rPr>
+        <w:t xml:space="preserve">. </w:t>
+      </w:r>
+      <w:r>
+        <w:rPr>
+          <w:rFonts w:ascii="Goudy Old Style" w:hAnsi="Goudy Old Style" w:cs="Times New Roman"/>
+          <w:sz w:val="24"/>
+        </w:rPr>
+        <w:t>Additionally, w</w:t>
+      </w:r>
+      <w:r>
+        <w:rPr>
+          <w:rFonts w:ascii="Goudy Old Style" w:hAnsi="Goudy Old Style" w:cs="Times New Roman"/>
+          <w:sz w:val="24"/>
+        </w:rPr>
+        <w:t xml:space="preserve">hile </w:t>
+      </w:r>
+      <w:r>
+        <w:rPr>
+          <w:rFonts w:ascii="Goudy Old Style" w:hAnsi="Goudy Old Style" w:cs="Times New Roman"/>
+          <w:sz w:val="24"/>
+        </w:rPr>
+        <w:t xml:space="preserve">you </w:t>
+      </w:r>
+      <w:r>
+        <w:rPr>
+          <w:rFonts w:ascii="Goudy Old Style" w:hAnsi="Goudy Old Style" w:cs="Times New Roman"/>
+          <w:sz w:val="24"/>
+        </w:rPr>
+        <w:t>have 10 or less hit points, you may make a special extra attack as a bonus action. If you hit a creature with this attack, the total damage dealt is doubled. After you make this extra attack, you cannot do so again until you complete a short or long rest.</w:t>
+      </w:r>
+    </w:p>
+    <w:p>
+      <w:pPr>
+        <w:pStyle w:val="Heading1"/>
+      </w:pPr>
+      <w:bookmarkStart w:id="29" w:name="_Toc107830266"/>
+      <w:r>
+        <w:rPr>
+          <w:rStyle w:val="Heading1Char"/>
+          <w:b/>
+        </w:rPr>
+        <w:lastRenderedPageBreak/>
+        <w:t>High-Caliber Combat Skills</w:t>
+      </w:r>
+      <w:bookmarkEnd w:id="29"/>
+      <w:r>
+        <w:t xml:space="preserve">  </w:t>
+      </w:r>
+    </w:p>
+    <w:p>
+      <w:pPr>
+        <w:ind w:firstLine="720"/>
+        <w:jc w:val="both"/>
+        <w:rPr>
+          <w:rFonts w:ascii="Goudy Old Style" w:hAnsi="Goudy Old Style" w:cs="Times New Roman"/>
+          <w:sz w:val="24"/>
+        </w:rPr>
+      </w:pPr>
+      <w:r>
+        <w:rPr>
+          <w:rFonts w:ascii="Goudy Old Style" w:hAnsi="Goudy Old Style" w:cs="Times New Roman"/>
+          <w:sz w:val="24"/>
+        </w:rPr>
+        <w:t>Whenever you take the Attack action on your turn, you may make one additional attack</w:t>
+      </w:r>
+      <w:r>
+        <w:rPr>
+          <w:rFonts w:ascii="Goudy Old Style" w:hAnsi="Goudy Old Style" w:cs="Times New Roman"/>
+          <w:sz w:val="24"/>
+        </w:rPr>
+        <w:t>; additionally, y</w:t>
+      </w:r>
+      <w:r>
+        <w:rPr>
+          <w:rFonts w:ascii="Goudy Old Style" w:hAnsi="Goudy Old Style" w:cs="Times New Roman"/>
+          <w:sz w:val="24"/>
+        </w:rPr>
+        <w:t>ou gain a natural +</w:t>
+      </w:r>
+      <w:r>
+        <w:rPr>
+          <w:rFonts w:ascii="Goudy Old Style" w:hAnsi="Goudy Old Style" w:cs="Times New Roman"/>
+          <w:sz w:val="24"/>
+        </w:rPr>
+        <w:t>1</w:t>
+      </w:r>
+      <w:r>
+        <w:rPr>
+          <w:rFonts w:ascii="Goudy Old Style" w:hAnsi="Goudy Old Style" w:cs="Times New Roman"/>
+          <w:sz w:val="24"/>
+        </w:rPr>
+        <w:t xml:space="preserve"> </w:t>
+      </w:r>
+      <w:r>
+        <w:rPr>
+          <w:rFonts w:ascii="Goudy Old Style" w:hAnsi="Goudy Old Style" w:cs="Times New Roman"/>
+          <w:sz w:val="24"/>
+        </w:rPr>
+        <w:t xml:space="preserve">bonus </w:t>
+      </w:r>
+      <w:r>
+        <w:rPr>
+          <w:rFonts w:ascii="Goudy Old Style" w:hAnsi="Goudy Old Style" w:cs="Times New Roman"/>
+          <w:sz w:val="24"/>
+        </w:rPr>
+        <w:t xml:space="preserve">to </w:t>
+      </w:r>
+      <w:r>
+        <w:rPr>
+          <w:rFonts w:ascii="Goudy Old Style" w:hAnsi="Goudy Old Style" w:cs="Times New Roman"/>
+          <w:sz w:val="24"/>
+        </w:rPr>
+        <w:t xml:space="preserve">all </w:t>
+      </w:r>
+      <w:r>
+        <w:rPr>
+          <w:rFonts w:ascii="Goudy Old Style" w:hAnsi="Goudy Old Style" w:cs="Times New Roman"/>
+          <w:sz w:val="24"/>
+        </w:rPr>
+        <w:t>attack and damage rolls with weapons</w:t>
+      </w:r>
+      <w:r>
+        <w:rPr>
+          <w:rFonts w:ascii="Goudy Old Style" w:hAnsi="Goudy Old Style" w:cs="Times New Roman"/>
+          <w:sz w:val="24"/>
+        </w:rPr>
+        <w:t xml:space="preserve"> and unarmed strikes; finally, whenever you hit a creature with a weapon attack or unarmed strike, you may cause it to deal an extra </w:t>
+      </w:r>
+      <w:r>
+        <w:rPr>
+          <w:rFonts w:ascii="Goudy Old Style" w:hAnsi="Goudy Old Style" w:cs="Times New Roman"/>
+          <w:sz w:val="24"/>
+        </w:rPr>
+        <w:t>2</w:t>
+      </w:r>
+      <w:r>
+        <w:rPr>
+          <w:rFonts w:ascii="Goudy Old Style" w:hAnsi="Goudy Old Style" w:cs="Times New Roman"/>
+          <w:sz w:val="24"/>
+        </w:rPr>
+        <w:t>d</w:t>
+      </w:r>
+      <w:r>
+        <w:rPr>
+          <w:rFonts w:ascii="Goudy Old Style" w:hAnsi="Goudy Old Style" w:cs="Times New Roman"/>
+          <w:sz w:val="24"/>
+        </w:rPr>
+        <w:t>6</w:t>
+      </w:r>
+      <w:r>
+        <w:rPr>
+          <w:rFonts w:ascii="Goudy Old Style" w:hAnsi="Goudy Old Style" w:cs="Times New Roman"/>
+          <w:sz w:val="24"/>
+        </w:rPr>
+        <w:t xml:space="preserve"> of the attack’s damage type</w:t>
+      </w:r>
+    </w:p>
+    <w:p>
+      <w:pPr>
+        <w:pStyle w:val="Heading1"/>
+      </w:pPr>
+      <w:bookmarkStart w:id="30" w:name="_Toc107830267"/>
+      <w:r>
+        <w:rPr>
+          <w:rStyle w:val="Heading1Char"/>
+          <w:b/>
+        </w:rPr>
+        <w:t>High Pitch Screeching</w:t>
+      </w:r>
+      <w:bookmarkEnd w:id="30"/>
+      <w:r>
+        <w:t xml:space="preserve"> </w:t>
+      </w:r>
+    </w:p>
+    <w:p>
+      <w:pPr>
+        <w:ind w:firstLine="720"/>
+        <w:jc w:val="both"/>
+        <w:rPr>
+          <w:rFonts w:ascii="Goudy Old Style" w:hAnsi="Goudy Old Style" w:cs="Times New Roman"/>
+          <w:sz w:val="24"/>
+        </w:rPr>
+      </w:pPr>
+      <w:r>
+        <w:rPr>
+          <w:rFonts w:ascii="Goudy Old Style" w:hAnsi="Goudy Old Style" w:cs="Times New Roman"/>
+          <w:sz w:val="24"/>
+        </w:rPr>
+        <w:t>As an action, you ca</w:t>
+      </w:r>
+      <w:r>
+        <w:rPr>
+          <w:rFonts w:ascii="Goudy Old Style" w:hAnsi="Goudy Old Style" w:cs="Times New Roman"/>
+          <w:sz w:val="24"/>
+        </w:rPr>
+        <w:t>n release a screech at a dangerously high pitch</w:t>
+      </w:r>
+      <w:r>
+        <w:rPr>
+          <w:rFonts w:ascii="Goudy Old Style" w:hAnsi="Goudy Old Style" w:cs="Times New Roman"/>
+          <w:sz w:val="24"/>
+        </w:rPr>
+        <w:t xml:space="preserve">. </w:t>
+      </w:r>
+      <w:r>
+        <w:rPr>
+          <w:rFonts w:ascii="Goudy Old Style" w:hAnsi="Goudy Old Style" w:cs="Times New Roman"/>
+          <w:sz w:val="24"/>
+        </w:rPr>
+        <w:t>All creatures within 30 ft of you that can hear you</w:t>
+      </w:r>
+      <w:r>
+        <w:rPr>
+          <w:rFonts w:ascii="Goudy Old Style" w:hAnsi="Goudy Old Style" w:cs="Times New Roman"/>
+          <w:sz w:val="24"/>
+        </w:rPr>
+        <w:t xml:space="preserve"> must make a Constitution saving throw (DC = </w:t>
+      </w:r>
+      <w:r>
+        <w:rPr>
+          <w:rFonts w:ascii="Goudy Old Style" w:hAnsi="Goudy Old Style" w:cs="Times New Roman"/>
+          <w:sz w:val="24"/>
+        </w:rPr>
+        <w:t>8</w:t>
+      </w:r>
+      <w:r>
+        <w:rPr>
+          <w:rFonts w:ascii="Goudy Old Style" w:hAnsi="Goudy Old Style" w:cs="Times New Roman"/>
+          <w:sz w:val="24"/>
+        </w:rPr>
+        <w:t xml:space="preserve"> + </w:t>
+      </w:r>
+      <w:r>
+        <w:rPr>
+          <w:rFonts w:ascii="Goudy Old Style" w:hAnsi="Goudy Old Style" w:cs="Times New Roman"/>
+          <w:sz w:val="24"/>
+        </w:rPr>
+        <w:t xml:space="preserve">your </w:t>
+      </w:r>
+      <w:r>
+        <w:rPr>
+          <w:rFonts w:ascii="Goudy Old Style" w:hAnsi="Goudy Old Style" w:cs="Times New Roman"/>
+          <w:sz w:val="24"/>
+        </w:rPr>
+        <w:t>prof</w:t>
+      </w:r>
+      <w:r>
+        <w:rPr>
+          <w:rFonts w:ascii="Goudy Old Style" w:hAnsi="Goudy Old Style" w:cs="Times New Roman"/>
+          <w:sz w:val="24"/>
+        </w:rPr>
+        <w:t>iciency</w:t>
+      </w:r>
+      <w:r>
+        <w:rPr>
+          <w:rFonts w:ascii="Goudy Old Style" w:hAnsi="Goudy Old Style" w:cs="Times New Roman"/>
+          <w:sz w:val="24"/>
+        </w:rPr>
+        <w:t xml:space="preserve"> bonus + </w:t>
+      </w:r>
+      <w:r>
+        <w:rPr>
+          <w:rFonts w:ascii="Goudy Old Style" w:hAnsi="Goudy Old Style" w:cs="Times New Roman"/>
+          <w:sz w:val="24"/>
+        </w:rPr>
+        <w:t xml:space="preserve">your </w:t>
+      </w:r>
+      <w:r>
+        <w:rPr>
+          <w:rFonts w:ascii="Goudy Old Style" w:hAnsi="Goudy Old Style" w:cs="Times New Roman"/>
+          <w:sz w:val="24"/>
+        </w:rPr>
+        <w:t>highest ability score mod</w:t>
+      </w:r>
+      <w:r>
+        <w:rPr>
+          <w:rFonts w:ascii="Goudy Old Style" w:hAnsi="Goudy Old Style" w:cs="Times New Roman"/>
+          <w:sz w:val="24"/>
+        </w:rPr>
+        <w:t>ifier</w:t>
+      </w:r>
+      <w:r>
+        <w:rPr>
+          <w:rFonts w:ascii="Goudy Old Style" w:hAnsi="Goudy Old Style" w:cs="Times New Roman"/>
+          <w:sz w:val="24"/>
+        </w:rPr>
+        <w:t xml:space="preserve">). </w:t>
+      </w:r>
+      <w:r>
+        <w:rPr>
+          <w:rFonts w:ascii="Goudy Old Style" w:hAnsi="Goudy Old Style" w:cs="Times New Roman"/>
+          <w:sz w:val="24"/>
+        </w:rPr>
+        <w:t xml:space="preserve">Creatures with a feature or ability that confers advantage on checks reliant on hearing, such as the </w:t>
       </w:r>
       <w:r>
         <w:rPr>
@@ -8906,39 +10401,249 @@
           <w:iCs/>
           <w:sz w:val="24"/>
         </w:rPr>
-        <w:t xml:space="preserve">Manipulation </w:t>
-      </w:r>
-      <w:r>
-        <w:rPr>
-          <w:rFonts w:ascii="Goudy Old Style" w:hAnsi="Goudy Old Style" w:cs="Times New Roman"/>
-          <w:i/>
-          <w:iCs/>
-          <w:sz w:val="24"/>
-        </w:rPr>
-        <w:lastRenderedPageBreak/>
-        <w:t>Module</w:t>
-      </w:r>
-      <w:r>
-        <w:rPr>
-          <w:rFonts w:ascii="Goudy Old Style" w:hAnsi="Goudy Old Style" w:cs="Times New Roman"/>
-          <w:sz w:val="24"/>
-        </w:rPr>
-        <w:t>. Finally, as an action, you can call upon the power of lightning to boost your reflexes and control. For the next minute, you can take the Dash, Disengage, or Hide action as a bonus action on your turn and you gain a +4 bonus to Dexterity saving throws and Dexterity-based attack rolls. After you use this ability, you cannot do so again until you complete a short or long rest</w:t>
+        <w:t>Sensitive Hearing</w:t>
+      </w:r>
+      <w:r>
+        <w:rPr>
+          <w:rFonts w:ascii="Goudy Old Style" w:hAnsi="Goudy Old Style" w:cs="Times New Roman"/>
+          <w:sz w:val="24"/>
+        </w:rPr>
+        <w:t xml:space="preserve"> Minor Arte make the save at disadvantage. </w:t>
+      </w:r>
+      <w:r>
+        <w:rPr>
+          <w:rFonts w:ascii="Goudy Old Style" w:hAnsi="Goudy Old Style" w:cs="Times New Roman"/>
+          <w:sz w:val="24"/>
+        </w:rPr>
+        <w:t xml:space="preserve">On a </w:t>
+      </w:r>
+      <w:r>
+        <w:rPr>
+          <w:rFonts w:ascii="Goudy Old Style" w:hAnsi="Goudy Old Style" w:cs="Times New Roman"/>
+          <w:sz w:val="24"/>
+        </w:rPr>
+        <w:t>failed save</w:t>
+      </w:r>
+      <w:r>
+        <w:rPr>
+          <w:rFonts w:ascii="Goudy Old Style" w:hAnsi="Goudy Old Style" w:cs="Times New Roman"/>
+          <w:sz w:val="24"/>
+        </w:rPr>
+        <w:t xml:space="preserve">, </w:t>
+      </w:r>
+      <w:r>
+        <w:rPr>
+          <w:rFonts w:ascii="Goudy Old Style" w:hAnsi="Goudy Old Style" w:cs="Times New Roman"/>
+          <w:sz w:val="24"/>
+        </w:rPr>
+        <w:t>a creature</w:t>
+      </w:r>
+      <w:r>
+        <w:rPr>
+          <w:rFonts w:ascii="Goudy Old Style" w:hAnsi="Goudy Old Style" w:cs="Times New Roman"/>
+          <w:sz w:val="24"/>
+        </w:rPr>
+        <w:t xml:space="preserve"> take</w:t>
+      </w:r>
+      <w:r>
+        <w:rPr>
+          <w:rFonts w:ascii="Goudy Old Style" w:hAnsi="Goudy Old Style" w:cs="Times New Roman"/>
+          <w:sz w:val="24"/>
+        </w:rPr>
+        <w:t>s</w:t>
+      </w:r>
+      <w:r>
+        <w:rPr>
+          <w:rFonts w:ascii="Goudy Old Style" w:hAnsi="Goudy Old Style" w:cs="Times New Roman"/>
+          <w:sz w:val="24"/>
+        </w:rPr>
+        <w:t xml:space="preserve"> </w:t>
+      </w:r>
+      <w:r>
+        <w:rPr>
+          <w:rFonts w:ascii="Goudy Old Style" w:hAnsi="Goudy Old Style" w:cs="Times New Roman"/>
+          <w:sz w:val="24"/>
+        </w:rPr>
+        <w:t>6</w:t>
+      </w:r>
+      <w:r>
+        <w:rPr>
+          <w:rFonts w:ascii="Goudy Old Style" w:hAnsi="Goudy Old Style" w:cs="Times New Roman"/>
+          <w:sz w:val="24"/>
+        </w:rPr>
+        <w:t>d8 thunder damage</w:t>
+      </w:r>
+      <w:r>
+        <w:rPr>
+          <w:rFonts w:ascii="Goudy Old Style" w:hAnsi="Goudy Old Style" w:cs="Times New Roman"/>
+          <w:sz w:val="24"/>
+        </w:rPr>
+        <w:t xml:space="preserve"> or half as much on a successful one. </w:t>
+      </w:r>
+      <w:r>
+        <w:rPr>
+          <w:rFonts w:ascii="Goudy Old Style" w:hAnsi="Goudy Old Style" w:cs="Times New Roman"/>
+          <w:sz w:val="24"/>
+        </w:rPr>
+        <w:t xml:space="preserve">If </w:t>
+      </w:r>
+      <w:r>
+        <w:rPr>
+          <w:rFonts w:ascii="Goudy Old Style" w:hAnsi="Goudy Old Style" w:cs="Times New Roman"/>
+          <w:sz w:val="24"/>
+        </w:rPr>
+        <w:t>a creature</w:t>
+      </w:r>
+      <w:r>
+        <w:rPr>
+          <w:rFonts w:ascii="Goudy Old Style" w:hAnsi="Goudy Old Style" w:cs="Times New Roman"/>
+          <w:sz w:val="24"/>
+        </w:rPr>
+        <w:t xml:space="preserve"> </w:t>
+      </w:r>
+      <w:r>
+        <w:rPr>
+          <w:rFonts w:ascii="Goudy Old Style" w:hAnsi="Goudy Old Style" w:cs="Times New Roman"/>
+          <w:sz w:val="24"/>
+        </w:rPr>
+        <w:t>fails the save</w:t>
+      </w:r>
+      <w:r>
+        <w:rPr>
+          <w:rFonts w:ascii="Goudy Old Style" w:hAnsi="Goudy Old Style" w:cs="Times New Roman"/>
+          <w:sz w:val="24"/>
+        </w:rPr>
+        <w:t xml:space="preserve"> by 5 or more, they are also deafened for the next minute</w:t>
+      </w:r>
+      <w:r>
+        <w:rPr>
+          <w:rFonts w:ascii="Goudy Old Style" w:hAnsi="Goudy Old Style" w:cs="Times New Roman"/>
+          <w:sz w:val="24"/>
+        </w:rPr>
+        <w:t xml:space="preserve">. </w:t>
+      </w:r>
+      <w:r>
+        <w:rPr>
+          <w:rFonts w:ascii="Goudy Old Style" w:hAnsi="Goudy Old Style" w:cs="Times New Roman"/>
+          <w:sz w:val="24"/>
+        </w:rPr>
+        <w:t xml:space="preserve">You may use this screech a number of times equal to 1 + your proficiency bonus and regain all expended uses upon completing a short or long rest. </w:t>
+      </w:r>
+      <w:r>
+        <w:rPr>
+          <w:rFonts w:ascii="Goudy Old Style" w:hAnsi="Goudy Old Style" w:cs="Times New Roman"/>
+          <w:sz w:val="24"/>
+        </w:rPr>
+        <w:t>The damage of the screech increases by 2d8 when you reach 5</w:t>
+      </w:r>
+      <w:r>
+        <w:rPr>
+          <w:rFonts w:ascii="Goudy Old Style" w:hAnsi="Goudy Old Style" w:cs="Times New Roman"/>
+          <w:sz w:val="24"/>
+          <w:vertAlign w:val="superscript"/>
+        </w:rPr>
+        <w:t>th</w:t>
+      </w:r>
+      <w:r>
+        <w:rPr>
+          <w:rFonts w:ascii="Goudy Old Style" w:hAnsi="Goudy Old Style" w:cs="Times New Roman"/>
+          <w:sz w:val="24"/>
+        </w:rPr>
+        <w:t xml:space="preserve"> level (</w:t>
+      </w:r>
+      <w:r>
+        <w:rPr>
+          <w:rFonts w:ascii="Goudy Old Style" w:hAnsi="Goudy Old Style" w:cs="Times New Roman"/>
+          <w:sz w:val="24"/>
+        </w:rPr>
+        <w:t>8</w:t>
+      </w:r>
+      <w:r>
+        <w:rPr>
+          <w:rFonts w:ascii="Goudy Old Style" w:hAnsi="Goudy Old Style" w:cs="Times New Roman"/>
+          <w:sz w:val="24"/>
+        </w:rPr>
+        <w:t>d8), 11</w:t>
+      </w:r>
+      <w:r>
+        <w:rPr>
+          <w:rFonts w:ascii="Goudy Old Style" w:hAnsi="Goudy Old Style" w:cs="Times New Roman"/>
+          <w:sz w:val="24"/>
+          <w:vertAlign w:val="superscript"/>
+        </w:rPr>
+        <w:t>th</w:t>
+      </w:r>
+      <w:r>
+        <w:rPr>
+          <w:rFonts w:ascii="Goudy Old Style" w:hAnsi="Goudy Old Style" w:cs="Times New Roman"/>
+          <w:sz w:val="24"/>
+        </w:rPr>
+        <w:t xml:space="preserve"> level (</w:t>
+      </w:r>
+      <w:r>
+        <w:rPr>
+          <w:rFonts w:ascii="Goudy Old Style" w:hAnsi="Goudy Old Style" w:cs="Times New Roman"/>
+          <w:sz w:val="24"/>
+        </w:rPr>
+        <w:t>10</w:t>
+      </w:r>
+      <w:r>
+        <w:rPr>
+          <w:rFonts w:ascii="Goudy Old Style" w:hAnsi="Goudy Old Style" w:cs="Times New Roman"/>
+          <w:sz w:val="24"/>
+        </w:rPr>
+        <w:t>d8), and 17</w:t>
+      </w:r>
+      <w:r>
+        <w:rPr>
+          <w:rFonts w:ascii="Goudy Old Style" w:hAnsi="Goudy Old Style" w:cs="Times New Roman"/>
+          <w:sz w:val="24"/>
+          <w:vertAlign w:val="superscript"/>
+        </w:rPr>
+        <w:t>th</w:t>
+      </w:r>
+      <w:r>
+        <w:rPr>
+          <w:rFonts w:ascii="Goudy Old Style" w:hAnsi="Goudy Old Style" w:cs="Times New Roman"/>
+          <w:sz w:val="24"/>
+        </w:rPr>
+        <w:t xml:space="preserve"> (</w:t>
+      </w:r>
+      <w:r>
+        <w:rPr>
+          <w:rFonts w:ascii="Goudy Old Style" w:hAnsi="Goudy Old Style" w:cs="Times New Roman"/>
+          <w:sz w:val="24"/>
+        </w:rPr>
+        <w:t>12</w:t>
+      </w:r>
+      <w:r>
+        <w:rPr>
+          <w:rFonts w:ascii="Goudy Old Style" w:hAnsi="Goudy Old Style" w:cs="Times New Roman"/>
+          <w:sz w:val="24"/>
+        </w:rPr>
+        <w:t>d8).</w:t>
+      </w:r>
+      <w:r>
+        <w:rPr>
+          <w:rFonts w:ascii="Goudy Old Style" w:hAnsi="Goudy Old Style" w:cs="Times New Roman"/>
+          <w:sz w:val="24"/>
+        </w:rPr>
+        <w:t xml:space="preserve"> </w:t>
       </w:r>
     </w:p>
     <w:p>
       <w:pPr>
         <w:pStyle w:val="Heading1"/>
       </w:pPr>
-      <w:bookmarkStart w:id="20" w:name="_Toc107830258"/>
+      <w:bookmarkStart w:id="31" w:name="_Toc107830268"/>
       <w:r>
         <w:rPr>
           <w:rStyle w:val="Heading1Char"/>
           <w:b/>
         </w:rPr>
-        <w:t>Energy Bolts</w:t>
-      </w:r>
-      <w:bookmarkEnd w:id="20"/>
+        <w:t>Hungerless</w:t>
+      </w:r>
+      <w:bookmarkEnd w:id="31"/>
       <w:r>
         <w:t xml:space="preserve"> </w:t>
       </w:r>
@@ -8957,267 +10662,32 @@
           <w:rFonts w:ascii="Goudy Old Style" w:hAnsi="Goudy Old Style" w:cs="Times New Roman"/>
           <w:sz w:val="24"/>
         </w:rPr>
-        <w:t>You can release bolts of pure energy sourced from your soul.</w:t>
-      </w:r>
-      <w:r>
-        <w:rPr>
-          <w:rFonts w:ascii="Goudy Old Style" w:hAnsi="Goudy Old Style" w:cs="Times New Roman"/>
-          <w:sz w:val="24"/>
-        </w:rPr>
-        <w:t xml:space="preserve"> </w:t>
-      </w:r>
-      <w:r>
-        <w:rPr>
-          <w:rFonts w:ascii="Goudy Old Style" w:hAnsi="Goudy Old Style" w:cs="Times New Roman"/>
-          <w:sz w:val="24"/>
-        </w:rPr>
-        <w:t xml:space="preserve">You gain a new attack option that you can use with the Attack action. This special attack is a ranged spell attack with a range of </w:t>
-      </w:r>
-      <w:r>
-        <w:rPr>
-          <w:rFonts w:ascii="Goudy Old Style" w:hAnsi="Goudy Old Style" w:cs="Times New Roman"/>
-          <w:sz w:val="24"/>
-        </w:rPr>
-        <w:t>100</w:t>
-      </w:r>
-      <w:r>
-        <w:rPr>
-          <w:rFonts w:ascii="Goudy Old Style" w:hAnsi="Goudy Old Style" w:cs="Times New Roman"/>
-          <w:sz w:val="24"/>
-        </w:rPr>
-        <w:t xml:space="preserve"> feet. You are proficient with it, and you add your </w:t>
-      </w:r>
-      <w:r>
-        <w:rPr>
-          <w:rFonts w:ascii="Goudy Old Style" w:hAnsi="Goudy Old Style" w:cs="Times New Roman"/>
-          <w:sz w:val="24"/>
-        </w:rPr>
-        <w:t>highest ability score</w:t>
-      </w:r>
-      <w:r>
-        <w:rPr>
-          <w:rFonts w:ascii="Goudy Old Style" w:hAnsi="Goudy Old Style" w:cs="Times New Roman"/>
-          <w:sz w:val="24"/>
-        </w:rPr>
-        <w:t xml:space="preserve"> modifier to its attack and damage rolls. Its damage is </w:t>
-      </w:r>
-      <w:r>
-        <w:rPr>
-          <w:rFonts w:ascii="Goudy Old Style" w:hAnsi="Goudy Old Style" w:cs="Times New Roman"/>
-          <w:sz w:val="24"/>
-        </w:rPr>
-        <w:t>force</w:t>
-      </w:r>
-      <w:r>
-        <w:rPr>
-          <w:rFonts w:ascii="Goudy Old Style" w:hAnsi="Goudy Old Style" w:cs="Times New Roman"/>
-          <w:sz w:val="24"/>
-        </w:rPr>
-        <w:t xml:space="preserve">, and its damage dice is a </w:t>
-      </w:r>
-      <w:r>
-        <w:rPr>
-          <w:rFonts w:ascii="Goudy Old Style" w:hAnsi="Goudy Old Style" w:cs="Times New Roman"/>
-          <w:sz w:val="24"/>
-        </w:rPr>
-        <w:t>3</w:t>
-      </w:r>
-      <w:r>
-        <w:rPr>
-          <w:rFonts w:ascii="Goudy Old Style" w:hAnsi="Goudy Old Style" w:cs="Times New Roman"/>
-          <w:sz w:val="24"/>
-        </w:rPr>
-        <w:t>d</w:t>
-      </w:r>
-      <w:r>
-        <w:rPr>
-          <w:rFonts w:ascii="Goudy Old Style" w:hAnsi="Goudy Old Style" w:cs="Times New Roman"/>
-          <w:sz w:val="24"/>
-        </w:rPr>
-        <w:t>4</w:t>
-      </w:r>
-      <w:r>
-        <w:rPr>
-          <w:rFonts w:ascii="Goudy Old Style" w:hAnsi="Goudy Old Style" w:cs="Times New Roman"/>
-          <w:sz w:val="24"/>
-        </w:rPr>
-        <w:t>.</w:t>
-      </w:r>
-      <w:r>
-        <w:rPr>
-          <w:rFonts w:ascii="Goudy Old Style" w:hAnsi="Goudy Old Style" w:cs="Times New Roman"/>
-          <w:sz w:val="24"/>
-        </w:rPr>
-        <w:t xml:space="preserve"> </w:t>
-      </w:r>
-      <w:r>
-        <w:rPr>
-          <w:rFonts w:ascii="Goudy Old Style" w:hAnsi="Goudy Old Style" w:cs="Times New Roman"/>
-          <w:sz w:val="24"/>
-        </w:rPr>
-        <w:t>The damage of an energy bolt increases by 1d</w:t>
-      </w:r>
-      <w:r>
-        <w:rPr>
-          <w:rFonts w:ascii="Goudy Old Style" w:hAnsi="Goudy Old Style" w:cs="Times New Roman"/>
-          <w:sz w:val="24"/>
-        </w:rPr>
-        <w:t>4</w:t>
-      </w:r>
-      <w:r>
-        <w:rPr>
-          <w:rFonts w:ascii="Goudy Old Style" w:hAnsi="Goudy Old Style" w:cs="Times New Roman"/>
-          <w:sz w:val="24"/>
-        </w:rPr>
-        <w:t xml:space="preserve"> when you reach 5</w:t>
-      </w:r>
-      <w:r>
-        <w:rPr>
-          <w:rFonts w:ascii="Goudy Old Style" w:hAnsi="Goudy Old Style" w:cs="Times New Roman"/>
-          <w:sz w:val="24"/>
-          <w:vertAlign w:val="superscript"/>
-        </w:rPr>
-        <w:t>th</w:t>
-      </w:r>
-      <w:r>
-        <w:rPr>
-          <w:rFonts w:ascii="Goudy Old Style" w:hAnsi="Goudy Old Style" w:cs="Times New Roman"/>
-          <w:sz w:val="24"/>
-        </w:rPr>
-        <w:t xml:space="preserve"> level (</w:t>
-      </w:r>
-      <w:r>
-        <w:rPr>
-          <w:rFonts w:ascii="Goudy Old Style" w:hAnsi="Goudy Old Style" w:cs="Times New Roman"/>
-          <w:sz w:val="24"/>
-        </w:rPr>
-        <w:t>4</w:t>
-      </w:r>
-      <w:r>
-        <w:rPr>
-          <w:rFonts w:ascii="Goudy Old Style" w:hAnsi="Goudy Old Style" w:cs="Times New Roman"/>
-          <w:sz w:val="24"/>
-        </w:rPr>
-        <w:t>d</w:t>
-      </w:r>
-      <w:r>
-        <w:rPr>
-          <w:rFonts w:ascii="Goudy Old Style" w:hAnsi="Goudy Old Style" w:cs="Times New Roman"/>
-          <w:sz w:val="24"/>
-        </w:rPr>
-        <w:t>4</w:t>
-      </w:r>
-      <w:r>
-        <w:rPr>
-          <w:rFonts w:ascii="Goudy Old Style" w:hAnsi="Goudy Old Style" w:cs="Times New Roman"/>
-          <w:sz w:val="24"/>
-        </w:rPr>
-        <w:t>), 11</w:t>
-      </w:r>
-      <w:r>
-        <w:rPr>
-          <w:rFonts w:ascii="Goudy Old Style" w:hAnsi="Goudy Old Style" w:cs="Times New Roman"/>
-          <w:sz w:val="24"/>
-          <w:vertAlign w:val="superscript"/>
-        </w:rPr>
-        <w:t>th</w:t>
-      </w:r>
-      <w:r>
-        <w:rPr>
-          <w:rFonts w:ascii="Goudy Old Style" w:hAnsi="Goudy Old Style" w:cs="Times New Roman"/>
-          <w:sz w:val="24"/>
-        </w:rPr>
-        <w:t xml:space="preserve"> level (</w:t>
-      </w:r>
-      <w:r>
-        <w:rPr>
-          <w:rFonts w:ascii="Goudy Old Style" w:hAnsi="Goudy Old Style" w:cs="Times New Roman"/>
-          <w:sz w:val="24"/>
-        </w:rPr>
-        <w:t>5</w:t>
-      </w:r>
-      <w:r>
-        <w:rPr>
-          <w:rFonts w:ascii="Goudy Old Style" w:hAnsi="Goudy Old Style" w:cs="Times New Roman"/>
-          <w:sz w:val="24"/>
-        </w:rPr>
-        <w:t>d</w:t>
-      </w:r>
-      <w:r>
-        <w:rPr>
-          <w:rFonts w:ascii="Goudy Old Style" w:hAnsi="Goudy Old Style" w:cs="Times New Roman"/>
-          <w:sz w:val="24"/>
-        </w:rPr>
-        <w:t>4</w:t>
-      </w:r>
-      <w:r>
-        <w:rPr>
-          <w:rFonts w:ascii="Goudy Old Style" w:hAnsi="Goudy Old Style" w:cs="Times New Roman"/>
-          <w:sz w:val="24"/>
-        </w:rPr>
-        <w:t>), and 17</w:t>
-      </w:r>
-      <w:r>
-        <w:rPr>
-          <w:rFonts w:ascii="Goudy Old Style" w:hAnsi="Goudy Old Style" w:cs="Times New Roman"/>
-          <w:sz w:val="24"/>
-          <w:vertAlign w:val="superscript"/>
-        </w:rPr>
-        <w:t>th</w:t>
-      </w:r>
-      <w:r>
-        <w:rPr>
-          <w:rFonts w:ascii="Goudy Old Style" w:hAnsi="Goudy Old Style" w:cs="Times New Roman"/>
-          <w:sz w:val="24"/>
-        </w:rPr>
-        <w:t xml:space="preserve"> level (</w:t>
-      </w:r>
-      <w:r>
-        <w:rPr>
-          <w:rFonts w:ascii="Goudy Old Style" w:hAnsi="Goudy Old Style" w:cs="Times New Roman"/>
-          <w:sz w:val="24"/>
-        </w:rPr>
-        <w:t>6</w:t>
-      </w:r>
-      <w:r>
-        <w:rPr>
-          <w:rFonts w:ascii="Goudy Old Style" w:hAnsi="Goudy Old Style" w:cs="Times New Roman"/>
-          <w:sz w:val="24"/>
-        </w:rPr>
-        <w:t>d</w:t>
-      </w:r>
-      <w:r>
-        <w:rPr>
-          <w:rFonts w:ascii="Goudy Old Style" w:hAnsi="Goudy Old Style" w:cs="Times New Roman"/>
-          <w:sz w:val="24"/>
-        </w:rPr>
-        <w:t>4</w:t>
-      </w:r>
-      <w:r>
-        <w:rPr>
-          <w:rFonts w:ascii="Goudy Old Style" w:hAnsi="Goudy Old Style" w:cs="Times New Roman"/>
-          <w:sz w:val="24"/>
-        </w:rPr>
-        <w:t>).</w:t>
+        <w:t>You do</w:t>
+      </w:r>
+      <w:r>
+        <w:rPr>
+          <w:rFonts w:ascii="Goudy Old Style" w:hAnsi="Goudy Old Style" w:cs="Times New Roman"/>
+          <w:sz w:val="24"/>
+        </w:rPr>
+        <w:t xml:space="preserve"> not need to eat.</w:t>
       </w:r>
     </w:p>
     <w:p>
       <w:pPr>
         <w:pStyle w:val="Heading1"/>
       </w:pPr>
-      <w:bookmarkStart w:id="21" w:name="_Toc107830259"/>
+      <w:bookmarkStart w:id="32" w:name="_Toc107830269"/>
       <w:r>
         <w:rPr>
           <w:rStyle w:val="Heading1Char"/>
           <w:b/>
         </w:rPr>
-        <w:t>Flexible Casting</w:t>
-      </w:r>
-      <w:bookmarkEnd w:id="21"/>
+        <w:t>Immediate Preparation</w:t>
+      </w:r>
+      <w:bookmarkEnd w:id="32"/>
       <w:r>
         <w:t xml:space="preserve"> </w:t>
       </w:r>
-      <w:bookmarkStart w:id="22" w:name="_Hlk68498211"/>
     </w:p>
     <w:p>
       <w:pPr>
@@ -9233,44 +10703,29 @@
           <w:rFonts w:ascii="Goudy Old Style" w:hAnsi="Goudy Old Style" w:cs="Times New Roman"/>
           <w:sz w:val="24"/>
         </w:rPr>
-        <w:t xml:space="preserve">When casting a spell from any source, you may use any of your ability score modifiers of your choice as your spellcasting ability modifier; additionally, </w:t>
-      </w:r>
-      <w:r>
-        <w:rPr>
-          <w:rFonts w:ascii="Goudy Old Style" w:hAnsi="Goudy Old Style" w:cs="Times New Roman"/>
-          <w:sz w:val="24"/>
-        </w:rPr>
-        <w:t xml:space="preserve">if you have any spells </w:t>
-      </w:r>
-      <w:r>
-        <w:rPr>
-          <w:rFonts w:ascii="Goudy Old Style" w:hAnsi="Goudy Old Style" w:cs="Times New Roman"/>
-          <w:sz w:val="24"/>
-        </w:rPr>
-        <w:t>that you can cast at will</w:t>
-      </w:r>
-      <w:r>
-        <w:rPr>
-          <w:rFonts w:ascii="Goudy Old Style" w:hAnsi="Goudy Old Style" w:cs="Times New Roman"/>
-          <w:sz w:val="24"/>
-        </w:rPr>
-        <w:t>, you may expend hit dice to cast them at higher levels. For every 2 hit dice spent when casting the spell, increase the level the spell is cast at by 1.</w:t>
-      </w:r>
-      <w:bookmarkEnd w:id="22"/>
+        <w:t xml:space="preserve">You gain a +5 bonus to initiative rolls; additionally, during the first round of combat, you may take one additional turn. You take this additional turn at your initiative minus </w:t>
+      </w:r>
+      <w:r>
+        <w:rPr>
+          <w:rFonts w:ascii="Goudy Old Style" w:hAnsi="Goudy Old Style" w:cs="Times New Roman"/>
+          <w:sz w:val="24"/>
+        </w:rPr>
+        <w:t>10</w:t>
+      </w:r>
     </w:p>
     <w:p>
       <w:pPr>
         <w:pStyle w:val="Heading1"/>
       </w:pPr>
-      <w:bookmarkStart w:id="23" w:name="_Toc107830260"/>
+      <w:bookmarkStart w:id="33" w:name="_Toc107830271"/>
       <w:r>
         <w:rPr>
           <w:rStyle w:val="Heading1Char"/>
           <w:b/>
         </w:rPr>
-        <w:t>Font of Inspiration</w:t>
-      </w:r>
-      <w:bookmarkEnd w:id="23"/>
+        <w:t>Kinetic Infusion</w:t>
+      </w:r>
+      <w:bookmarkEnd w:id="33"/>
       <w:r>
         <w:t xml:space="preserve"> </w:t>
       </w:r>
@@ -9281,72 +10736,84 @@
         <w:jc w:val="both"/>
         <w:rPr>
           <w:rFonts w:ascii="Goudy Old Style" w:hAnsi="Goudy Old Style" w:cs="Times New Roman"/>
-          <w:sz w:val="24"/>
-        </w:rPr>
-      </w:pPr>
-      <w:r>
-        <w:rPr>
-          <w:rFonts w:ascii="Goudy Old Style" w:hAnsi="Goudy Old Style" w:cs="Times New Roman"/>
-          <w:sz w:val="24"/>
-        </w:rPr>
-        <w:t>As a reaction to a</w:t>
-      </w:r>
-      <w:r>
-        <w:rPr>
-          <w:rFonts w:ascii="Goudy Old Style" w:hAnsi="Goudy Old Style" w:cs="Times New Roman"/>
-          <w:sz w:val="24"/>
-        </w:rPr>
-        <w:t xml:space="preserve">nother </w:t>
-      </w:r>
-      <w:r>
-        <w:rPr>
-          <w:rFonts w:ascii="Goudy Old Style" w:hAnsi="Goudy Old Style" w:cs="Times New Roman"/>
-          <w:sz w:val="24"/>
-        </w:rPr>
-        <w:t xml:space="preserve">friendly creature you can see making an ability check, you may give that creature advantage on that ability check. </w:t>
-      </w:r>
-      <w:r>
-        <w:rPr>
-          <w:rFonts w:ascii="Goudy Old Style" w:hAnsi="Goudy Old Style" w:cs="Times New Roman"/>
-          <w:sz w:val="24"/>
-        </w:rPr>
-        <w:t xml:space="preserve">If the creature succeeds on the ability check, you gain 10 temporary hit points and you add an additional d4 to the next ability check you make as a bonus. </w:t>
-      </w:r>
-      <w:r>
-        <w:rPr>
-          <w:rFonts w:ascii="Goudy Old Style" w:hAnsi="Goudy Old Style" w:cs="Times New Roman"/>
-          <w:sz w:val="24"/>
-        </w:rPr>
-        <w:t xml:space="preserve">Once you use this ability, you cannot do so again for the next </w:t>
-      </w:r>
-      <w:r>
-        <w:rPr>
-          <w:rFonts w:ascii="Goudy Old Style" w:hAnsi="Goudy Old Style" w:cs="Times New Roman"/>
-          <w:sz w:val="24"/>
-        </w:rPr>
-        <w:t>minute</w:t>
-      </w:r>
-      <w:r>
-        <w:rPr>
-          <w:rFonts w:ascii="Goudy Old Style" w:hAnsi="Goudy Old Style" w:cs="Times New Roman"/>
-          <w:sz w:val="24"/>
-        </w:rPr>
-        <w:t>.</w:t>
+          <w:b/>
+          <w:sz w:val="24"/>
+          <w:u w:val="single"/>
+        </w:rPr>
+      </w:pPr>
+      <w:r>
+        <w:rPr>
+          <w:rFonts w:ascii="Goudy Old Style" w:hAnsi="Goudy Old Style" w:cs="Times New Roman"/>
+          <w:sz w:val="24"/>
+        </w:rPr>
+        <w:t>Small or smaller objects that weigh less than your Strength score count as +3 weapons with which you are proficient. They have both the Finesse and Thrown (Range 60/120 ft) properties and deal 1d12 of an appropriate damage type when thrown</w:t>
+      </w:r>
+      <w:r>
+        <w:rPr>
+          <w:rFonts w:ascii="Goudy Old Style" w:hAnsi="Goudy Old Style" w:cs="Times New Roman"/>
+          <w:sz w:val="24"/>
+        </w:rPr>
+        <w:t>. The damage of a thrown object increases by 1d12 when you reach 5</w:t>
+      </w:r>
+      <w:r>
+        <w:rPr>
+          <w:rFonts w:ascii="Goudy Old Style" w:hAnsi="Goudy Old Style" w:cs="Times New Roman"/>
+          <w:sz w:val="24"/>
+          <w:vertAlign w:val="superscript"/>
+        </w:rPr>
+        <w:t>th</w:t>
+      </w:r>
+      <w:r>
+        <w:rPr>
+          <w:rFonts w:ascii="Goudy Old Style" w:hAnsi="Goudy Old Style" w:cs="Times New Roman"/>
+          <w:sz w:val="24"/>
+        </w:rPr>
+        <w:t xml:space="preserve"> level (2d12), 11</w:t>
+      </w:r>
+      <w:r>
+        <w:rPr>
+          <w:rFonts w:ascii="Goudy Old Style" w:hAnsi="Goudy Old Style" w:cs="Times New Roman"/>
+          <w:sz w:val="24"/>
+          <w:vertAlign w:val="superscript"/>
+        </w:rPr>
+        <w:t>th</w:t>
+      </w:r>
+      <w:r>
+        <w:rPr>
+          <w:rFonts w:ascii="Goudy Old Style" w:hAnsi="Goudy Old Style" w:cs="Times New Roman"/>
+          <w:sz w:val="24"/>
+        </w:rPr>
+        <w:t xml:space="preserve"> level (3d12), and 17</w:t>
+      </w:r>
+      <w:r>
+        <w:rPr>
+          <w:rFonts w:ascii="Goudy Old Style" w:hAnsi="Goudy Old Style" w:cs="Times New Roman"/>
+          <w:sz w:val="24"/>
+          <w:vertAlign w:val="superscript"/>
+        </w:rPr>
+        <w:t>th</w:t>
+      </w:r>
+      <w:r>
+        <w:rPr>
+          <w:rFonts w:ascii="Goudy Old Style" w:hAnsi="Goudy Old Style" w:cs="Times New Roman"/>
+          <w:sz w:val="24"/>
+        </w:rPr>
+        <w:t xml:space="preserve"> level (4d12).</w:t>
       </w:r>
     </w:p>
     <w:p>
       <w:pPr>
         <w:pStyle w:val="Heading1"/>
       </w:pPr>
-      <w:bookmarkStart w:id="24" w:name="_Toc107830261"/>
+      <w:bookmarkStart w:id="34" w:name="_Toc107830272"/>
       <w:r>
         <w:rPr>
           <w:rStyle w:val="Heading1Char"/>
           <w:b/>
         </w:rPr>
-        <w:t>Healing Hands</w:t>
-      </w:r>
-      <w:bookmarkEnd w:id="24"/>
+        <w:t>Levitation</w:t>
+      </w:r>
+      <w:bookmarkEnd w:id="34"/>
       <w:r>
         <w:t xml:space="preserve"> </w:t>
       </w:r>
@@ -9365,37 +10832,37 @@
           <w:rFonts w:ascii="Goudy Old Style" w:hAnsi="Goudy Old Style" w:cs="Times New Roman"/>
           <w:sz w:val="24"/>
         </w:rPr>
-        <w:t>As a bonus action, you may touch a friendly creature. That creature regains hit points equal to 4d4 + your total character level. After the 5</w:t>
-      </w:r>
-      <w:r>
-        <w:rPr>
-          <w:rFonts w:ascii="Goudy Old Style" w:hAnsi="Goudy Old Style" w:cs="Times New Roman"/>
-          <w:sz w:val="24"/>
-          <w:vertAlign w:val="superscript"/>
-        </w:rPr>
-        <w:t>th</w:t>
-      </w:r>
-      <w:r>
-        <w:rPr>
-          <w:rFonts w:ascii="Goudy Old Style" w:hAnsi="Goudy Old Style" w:cs="Times New Roman"/>
-          <w:sz w:val="24"/>
-        </w:rPr>
-        <w:t xml:space="preserve"> time of using this ability in a single day, you gain one level of exhaustion each time you use it – resetting the “timer” upon completing a long rest.</w:t>
+        <w:t xml:space="preserve">As a bonus action, you can start floating above solid ground. You may float a maximum of 10 ft above solid ground or up to 5 ft above the surface of a liquid. If moving brings you to an area where you would be above your maximum, you slowly float 10 ft downwards per turn until you reach </w:t>
+      </w:r>
+      <w:r>
+        <w:rPr>
+          <w:rFonts w:ascii="Goudy Old Style" w:hAnsi="Goudy Old Style" w:cs="Times New Roman"/>
+          <w:sz w:val="24"/>
+        </w:rPr>
+        <w:lastRenderedPageBreak/>
+        <w:t>the maximum. If you are submerged in liquid, you can float upwards up to 100 ft per turn until you reach the surface. If you are falling and you are conscious, you can start safely floating down up to 10 ft per turn as a reaction. You stop floating if you fall unconscious or end it as a bonus action</w:t>
+      </w:r>
+      <w:r>
+        <w:rPr>
+          <w:rFonts w:ascii="Goudy Old Style" w:hAnsi="Goudy Old Style" w:cs="Times New Roman"/>
+          <w:sz w:val="24"/>
+        </w:rPr>
+        <w:t>.</w:t>
       </w:r>
     </w:p>
     <w:p>
       <w:pPr>
         <w:pStyle w:val="Heading1"/>
       </w:pPr>
-      <w:bookmarkStart w:id="25" w:name="_Toc107830262"/>
+      <w:bookmarkStart w:id="35" w:name="_Toc107830273"/>
       <w:r>
         <w:rPr>
           <w:rStyle w:val="Heading1Char"/>
           <w:b/>
         </w:rPr>
-        <w:t>Heat Sensing</w:t>
-      </w:r>
-      <w:bookmarkEnd w:id="25"/>
+        <w:t>Magic Resistance</w:t>
+      </w:r>
+      <w:bookmarkEnd w:id="35"/>
       <w:r>
         <w:t xml:space="preserve"> </w:t>
       </w:r>
@@ -9414,22 +10881,43 @@
           <w:rFonts w:ascii="Goudy Old Style" w:hAnsi="Goudy Old Style" w:cs="Times New Roman"/>
           <w:sz w:val="24"/>
         </w:rPr>
-        <w:t>As a bonus action, you may activate or deactivate your thermal vision. While active, you can see the heat signatures of objects and creatures. This special vision has a radius of 100 ft. You do not need light to be able to read the heat signature of a creature in darkness; however, magical darkness does block your vision. While you can get an accurate look at the heat of an object or creature, you get no information about what is either past or inside the matter, as your vision is blocked.</w:t>
+        <w:t>You have a</w:t>
+      </w:r>
+      <w:r>
+        <w:rPr>
+          <w:rFonts w:ascii="Goudy Old Style" w:hAnsi="Goudy Old Style" w:cs="Times New Roman"/>
+          <w:sz w:val="24"/>
+        </w:rPr>
+        <w:t>dvantage on Intelligence, Wisdom, and Charisma saves against spells</w:t>
+      </w:r>
+      <w:r>
+        <w:rPr>
+          <w:rFonts w:ascii="Goudy Old Style" w:hAnsi="Goudy Old Style" w:cs="Times New Roman"/>
+          <w:sz w:val="24"/>
+        </w:rPr>
+        <w:t xml:space="preserve"> and magical effects</w:t>
+      </w:r>
+      <w:r>
+        <w:rPr>
+          <w:rFonts w:ascii="Goudy Old Style" w:hAnsi="Goudy Old Style" w:cs="Times New Roman"/>
+          <w:sz w:val="24"/>
+        </w:rPr>
+        <w:t>; additionally, as a reaction to being targeted by a damaging spell or magical effect, you may grant yourself resistance to all of its damage. You may use this reaction a number of times equal to 1 + your proficiency bonus and regain all expended uses upon completing a long rest.</w:t>
       </w:r>
     </w:p>
     <w:p>
       <w:pPr>
         <w:pStyle w:val="Heading1"/>
       </w:pPr>
-      <w:bookmarkStart w:id="26" w:name="_Toc107830263"/>
+      <w:bookmarkStart w:id="36" w:name="_Toc107830274"/>
       <w:r>
         <w:rPr>
           <w:rStyle w:val="Heading1Char"/>
           <w:b/>
         </w:rPr>
-        <w:t>Heightened Reflexes</w:t>
-      </w:r>
-      <w:bookmarkEnd w:id="26"/>
+        <w:t>Magnetism</w:t>
+      </w:r>
+      <w:bookmarkEnd w:id="36"/>
       <w:r>
         <w:t xml:space="preserve"> </w:t>
       </w:r>
@@ -9448,100 +10936,85 @@
           <w:rFonts w:ascii="Goudy Old Style" w:hAnsi="Goudy Old Style" w:cs="Times New Roman"/>
           <w:sz w:val="24"/>
         </w:rPr>
-        <w:t>While you are conscious, you gain the following benefits: You have advantage and a natural +</w:t>
-      </w:r>
-      <w:r>
-        <w:rPr>
-          <w:rFonts w:ascii="Goudy Old Style" w:hAnsi="Goudy Old Style" w:cs="Times New Roman"/>
-          <w:sz w:val="24"/>
-        </w:rPr>
-        <w:t>5 bonus</w:t>
-      </w:r>
-      <w:r>
-        <w:rPr>
-          <w:rFonts w:ascii="Goudy Old Style" w:hAnsi="Goudy Old Style" w:cs="Times New Roman"/>
-          <w:sz w:val="24"/>
-        </w:rPr>
-        <w:t xml:space="preserve"> on Dexterity saving throws other creatures force you to make; </w:t>
-      </w:r>
-      <w:r>
-        <w:rPr>
-          <w:rFonts w:ascii="Goudy Old Style" w:hAnsi="Goudy Old Style" w:cs="Times New Roman"/>
-          <w:sz w:val="24"/>
-        </w:rPr>
-        <w:t xml:space="preserve">additionally, </w:t>
-      </w:r>
-      <w:r>
-        <w:rPr>
-          <w:rFonts w:ascii="Goudy Old Style" w:hAnsi="Goudy Old Style" w:cs="Times New Roman"/>
-          <w:sz w:val="24"/>
-        </w:rPr>
-        <w:t xml:space="preserve">you have a </w:t>
-      </w:r>
-      <w:r>
-        <w:rPr>
-          <w:rFonts w:ascii="Goudy Old Style" w:hAnsi="Goudy Old Style" w:cs="Times New Roman"/>
-          <w:sz w:val="24"/>
-        </w:rPr>
-        <w:lastRenderedPageBreak/>
-        <w:t>natural +5</w:t>
-      </w:r>
-      <w:r>
-        <w:rPr>
-          <w:rFonts w:ascii="Goudy Old Style" w:hAnsi="Goudy Old Style" w:cs="Times New Roman"/>
-          <w:sz w:val="24"/>
-        </w:rPr>
-        <w:t xml:space="preserve"> bonus</w:t>
-      </w:r>
-      <w:r>
-        <w:rPr>
-          <w:rFonts w:ascii="Goudy Old Style" w:hAnsi="Goudy Old Style" w:cs="Times New Roman"/>
-          <w:sz w:val="24"/>
-        </w:rPr>
-        <w:t xml:space="preserve"> to Acrobatics and Athletics</w:t>
-      </w:r>
-      <w:r>
-        <w:rPr>
-          <w:rFonts w:ascii="Goudy Old Style" w:hAnsi="Goudy Old Style" w:cs="Times New Roman"/>
-          <w:sz w:val="24"/>
-        </w:rPr>
-        <w:t xml:space="preserve"> checks</w:t>
-      </w:r>
-      <w:r>
-        <w:rPr>
-          <w:rFonts w:ascii="Goudy Old Style" w:hAnsi="Goudy Old Style" w:cs="Times New Roman"/>
-          <w:sz w:val="24"/>
-        </w:rPr>
-        <w:t xml:space="preserve">; </w:t>
-      </w:r>
-      <w:r>
-        <w:rPr>
-          <w:rFonts w:ascii="Goudy Old Style" w:hAnsi="Goudy Old Style" w:cs="Times New Roman"/>
-          <w:sz w:val="24"/>
-        </w:rPr>
-        <w:t xml:space="preserve">finally, </w:t>
-      </w:r>
-      <w:r>
-        <w:rPr>
-          <w:rFonts w:ascii="Goudy Old Style" w:hAnsi="Goudy Old Style" w:cs="Times New Roman"/>
-          <w:sz w:val="24"/>
-        </w:rPr>
-        <w:t>your AC counts as 1 higher whenever a creature makes a weapon attack roll against you.</w:t>
+        <w:t>As an action,</w:t>
+      </w:r>
+      <w:r>
+        <w:rPr>
+          <w:rFonts w:ascii="Goudy Old Style" w:hAnsi="Goudy Old Style" w:cs="Times New Roman"/>
+          <w:sz w:val="24"/>
+        </w:rPr>
+        <w:t xml:space="preserve"> you may touch a creature or object (including yourself) and magnetize it for the next hour – or until you use a bonus action to dispel it. </w:t>
+      </w:r>
+      <w:r>
+        <w:rPr>
+          <w:rFonts w:ascii="Goudy Old Style" w:hAnsi="Goudy Old Style" w:cs="Times New Roman"/>
+          <w:sz w:val="24"/>
+        </w:rPr>
+        <w:t xml:space="preserve">If the targeted creature is unwilling, you must make an attack roll, magnetizing them on a hit. </w:t>
+      </w:r>
+      <w:r>
+        <w:rPr>
+          <w:rFonts w:ascii="Goudy Old Style" w:hAnsi="Goudy Old Style" w:cs="Times New Roman"/>
+          <w:sz w:val="24"/>
+        </w:rPr>
+        <w:t>While a creature or object is magnetized, y</w:t>
+      </w:r>
+      <w:r>
+        <w:rPr>
+          <w:rFonts w:ascii="Goudy Old Style" w:hAnsi="Goudy Old Style" w:cs="Times New Roman"/>
+          <w:sz w:val="24"/>
+        </w:rPr>
+        <w:t>ou can acutely control the strength and polarity of the magnetism.</w:t>
+      </w:r>
+      <w:r>
+        <w:rPr>
+          <w:rFonts w:ascii="Goudy Old Style" w:hAnsi="Goudy Old Style" w:cs="Times New Roman"/>
+          <w:sz w:val="24"/>
+        </w:rPr>
+        <w:t xml:space="preserve"> You may have</w:t>
+      </w:r>
+      <w:r>
+        <w:rPr>
+          <w:rFonts w:ascii="Goudy Old Style" w:hAnsi="Goudy Old Style" w:cs="Times New Roman"/>
+          <w:sz w:val="24"/>
+        </w:rPr>
+        <w:t xml:space="preserve"> up to your proficiency bonus worth of </w:t>
+      </w:r>
+      <w:r>
+        <w:rPr>
+          <w:rFonts w:ascii="Goudy Old Style" w:hAnsi="Goudy Old Style" w:cs="Times New Roman"/>
+          <w:sz w:val="24"/>
+        </w:rPr>
+        <w:t xml:space="preserve">individual creatures and/or objects magnetized </w:t>
+      </w:r>
+      <w:r>
+        <w:rPr>
+          <w:rFonts w:ascii="Goudy Old Style" w:hAnsi="Goudy Old Style" w:cs="Times New Roman"/>
+          <w:sz w:val="24"/>
+        </w:rPr>
+        <w:t>at one time.</w:t>
       </w:r>
     </w:p>
     <w:p>
       <w:pPr>
         <w:pStyle w:val="Heading1"/>
       </w:pPr>
-      <w:bookmarkStart w:id="27" w:name="_Toc107830264"/>
+      <w:bookmarkStart w:id="37" w:name="_Toc107830275"/>
       <w:r>
         <w:rPr>
           <w:rStyle w:val="Heading1Char"/>
           <w:b/>
         </w:rPr>
-        <w:t>Heightened Smelling</w:t>
-      </w:r>
-      <w:bookmarkEnd w:id="27"/>
+        <w:t>Martial Arts</w:t>
+      </w:r>
+      <w:r>
+        <w:rPr>
+          <w:rStyle w:val="Heading1Char"/>
+          <w:b/>
+        </w:rPr>
+        <w:t xml:space="preserve"> Mastery</w:t>
+      </w:r>
+      <w:bookmarkEnd w:id="37"/>
       <w:r>
         <w:t xml:space="preserve"> </w:t>
       </w:r>
@@ -9560,43 +11033,120 @@
           <w:rFonts w:ascii="Goudy Old Style" w:hAnsi="Goudy Old Style" w:cs="Times New Roman"/>
           <w:sz w:val="24"/>
         </w:rPr>
-        <w:t>You have advantage on Perception checks that rely on scent</w:t>
-      </w:r>
-      <w:r>
-        <w:rPr>
-          <w:rFonts w:ascii="Goudy Old Style" w:hAnsi="Goudy Old Style" w:cs="Times New Roman"/>
-          <w:sz w:val="24"/>
-        </w:rPr>
-        <w:t>.</w:t>
-      </w:r>
-      <w:r>
-        <w:rPr>
-          <w:rFonts w:ascii="Goudy Old Style" w:hAnsi="Goudy Old Style" w:cs="Times New Roman"/>
-          <w:sz w:val="24"/>
-        </w:rPr>
-        <w:t xml:space="preserve"> Additionally, while you can smell, you gain 10 ft of Blindsight</w:t>
-      </w:r>
-      <w:r>
-        <w:rPr>
-          <w:rFonts w:ascii="Goudy Old Style" w:hAnsi="Goudy Old Style" w:cs="Times New Roman"/>
-          <w:sz w:val="24"/>
-        </w:rPr>
-        <w:t>.</w:t>
+        <w:t>You gain proficiency in unarmed strikes and improvised weapons. Y</w:t>
+      </w:r>
+      <w:r>
+        <w:rPr>
+          <w:rFonts w:ascii="Goudy Old Style" w:hAnsi="Goudy Old Style" w:cs="Times New Roman"/>
+          <w:sz w:val="24"/>
+        </w:rPr>
+        <w:t>ou may use Dexterity instead of Strength for the attack and damage rolls of your unarmed strikes</w:t>
+      </w:r>
+      <w:r>
+        <w:rPr>
+          <w:rFonts w:ascii="Goudy Old Style" w:hAnsi="Goudy Old Style" w:cs="Times New Roman"/>
+          <w:sz w:val="24"/>
+        </w:rPr>
+        <w:t xml:space="preserve"> and improvised weapons; additionally, y</w:t>
+      </w:r>
+      <w:r>
+        <w:rPr>
+          <w:rFonts w:ascii="Goudy Old Style" w:hAnsi="Goudy Old Style" w:cs="Times New Roman"/>
+          <w:sz w:val="24"/>
+        </w:rPr>
+        <w:t xml:space="preserve">ou </w:t>
+      </w:r>
+      <w:r>
+        <w:rPr>
+          <w:rFonts w:ascii="Goudy Old Style" w:hAnsi="Goudy Old Style" w:cs="Times New Roman"/>
+          <w:sz w:val="24"/>
+        </w:rPr>
+        <w:t>may</w:t>
+      </w:r>
+      <w:r>
+        <w:rPr>
+          <w:rFonts w:ascii="Goudy Old Style" w:hAnsi="Goudy Old Style" w:cs="Times New Roman"/>
+          <w:sz w:val="24"/>
+        </w:rPr>
+        <w:t xml:space="preserve"> roll </w:t>
+      </w:r>
+      <w:r>
+        <w:rPr>
+          <w:rFonts w:ascii="Goudy Old Style" w:hAnsi="Goudy Old Style" w:cs="Times New Roman"/>
+          <w:sz w:val="24"/>
+        </w:rPr>
+        <w:t>1</w:t>
+      </w:r>
+      <w:r>
+        <w:rPr>
+          <w:rFonts w:ascii="Goudy Old Style" w:hAnsi="Goudy Old Style" w:cs="Times New Roman"/>
+          <w:sz w:val="24"/>
+        </w:rPr>
+        <w:t xml:space="preserve">d8 in place of the normal damage </w:t>
+      </w:r>
+      <w:r>
+        <w:rPr>
+          <w:rFonts w:ascii="Goudy Old Style" w:hAnsi="Goudy Old Style" w:cs="Times New Roman"/>
+          <w:sz w:val="24"/>
+        </w:rPr>
+        <w:t>for</w:t>
+      </w:r>
+      <w:r>
+        <w:rPr>
+          <w:rFonts w:ascii="Goudy Old Style" w:hAnsi="Goudy Old Style" w:cs="Times New Roman"/>
+          <w:sz w:val="24"/>
+        </w:rPr>
+        <w:t xml:space="preserve"> your unarmed strikes</w:t>
+      </w:r>
+      <w:r>
+        <w:rPr>
+          <w:rFonts w:ascii="Goudy Old Style" w:hAnsi="Goudy Old Style" w:cs="Times New Roman"/>
+          <w:sz w:val="24"/>
+        </w:rPr>
+        <w:t xml:space="preserve"> and improvised weapons</w:t>
+      </w:r>
+      <w:r>
+        <w:rPr>
+          <w:rFonts w:ascii="Goudy Old Style" w:hAnsi="Goudy Old Style" w:cs="Times New Roman"/>
+          <w:sz w:val="24"/>
+        </w:rPr>
+        <w:t>. When</w:t>
+      </w:r>
+      <w:r>
+        <w:rPr>
+          <w:rFonts w:ascii="Goudy Old Style" w:hAnsi="Goudy Old Style" w:cs="Times New Roman"/>
+          <w:sz w:val="24"/>
+        </w:rPr>
+        <w:t>ever</w:t>
+      </w:r>
+      <w:r>
+        <w:rPr>
+          <w:rFonts w:ascii="Goudy Old Style" w:hAnsi="Goudy Old Style" w:cs="Times New Roman"/>
+          <w:sz w:val="24"/>
+        </w:rPr>
+        <w:t xml:space="preserve"> you </w:t>
+      </w:r>
+      <w:r>
+        <w:rPr>
+          <w:rFonts w:ascii="Goudy Old Style" w:hAnsi="Goudy Old Style" w:cs="Times New Roman"/>
+          <w:sz w:val="24"/>
+        </w:rPr>
+        <w:t>take the Attack action on your turn, you may make one additional attack – this attack must be either an unarmed strike or an attack with an improvised weapon</w:t>
       </w:r>
     </w:p>
     <w:p>
       <w:pPr>
         <w:pStyle w:val="Heading1"/>
       </w:pPr>
-      <w:bookmarkStart w:id="28" w:name="_Toc107830265"/>
+      <w:bookmarkStart w:id="38" w:name="_Toc107830276"/>
       <w:r>
         <w:rPr>
           <w:rStyle w:val="Heading1Char"/>
           <w:b/>
         </w:rPr>
-        <w:t>Heroic Spirit</w:t>
-      </w:r>
-      <w:bookmarkEnd w:id="28"/>
+        <w:t>Master of All</w:t>
+      </w:r>
+      <w:bookmarkEnd w:id="38"/>
       <w:r>
         <w:t xml:space="preserve"> </w:t>
       </w:r>
@@ -9615,59 +11165,45 @@
           <w:rFonts w:ascii="Goudy Old Style" w:hAnsi="Goudy Old Style" w:cs="Times New Roman"/>
           <w:sz w:val="24"/>
         </w:rPr>
-        <w:t>You have advantage on saving throws against being frightened</w:t>
-      </w:r>
-      <w:r>
-        <w:rPr>
-          <w:rFonts w:ascii="Goudy Old Style" w:hAnsi="Goudy Old Style" w:cs="Times New Roman"/>
-          <w:sz w:val="24"/>
-        </w:rPr>
-        <w:t xml:space="preserve">. </w:t>
-      </w:r>
-      <w:r>
-        <w:rPr>
-          <w:rFonts w:ascii="Goudy Old Style" w:hAnsi="Goudy Old Style" w:cs="Times New Roman"/>
-          <w:sz w:val="24"/>
-        </w:rPr>
-        <w:t>Additionally, w</w:t>
-      </w:r>
-      <w:r>
-        <w:rPr>
-          <w:rFonts w:ascii="Goudy Old Style" w:hAnsi="Goudy Old Style" w:cs="Times New Roman"/>
-          <w:sz w:val="24"/>
-        </w:rPr>
-        <w:t xml:space="preserve">hile </w:t>
-      </w:r>
-      <w:r>
-        <w:rPr>
-          <w:rFonts w:ascii="Goudy Old Style" w:hAnsi="Goudy Old Style" w:cs="Times New Roman"/>
-          <w:sz w:val="24"/>
-        </w:rPr>
-        <w:t xml:space="preserve">you </w:t>
-      </w:r>
-      <w:r>
-        <w:rPr>
-          <w:rFonts w:ascii="Goudy Old Style" w:hAnsi="Goudy Old Style" w:cs="Times New Roman"/>
-          <w:sz w:val="24"/>
-        </w:rPr>
-        <w:t>have 10 or less hit points, you may make a special extra attack as a bonus action. If you hit a creature with this attack, the total damage dealt is doubled. After you make this extra attack, you cannot do so again until you complete a short or long rest.</w:t>
+        <w:t>You gain p</w:t>
+      </w:r>
+      <w:r>
+        <w:rPr>
+          <w:rFonts w:ascii="Goudy Old Style" w:hAnsi="Goudy Old Style" w:cs="Times New Roman"/>
+          <w:sz w:val="24"/>
+        </w:rPr>
+        <w:t xml:space="preserve">roficiency in </w:t>
+      </w:r>
+      <w:r>
+        <w:rPr>
+          <w:rFonts w:ascii="Goudy Old Style" w:hAnsi="Goudy Old Style" w:cs="Times New Roman"/>
+          <w:sz w:val="24"/>
+        </w:rPr>
+        <w:t>your choice of 5 skills; additionally, your proficiency bonus increases by 1</w:t>
+      </w:r>
+      <w:r>
+        <w:rPr>
+          <w:rFonts w:ascii="Goudy Old Style" w:hAnsi="Goudy Old Style" w:cs="Times New Roman"/>
+          <w:sz w:val="24"/>
+        </w:rPr>
+        <w:t>.</w:t>
       </w:r>
     </w:p>
     <w:p>
       <w:pPr>
         <w:pStyle w:val="Heading1"/>
       </w:pPr>
-      <w:bookmarkStart w:id="29" w:name="_Toc107830266"/>
+      <w:bookmarkStart w:id="39" w:name="_Toc107830277"/>
       <w:r>
         <w:rPr>
           <w:rStyle w:val="Heading1Char"/>
           <w:b/>
         </w:rPr>
-        <w:t>High-Caliber Combat Skills</w:t>
-      </w:r>
-      <w:bookmarkEnd w:id="29"/>
-      <w:r>
-        <w:t xml:space="preserve">  </w:t>
+        <w:t>Material Sensing</w:t>
+      </w:r>
+      <w:bookmarkEnd w:id="39"/>
+      <w:r>
+        <w:t xml:space="preserve"> </w:t>
       </w:r>
     </w:p>
     <w:p>
@@ -9684,29 +11220,33 @@
           <w:rFonts w:ascii="Goudy Old Style" w:hAnsi="Goudy Old Style" w:cs="Times New Roman"/>
           <w:sz w:val="24"/>
         </w:rPr>
-        <w:t>Whenever you take the Attack action on your turn, you may make one additional attack</w:t>
-      </w:r>
-      <w:r>
-        <w:rPr>
-          <w:rFonts w:ascii="Goudy Old Style" w:hAnsi="Goudy Old Style" w:cs="Times New Roman"/>
-          <w:sz w:val="24"/>
-        </w:rPr>
-        <w:t>; additionally, y</w:t>
-      </w:r>
-      <w:r>
-        <w:rPr>
-          <w:rFonts w:ascii="Goudy Old Style" w:hAnsi="Goudy Old Style" w:cs="Times New Roman"/>
-          <w:sz w:val="24"/>
-        </w:rPr>
-        <w:t>ou gain a natural +</w:t>
-      </w:r>
-      <w:r>
-        <w:rPr>
-          <w:rFonts w:ascii="Goudy Old Style" w:hAnsi="Goudy Old Style" w:cs="Times New Roman"/>
-          <w:sz w:val="24"/>
-        </w:rPr>
-        <w:t>1</w:t>
-      </w:r>
+        <w:t xml:space="preserve">As an action, you may define a general, nonmagical substance or material (e.g. wood, iron, acid, sea water, etc.). For the next hour, you have a general sense of the direction of any nonmagical substance or material that matches your definition located within 5 miles of yourself. Additionally, as long as you are able to see, while it is within 100 ft of you and not behind full cover, you perceive a faint aura outlining it. You cannot sense specific objects or creatures with this arte, and anything </w:t>
+      </w:r>
+      <w:r>
+        <w:rPr>
+          <w:rFonts w:ascii="Goudy Old Style" w:hAnsi="Goudy Old Style" w:cs="Times New Roman"/>
+          <w:sz w:val="24"/>
+        </w:rPr>
+        <w:lastRenderedPageBreak/>
+        <w:t>that would normally meet the definition that is within an area that cannot be detected by Divination magic or in an area of arte suppression or a similar effect cannot be sensed. After the hour passes, you must make a short or long rest before you can use this ability again.</w:t>
+      </w:r>
+    </w:p>
+    <w:p>
+      <w:pPr>
+        <w:jc w:val="both"/>
+        <w:rPr>
+          <w:rFonts w:ascii="Goudy Old Style" w:hAnsi="Goudy Old Style" w:cs="Times New Roman"/>
+          <w:sz w:val="24"/>
+        </w:rPr>
+      </w:pPr>
+      <w:bookmarkStart w:id="40" w:name="_Toc107830278"/>
+      <w:r>
+        <w:rPr>
+          <w:rStyle w:val="Heading1Char"/>
+        </w:rPr>
+        <w:t>Mind Reading</w:t>
+      </w:r>
+      <w:bookmarkEnd w:id="40"/>
       <w:r>
         <w:rPr>
           <w:rFonts w:ascii="Goudy Old Style" w:hAnsi="Goudy Old Style" w:cs="Times New Roman"/>
@@ -9714,83 +11254,37 @@
         </w:rPr>
         <w:t xml:space="preserve"> </w:t>
       </w:r>
-      <w:r>
-        <w:rPr>
-          <w:rFonts w:ascii="Goudy Old Style" w:hAnsi="Goudy Old Style" w:cs="Times New Roman"/>
-          <w:sz w:val="24"/>
-        </w:rPr>
-        <w:t xml:space="preserve">bonus </w:t>
-      </w:r>
-      <w:r>
-        <w:rPr>
-          <w:rFonts w:ascii="Goudy Old Style" w:hAnsi="Goudy Old Style" w:cs="Times New Roman"/>
-          <w:sz w:val="24"/>
-        </w:rPr>
-        <w:t xml:space="preserve">to </w:t>
-      </w:r>
-      <w:r>
-        <w:rPr>
-          <w:rFonts w:ascii="Goudy Old Style" w:hAnsi="Goudy Old Style" w:cs="Times New Roman"/>
-          <w:sz w:val="24"/>
-        </w:rPr>
-        <w:t xml:space="preserve">all </w:t>
-      </w:r>
-      <w:r>
-        <w:rPr>
-          <w:rFonts w:ascii="Goudy Old Style" w:hAnsi="Goudy Old Style" w:cs="Times New Roman"/>
-          <w:sz w:val="24"/>
-        </w:rPr>
-        <w:t>attack and damage rolls with weapons</w:t>
-      </w:r>
-      <w:r>
-        <w:rPr>
-          <w:rFonts w:ascii="Goudy Old Style" w:hAnsi="Goudy Old Style" w:cs="Times New Roman"/>
-          <w:sz w:val="24"/>
-        </w:rPr>
-        <w:t xml:space="preserve"> and unarmed strikes; finally, whenever you hit a creature with a weapon attack or unarmed strike, you may cause it to deal an extra </w:t>
-      </w:r>
-      <w:r>
-        <w:rPr>
-          <w:rFonts w:ascii="Goudy Old Style" w:hAnsi="Goudy Old Style" w:cs="Times New Roman"/>
-          <w:sz w:val="24"/>
-        </w:rPr>
-        <w:t>2</w:t>
-      </w:r>
-      <w:r>
-        <w:rPr>
-          <w:rFonts w:ascii="Goudy Old Style" w:hAnsi="Goudy Old Style" w:cs="Times New Roman"/>
-          <w:sz w:val="24"/>
-        </w:rPr>
-        <w:t>d</w:t>
-      </w:r>
-      <w:r>
-        <w:rPr>
-          <w:rFonts w:ascii="Goudy Old Style" w:hAnsi="Goudy Old Style" w:cs="Times New Roman"/>
-          <w:sz w:val="24"/>
-        </w:rPr>
-        <w:t>6</w:t>
-      </w:r>
-      <w:r>
-        <w:rPr>
-          <w:rFonts w:ascii="Goudy Old Style" w:hAnsi="Goudy Old Style" w:cs="Times New Roman"/>
-          <w:sz w:val="24"/>
-        </w:rPr>
-        <w:t xml:space="preserve"> of the attack’s damage type</w:t>
+    </w:p>
+    <w:p>
+      <w:pPr>
+        <w:ind w:firstLine="720"/>
+        <w:jc w:val="both"/>
+        <w:rPr>
+          <w:rFonts w:ascii="Goudy Old Style" w:hAnsi="Goudy Old Style" w:cs="Times New Roman"/>
+          <w:sz w:val="24"/>
+        </w:rPr>
+      </w:pPr>
+      <w:r>
+        <w:rPr>
+          <w:rFonts w:ascii="Goudy Old Style" w:hAnsi="Goudy Old Style" w:cs="Times New Roman"/>
+          <w:sz w:val="24"/>
+        </w:rPr>
+        <w:t>As an action, you may begin to read the base thoughts of a creature of your choice you can see within 100 ft. You may stop reading their thoughts by using a subsequent bonus action. While reading a creature’s base thoughts you glean their current emotional state, what’s most on their mind, and its current location (meaning it cannot benefit from being hidden or invisible against you). You stop reading the creature’s thoughts if either you or the creature is incapacitated or dies, if the creature gets further than 100 ft away, or after 1-hour passes. Once you stop reading a creature’s thoughts, you cannot read its thoughts again for the next hour.</w:t>
       </w:r>
     </w:p>
     <w:p>
       <w:pPr>
         <w:pStyle w:val="Heading1"/>
       </w:pPr>
-      <w:bookmarkStart w:id="30" w:name="_Toc107830267"/>
+      <w:bookmarkStart w:id="41" w:name="_Toc107830279"/>
       <w:r>
         <w:rPr>
           <w:rStyle w:val="Heading1Char"/>
           <w:b/>
         </w:rPr>
-        <w:t>High Pitch Screeching</w:t>
-      </w:r>
-      <w:bookmarkEnd w:id="30"/>
+        <w:t>Minor Material Manipulation</w:t>
+      </w:r>
+      <w:bookmarkEnd w:id="41"/>
       <w:r>
         <w:t xml:space="preserve"> </w:t>
       </w:r>
@@ -9809,363 +11303,45 @@
           <w:rFonts w:ascii="Goudy Old Style" w:hAnsi="Goudy Old Style" w:cs="Times New Roman"/>
           <w:sz w:val="24"/>
         </w:rPr>
-        <w:t>As an action, you ca</w:t>
-      </w:r>
-      <w:r>
-        <w:rPr>
-          <w:rFonts w:ascii="Goudy Old Style" w:hAnsi="Goudy Old Style" w:cs="Times New Roman"/>
-          <w:sz w:val="24"/>
-        </w:rPr>
-        <w:t>n release a screech at a dangerously high pitch</w:t>
-      </w:r>
-      <w:r>
-        <w:rPr>
-          <w:rFonts w:ascii="Goudy Old Style" w:hAnsi="Goudy Old Style" w:cs="Times New Roman"/>
-          <w:sz w:val="24"/>
-        </w:rPr>
-        <w:t xml:space="preserve">. </w:t>
-      </w:r>
-      <w:r>
-        <w:rPr>
-          <w:rFonts w:ascii="Goudy Old Style" w:hAnsi="Goudy Old Style" w:cs="Times New Roman"/>
-          <w:sz w:val="24"/>
-        </w:rPr>
-        <w:t>All creatures within 30 ft of you that can hear you</w:t>
-      </w:r>
-      <w:r>
-        <w:rPr>
-          <w:rFonts w:ascii="Goudy Old Style" w:hAnsi="Goudy Old Style" w:cs="Times New Roman"/>
-          <w:sz w:val="24"/>
-        </w:rPr>
-        <w:t xml:space="preserve"> must make a Constitution saving throw (DC = </w:t>
-      </w:r>
-      <w:r>
-        <w:rPr>
-          <w:rFonts w:ascii="Goudy Old Style" w:hAnsi="Goudy Old Style" w:cs="Times New Roman"/>
-          <w:sz w:val="24"/>
-        </w:rPr>
-        <w:t>8</w:t>
-      </w:r>
-      <w:r>
-        <w:rPr>
-          <w:rFonts w:ascii="Goudy Old Style" w:hAnsi="Goudy Old Style" w:cs="Times New Roman"/>
-          <w:sz w:val="24"/>
-        </w:rPr>
-        <w:t xml:space="preserve"> + </w:t>
-      </w:r>
-      <w:r>
-        <w:rPr>
-          <w:rFonts w:ascii="Goudy Old Style" w:hAnsi="Goudy Old Style" w:cs="Times New Roman"/>
-          <w:sz w:val="24"/>
-        </w:rPr>
-        <w:t xml:space="preserve">your </w:t>
-      </w:r>
-      <w:r>
-        <w:rPr>
-          <w:rFonts w:ascii="Goudy Old Style" w:hAnsi="Goudy Old Style" w:cs="Times New Roman"/>
-          <w:sz w:val="24"/>
-        </w:rPr>
-        <w:t>prof</w:t>
-      </w:r>
-      <w:r>
-        <w:rPr>
-          <w:rFonts w:ascii="Goudy Old Style" w:hAnsi="Goudy Old Style" w:cs="Times New Roman"/>
-          <w:sz w:val="24"/>
-        </w:rPr>
-        <w:t>iciency</w:t>
-      </w:r>
-      <w:r>
-        <w:rPr>
-          <w:rFonts w:ascii="Goudy Old Style" w:hAnsi="Goudy Old Style" w:cs="Times New Roman"/>
-          <w:sz w:val="24"/>
-        </w:rPr>
-        <w:t xml:space="preserve"> bonus + </w:t>
-      </w:r>
-      <w:r>
-        <w:rPr>
-          <w:rFonts w:ascii="Goudy Old Style" w:hAnsi="Goudy Old Style" w:cs="Times New Roman"/>
-          <w:sz w:val="24"/>
-        </w:rPr>
-        <w:t xml:space="preserve">your </w:t>
-      </w:r>
-      <w:r>
-        <w:rPr>
-          <w:rFonts w:ascii="Goudy Old Style" w:hAnsi="Goudy Old Style" w:cs="Times New Roman"/>
-          <w:sz w:val="24"/>
-        </w:rPr>
-        <w:t>highest ability score mod</w:t>
-      </w:r>
-      <w:r>
-        <w:rPr>
-          <w:rFonts w:ascii="Goudy Old Style" w:hAnsi="Goudy Old Style" w:cs="Times New Roman"/>
-          <w:sz w:val="24"/>
-        </w:rPr>
-        <w:t>ifier</w:t>
-      </w:r>
-      <w:r>
-        <w:rPr>
-          <w:rFonts w:ascii="Goudy Old Style" w:hAnsi="Goudy Old Style" w:cs="Times New Roman"/>
-          <w:sz w:val="24"/>
-        </w:rPr>
-        <w:t xml:space="preserve">). </w:t>
-      </w:r>
-      <w:r>
-        <w:rPr>
-          <w:rFonts w:ascii="Goudy Old Style" w:hAnsi="Goudy Old Style" w:cs="Times New Roman"/>
-          <w:sz w:val="24"/>
-        </w:rPr>
-        <w:t xml:space="preserve">Creatures with a feature or ability that confers advantage on checks reliant on hearing, such as the </w:t>
-      </w:r>
-      <w:r>
-        <w:rPr>
-          <w:rFonts w:ascii="Goudy Old Style" w:hAnsi="Goudy Old Style" w:cs="Times New Roman"/>
-          <w:i/>
-          <w:iCs/>
-          <w:sz w:val="24"/>
-        </w:rPr>
-        <w:t>Sensitive Hearing</w:t>
-      </w:r>
-      <w:r>
-        <w:rPr>
-          <w:rFonts w:ascii="Goudy Old Style" w:hAnsi="Goudy Old Style" w:cs="Times New Roman"/>
-          <w:sz w:val="24"/>
-        </w:rPr>
-        <w:t xml:space="preserve"> Minor Arte make the save at disadvantage. </w:t>
-      </w:r>
-      <w:r>
-        <w:rPr>
-          <w:rFonts w:ascii="Goudy Old Style" w:hAnsi="Goudy Old Style" w:cs="Times New Roman"/>
-          <w:sz w:val="24"/>
-        </w:rPr>
-        <w:t xml:space="preserve">On a </w:t>
-      </w:r>
-      <w:r>
-        <w:rPr>
-          <w:rFonts w:ascii="Goudy Old Style" w:hAnsi="Goudy Old Style" w:cs="Times New Roman"/>
-          <w:sz w:val="24"/>
-        </w:rPr>
-        <w:t>failed save</w:t>
-      </w:r>
-      <w:r>
-        <w:rPr>
-          <w:rFonts w:ascii="Goudy Old Style" w:hAnsi="Goudy Old Style" w:cs="Times New Roman"/>
-          <w:sz w:val="24"/>
-        </w:rPr>
-        <w:t xml:space="preserve">, </w:t>
-      </w:r>
-      <w:r>
-        <w:rPr>
-          <w:rFonts w:ascii="Goudy Old Style" w:hAnsi="Goudy Old Style" w:cs="Times New Roman"/>
-          <w:sz w:val="24"/>
-        </w:rPr>
-        <w:t>a creature</w:t>
-      </w:r>
-      <w:r>
-        <w:rPr>
-          <w:rFonts w:ascii="Goudy Old Style" w:hAnsi="Goudy Old Style" w:cs="Times New Roman"/>
-          <w:sz w:val="24"/>
-        </w:rPr>
-        <w:t xml:space="preserve"> take</w:t>
-      </w:r>
-      <w:r>
-        <w:rPr>
-          <w:rFonts w:ascii="Goudy Old Style" w:hAnsi="Goudy Old Style" w:cs="Times New Roman"/>
-          <w:sz w:val="24"/>
-        </w:rPr>
-        <w:t>s</w:t>
-      </w:r>
-      <w:r>
-        <w:rPr>
-          <w:rFonts w:ascii="Goudy Old Style" w:hAnsi="Goudy Old Style" w:cs="Times New Roman"/>
-          <w:sz w:val="24"/>
-        </w:rPr>
-        <w:t xml:space="preserve"> </w:t>
-      </w:r>
-      <w:r>
-        <w:rPr>
-          <w:rFonts w:ascii="Goudy Old Style" w:hAnsi="Goudy Old Style" w:cs="Times New Roman"/>
-          <w:sz w:val="24"/>
-        </w:rPr>
-        <w:t>6</w:t>
-      </w:r>
-      <w:r>
-        <w:rPr>
-          <w:rFonts w:ascii="Goudy Old Style" w:hAnsi="Goudy Old Style" w:cs="Times New Roman"/>
-          <w:sz w:val="24"/>
-        </w:rPr>
-        <w:t>d8 thunder damage</w:t>
-      </w:r>
-      <w:r>
-        <w:rPr>
-          <w:rFonts w:ascii="Goudy Old Style" w:hAnsi="Goudy Old Style" w:cs="Times New Roman"/>
-          <w:sz w:val="24"/>
-        </w:rPr>
-        <w:t xml:space="preserve"> or half as much on a successful one. </w:t>
-      </w:r>
-      <w:r>
-        <w:rPr>
-          <w:rFonts w:ascii="Goudy Old Style" w:hAnsi="Goudy Old Style" w:cs="Times New Roman"/>
-          <w:sz w:val="24"/>
-        </w:rPr>
-        <w:t xml:space="preserve">If </w:t>
-      </w:r>
-      <w:r>
-        <w:rPr>
-          <w:rFonts w:ascii="Goudy Old Style" w:hAnsi="Goudy Old Style" w:cs="Times New Roman"/>
-          <w:sz w:val="24"/>
-        </w:rPr>
-        <w:t>a creature</w:t>
-      </w:r>
-      <w:r>
-        <w:rPr>
-          <w:rFonts w:ascii="Goudy Old Style" w:hAnsi="Goudy Old Style" w:cs="Times New Roman"/>
-          <w:sz w:val="24"/>
-        </w:rPr>
-        <w:t xml:space="preserve"> </w:t>
-      </w:r>
-      <w:r>
-        <w:rPr>
-          <w:rFonts w:ascii="Goudy Old Style" w:hAnsi="Goudy Old Style" w:cs="Times New Roman"/>
-          <w:sz w:val="24"/>
-        </w:rPr>
-        <w:t>fails the save</w:t>
-      </w:r>
-      <w:r>
-        <w:rPr>
-          <w:rFonts w:ascii="Goudy Old Style" w:hAnsi="Goudy Old Style" w:cs="Times New Roman"/>
-          <w:sz w:val="24"/>
-        </w:rPr>
-        <w:t xml:space="preserve"> by 5 or more, they are also deafened for the next minute</w:t>
-      </w:r>
-      <w:r>
-        <w:rPr>
-          <w:rFonts w:ascii="Goudy Old Style" w:hAnsi="Goudy Old Style" w:cs="Times New Roman"/>
-          <w:sz w:val="24"/>
-        </w:rPr>
-        <w:t xml:space="preserve">. </w:t>
-      </w:r>
-      <w:r>
-        <w:rPr>
-          <w:rFonts w:ascii="Goudy Old Style" w:hAnsi="Goudy Old Style" w:cs="Times New Roman"/>
-          <w:sz w:val="24"/>
-        </w:rPr>
-        <w:t xml:space="preserve">You may use this screech a number of times equal to 1 + your proficiency bonus and regain all expended uses upon completing a short or long rest. </w:t>
-      </w:r>
-      <w:r>
-        <w:rPr>
-          <w:rFonts w:ascii="Goudy Old Style" w:hAnsi="Goudy Old Style" w:cs="Times New Roman"/>
-          <w:sz w:val="24"/>
-        </w:rPr>
-        <w:t>The damage of the screech increases by 2d8 when you reach 5</w:t>
-      </w:r>
-      <w:r>
-        <w:rPr>
-          <w:rFonts w:ascii="Goudy Old Style" w:hAnsi="Goudy Old Style" w:cs="Times New Roman"/>
-          <w:sz w:val="24"/>
-          <w:vertAlign w:val="superscript"/>
-        </w:rPr>
-        <w:t>th</w:t>
-      </w:r>
-      <w:r>
-        <w:rPr>
-          <w:rFonts w:ascii="Goudy Old Style" w:hAnsi="Goudy Old Style" w:cs="Times New Roman"/>
-          <w:sz w:val="24"/>
-        </w:rPr>
-        <w:t xml:space="preserve"> level (</w:t>
-      </w:r>
-      <w:r>
-        <w:rPr>
-          <w:rFonts w:ascii="Goudy Old Style" w:hAnsi="Goudy Old Style" w:cs="Times New Roman"/>
-          <w:sz w:val="24"/>
-        </w:rPr>
-        <w:t>8</w:t>
-      </w:r>
-      <w:r>
-        <w:rPr>
-          <w:rFonts w:ascii="Goudy Old Style" w:hAnsi="Goudy Old Style" w:cs="Times New Roman"/>
-          <w:sz w:val="24"/>
-        </w:rPr>
-        <w:t>d8), 11</w:t>
-      </w:r>
-      <w:r>
-        <w:rPr>
-          <w:rFonts w:ascii="Goudy Old Style" w:hAnsi="Goudy Old Style" w:cs="Times New Roman"/>
-          <w:sz w:val="24"/>
-          <w:vertAlign w:val="superscript"/>
-        </w:rPr>
-        <w:t>th</w:t>
-      </w:r>
-      <w:r>
-        <w:rPr>
-          <w:rFonts w:ascii="Goudy Old Style" w:hAnsi="Goudy Old Style" w:cs="Times New Roman"/>
-          <w:sz w:val="24"/>
-        </w:rPr>
-        <w:t xml:space="preserve"> level (</w:t>
-      </w:r>
-      <w:r>
-        <w:rPr>
-          <w:rFonts w:ascii="Goudy Old Style" w:hAnsi="Goudy Old Style" w:cs="Times New Roman"/>
-          <w:sz w:val="24"/>
-        </w:rPr>
-        <w:t>10</w:t>
-      </w:r>
-      <w:r>
-        <w:rPr>
-          <w:rFonts w:ascii="Goudy Old Style" w:hAnsi="Goudy Old Style" w:cs="Times New Roman"/>
-          <w:sz w:val="24"/>
-        </w:rPr>
-        <w:t>d8), and 17</w:t>
-      </w:r>
-      <w:r>
-        <w:rPr>
-          <w:rFonts w:ascii="Goudy Old Style" w:hAnsi="Goudy Old Style" w:cs="Times New Roman"/>
-          <w:sz w:val="24"/>
-          <w:vertAlign w:val="superscript"/>
-        </w:rPr>
-        <w:t>th</w:t>
-      </w:r>
-      <w:r>
-        <w:rPr>
-          <w:rFonts w:ascii="Goudy Old Style" w:hAnsi="Goudy Old Style" w:cs="Times New Roman"/>
-          <w:sz w:val="24"/>
-        </w:rPr>
-        <w:t xml:space="preserve"> (</w:t>
-      </w:r>
-      <w:r>
-        <w:rPr>
-          <w:rFonts w:ascii="Goudy Old Style" w:hAnsi="Goudy Old Style" w:cs="Times New Roman"/>
-          <w:sz w:val="24"/>
-        </w:rPr>
-        <w:t>12</w:t>
-      </w:r>
-      <w:r>
-        <w:rPr>
-          <w:rFonts w:ascii="Goudy Old Style" w:hAnsi="Goudy Old Style" w:cs="Times New Roman"/>
-          <w:sz w:val="24"/>
-        </w:rPr>
-        <w:t>d8).</w:t>
-      </w:r>
-      <w:r>
-        <w:rPr>
-          <w:rFonts w:ascii="Goudy Old Style" w:hAnsi="Goudy Old Style" w:cs="Times New Roman"/>
-          <w:sz w:val="24"/>
-        </w:rPr>
-        <w:t xml:space="preserve"> </w:t>
+        <w:t xml:space="preserve">This Minor Arte may be gained multiple times, choosing a different inorganic material or a different form of plant matter each time. You gain the ability to </w:t>
+      </w:r>
+      <w:r>
+        <w:rPr>
+          <w:rFonts w:ascii="Goudy Old Style" w:hAnsi="Goudy Old Style" w:cs="Times New Roman"/>
+          <w:sz w:val="24"/>
+        </w:rPr>
+        <w:t xml:space="preserve">take the </w:t>
+      </w:r>
+      <w:r>
+        <w:rPr>
+          <w:rFonts w:ascii="Goudy Old Style" w:hAnsi="Goudy Old Style" w:cs="Times New Roman"/>
+          <w:b/>
+          <w:bCs/>
+          <w:sz w:val="24"/>
+        </w:rPr>
+        <w:t>Manipulate</w:t>
+      </w:r>
+      <w:r>
+        <w:rPr>
+          <w:rFonts w:ascii="Goudy Old Style" w:hAnsi="Goudy Old Style" w:cs="Times New Roman"/>
+          <w:sz w:val="24"/>
+        </w:rPr>
+        <w:t xml:space="preserve"> action, targeting the chosen material or plant matter.</w:t>
       </w:r>
     </w:p>
     <w:p>
       <w:pPr>
         <w:pStyle w:val="Heading1"/>
       </w:pPr>
-      <w:bookmarkStart w:id="31" w:name="_Toc107830268"/>
+      <w:bookmarkStart w:id="42" w:name="_Toc107830280"/>
       <w:r>
         <w:rPr>
           <w:rStyle w:val="Heading1Char"/>
           <w:b/>
         </w:rPr>
-        <w:t>Hungerless</w:t>
-      </w:r>
-      <w:bookmarkEnd w:id="31"/>
+        <w:t>Minor Telekinesis</w:t>
+      </w:r>
+      <w:bookmarkEnd w:id="42"/>
       <w:r>
         <w:t xml:space="preserve"> </w:t>
       </w:r>
@@ -10184,29 +11360,22 @@
           <w:rFonts w:ascii="Goudy Old Style" w:hAnsi="Goudy Old Style" w:cs="Times New Roman"/>
           <w:sz w:val="24"/>
         </w:rPr>
-        <w:t>You do</w:t>
-      </w:r>
-      <w:r>
-        <w:rPr>
-          <w:rFonts w:ascii="Goudy Old Style" w:hAnsi="Goudy Old Style" w:cs="Times New Roman"/>
-          <w:sz w:val="24"/>
-        </w:rPr>
-        <w:t xml:space="preserve"> not need to eat.</w:t>
+        <w:t>As an action, you may move or manipulate one object that isn’t being worn or carried you can see within 300 ft so long as the object weighs no more than your Intelligence score in pounds. As part of the action you may either move the object up to 150 ft or manipulate it is anyway you normally would be able to with your hands – such as turning a key, sweeping a broom, bending a straw, or swinging a sword. If you need to make any specific rolls or have a DC as a result of your manipulation, use your Intelligence score as your ability score modifier.</w:t>
       </w:r>
     </w:p>
     <w:p>
       <w:pPr>
         <w:pStyle w:val="Heading1"/>
       </w:pPr>
-      <w:bookmarkStart w:id="32" w:name="_Toc107830269"/>
+      <w:bookmarkStart w:id="43" w:name="_Toc107830281"/>
       <w:r>
         <w:rPr>
           <w:rStyle w:val="Heading1Char"/>
           <w:b/>
         </w:rPr>
-        <w:t>Immediate Preparation</w:t>
-      </w:r>
-      <w:bookmarkEnd w:id="32"/>
+        <w:t>Minor Warp</w:t>
+      </w:r>
+      <w:bookmarkEnd w:id="43"/>
       <w:r>
         <w:t xml:space="preserve"> </w:t>
       </w:r>
@@ -10225,29 +11394,43 @@
           <w:rFonts w:ascii="Goudy Old Style" w:hAnsi="Goudy Old Style" w:cs="Times New Roman"/>
           <w:sz w:val="24"/>
         </w:rPr>
-        <w:t xml:space="preserve">You gain a +5 bonus to initiative rolls; additionally, during the first round of combat, you may take one additional turn. You take this additional turn at your initiative minus </w:t>
-      </w:r>
-      <w:r>
-        <w:rPr>
-          <w:rFonts w:ascii="Goudy Old Style" w:hAnsi="Goudy Old Style" w:cs="Times New Roman"/>
-          <w:sz w:val="24"/>
-        </w:rPr>
-        <w:t>10</w:t>
+        <w:t xml:space="preserve">As an action, you can teleport to any </w:t>
+      </w:r>
+      <w:r>
+        <w:rPr>
+          <w:rFonts w:ascii="Goudy Old Style" w:hAnsi="Goudy Old Style" w:cs="Times New Roman"/>
+          <w:sz w:val="24"/>
+        </w:rPr>
+        <w:t>unoccupied space that</w:t>
+      </w:r>
+      <w:r>
+        <w:rPr>
+          <w:rFonts w:ascii="Goudy Old Style" w:hAnsi="Goudy Old Style" w:cs="Times New Roman"/>
+          <w:sz w:val="24"/>
+        </w:rPr>
+        <w:t xml:space="preserve"> you can see within 30 ft</w:t>
+      </w:r>
+      <w:r>
+        <w:rPr>
+          <w:rFonts w:ascii="Goudy Old Style" w:hAnsi="Goudy Old Style" w:cs="Times New Roman"/>
+          <w:sz w:val="24"/>
+        </w:rPr>
+        <w:t>.</w:t>
       </w:r>
     </w:p>
     <w:p>
       <w:pPr>
         <w:pStyle w:val="Heading1"/>
       </w:pPr>
-      <w:bookmarkStart w:id="33" w:name="_Toc107830271"/>
+      <w:bookmarkStart w:id="44" w:name="_Toc107830282"/>
       <w:r>
         <w:rPr>
           <w:rStyle w:val="Heading1Char"/>
           <w:b/>
         </w:rPr>
-        <w:t>Kinetic Infusion</w:t>
-      </w:r>
-      <w:bookmarkEnd w:id="33"/>
+        <w:t>Multi-Armed</w:t>
+      </w:r>
+      <w:bookmarkEnd w:id="44"/>
       <w:r>
         <w:t xml:space="preserve"> </w:t>
       </w:r>
@@ -10258,17 +11441,29 @@
         <w:jc w:val="both"/>
         <w:rPr>
           <w:rFonts w:ascii="Goudy Old Style" w:hAnsi="Goudy Old Style" w:cs="Times New Roman"/>
-          <w:b/>
-          <w:sz w:val="24"/>
-          <w:u w:val="single"/>
-        </w:rPr>
-      </w:pPr>
-      <w:r>
-        <w:rPr>
-          <w:rFonts w:ascii="Goudy Old Style" w:hAnsi="Goudy Old Style" w:cs="Times New Roman"/>
-          <w:sz w:val="24"/>
-        </w:rPr>
-        <w:t xml:space="preserve">Small or smaller objects that weigh less than your Strength score count as +3 weapons with which you are proficient. They have both the Finesse and Thrown (Range 60/120 ft) properties and </w:t>
+          <w:sz w:val="24"/>
+        </w:rPr>
+      </w:pPr>
+      <w:r>
+        <w:rPr>
+          <w:rFonts w:ascii="Goudy Old Style" w:hAnsi="Goudy Old Style" w:cs="Times New Roman"/>
+          <w:sz w:val="24"/>
+        </w:rPr>
+        <w:t xml:space="preserve">You have additional arms that go beyond the standard humanoid’s 2 arms. You may have up to 4 total extra arms (meaning you’ll have at most 6 total arms) – the number chosen as soon as you gain this </w:t>
+      </w:r>
+      <w:r>
+        <w:rPr>
+          <w:rFonts w:ascii="Goudy Old Style" w:hAnsi="Goudy Old Style" w:cs="Times New Roman"/>
+          <w:sz w:val="24"/>
+        </w:rPr>
+        <w:t>A</w:t>
+      </w:r>
+      <w:r>
+        <w:rPr>
+          <w:rFonts w:ascii="Goudy Old Style" w:hAnsi="Goudy Old Style" w:cs="Times New Roman"/>
+          <w:sz w:val="24"/>
+        </w:rPr>
+        <w:t xml:space="preserve">rte. For each arm you have, you gain the following benefits: +2 to any checks made to grapple a creature, +2 to Athletics, double your carrying capacity, and increase the damage of any unarmed strikes you make by 3. You also have the following base benefits no matter the total extra </w:t>
       </w:r>
       <w:r>
         <w:rPr>
@@ -10276,724 +11471,7 @@
           <w:sz w:val="24"/>
         </w:rPr>
         <w:lastRenderedPageBreak/>
-        <w:t>deal 1d12 of an appropriate damage type when thrown</w:t>
-      </w:r>
-      <w:r>
-        <w:rPr>
-          <w:rFonts w:ascii="Goudy Old Style" w:hAnsi="Goudy Old Style" w:cs="Times New Roman"/>
-          <w:sz w:val="24"/>
-        </w:rPr>
-        <w:t>. The damage of a thrown object increases by 1d12 when you reach 5</w:t>
-      </w:r>
-      <w:r>
-        <w:rPr>
-          <w:rFonts w:ascii="Goudy Old Style" w:hAnsi="Goudy Old Style" w:cs="Times New Roman"/>
-          <w:sz w:val="24"/>
-          <w:vertAlign w:val="superscript"/>
-        </w:rPr>
-        <w:t>th</w:t>
-      </w:r>
-      <w:r>
-        <w:rPr>
-          <w:rFonts w:ascii="Goudy Old Style" w:hAnsi="Goudy Old Style" w:cs="Times New Roman"/>
-          <w:sz w:val="24"/>
-        </w:rPr>
-        <w:t xml:space="preserve"> level (2d12), 11</w:t>
-      </w:r>
-      <w:r>
-        <w:rPr>
-          <w:rFonts w:ascii="Goudy Old Style" w:hAnsi="Goudy Old Style" w:cs="Times New Roman"/>
-          <w:sz w:val="24"/>
-          <w:vertAlign w:val="superscript"/>
-        </w:rPr>
-        <w:t>th</w:t>
-      </w:r>
-      <w:r>
-        <w:rPr>
-          <w:rFonts w:ascii="Goudy Old Style" w:hAnsi="Goudy Old Style" w:cs="Times New Roman"/>
-          <w:sz w:val="24"/>
-        </w:rPr>
-        <w:t xml:space="preserve"> level (3d12), and 17</w:t>
-      </w:r>
-      <w:r>
-        <w:rPr>
-          <w:rFonts w:ascii="Goudy Old Style" w:hAnsi="Goudy Old Style" w:cs="Times New Roman"/>
-          <w:sz w:val="24"/>
-          <w:vertAlign w:val="superscript"/>
-        </w:rPr>
-        <w:t>th</w:t>
-      </w:r>
-      <w:r>
-        <w:rPr>
-          <w:rFonts w:ascii="Goudy Old Style" w:hAnsi="Goudy Old Style" w:cs="Times New Roman"/>
-          <w:sz w:val="24"/>
-        </w:rPr>
-        <w:t xml:space="preserve"> level (4d12).</w:t>
-      </w:r>
-    </w:p>
-    <w:p>
-      <w:pPr>
-        <w:pStyle w:val="Heading1"/>
-      </w:pPr>
-      <w:bookmarkStart w:id="34" w:name="_Toc107830272"/>
-      <w:r>
-        <w:rPr>
-          <w:rStyle w:val="Heading1Char"/>
-          <w:b/>
-        </w:rPr>
-        <w:t>Levitation</w:t>
-      </w:r>
-      <w:bookmarkEnd w:id="34"/>
-      <w:r>
-        <w:t xml:space="preserve"> </w:t>
-      </w:r>
-    </w:p>
-    <w:p>
-      <w:pPr>
-        <w:ind w:firstLine="720"/>
-        <w:jc w:val="both"/>
-        <w:rPr>
-          <w:rFonts w:ascii="Goudy Old Style" w:hAnsi="Goudy Old Style" w:cs="Times New Roman"/>
-          <w:sz w:val="24"/>
-        </w:rPr>
-      </w:pPr>
-      <w:r>
-        <w:rPr>
-          <w:rFonts w:ascii="Goudy Old Style" w:hAnsi="Goudy Old Style" w:cs="Times New Roman"/>
-          <w:sz w:val="24"/>
-        </w:rPr>
-        <w:t>As a bonus action, you can start floating above solid ground. You may float a maximum of 10 ft above solid ground or up to 5 ft above the surface of a liquid. If moving brings you to an area where you would be above your maximum, you slowly float 10 ft downwards per turn until you reach the maximum. If you are submerged in liquid, you can float upwards up to 100 ft per turn until you reach the surface. If you are falling and you are conscious, you can start safely floating down up to 10 ft per turn as a reaction. You stop floating if you fall unconscious or end it as a bonus action</w:t>
-      </w:r>
-      <w:r>
-        <w:rPr>
-          <w:rFonts w:ascii="Goudy Old Style" w:hAnsi="Goudy Old Style" w:cs="Times New Roman"/>
-          <w:sz w:val="24"/>
-        </w:rPr>
-        <w:t>.</w:t>
-      </w:r>
-    </w:p>
-    <w:p>
-      <w:pPr>
-        <w:pStyle w:val="Heading1"/>
-      </w:pPr>
-      <w:bookmarkStart w:id="35" w:name="_Toc107830273"/>
-      <w:r>
-        <w:rPr>
-          <w:rStyle w:val="Heading1Char"/>
-          <w:b/>
-        </w:rPr>
-        <w:t>Magic Resistance</w:t>
-      </w:r>
-      <w:bookmarkEnd w:id="35"/>
-      <w:r>
-        <w:t xml:space="preserve"> </w:t>
-      </w:r>
-    </w:p>
-    <w:p>
-      <w:pPr>
-        <w:ind w:firstLine="720"/>
-        <w:jc w:val="both"/>
-        <w:rPr>
-          <w:rFonts w:ascii="Goudy Old Style" w:hAnsi="Goudy Old Style" w:cs="Times New Roman"/>
-          <w:sz w:val="24"/>
-        </w:rPr>
-      </w:pPr>
-      <w:r>
-        <w:rPr>
-          <w:rFonts w:ascii="Goudy Old Style" w:hAnsi="Goudy Old Style" w:cs="Times New Roman"/>
-          <w:sz w:val="24"/>
-        </w:rPr>
-        <w:t>You have a</w:t>
-      </w:r>
-      <w:r>
-        <w:rPr>
-          <w:rFonts w:ascii="Goudy Old Style" w:hAnsi="Goudy Old Style" w:cs="Times New Roman"/>
-          <w:sz w:val="24"/>
-        </w:rPr>
-        <w:t>dvantage on Intelligence, Wisdom, and Charisma saves against spells</w:t>
-      </w:r>
-      <w:r>
-        <w:rPr>
-          <w:rFonts w:ascii="Goudy Old Style" w:hAnsi="Goudy Old Style" w:cs="Times New Roman"/>
-          <w:sz w:val="24"/>
-        </w:rPr>
-        <w:t xml:space="preserve"> and magical effects</w:t>
-      </w:r>
-      <w:r>
-        <w:rPr>
-          <w:rFonts w:ascii="Goudy Old Style" w:hAnsi="Goudy Old Style" w:cs="Times New Roman"/>
-          <w:sz w:val="24"/>
-        </w:rPr>
-        <w:t>; additionally, as a reaction to being targeted by a damaging spell or magical effect, you may grant yourself resistance to all of its damage. You may use this reaction a number of times equal to 1 + your proficiency bonus and regain all expended uses upon completing a long rest.</w:t>
-      </w:r>
-    </w:p>
-    <w:p>
-      <w:pPr>
-        <w:pStyle w:val="Heading1"/>
-      </w:pPr>
-      <w:bookmarkStart w:id="36" w:name="_Toc107830274"/>
-      <w:r>
-        <w:rPr>
-          <w:rStyle w:val="Heading1Char"/>
-          <w:b/>
-        </w:rPr>
-        <w:t>Magnetism</w:t>
-      </w:r>
-      <w:bookmarkEnd w:id="36"/>
-      <w:r>
-        <w:t xml:space="preserve"> </w:t>
-      </w:r>
-    </w:p>
-    <w:p>
-      <w:pPr>
-        <w:ind w:firstLine="720"/>
-        <w:jc w:val="both"/>
-        <w:rPr>
-          <w:rFonts w:ascii="Goudy Old Style" w:hAnsi="Goudy Old Style" w:cs="Times New Roman"/>
-          <w:sz w:val="24"/>
-        </w:rPr>
-      </w:pPr>
-      <w:r>
-        <w:rPr>
-          <w:rFonts w:ascii="Goudy Old Style" w:hAnsi="Goudy Old Style" w:cs="Times New Roman"/>
-          <w:sz w:val="24"/>
-        </w:rPr>
-        <w:t>As an action,</w:t>
-      </w:r>
-      <w:r>
-        <w:rPr>
-          <w:rFonts w:ascii="Goudy Old Style" w:hAnsi="Goudy Old Style" w:cs="Times New Roman"/>
-          <w:sz w:val="24"/>
-        </w:rPr>
-        <w:t xml:space="preserve"> you may touch a creature or object (including yourself) and magnetize it for the next hour – or until you use a bonus action to dispel it. </w:t>
-      </w:r>
-      <w:r>
-        <w:rPr>
-          <w:rFonts w:ascii="Goudy Old Style" w:hAnsi="Goudy Old Style" w:cs="Times New Roman"/>
-          <w:sz w:val="24"/>
-        </w:rPr>
-        <w:t xml:space="preserve">If the targeted creature is unwilling, you must make an attack roll, magnetizing them on a hit. </w:t>
-      </w:r>
-      <w:r>
-        <w:rPr>
-          <w:rFonts w:ascii="Goudy Old Style" w:hAnsi="Goudy Old Style" w:cs="Times New Roman"/>
-          <w:sz w:val="24"/>
-        </w:rPr>
-        <w:t>While a creature or object is magnetized, y</w:t>
-      </w:r>
-      <w:r>
-        <w:rPr>
-          <w:rFonts w:ascii="Goudy Old Style" w:hAnsi="Goudy Old Style" w:cs="Times New Roman"/>
-          <w:sz w:val="24"/>
-        </w:rPr>
-        <w:t>ou can acutely control the strength and polarity of the magnetism.</w:t>
-      </w:r>
-      <w:r>
-        <w:rPr>
-          <w:rFonts w:ascii="Goudy Old Style" w:hAnsi="Goudy Old Style" w:cs="Times New Roman"/>
-          <w:sz w:val="24"/>
-        </w:rPr>
-        <w:t xml:space="preserve"> You may have</w:t>
-      </w:r>
-      <w:r>
-        <w:rPr>
-          <w:rFonts w:ascii="Goudy Old Style" w:hAnsi="Goudy Old Style" w:cs="Times New Roman"/>
-          <w:sz w:val="24"/>
-        </w:rPr>
-        <w:t xml:space="preserve"> up to your proficiency bonus worth of </w:t>
-      </w:r>
-      <w:r>
-        <w:rPr>
-          <w:rFonts w:ascii="Goudy Old Style" w:hAnsi="Goudy Old Style" w:cs="Times New Roman"/>
-          <w:sz w:val="24"/>
-        </w:rPr>
-        <w:t xml:space="preserve">individual creatures and/or objects magnetized </w:t>
-      </w:r>
-      <w:r>
-        <w:rPr>
-          <w:rFonts w:ascii="Goudy Old Style" w:hAnsi="Goudy Old Style" w:cs="Times New Roman"/>
-          <w:sz w:val="24"/>
-        </w:rPr>
-        <w:t>at one time.</w:t>
-      </w:r>
-    </w:p>
-    <w:p>
-      <w:pPr>
-        <w:pStyle w:val="Heading1"/>
-      </w:pPr>
-      <w:bookmarkStart w:id="37" w:name="_Toc107830275"/>
-      <w:r>
-        <w:rPr>
-          <w:rStyle w:val="Heading1Char"/>
-          <w:b/>
-        </w:rPr>
-        <w:t>Martial Arts</w:t>
-      </w:r>
-      <w:r>
-        <w:rPr>
-          <w:rStyle w:val="Heading1Char"/>
-          <w:b/>
-        </w:rPr>
-        <w:t xml:space="preserve"> Mastery</w:t>
-      </w:r>
-      <w:bookmarkEnd w:id="37"/>
-      <w:r>
-        <w:t xml:space="preserve"> </w:t>
-      </w:r>
-    </w:p>
-    <w:p>
-      <w:pPr>
-        <w:ind w:firstLine="720"/>
-        <w:jc w:val="both"/>
-        <w:rPr>
-          <w:rFonts w:ascii="Goudy Old Style" w:hAnsi="Goudy Old Style" w:cs="Times New Roman"/>
-          <w:sz w:val="24"/>
-        </w:rPr>
-      </w:pPr>
-      <w:r>
-        <w:rPr>
-          <w:rFonts w:ascii="Goudy Old Style" w:hAnsi="Goudy Old Style" w:cs="Times New Roman"/>
-          <w:sz w:val="24"/>
-        </w:rPr>
-        <w:t>You gain proficiency in unarmed strikes and improvised weapons. Y</w:t>
-      </w:r>
-      <w:r>
-        <w:rPr>
-          <w:rFonts w:ascii="Goudy Old Style" w:hAnsi="Goudy Old Style" w:cs="Times New Roman"/>
-          <w:sz w:val="24"/>
-        </w:rPr>
-        <w:t>ou may use Dexterity instead of Strength for the attack and damage rolls of your unarmed strikes</w:t>
-      </w:r>
-      <w:r>
-        <w:rPr>
-          <w:rFonts w:ascii="Goudy Old Style" w:hAnsi="Goudy Old Style" w:cs="Times New Roman"/>
-          <w:sz w:val="24"/>
-        </w:rPr>
-        <w:t xml:space="preserve"> and improvised weapons; additionally, y</w:t>
-      </w:r>
-      <w:r>
-        <w:rPr>
-          <w:rFonts w:ascii="Goudy Old Style" w:hAnsi="Goudy Old Style" w:cs="Times New Roman"/>
-          <w:sz w:val="24"/>
-        </w:rPr>
-        <w:t xml:space="preserve">ou </w:t>
-      </w:r>
-      <w:r>
-        <w:rPr>
-          <w:rFonts w:ascii="Goudy Old Style" w:hAnsi="Goudy Old Style" w:cs="Times New Roman"/>
-          <w:sz w:val="24"/>
-        </w:rPr>
-        <w:t>may</w:t>
-      </w:r>
-      <w:r>
-        <w:rPr>
-          <w:rFonts w:ascii="Goudy Old Style" w:hAnsi="Goudy Old Style" w:cs="Times New Roman"/>
-          <w:sz w:val="24"/>
-        </w:rPr>
-        <w:t xml:space="preserve"> roll </w:t>
-      </w:r>
-      <w:r>
-        <w:rPr>
-          <w:rFonts w:ascii="Goudy Old Style" w:hAnsi="Goudy Old Style" w:cs="Times New Roman"/>
-          <w:sz w:val="24"/>
-        </w:rPr>
-        <w:t>1</w:t>
-      </w:r>
-      <w:r>
-        <w:rPr>
-          <w:rFonts w:ascii="Goudy Old Style" w:hAnsi="Goudy Old Style" w:cs="Times New Roman"/>
-          <w:sz w:val="24"/>
-        </w:rPr>
-        <w:t xml:space="preserve">d8 in place of the normal damage </w:t>
-      </w:r>
-      <w:r>
-        <w:rPr>
-          <w:rFonts w:ascii="Goudy Old Style" w:hAnsi="Goudy Old Style" w:cs="Times New Roman"/>
-          <w:sz w:val="24"/>
-        </w:rPr>
-        <w:t>for</w:t>
-      </w:r>
-      <w:r>
-        <w:rPr>
-          <w:rFonts w:ascii="Goudy Old Style" w:hAnsi="Goudy Old Style" w:cs="Times New Roman"/>
-          <w:sz w:val="24"/>
-        </w:rPr>
-        <w:t xml:space="preserve"> your unarmed strikes</w:t>
-      </w:r>
-      <w:r>
-        <w:rPr>
-          <w:rFonts w:ascii="Goudy Old Style" w:hAnsi="Goudy Old Style" w:cs="Times New Roman"/>
-          <w:sz w:val="24"/>
-        </w:rPr>
-        <w:t xml:space="preserve"> and improvised weapons</w:t>
-      </w:r>
-      <w:r>
-        <w:rPr>
-          <w:rFonts w:ascii="Goudy Old Style" w:hAnsi="Goudy Old Style" w:cs="Times New Roman"/>
-          <w:sz w:val="24"/>
-        </w:rPr>
-        <w:t>. When</w:t>
-      </w:r>
-      <w:r>
-        <w:rPr>
-          <w:rFonts w:ascii="Goudy Old Style" w:hAnsi="Goudy Old Style" w:cs="Times New Roman"/>
-          <w:sz w:val="24"/>
-        </w:rPr>
-        <w:t>ever</w:t>
-      </w:r>
-      <w:r>
-        <w:rPr>
-          <w:rFonts w:ascii="Goudy Old Style" w:hAnsi="Goudy Old Style" w:cs="Times New Roman"/>
-          <w:sz w:val="24"/>
-        </w:rPr>
-        <w:t xml:space="preserve"> you </w:t>
-      </w:r>
-      <w:r>
-        <w:rPr>
-          <w:rFonts w:ascii="Goudy Old Style" w:hAnsi="Goudy Old Style" w:cs="Times New Roman"/>
-          <w:sz w:val="24"/>
-        </w:rPr>
-        <w:t>take the Attack action on your turn, you may make one additional attack – this attack must be either an unarmed strike or an attack with an improvised weapon</w:t>
-      </w:r>
-    </w:p>
-    <w:p>
-      <w:pPr>
-        <w:pStyle w:val="Heading1"/>
-      </w:pPr>
-      <w:bookmarkStart w:id="38" w:name="_Toc107830276"/>
-      <w:r>
-        <w:rPr>
-          <w:rStyle w:val="Heading1Char"/>
-          <w:b/>
-        </w:rPr>
-        <w:t>Master of All</w:t>
-      </w:r>
-      <w:bookmarkEnd w:id="38"/>
-      <w:r>
-        <w:t xml:space="preserve"> </w:t>
-      </w:r>
-    </w:p>
-    <w:p>
-      <w:pPr>
-        <w:ind w:firstLine="720"/>
-        <w:jc w:val="both"/>
-        <w:rPr>
-          <w:rFonts w:ascii="Goudy Old Style" w:hAnsi="Goudy Old Style" w:cs="Times New Roman"/>
-          <w:sz w:val="24"/>
-        </w:rPr>
-      </w:pPr>
-      <w:r>
-        <w:rPr>
-          <w:rFonts w:ascii="Goudy Old Style" w:hAnsi="Goudy Old Style" w:cs="Times New Roman"/>
-          <w:sz w:val="24"/>
-        </w:rPr>
-        <w:t>You gain p</w:t>
-      </w:r>
-      <w:r>
-        <w:rPr>
-          <w:rFonts w:ascii="Goudy Old Style" w:hAnsi="Goudy Old Style" w:cs="Times New Roman"/>
-          <w:sz w:val="24"/>
-        </w:rPr>
-        <w:t xml:space="preserve">roficiency in </w:t>
-      </w:r>
-      <w:r>
-        <w:rPr>
-          <w:rFonts w:ascii="Goudy Old Style" w:hAnsi="Goudy Old Style" w:cs="Times New Roman"/>
-          <w:sz w:val="24"/>
-        </w:rPr>
-        <w:t>your choice of 5 skills; additionally, your proficiency bonus increases by 1</w:t>
-      </w:r>
-      <w:r>
-        <w:rPr>
-          <w:rFonts w:ascii="Goudy Old Style" w:hAnsi="Goudy Old Style" w:cs="Times New Roman"/>
-          <w:sz w:val="24"/>
-        </w:rPr>
-        <w:t>.</w:t>
-      </w:r>
-    </w:p>
-    <w:p>
-      <w:pPr>
-        <w:pStyle w:val="Heading1"/>
-      </w:pPr>
-      <w:bookmarkStart w:id="39" w:name="_Toc107830277"/>
-      <w:r>
-        <w:rPr>
-          <w:rStyle w:val="Heading1Char"/>
-          <w:b/>
-        </w:rPr>
-        <w:t>Material Sensing</w:t>
-      </w:r>
-      <w:bookmarkEnd w:id="39"/>
-      <w:r>
-        <w:t xml:space="preserve"> </w:t>
-      </w:r>
-    </w:p>
-    <w:p>
-      <w:pPr>
-        <w:ind w:firstLine="720"/>
-        <w:jc w:val="both"/>
-        <w:rPr>
-          <w:rFonts w:ascii="Goudy Old Style" w:hAnsi="Goudy Old Style" w:cs="Times New Roman"/>
-          <w:sz w:val="24"/>
-        </w:rPr>
-      </w:pPr>
-      <w:r>
-        <w:rPr>
-          <w:rFonts w:ascii="Goudy Old Style" w:hAnsi="Goudy Old Style" w:cs="Times New Roman"/>
-          <w:sz w:val="24"/>
-        </w:rPr>
-        <w:t xml:space="preserve">As an action, you may define a general, nonmagical substance or material (e.g. wood, iron, acid, sea water, etc.). For the next hour, you have a general sense of the direction of any nonmagical substance or material that matches your definition located within 5 miles of yourself. Additionally, </w:t>
-      </w:r>
-      <w:r>
-        <w:rPr>
-          <w:rFonts w:ascii="Goudy Old Style" w:hAnsi="Goudy Old Style" w:cs="Times New Roman"/>
-          <w:sz w:val="24"/>
-        </w:rPr>
-        <w:lastRenderedPageBreak/>
-        <w:t>as long as you are able to see, while it is within 100 ft of you and not behind full cover, you perceive a faint aura outlining it. You cannot sense specific objects or creatures with this arte, and anything that would normally meet the definition that is within an area that cannot be detected by Divination magic or in an area of arte suppression or a similar effect cannot be sensed. After the hour passes, you must make a short or long rest before you can use this ability again.</w:t>
-      </w:r>
-    </w:p>
-    <w:p>
-      <w:pPr>
-        <w:jc w:val="both"/>
-        <w:rPr>
-          <w:rFonts w:ascii="Goudy Old Style" w:hAnsi="Goudy Old Style" w:cs="Times New Roman"/>
-          <w:sz w:val="24"/>
-        </w:rPr>
-      </w:pPr>
-      <w:bookmarkStart w:id="40" w:name="_Toc107830278"/>
-      <w:r>
-        <w:rPr>
-          <w:rStyle w:val="Heading1Char"/>
-        </w:rPr>
-        <w:t>Mind Reading</w:t>
-      </w:r>
-      <w:bookmarkEnd w:id="40"/>
-      <w:r>
-        <w:rPr>
-          <w:rFonts w:ascii="Goudy Old Style" w:hAnsi="Goudy Old Style" w:cs="Times New Roman"/>
-          <w:sz w:val="24"/>
-        </w:rPr>
-        <w:t xml:space="preserve"> </w:t>
-      </w:r>
-    </w:p>
-    <w:p>
-      <w:pPr>
-        <w:ind w:firstLine="720"/>
-        <w:jc w:val="both"/>
-        <w:rPr>
-          <w:rFonts w:ascii="Goudy Old Style" w:hAnsi="Goudy Old Style" w:cs="Times New Roman"/>
-          <w:sz w:val="24"/>
-        </w:rPr>
-      </w:pPr>
-      <w:r>
-        <w:rPr>
-          <w:rFonts w:ascii="Goudy Old Style" w:hAnsi="Goudy Old Style" w:cs="Times New Roman"/>
-          <w:sz w:val="24"/>
-        </w:rPr>
-        <w:t>As an action, you may begin to read the base thoughts of a creature of your choice you can see within 100 ft. You may stop reading their thoughts by using a subsequent bonus action. While reading a creature’s base thoughts you glean their current emotional state, what’s most on their mind, and its current location (meaning it cannot benefit from being hidden or invisible against you). You stop reading the creature’s thoughts if either you or the creature is incapacitated or dies, if the creature gets further than 100 ft away, or after 1-hour passes. Once you stop reading a creature’s thoughts, you cannot read its thoughts again for the next hour.</w:t>
-      </w:r>
-    </w:p>
-    <w:p>
-      <w:pPr>
-        <w:pStyle w:val="Heading1"/>
-      </w:pPr>
-      <w:bookmarkStart w:id="41" w:name="_Toc107830279"/>
-      <w:r>
-        <w:rPr>
-          <w:rStyle w:val="Heading1Char"/>
-          <w:b/>
-        </w:rPr>
-        <w:t>Minor Material Manipulation</w:t>
-      </w:r>
-      <w:bookmarkEnd w:id="41"/>
-      <w:r>
-        <w:t xml:space="preserve"> </w:t>
-      </w:r>
-    </w:p>
-    <w:p>
-      <w:pPr>
-        <w:ind w:firstLine="720"/>
-        <w:jc w:val="both"/>
-        <w:rPr>
-          <w:rFonts w:ascii="Goudy Old Style" w:hAnsi="Goudy Old Style" w:cs="Times New Roman"/>
-          <w:sz w:val="24"/>
-        </w:rPr>
-      </w:pPr>
-      <w:r>
-        <w:rPr>
-          <w:rFonts w:ascii="Goudy Old Style" w:hAnsi="Goudy Old Style" w:cs="Times New Roman"/>
-          <w:sz w:val="24"/>
-        </w:rPr>
-        <w:t xml:space="preserve">This Minor Arte may be gained multiple times, choosing a different inorganic material or a different form of plant matter each time. You gain the ability to </w:t>
-      </w:r>
-      <w:r>
-        <w:rPr>
-          <w:rFonts w:ascii="Goudy Old Style" w:hAnsi="Goudy Old Style" w:cs="Times New Roman"/>
-          <w:sz w:val="24"/>
-        </w:rPr>
-        <w:t xml:space="preserve">take the </w:t>
-      </w:r>
-      <w:r>
-        <w:rPr>
-          <w:rFonts w:ascii="Goudy Old Style" w:hAnsi="Goudy Old Style" w:cs="Times New Roman"/>
-          <w:b/>
-          <w:bCs/>
-          <w:sz w:val="24"/>
-        </w:rPr>
-        <w:t>Manipulate</w:t>
-      </w:r>
-      <w:r>
-        <w:rPr>
-          <w:rFonts w:ascii="Goudy Old Style" w:hAnsi="Goudy Old Style" w:cs="Times New Roman"/>
-          <w:sz w:val="24"/>
-        </w:rPr>
-        <w:t xml:space="preserve"> action, targeting the chosen material or plant matter.</w:t>
-      </w:r>
-    </w:p>
-    <w:p>
-      <w:pPr>
-        <w:pStyle w:val="Heading1"/>
-      </w:pPr>
-      <w:bookmarkStart w:id="42" w:name="_Toc107830280"/>
-      <w:r>
-        <w:rPr>
-          <w:rStyle w:val="Heading1Char"/>
-          <w:b/>
-        </w:rPr>
-        <w:t>Minor Telekinesis</w:t>
-      </w:r>
-      <w:bookmarkEnd w:id="42"/>
-      <w:r>
-        <w:t xml:space="preserve"> </w:t>
-      </w:r>
-    </w:p>
-    <w:p>
-      <w:pPr>
-        <w:ind w:firstLine="720"/>
-        <w:jc w:val="both"/>
-        <w:rPr>
-          <w:rFonts w:ascii="Goudy Old Style" w:hAnsi="Goudy Old Style" w:cs="Times New Roman"/>
-          <w:sz w:val="24"/>
-        </w:rPr>
-      </w:pPr>
-      <w:r>
-        <w:rPr>
-          <w:rFonts w:ascii="Goudy Old Style" w:hAnsi="Goudy Old Style" w:cs="Times New Roman"/>
-          <w:sz w:val="24"/>
-        </w:rPr>
-        <w:t>As an action, you may move or manipulate one object that isn’t being worn or carried you can see within 300 ft so long as the object weighs no more than your Intelligence score in pounds. As part of the action you may either move the object up to 150 ft or manipulate it is anyway you normally would be able to with your hands – such as turning a key, sweeping a broom, bending a straw, or swinging a sword. If you need to make any specific rolls or have a DC as a result of your manipulation, use your Intelligence score as your ability score modifier.</w:t>
-      </w:r>
-    </w:p>
-    <w:p>
-      <w:pPr>
-        <w:pStyle w:val="Heading1"/>
-      </w:pPr>
-      <w:bookmarkStart w:id="43" w:name="_Toc107830281"/>
-      <w:r>
-        <w:rPr>
-          <w:rStyle w:val="Heading1Char"/>
-          <w:b/>
-        </w:rPr>
-        <w:t>Minor Warp</w:t>
-      </w:r>
-      <w:bookmarkEnd w:id="43"/>
-      <w:r>
-        <w:t xml:space="preserve"> </w:t>
-      </w:r>
-    </w:p>
-    <w:p>
-      <w:pPr>
-        <w:ind w:firstLine="720"/>
-        <w:jc w:val="both"/>
-        <w:rPr>
-          <w:rFonts w:ascii="Goudy Old Style" w:hAnsi="Goudy Old Style" w:cs="Times New Roman"/>
-          <w:sz w:val="24"/>
-        </w:rPr>
-      </w:pPr>
-      <w:r>
-        <w:rPr>
-          <w:rFonts w:ascii="Goudy Old Style" w:hAnsi="Goudy Old Style" w:cs="Times New Roman"/>
-          <w:sz w:val="24"/>
-        </w:rPr>
-        <w:t xml:space="preserve">As an action, you can teleport to any </w:t>
-      </w:r>
-      <w:r>
-        <w:rPr>
-          <w:rFonts w:ascii="Goudy Old Style" w:hAnsi="Goudy Old Style" w:cs="Times New Roman"/>
-          <w:sz w:val="24"/>
-        </w:rPr>
-        <w:t>unoccupied space that</w:t>
-      </w:r>
-      <w:r>
-        <w:rPr>
-          <w:rFonts w:ascii="Goudy Old Style" w:hAnsi="Goudy Old Style" w:cs="Times New Roman"/>
-          <w:sz w:val="24"/>
-        </w:rPr>
-        <w:t xml:space="preserve"> you can see within 30 ft</w:t>
-      </w:r>
-      <w:r>
-        <w:rPr>
-          <w:rFonts w:ascii="Goudy Old Style" w:hAnsi="Goudy Old Style" w:cs="Times New Roman"/>
-          <w:sz w:val="24"/>
-        </w:rPr>
-        <w:t>.</w:t>
-      </w:r>
-    </w:p>
-    <w:p>
-      <w:pPr>
-        <w:pStyle w:val="Heading1"/>
-      </w:pPr>
-      <w:bookmarkStart w:id="44" w:name="_Toc107830282"/>
-      <w:r>
-        <w:rPr>
-          <w:rStyle w:val="Heading1Char"/>
-          <w:b/>
-        </w:rPr>
-        <w:t>Multi-Armed</w:t>
-      </w:r>
-      <w:bookmarkEnd w:id="44"/>
-      <w:r>
-        <w:t xml:space="preserve"> </w:t>
-      </w:r>
-    </w:p>
-    <w:p>
-      <w:pPr>
-        <w:ind w:firstLine="720"/>
-        <w:jc w:val="both"/>
-        <w:rPr>
-          <w:rFonts w:ascii="Goudy Old Style" w:hAnsi="Goudy Old Style" w:cs="Times New Roman"/>
-          <w:sz w:val="24"/>
-        </w:rPr>
-      </w:pPr>
-      <w:r>
-        <w:rPr>
-          <w:rFonts w:ascii="Goudy Old Style" w:hAnsi="Goudy Old Style" w:cs="Times New Roman"/>
-          <w:sz w:val="24"/>
-        </w:rPr>
-        <w:t xml:space="preserve">You have additional arms that go beyond the standard humanoid’s 2 arms. You may have up to 4 total extra arms (meaning you’ll have at most 6 total arms) – the number chosen as soon as you gain this </w:t>
-      </w:r>
-      <w:r>
-        <w:rPr>
-          <w:rFonts w:ascii="Goudy Old Style" w:hAnsi="Goudy Old Style" w:cs="Times New Roman"/>
-          <w:sz w:val="24"/>
-        </w:rPr>
-        <w:t>A</w:t>
-      </w:r>
-      <w:r>
-        <w:rPr>
-          <w:rFonts w:ascii="Goudy Old Style" w:hAnsi="Goudy Old Style" w:cs="Times New Roman"/>
-          <w:sz w:val="24"/>
-        </w:rPr>
-        <w:t xml:space="preserve">rte. For each arm you have, you gain the following benefits: +2 to any checks made to grapple a creature, +2 to Athletics, double your carrying capacity, and increase the damage of any unarmed strikes you make by 3. You also have the following base benefits no matter the total extra arms you have: you have advantage on checks made to climb or remain clinging to a surface, you have advantage on checks made to escape a grapple, and it only costs you 5 feet of movement to get up from prone. If you have 2 extra arms, you gain the following detriments: Other creatures have </w:t>
-      </w:r>
-      <w:r>
-        <w:rPr>
-          <w:rFonts w:ascii="Goudy Old Style" w:hAnsi="Goudy Old Style" w:cs="Times New Roman"/>
-          <w:sz w:val="24"/>
-        </w:rPr>
-        <w:lastRenderedPageBreak/>
-        <w:t>advantage on sight-based Perception checks made to notice you and your total AC is reduced by 1 (Minimum of 1). If you have 3 extra arms, you also gain the following detriments: Your walking speed is halved, you have disadvantage on Dexterity (Stealth) and Dexterity (Sleight of Hand) checks, your total AC is reduced by 3 rather than 1 (Minimum of 1), and you require specially designed clothes and armor. If you have 4 extra arms, you also gain the following detriments: You have disadvantage on Dexterity saving throws and your AC is reduced by 5 rather than 3 (Minimum of 1)</w:t>
+        <w:t>arms you have: you have advantage on checks made to climb or remain clinging to a surface, you have advantage on checks made to escape a grapple, and it only costs you 5 feet of movement to get up from prone. If you have 2 extra arms, you gain the following detriments: Other creatures have advantage on sight-based Perception checks made to notice you and your total AC is reduced by 1 (Minimum of 1). If you have 3 extra arms, you also gain the following detriments: Your walking speed is halved, you have disadvantage on Dexterity (Stealth) and Dexterity (Sleight of Hand) checks, your total AC is reduced by 3 rather than 1 (Minimum of 1), and you require specially designed clothes and armor. If you have 4 extra arms, you also gain the following detriments: You have disadvantage on Dexterity saving throws and your AC is reduced by 5 rather than 3 (Minimum of 1)</w:t>
       </w:r>
     </w:p>
     <w:p>
@@ -11182,6 +11660,7 @@
           <w:rFonts w:ascii="Goudy Old Style" w:hAnsi="Goudy Old Style" w:cs="Times New Roman"/>
           <w:sz w:val="24"/>
         </w:rPr>
+        <w:lastRenderedPageBreak/>
         <w:t>The dimensions of the object increase or decre</w:t>
       </w:r>
       <w:r>
@@ -11250,15 +11729,7 @@
           <w:rFonts w:ascii="Goudy Old Style" w:hAnsi="Goudy Old Style" w:cs="Times New Roman"/>
           <w:sz w:val="24"/>
         </w:rPr>
-        <w:t xml:space="preserve">. A weapon that has its weight increased in this manner loses the light and/or finesse properties if it had them </w:t>
-      </w:r>
-      <w:r>
-        <w:rPr>
-          <w:rFonts w:ascii="Goudy Old Style" w:hAnsi="Goudy Old Style" w:cs="Times New Roman"/>
-          <w:sz w:val="24"/>
-        </w:rPr>
-        <w:lastRenderedPageBreak/>
-        <w:t>previously. Additionally, if the weapon has the thrown property, the throwing distance is halved if the weight was doubled and quartered if the weight was quadrupled. Finally, any damage dealt by the weapon gains a +10 bonus if the weight was doubled or a +20 bonus if the weight was quadrupled. Conversely, a weight that has its weight decreased in this manner loses the heavy and/or two-handed properties if it had them previously. Additionally, if the weapon has the thrown property, the throwing distance is doubled if the weight was halved and quadrupled if the weight was quartered. Finally, any damage dealt by the weapon gains a -5 penalty if the weight was halved or a -10 penalty if the weight was quartered (to a minimum of 1)</w:t>
+        <w:t>. A weapon that has its weight increased in this manner loses the light and/or finesse properties if it had them previously. Additionally, if the weapon has the thrown property, the throwing distance is halved if the weight was doubled and quartered if the weight was quadrupled. Finally, any damage dealt by the weapon gains a +10 bonus if the weight was doubled or a +20 bonus if the weight was quadrupled. Conversely, a weight that has its weight decreased in this manner loses the heavy and/or two-handed properties if it had them previously. Additionally, if the weapon has the thrown property, the throwing distance is doubled if the weight was halved and quadrupled if the weight was quartered. Finally, any damage dealt by the weapon gains a -5 penalty if the weight was halved or a -10 penalty if the weight was quartered (to a minimum of 1)</w:t>
       </w:r>
     </w:p>
     <w:p>
@@ -11326,6 +11797,7 @@
           <w:rFonts w:ascii="Goudy Old Style" w:hAnsi="Goudy Old Style" w:cs="Times New Roman"/>
           <w:sz w:val="24"/>
         </w:rPr>
+        <w:lastRenderedPageBreak/>
         <w:t>You gain p</w:t>
       </w:r>
       <w:r>
@@ -11604,7 +12076,6 @@
           <w:rFonts w:ascii="Goudy Old Style" w:hAnsi="Goudy Old Style" w:cs="Times New Roman"/>
           <w:sz w:val="24"/>
         </w:rPr>
-        <w:lastRenderedPageBreak/>
         <w:t xml:space="preserve">As an action, you can create illusory holographic images </w:t>
       </w:r>
       <w:r>
@@ -11799,6 +12270,7 @@
           <w:rFonts w:ascii="Goudy Old Style" w:hAnsi="Goudy Old Style" w:cs="Times New Roman"/>
           <w:sz w:val="24"/>
         </w:rPr>
+        <w:lastRenderedPageBreak/>
         <w:t>Whenever you make a skill check on a skill you are proficient in and the rolled total is less than the associated ability score used for the skill check, you may instead use your ability score as the total instead. You may use this up to 3 times</w:t>
       </w:r>
       <w:r>
@@ -12041,7 +12513,6 @@
           <w:rFonts w:ascii="Goudy Old Style" w:hAnsi="Goudy Old Style" w:cs="Times New Roman"/>
           <w:sz w:val="24"/>
         </w:rPr>
-        <w:lastRenderedPageBreak/>
         <w:t xml:space="preserve">You are unaffected by difficult terrain imposed by sand, dust, or other such vast quantity of particles and you have advantage on saves to stay standing on sand, </w:t>
       </w:r>
       <w:r>
@@ -12199,6 +12670,7 @@
           <w:rStyle w:val="Heading1Char"/>
           <w:b/>
         </w:rPr>
+        <w:lastRenderedPageBreak/>
         <w:t>Shrouding Mist</w:t>
       </w:r>
       <w:bookmarkEnd w:id="63"/>
@@ -12499,7 +12971,6 @@
           <w:rFonts w:ascii="Goudy Old Style" w:hAnsi="Goudy Old Style" w:cs="Times New Roman"/>
           <w:sz w:val="24"/>
         </w:rPr>
-        <w:lastRenderedPageBreak/>
         <w:t>As an action, you may excrete a slick cleaning solution from your body. You may either create a pool of the substance in a 40-ft radius around you, produce enough of a concentrated liquid soap to fill up to a 1-gallon container, or you may fire a glob of the solution out up to 100 ft away, creating a 20-ft radius pool centered on the impact site. The pools last 1 minute, after which the soap dries. A creature other than yourself that moving across the pool must succeed on a DC 20 Dexterity saving throw or fall prone. A creature moving through the area at half speed makes the saving throw at disadvantage. A creature with eyes that falls prone in the solution must make a DC 10 Constitution saving throw or be blinded until the end of its next turn. Whenever you move across one of your pools, every foot of movement you use counts as 2 – allowing you to cover twice the distance you normally would in the same amount of time. After you excrete soap, you must wait 12 seconds before you may excrete any more soap.</w:t>
       </w:r>
     </w:p>
@@ -12513,6 +12984,7 @@
           <w:rStyle w:val="Heading1Char"/>
           <w:b/>
         </w:rPr>
+        <w:lastRenderedPageBreak/>
         <w:t>Soft Falls</w:t>
       </w:r>
       <w:bookmarkEnd w:id="68"/>
@@ -12807,15 +13279,7 @@
           <w:rFonts w:ascii="Goudy Old Style" w:hAnsi="Goudy Old Style" w:cs="Times New Roman"/>
           <w:sz w:val="24"/>
         </w:rPr>
-        <w:t xml:space="preserve">-level or lower, you may choose to store away the casting of the spell rather than activate it right away. You may have up to 2 different spells stored away at a time. As a bonus action, you may expend one of your stored spells to immediately generate its effects as if you cast it just then. A stored spell may be used a number of times equal to your proficiency bonus before it </w:t>
-      </w:r>
-      <w:r>
-        <w:rPr>
-          <w:rFonts w:ascii="Goudy Old Style" w:hAnsi="Goudy Old Style" w:cs="Times New Roman"/>
-          <w:sz w:val="24"/>
-        </w:rPr>
-        <w:lastRenderedPageBreak/>
-        <w:t>fizzles away (uses in this manner still count toward stale spells); additionally, the oldest stored spell immediately fizzles away after using this ability while you have 2 spells stored.</w:t>
+        <w:t>-level or lower, you may choose to store away the casting of the spell rather than activate it right away. You may have up to 2 different spells stored away at a time. As a bonus action, you may expend one of your stored spells to immediately generate its effects as if you cast it just then. A stored spell may be used a number of times equal to your proficiency bonus before it fizzles away (uses in this manner still count toward stale spells); additionally, the oldest stored spell immediately fizzles away after using this ability while you have 2 spells stored.</w:t>
       </w:r>
     </w:p>
     <w:p>
@@ -12849,6 +13313,7 @@
           <w:rFonts w:ascii="Goudy Old Style" w:hAnsi="Goudy Old Style" w:cs="Times New Roman"/>
           <w:sz w:val="24"/>
         </w:rPr>
+        <w:lastRenderedPageBreak/>
         <w:t>You can adhere your hands to surfaces</w:t>
       </w:r>
       <w:r>
@@ -13843,7 +14308,15 @@
           <w:rFonts w:ascii="Goudy Old Style" w:hAnsi="Goudy Old Style" w:cs="Times New Roman"/>
           <w:sz w:val="24"/>
         </w:rPr>
-        <w:t xml:space="preserve"> type as well as an additional benefit based on the chosen </w:t>
+        <w:t xml:space="preserve"> type as well as an additional benefit </w:t>
+      </w:r>
+      <w:r>
+        <w:rPr>
+          <w:rFonts w:ascii="Goudy Old Style" w:hAnsi="Goudy Old Style" w:cs="Times New Roman"/>
+          <w:sz w:val="24"/>
+        </w:rPr>
+        <w:lastRenderedPageBreak/>
+        <w:t xml:space="preserve">based on the chosen </w:t>
       </w:r>
       <w:r>
         <w:rPr>
@@ -13904,7 +14377,6 @@
           <w:rFonts w:ascii="Goudy Old Style" w:hAnsi="Goudy Old Style" w:cs="Times New Roman"/>
           <w:sz w:val="24"/>
         </w:rPr>
-        <w:lastRenderedPageBreak/>
         <w:t>You gain 100 ft of fly speed; however, you cannot benefit from this fly speed while wearing heavy armor. Additionally, while your</w:t>
       </w:r>
       <w:r>
@@ -14153,7 +14625,15 @@
           <w:rFonts w:ascii="Goudy Old Style" w:hAnsi="Goudy Old Style" w:cs="Times New Roman"/>
           <w:sz w:val="24"/>
         </w:rPr>
-        <w:t>As an action, you can emit a controlled radiance from out of your form. This radiance lasts a maximum number of hours equal to 1 + your proficiency bonus. During this time, you give off 30 ft of bright light and dim light equal to double the bright light radius. Additionally, as a bonus action, you may increase or decrease the radius of bright light by up to 30 ft to a minimum radius of 5 ft and a maximum radius of 300 ft</w:t>
+        <w:t xml:space="preserve">As an action, you can emit a controlled radiance from out of your form. This radiance lasts a maximum number of hours equal to 1 + your proficiency bonus. During this time, you give off 30 ft of bright light and dim light equal to double the bright light radius. Additionally, as a bonus action, you may increase or decrease the radius of bright light </w:t>
+      </w:r>
+      <w:r>
+        <w:rPr>
+          <w:rFonts w:ascii="Goudy Old Style" w:hAnsi="Goudy Old Style" w:cs="Times New Roman"/>
+          <w:sz w:val="24"/>
+        </w:rPr>
+        <w:lastRenderedPageBreak/>
+        <w:t>by up to 30 ft to a minimum radius of 5 ft and a maximum radius of 300 ft</w:t>
       </w:r>
       <w:r>
         <w:rPr>
@@ -14207,15 +14687,7 @@
           <w:rFonts w:ascii="Goudy Old Style" w:hAnsi="Goudy Old Style" w:cs="Times New Roman"/>
           <w:sz w:val="24"/>
         </w:rPr>
-        <w:t xml:space="preserve">As an action, you can release a controlled darkness from out of your form. This darkness lasts a maximum number of hours equal to 1 + your proficiency bonus. During this time, you emit a 15 ft radius area of magical darkness that darkvision cannot </w:t>
-      </w:r>
-      <w:r>
-        <w:rPr>
-          <w:rFonts w:ascii="Goudy Old Style" w:hAnsi="Goudy Old Style" w:cs="Times New Roman"/>
-          <w:sz w:val="24"/>
-        </w:rPr>
-        <w:lastRenderedPageBreak/>
-        <w:t>penetrate; however, you can see through this darkness. Additionally, as a bonus action, you may increase or decrease the radius of magical darkness by up to 5 ft to a minimum radius of 5 ft and a maximum radius of 60 ft. Finally, you may use a bonus action to end the darkness early. The darkness also ends early if you fall unconscious or die. After the darkness ends, you must complete a short or long rest before you may use it again</w:t>
+        <w:t>As an action, you can release a controlled darkness from out of your form. This darkness lasts a maximum number of hours equal to 1 + your proficiency bonus. During this time, you emit a 15 ft radius area of magical darkness that darkvision cannot penetrate; however, you can see through this darkness. Additionally, as a bonus action, you may increase or decrease the radius of magical darkness by up to 5 ft to a minimum radius of 5 ft and a maximum radius of 60 ft. Finally, you may use a bonus action to end the darkness early. The darkness also ends early if you fall unconscious or die. After the darkness ends, you must complete a short or long rest before you may use it again</w:t>
       </w:r>
     </w:p>
     <w:p>
@@ -14328,7 +14800,15 @@
           <w:rFonts w:ascii="Goudy Old Style" w:hAnsi="Goudy Old Style" w:cs="Times New Roman"/>
           <w:sz w:val="24"/>
         </w:rPr>
-        <w:t xml:space="preserve">Whenever you or another creature that you can see within 100 ft of yourself makes an ability check, attack roll, or saving throw, you may roll 1d4 and apply it to the targeted creature’s roll as either a bonus or penalty (no action or reaction required). You may use this ability a </w:t>
+        <w:t xml:space="preserve">Whenever you or another creature that you can see within 100 ft of yourself makes an ability check, attack roll, or saving throw, you may roll 1d4 and apply it to the targeted creature’s roll as either a bonus or penalty (no action or reaction required). You may use </w:t>
+      </w:r>
+      <w:r>
+        <w:rPr>
+          <w:rFonts w:ascii="Goudy Old Style" w:hAnsi="Goudy Old Style" w:cs="Times New Roman"/>
+          <w:sz w:val="24"/>
+        </w:rPr>
+        <w:lastRenderedPageBreak/>
+        <w:t xml:space="preserve">this ability a </w:t>
       </w:r>
       <w:r>
         <w:rPr>
@@ -14408,7 +14888,6 @@
           <w:rFonts w:ascii="Goudy Old Style" w:hAnsi="Goudy Old Style" w:cs="Times New Roman"/>
           <w:sz w:val="24"/>
         </w:rPr>
-        <w:lastRenderedPageBreak/>
         <w:t xml:space="preserve">You possess a pool of malady equal to 20 * your proficiency bonus. You may draw from this pool in the following ways: as a reaction to taking damage from a creature, you may expend up to 20 points of malady to cause the creature to take that much necrotic damage; whenever you deal damage to a creature, you may expend up to 20 points of malady to increase the damage by that much; whenever a creature makes a save against one </w:t>
       </w:r>
       <w:r>
@@ -14513,6 +14992,10 @@
         <w:separator/>
       </w:r>
     </w:p>
+    <w:p/>
+    <w:p/>
+    <w:p/>
+    <w:p/>
   </w:endnote>
   <w:endnote w:type="continuationSeparator" w:id="0">
     <w:p>
@@ -14523,6 +15006,10 @@
         <w:continuationSeparator/>
       </w:r>
     </w:p>
+    <w:p/>
+    <w:p/>
+    <w:p/>
+    <w:p/>
   </w:endnote>
 </w:endnotes>
 </file>
@@ -14577,6 +15064,10 @@
       <w:pStyle w:val="Footer"/>
     </w:pPr>
   </w:p>
+  <w:p/>
+  <w:p/>
+  <w:p/>
+  <w:p/>
 </w:ftr>
 </file>
 
@@ -14591,6 +15082,10 @@
         <w:separator/>
       </w:r>
     </w:p>
+    <w:p/>
+    <w:p/>
+    <w:p/>
+    <w:p/>
   </w:footnote>
   <w:footnote w:type="continuationSeparator" w:id="0">
     <w:p>
@@ -14601,6 +15096,10 @@
         <w:continuationSeparator/>
       </w:r>
     </w:p>
+    <w:p/>
+    <w:p/>
+    <w:p/>
+    <w:p/>
   </w:footnote>
 </w:footnotes>
 </file>
@@ -16464,7 +16963,6 @@
   <w:style w:type="character" w:default="1" w:styleId="DefaultParagraphFont">
     <w:name w:val="Default Paragraph Font"/>
     <w:uiPriority w:val="1"/>
-    <w:semiHidden/>
     <w:unhideWhenUsed/>
   </w:style>
   <w:style w:type="table" w:default="1" w:styleId="TableNormal">

</xml_diff>

<commit_message>
Third pass with a big focus on updating Magnetism to give it a more clearly defined function.
</commit_message>
<xml_diff>
--- a/Reclamation/Minor Artes R.docx
+++ b/Reclamation/Minor Artes R.docx
@@ -9933,77 +9933,14 @@
           <w:rFonts w:ascii="Goudy Old Style" w:hAnsi="Goudy Old Style" w:cs="Times New Roman"/>
           <w:sz w:val="24"/>
         </w:rPr>
-        <w:t>While you are conscious, you gain the following benefits: You have advantage and a natural +</w:t>
-      </w:r>
-      <w:r>
-        <w:rPr>
-          <w:rFonts w:ascii="Goudy Old Style" w:hAnsi="Goudy Old Style" w:cs="Times New Roman"/>
-          <w:sz w:val="24"/>
-        </w:rPr>
-        <w:t>5 bonus</w:t>
-      </w:r>
-      <w:r>
-        <w:rPr>
-          <w:rFonts w:ascii="Goudy Old Style" w:hAnsi="Goudy Old Style" w:cs="Times New Roman"/>
-          <w:sz w:val="24"/>
-        </w:rPr>
-        <w:t xml:space="preserve"> on Dexterity saving throws other creatures force you to make; </w:t>
-      </w:r>
-      <w:r>
-        <w:rPr>
-          <w:rFonts w:ascii="Goudy Old Style" w:hAnsi="Goudy Old Style" w:cs="Times New Roman"/>
-          <w:sz w:val="24"/>
-        </w:rPr>
-        <w:t xml:space="preserve">additionally, </w:t>
-      </w:r>
-      <w:r>
-        <w:rPr>
-          <w:rFonts w:ascii="Goudy Old Style" w:hAnsi="Goudy Old Style" w:cs="Times New Roman"/>
-          <w:sz w:val="24"/>
-        </w:rPr>
-        <w:t>you have a natural +5</w:t>
-      </w:r>
-      <w:r>
-        <w:rPr>
-          <w:rFonts w:ascii="Goudy Old Style" w:hAnsi="Goudy Old Style" w:cs="Times New Roman"/>
-          <w:sz w:val="24"/>
-        </w:rPr>
-        <w:t xml:space="preserve"> bonus</w:t>
-      </w:r>
-      <w:r>
-        <w:rPr>
-          <w:rFonts w:ascii="Goudy Old Style" w:hAnsi="Goudy Old Style" w:cs="Times New Roman"/>
-          <w:sz w:val="24"/>
-        </w:rPr>
-        <w:t xml:space="preserve"> to Acrobatics and Athletics</w:t>
-      </w:r>
-      <w:r>
-        <w:rPr>
-          <w:rFonts w:ascii="Goudy Old Style" w:hAnsi="Goudy Old Style" w:cs="Times New Roman"/>
-          <w:sz w:val="24"/>
-        </w:rPr>
-        <w:t xml:space="preserve"> checks</w:t>
-      </w:r>
-      <w:r>
-        <w:rPr>
-          <w:rFonts w:ascii="Goudy Old Style" w:hAnsi="Goudy Old Style" w:cs="Times New Roman"/>
-          <w:sz w:val="24"/>
-        </w:rPr>
-        <w:t xml:space="preserve">; </w:t>
-      </w:r>
-      <w:r>
-        <w:rPr>
-          <w:rFonts w:ascii="Goudy Old Style" w:hAnsi="Goudy Old Style" w:cs="Times New Roman"/>
-          <w:sz w:val="24"/>
-        </w:rPr>
-        <w:t xml:space="preserve">finally, </w:t>
-      </w:r>
-      <w:r>
-        <w:rPr>
-          <w:rFonts w:ascii="Goudy Old Style" w:hAnsi="Goudy Old Style" w:cs="Times New Roman"/>
-          <w:sz w:val="24"/>
-        </w:rPr>
-        <w:t>your AC counts as 1 higher whenever a creature makes a weapon attack roll against you.</w:t>
+        <w:t>Wh</w:t>
+      </w:r>
+      <w:r>
+        <w:rPr>
+          <w:rFonts w:ascii="Goudy Old Style" w:hAnsi="Goudy Old Style" w:cs="Times New Roman"/>
+          <w:sz w:val="24"/>
+        </w:rPr>
+        <w:t xml:space="preserve">enever you make a Dexterity saving throw, you may employ your super enhanced reflexes to expend and roll a hit die, adding that roll as a bonus to your save and gaining advantage on the save. If you succeed on the save, you also gain all the following benefits: (1) You have resistance to any damage that would be dealt by the effect you are saving against; (2) You may immediately move up to 10 feet without provoking opportunity attacks; (3) If you are within range to make a melee attack against a creature that forced you to make the save (you may move before or after checking), you may make one melee attack against that creature. </w:t>
       </w:r>
     </w:p>
     <w:p>
@@ -10037,7 +9974,14 @@
           <w:rFonts w:ascii="Goudy Old Style" w:hAnsi="Goudy Old Style" w:cs="Times New Roman"/>
           <w:sz w:val="24"/>
         </w:rPr>
-        <w:t>You have advantage on Perception checks that rely on scent</w:t>
+        <w:t>You gain proficiency and expertise in Perception; additionally, y</w:t>
+      </w:r>
+      <w:r>
+        <w:rPr>
+          <w:rFonts w:ascii="Goudy Old Style" w:hAnsi="Goudy Old Style" w:cs="Times New Roman"/>
+          <w:sz w:val="24"/>
+        </w:rPr>
+        <w:t>ou have advantage on Perception checks that rely on scent</w:t>
       </w:r>
       <w:r>
         <w:rPr>
@@ -10051,7 +9995,35 @@
           <w:rFonts w:ascii="Goudy Old Style" w:hAnsi="Goudy Old Style" w:cs="Times New Roman"/>
           <w:sz w:val="24"/>
         </w:rPr>
-        <w:t xml:space="preserve"> Additionally, while you can smell, you gain 10 ft of Blindsight</w:t>
+        <w:t xml:space="preserve"> </w:t>
+      </w:r>
+      <w:r>
+        <w:rPr>
+          <w:rFonts w:ascii="Goudy Old Style" w:hAnsi="Goudy Old Style" w:cs="Times New Roman"/>
+          <w:sz w:val="24"/>
+        </w:rPr>
+        <w:t>Finally</w:t>
+      </w:r>
+      <w:r>
+        <w:rPr>
+          <w:rFonts w:ascii="Goudy Old Style" w:hAnsi="Goudy Old Style" w:cs="Times New Roman"/>
+          <w:sz w:val="24"/>
+        </w:rPr>
+        <w:t>, while you can smell, you gain 10 f</w:t>
+      </w:r>
+      <w:r>
+        <w:rPr>
+          <w:rFonts w:ascii="Goudy Old Style" w:hAnsi="Goudy Old Style" w:cs="Times New Roman"/>
+          <w:sz w:val="24"/>
+        </w:rPr>
+        <w:t>ee</w:t>
+      </w:r>
+      <w:r>
+        <w:rPr>
+          <w:rFonts w:ascii="Goudy Old Style" w:hAnsi="Goudy Old Style" w:cs="Times New Roman"/>
+          <w:sz w:val="24"/>
+        </w:rPr>
+        <w:t>t of Blindsight</w:t>
       </w:r>
       <w:r>
         <w:rPr>
@@ -10059,6 +10031,13 @@
           <w:sz w:val="24"/>
         </w:rPr>
         <w:t>.</w:t>
+      </w:r>
+      <w:r>
+        <w:rPr>
+          <w:rFonts w:ascii="Goudy Old Style" w:hAnsi="Goudy Old Style" w:cs="Times New Roman"/>
+          <w:sz w:val="24"/>
+        </w:rPr>
+        <w:t xml:space="preserve"> Whenever you make an ability check to track, locate, or discern the intentions of a creature within the radius of your Blindsight, you may roll 1d10 and add the roll to your check’s total as a bonus.</w:t>
       </w:r>
     </w:p>
     <w:p>
@@ -10092,42 +10071,36 @@
           <w:rFonts w:ascii="Goudy Old Style" w:hAnsi="Goudy Old Style" w:cs="Times New Roman"/>
           <w:sz w:val="24"/>
         </w:rPr>
-        <w:t>You have advantage on saving throws against being frightened</w:t>
-      </w:r>
-      <w:r>
-        <w:rPr>
-          <w:rFonts w:ascii="Goudy Old Style" w:hAnsi="Goudy Old Style" w:cs="Times New Roman"/>
-          <w:sz w:val="24"/>
-        </w:rPr>
-        <w:t xml:space="preserve">. </w:t>
-      </w:r>
-      <w:r>
-        <w:rPr>
-          <w:rFonts w:ascii="Goudy Old Style" w:hAnsi="Goudy Old Style" w:cs="Times New Roman"/>
-          <w:sz w:val="24"/>
-        </w:rPr>
-        <w:t>Additionally, w</w:t>
-      </w:r>
-      <w:r>
-        <w:rPr>
-          <w:rFonts w:ascii="Goudy Old Style" w:hAnsi="Goudy Old Style" w:cs="Times New Roman"/>
-          <w:sz w:val="24"/>
-        </w:rPr>
-        <w:t xml:space="preserve">hile </w:t>
-      </w:r>
-      <w:r>
-        <w:rPr>
-          <w:rFonts w:ascii="Goudy Old Style" w:hAnsi="Goudy Old Style" w:cs="Times New Roman"/>
-          <w:sz w:val="24"/>
-        </w:rPr>
-        <w:t xml:space="preserve">you </w:t>
-      </w:r>
-      <w:r>
-        <w:rPr>
-          <w:rFonts w:ascii="Goudy Old Style" w:hAnsi="Goudy Old Style" w:cs="Times New Roman"/>
-          <w:sz w:val="24"/>
-        </w:rPr>
-        <w:t>have 10 or less hit points, you may make a special extra attack as a bonus action. If you hit a creature with this attack, the total damage dealt is doubled. After you make this extra attack, you cannot do so again until you complete a short or long rest.</w:t>
+        <w:lastRenderedPageBreak/>
+        <w:t xml:space="preserve">You </w:t>
+      </w:r>
+      <w:r>
+        <w:rPr>
+          <w:rFonts w:ascii="Goudy Old Style" w:hAnsi="Goudy Old Style" w:cs="Times New Roman"/>
+          <w:sz w:val="24"/>
+        </w:rPr>
+        <w:t>gain immunity to the frightened condition.</w:t>
+      </w:r>
+      <w:r>
+        <w:rPr>
+          <w:rFonts w:ascii="Goudy Old Style" w:hAnsi="Goudy Old Style" w:cs="Times New Roman"/>
+          <w:sz w:val="24"/>
+        </w:rPr>
+        <w:t xml:space="preserve"> </w:t>
+      </w:r>
+      <w:r>
+        <w:rPr>
+          <w:rFonts w:ascii="Goudy Old Style" w:hAnsi="Goudy Old Style" w:cs="Times New Roman"/>
+          <w:sz w:val="24"/>
+        </w:rPr>
+        <w:t xml:space="preserve">Additionally, </w:t>
+      </w:r>
+      <w:r>
+        <w:rPr>
+          <w:rFonts w:ascii="Goudy Old Style" w:hAnsi="Goudy Old Style" w:cs="Times New Roman"/>
+          <w:sz w:val="24"/>
+        </w:rPr>
+        <w:t>while a friendly creature you can see is at 0 hit points or is dead, you may add 1d10 as a bonus to all attack rolls and saving throws you make.</w:t>
       </w:r>
     </w:p>
     <w:p>
@@ -10140,7 +10113,6 @@
           <w:rStyle w:val="Heading1Char"/>
           <w:b/>
         </w:rPr>
-        <w:lastRenderedPageBreak/>
         <w:t>High-Caliber Combat Skills</w:t>
       </w:r>
       <w:bookmarkEnd w:id="29"/>
@@ -10253,20 +10225,34 @@
           <w:rFonts w:ascii="Goudy Old Style" w:hAnsi="Goudy Old Style" w:cs="Times New Roman"/>
           <w:sz w:val="24"/>
         </w:rPr>
-        <w:t xml:space="preserve"> of the attack’s damage type</w:t>
+        <w:t xml:space="preserve"> of the attack’s damage </w:t>
+      </w:r>
+      <w:r>
+        <w:rPr>
+          <w:rFonts w:ascii="Goudy Old Style" w:hAnsi="Goudy Old Style" w:cs="Times New Roman"/>
+          <w:sz w:val="24"/>
+        </w:rPr>
+        <w:t>type.</w:t>
       </w:r>
     </w:p>
     <w:p>
       <w:pPr>
         <w:pStyle w:val="Heading1"/>
       </w:pPr>
-      <w:bookmarkStart w:id="30" w:name="_Toc107830267"/>
+      <w:bookmarkStart w:id="30" w:name="_Toc107830273"/>
       <w:r>
         <w:rPr>
           <w:rStyle w:val="Heading1Char"/>
           <w:b/>
         </w:rPr>
-        <w:t>High Pitch Screeching</w:t>
+        <w:t xml:space="preserve">High </w:t>
+      </w:r>
+      <w:r>
+        <w:rPr>
+          <w:rStyle w:val="Heading1Char"/>
+          <w:b/>
+        </w:rPr>
+        <w:t>Magic Resistance</w:t>
       </w:r>
       <w:bookmarkEnd w:id="30"/>
       <w:r>
@@ -10287,6 +10273,138 @@
           <w:rFonts w:ascii="Goudy Old Style" w:hAnsi="Goudy Old Style" w:cs="Times New Roman"/>
           <w:sz w:val="24"/>
         </w:rPr>
+        <w:t>You have a</w:t>
+      </w:r>
+      <w:r>
+        <w:rPr>
+          <w:rFonts w:ascii="Goudy Old Style" w:hAnsi="Goudy Old Style" w:cs="Times New Roman"/>
+          <w:sz w:val="24"/>
+        </w:rPr>
+        <w:t xml:space="preserve">dvantage on </w:t>
+      </w:r>
+      <w:r>
+        <w:rPr>
+          <w:rFonts w:ascii="Goudy Old Style" w:hAnsi="Goudy Old Style" w:cs="Times New Roman"/>
+          <w:sz w:val="24"/>
+        </w:rPr>
+        <w:t>all</w:t>
+      </w:r>
+      <w:r>
+        <w:rPr>
+          <w:rFonts w:ascii="Goudy Old Style" w:hAnsi="Goudy Old Style" w:cs="Times New Roman"/>
+          <w:sz w:val="24"/>
+        </w:rPr>
+        <w:t xml:space="preserve"> </w:t>
+      </w:r>
+      <w:r>
+        <w:rPr>
+          <w:rFonts w:ascii="Goudy Old Style" w:hAnsi="Goudy Old Style" w:cs="Times New Roman"/>
+          <w:sz w:val="24"/>
+        </w:rPr>
+        <w:t>saving throws</w:t>
+      </w:r>
+      <w:r>
+        <w:rPr>
+          <w:rFonts w:ascii="Goudy Old Style" w:hAnsi="Goudy Old Style" w:cs="Times New Roman"/>
+          <w:sz w:val="24"/>
+        </w:rPr>
+        <w:t xml:space="preserve"> against spells</w:t>
+      </w:r>
+      <w:r>
+        <w:rPr>
+          <w:rFonts w:ascii="Goudy Old Style" w:hAnsi="Goudy Old Style" w:cs="Times New Roman"/>
+          <w:sz w:val="24"/>
+        </w:rPr>
+        <w:t xml:space="preserve"> and magical effects; additionally, as a reaction to being targeted by a spell </w:t>
+      </w:r>
+      <w:r>
+        <w:rPr>
+          <w:rFonts w:ascii="Goudy Old Style" w:hAnsi="Goudy Old Style" w:cs="Times New Roman"/>
+          <w:sz w:val="24"/>
+        </w:rPr>
+        <w:t>that you can see</w:t>
+      </w:r>
+      <w:r>
+        <w:rPr>
+          <w:rFonts w:ascii="Goudy Old Style" w:hAnsi="Goudy Old Style" w:cs="Times New Roman"/>
+          <w:sz w:val="24"/>
+        </w:rPr>
+        <w:t xml:space="preserve"> and that targets only you</w:t>
+      </w:r>
+      <w:r>
+        <w:rPr>
+          <w:rFonts w:ascii="Goudy Old Style" w:hAnsi="Goudy Old Style" w:cs="Times New Roman"/>
+          <w:sz w:val="24"/>
+        </w:rPr>
+        <w:t xml:space="preserve">, you </w:t>
+      </w:r>
+      <w:r>
+        <w:rPr>
+          <w:rFonts w:ascii="Goudy Old Style" w:hAnsi="Goudy Old Style" w:cs="Times New Roman"/>
+          <w:sz w:val="24"/>
+        </w:rPr>
+        <w:t xml:space="preserve">can attempt absorb the </w:t>
+      </w:r>
+      <w:r>
+        <w:rPr>
+          <w:rFonts w:ascii="Goudy Old Style" w:hAnsi="Goudy Old Style" w:cs="Times New Roman"/>
+          <w:sz w:val="24"/>
+        </w:rPr>
+        <w:t xml:space="preserve">spell’s </w:t>
+      </w:r>
+      <w:r>
+        <w:rPr>
+          <w:rFonts w:ascii="Goudy Old Style" w:hAnsi="Goudy Old Style" w:cs="Times New Roman"/>
+          <w:sz w:val="24"/>
+        </w:rPr>
+        <w:t>magic into yourself.</w:t>
+      </w:r>
+      <w:r>
+        <w:rPr>
+          <w:rFonts w:ascii="Goudy Old Style" w:hAnsi="Goudy Old Style" w:cs="Times New Roman"/>
+          <w:sz w:val="24"/>
+        </w:rPr>
+        <w:t xml:space="preserve"> You make a Constitution saving throw (DC = 10 + the level of the spell). On a failed save, you are unable to ab</w:t>
+      </w:r>
+      <w:r>
+        <w:rPr>
+          <w:rFonts w:ascii="Goudy Old Style" w:hAnsi="Goudy Old Style" w:cs="Times New Roman"/>
+          <w:sz w:val="24"/>
+        </w:rPr>
+        <w:t>sorb the spell’s magic but still gain resistance to any damage dealt by the spell. On a successful save, the fully absorb the spell. The spell has no effect on you and you gain one of the following benefits of your choice: (1) You regain hit points equal to 10 times the level of the spell (minimum of 10); (2) If you have spell slots, you regain a spell slot of a lower level than the level of the spell cast on you (gaining nothing for absorbing a cantrip). You may use this reaction a number of times equal to your proficiency bonus and regain all expended uses upon completing a long rest.</w:t>
+      </w:r>
+    </w:p>
+    <w:p>
+      <w:pPr>
+        <w:pStyle w:val="Heading1"/>
+      </w:pPr>
+      <w:bookmarkStart w:id="31" w:name="_Toc107830267"/>
+      <w:r>
+        <w:rPr>
+          <w:rStyle w:val="Heading1Char"/>
+          <w:b/>
+        </w:rPr>
+        <w:t>High Pitch Screeching</w:t>
+      </w:r>
+      <w:bookmarkEnd w:id="31"/>
+      <w:r>
+        <w:t xml:space="preserve"> </w:t>
+      </w:r>
+    </w:p>
+    <w:p>
+      <w:pPr>
+        <w:ind w:firstLine="720"/>
+        <w:jc w:val="both"/>
+        <w:rPr>
+          <w:rFonts w:ascii="Goudy Old Style" w:hAnsi="Goudy Old Style" w:cs="Times New Roman"/>
+          <w:sz w:val="24"/>
+        </w:rPr>
+      </w:pPr>
+      <w:r>
+        <w:rPr>
+          <w:rFonts w:ascii="Goudy Old Style" w:hAnsi="Goudy Old Style" w:cs="Times New Roman"/>
+          <w:sz w:val="24"/>
+        </w:rPr>
         <w:t>As an action, you ca</w:t>
       </w:r>
       <w:r>
@@ -10635,7 +10753,7 @@
       <w:pPr>
         <w:pStyle w:val="Heading1"/>
       </w:pPr>
-      <w:bookmarkStart w:id="31" w:name="_Toc107830268"/>
+      <w:bookmarkStart w:id="32" w:name="_Toc107830268"/>
       <w:r>
         <w:rPr>
           <w:rStyle w:val="Heading1Char"/>
@@ -10643,7 +10761,7 @@
         </w:rPr>
         <w:t>Hungerless</w:t>
       </w:r>
-      <w:bookmarkEnd w:id="31"/>
+      <w:bookmarkEnd w:id="32"/>
       <w:r>
         <w:t xml:space="preserve"> </w:t>
       </w:r>
@@ -10662,6 +10780,7 @@
           <w:rFonts w:ascii="Goudy Old Style" w:hAnsi="Goudy Old Style" w:cs="Times New Roman"/>
           <w:sz w:val="24"/>
         </w:rPr>
+        <w:lastRenderedPageBreak/>
         <w:t>You do</w:t>
       </w:r>
       <w:r>
@@ -10669,14 +10788,49 @@
           <w:rFonts w:ascii="Goudy Old Style" w:hAnsi="Goudy Old Style" w:cs="Times New Roman"/>
           <w:sz w:val="24"/>
         </w:rPr>
-        <w:t xml:space="preserve"> not need to eat.</w:t>
+        <w:t xml:space="preserve"> not need to eat</w:t>
+      </w:r>
+      <w:r>
+        <w:rPr>
+          <w:rFonts w:ascii="Goudy Old Style" w:hAnsi="Goudy Old Style" w:cs="Times New Roman"/>
+          <w:sz w:val="24"/>
+        </w:rPr>
+        <w:t xml:space="preserve"> and thus suffer no penalties from going without food; additionally, you are immune to any </w:t>
+      </w:r>
+      <w:r>
+        <w:rPr>
+          <w:rFonts w:ascii="Goudy Old Style" w:hAnsi="Goudy Old Style" w:cs="Times New Roman"/>
+          <w:sz w:val="24"/>
+        </w:rPr>
+        <w:t>negative</w:t>
+      </w:r>
+      <w:r>
+        <w:rPr>
+          <w:rFonts w:ascii="Goudy Old Style" w:hAnsi="Goudy Old Style" w:cs="Times New Roman"/>
+          <w:sz w:val="24"/>
+        </w:rPr>
+        <w:t xml:space="preserve"> effects resulting from directly ingesting a </w:t>
+      </w:r>
+      <w:r>
+        <w:rPr>
+          <w:rFonts w:ascii="Goudy Old Style" w:hAnsi="Goudy Old Style" w:cs="Times New Roman"/>
+          <w:sz w:val="24"/>
+        </w:rPr>
+        <w:t xml:space="preserve">solid </w:t>
+      </w:r>
+      <w:r>
+        <w:rPr>
+          <w:rFonts w:ascii="Goudy Old Style" w:hAnsi="Goudy Old Style" w:cs="Times New Roman"/>
+          <w:sz w:val="24"/>
+        </w:rPr>
+        <w:t>substance such as spoiled food or poison.</w:t>
       </w:r>
     </w:p>
     <w:p>
       <w:pPr>
         <w:pStyle w:val="Heading1"/>
       </w:pPr>
-      <w:bookmarkStart w:id="32" w:name="_Toc107830269"/>
+      <w:bookmarkStart w:id="33" w:name="_Toc107830269"/>
       <w:r>
         <w:rPr>
           <w:rStyle w:val="Heading1Char"/>
@@ -10684,7 +10838,7 @@
         </w:rPr>
         <w:t>Immediate Preparation</w:t>
       </w:r>
-      <w:bookmarkEnd w:id="32"/>
+      <w:bookmarkEnd w:id="33"/>
       <w:r>
         <w:t xml:space="preserve"> </w:t>
       </w:r>
@@ -10717,7 +10871,7 @@
       <w:pPr>
         <w:pStyle w:val="Heading1"/>
       </w:pPr>
-      <w:bookmarkStart w:id="33" w:name="_Toc107830271"/>
+      <w:bookmarkStart w:id="34" w:name="_Toc107830271"/>
       <w:r>
         <w:rPr>
           <w:rStyle w:val="Heading1Char"/>
@@ -10725,7 +10879,7 @@
         </w:rPr>
         <w:t>Kinetic Infusion</w:t>
       </w:r>
-      <w:bookmarkEnd w:id="33"/>
+      <w:bookmarkEnd w:id="34"/>
       <w:r>
         <w:t xml:space="preserve"> </w:t>
       </w:r>
@@ -10805,7 +10959,7 @@
       <w:pPr>
         <w:pStyle w:val="Heading1"/>
       </w:pPr>
-      <w:bookmarkStart w:id="34" w:name="_Toc107830272"/>
+      <w:bookmarkStart w:id="35" w:name="_Toc107830272"/>
       <w:r>
         <w:rPr>
           <w:rStyle w:val="Heading1Char"/>
@@ -10813,7 +10967,7 @@
         </w:rPr>
         <w:t>Levitation</w:t>
       </w:r>
-      <w:bookmarkEnd w:id="34"/>
+      <w:bookmarkEnd w:id="35"/>
       <w:r>
         <w:t xml:space="preserve"> </w:t>
       </w:r>
@@ -10832,15 +10986,161 @@
           <w:rFonts w:ascii="Goudy Old Style" w:hAnsi="Goudy Old Style" w:cs="Times New Roman"/>
           <w:sz w:val="24"/>
         </w:rPr>
-        <w:t xml:space="preserve">As a bonus action, you can start floating above solid ground. You may float a maximum of 10 ft above solid ground or up to 5 ft above the surface of a liquid. If moving brings you to an area where you would be above your maximum, you slowly float 10 ft downwards per turn until you reach </w:t>
-      </w:r>
-      <w:r>
-        <w:rPr>
-          <w:rFonts w:ascii="Goudy Old Style" w:hAnsi="Goudy Old Style" w:cs="Times New Roman"/>
-          <w:sz w:val="24"/>
-        </w:rPr>
-        <w:lastRenderedPageBreak/>
-        <w:t>the maximum. If you are submerged in liquid, you can float upwards up to 100 ft per turn until you reach the surface. If you are falling and you are conscious, you can start safely floating down up to 10 ft per turn as a reaction. You stop floating if you fall unconscious or end it as a bonus action</w:t>
+        <w:t>As a bonus action</w:t>
+      </w:r>
+      <w:r>
+        <w:rPr>
+          <w:rFonts w:ascii="Goudy Old Style" w:hAnsi="Goudy Old Style" w:cs="Times New Roman"/>
+          <w:sz w:val="24"/>
+        </w:rPr>
+        <w:t xml:space="preserve"> or a reaction to falling</w:t>
+      </w:r>
+      <w:r>
+        <w:rPr>
+          <w:rFonts w:ascii="Goudy Old Style" w:hAnsi="Goudy Old Style" w:cs="Times New Roman"/>
+          <w:sz w:val="24"/>
+        </w:rPr>
+        <w:t>, you can start floating above solid ground. You may float a maximum of 10 f</w:t>
+      </w:r>
+      <w:r>
+        <w:rPr>
+          <w:rFonts w:ascii="Goudy Old Style" w:hAnsi="Goudy Old Style" w:cs="Times New Roman"/>
+          <w:sz w:val="24"/>
+        </w:rPr>
+        <w:t>ee</w:t>
+      </w:r>
+      <w:r>
+        <w:rPr>
+          <w:rFonts w:ascii="Goudy Old Style" w:hAnsi="Goudy Old Style" w:cs="Times New Roman"/>
+          <w:sz w:val="24"/>
+        </w:rPr>
+        <w:t>t above solid ground or up to 5 f</w:t>
+      </w:r>
+      <w:r>
+        <w:rPr>
+          <w:rFonts w:ascii="Goudy Old Style" w:hAnsi="Goudy Old Style" w:cs="Times New Roman"/>
+          <w:sz w:val="24"/>
+        </w:rPr>
+        <w:t>ee</w:t>
+      </w:r>
+      <w:r>
+        <w:rPr>
+          <w:rFonts w:ascii="Goudy Old Style" w:hAnsi="Goudy Old Style" w:cs="Times New Roman"/>
+          <w:sz w:val="24"/>
+        </w:rPr>
+        <w:t xml:space="preserve">t above the surface of a liquid. If </w:t>
+      </w:r>
+      <w:r>
+        <w:rPr>
+          <w:rFonts w:ascii="Goudy Old Style" w:hAnsi="Goudy Old Style" w:cs="Times New Roman"/>
+          <w:sz w:val="24"/>
+        </w:rPr>
+        <w:t xml:space="preserve">you are ever floating in </w:t>
+      </w:r>
+      <w:r>
+        <w:rPr>
+          <w:rFonts w:ascii="Goudy Old Style" w:hAnsi="Goudy Old Style" w:cs="Times New Roman"/>
+          <w:sz w:val="24"/>
+        </w:rPr>
+        <w:t>an area where you would be above your maximum</w:t>
+      </w:r>
+      <w:r>
+        <w:rPr>
+          <w:rFonts w:ascii="Goudy Old Style" w:hAnsi="Goudy Old Style" w:cs="Times New Roman"/>
+          <w:sz w:val="24"/>
+        </w:rPr>
+        <w:t xml:space="preserve"> height</w:t>
+      </w:r>
+      <w:r>
+        <w:rPr>
+          <w:rFonts w:ascii="Goudy Old Style" w:hAnsi="Goudy Old Style" w:cs="Times New Roman"/>
+          <w:sz w:val="24"/>
+        </w:rPr>
+        <w:t xml:space="preserve"> (such as floating off a cliff or activating your levitation in midair</w:t>
+      </w:r>
+      <w:r>
+        <w:rPr>
+          <w:rFonts w:ascii="Goudy Old Style" w:hAnsi="Goudy Old Style" w:cs="Times New Roman"/>
+          <w:sz w:val="24"/>
+        </w:rPr>
+        <w:t>)</w:t>
+      </w:r>
+      <w:r>
+        <w:rPr>
+          <w:rFonts w:ascii="Goudy Old Style" w:hAnsi="Goudy Old Style" w:cs="Times New Roman"/>
+          <w:sz w:val="24"/>
+        </w:rPr>
+        <w:t>,</w:t>
+      </w:r>
+      <w:r>
+        <w:rPr>
+          <w:rFonts w:ascii="Goudy Old Style" w:hAnsi="Goudy Old Style" w:cs="Times New Roman"/>
+          <w:sz w:val="24"/>
+        </w:rPr>
+        <w:t xml:space="preserve"> you slowly float downwards 10 feet per turn (still retaining the ability to move horizontally)</w:t>
+      </w:r>
+      <w:r>
+        <w:rPr>
+          <w:rFonts w:ascii="Goudy Old Style" w:hAnsi="Goudy Old Style" w:cs="Times New Roman"/>
+          <w:sz w:val="24"/>
+        </w:rPr>
+        <w:t>. If you are submerged in liquid, you can float upwards up to 100 f</w:t>
+      </w:r>
+      <w:r>
+        <w:rPr>
+          <w:rFonts w:ascii="Goudy Old Style" w:hAnsi="Goudy Old Style" w:cs="Times New Roman"/>
+          <w:sz w:val="24"/>
+        </w:rPr>
+        <w:t>ee</w:t>
+      </w:r>
+      <w:r>
+        <w:rPr>
+          <w:rFonts w:ascii="Goudy Old Style" w:hAnsi="Goudy Old Style" w:cs="Times New Roman"/>
+          <w:sz w:val="24"/>
+        </w:rPr>
+        <w:t xml:space="preserve">t per turn until you reach the surface. </w:t>
+      </w:r>
+      <w:r>
+        <w:rPr>
+          <w:rFonts w:ascii="Goudy Old Style" w:hAnsi="Goudy Old Style" w:cs="Times New Roman"/>
+          <w:sz w:val="24"/>
+        </w:rPr>
+        <w:t xml:space="preserve">While floating in air through this ability’s levitation, you have greater range of motion for your body and heightened control over your own maneuverability. </w:t>
+      </w:r>
+      <w:r>
+        <w:rPr>
+          <w:rFonts w:ascii="Goudy Old Style" w:hAnsi="Goudy Old Style" w:cs="Times New Roman"/>
+          <w:sz w:val="24"/>
+        </w:rPr>
+        <w:t xml:space="preserve">Whenever you make a melee attack roll, Athletics check, Acrobatics check, or Dexterity saving throw, you may roll 1d8 and add it as a bonus. </w:t>
+      </w:r>
+      <w:r>
+        <w:rPr>
+          <w:rFonts w:ascii="Goudy Old Style" w:hAnsi="Goudy Old Style" w:cs="Times New Roman"/>
+          <w:sz w:val="24"/>
+        </w:rPr>
+        <w:t>You stop floating if you fall unconscious</w:t>
+      </w:r>
+      <w:r>
+        <w:rPr>
+          <w:rFonts w:ascii="Goudy Old Style" w:hAnsi="Goudy Old Style" w:cs="Times New Roman"/>
+          <w:sz w:val="24"/>
+        </w:rPr>
+        <w:t xml:space="preserve">, die, </w:t>
+      </w:r>
+      <w:r>
+        <w:rPr>
+          <w:rFonts w:ascii="Goudy Old Style" w:hAnsi="Goudy Old Style" w:cs="Times New Roman"/>
+          <w:sz w:val="24"/>
+        </w:rPr>
+        <w:t xml:space="preserve">or </w:t>
+      </w:r>
+      <w:r>
+        <w:rPr>
+          <w:rFonts w:ascii="Goudy Old Style" w:hAnsi="Goudy Old Style" w:cs="Times New Roman"/>
+          <w:sz w:val="24"/>
+        </w:rPr>
+        <w:t>willingly stop floating (no action required)</w:t>
       </w:r>
       <w:r>
         <w:rPr>
@@ -10849,20 +11149,27 @@
         </w:rPr>
         <w:t>.</w:t>
       </w:r>
+      <w:r>
+        <w:rPr>
+          <w:rFonts w:ascii="Goudy Old Style" w:hAnsi="Goudy Old Style" w:cs="Times New Roman"/>
+          <w:sz w:val="24"/>
+        </w:rPr>
+        <w:t xml:space="preserve"> If you fall 10 feet or less as a result of willingly stopping your floating, you take no fall damage.</w:t>
+      </w:r>
     </w:p>
     <w:p>
       <w:pPr>
         <w:pStyle w:val="Heading1"/>
       </w:pPr>
-      <w:bookmarkStart w:id="35" w:name="_Toc107830273"/>
+      <w:bookmarkStart w:id="36" w:name="_Toc107830274"/>
       <w:r>
         <w:rPr>
           <w:rStyle w:val="Heading1Char"/>
           <w:b/>
         </w:rPr>
-        <w:t>Magic Resistance</w:t>
-      </w:r>
-      <w:bookmarkEnd w:id="35"/>
+        <w:t>Magnetism</w:t>
+      </w:r>
+      <w:bookmarkEnd w:id="36"/>
       <w:r>
         <w:t xml:space="preserve"> </w:t>
       </w:r>
@@ -10881,43 +11188,1152 @@
           <w:rFonts w:ascii="Goudy Old Style" w:hAnsi="Goudy Old Style" w:cs="Times New Roman"/>
           <w:sz w:val="24"/>
         </w:rPr>
-        <w:t>You have a</w:t>
-      </w:r>
-      <w:r>
-        <w:rPr>
-          <w:rFonts w:ascii="Goudy Old Style" w:hAnsi="Goudy Old Style" w:cs="Times New Roman"/>
-          <w:sz w:val="24"/>
-        </w:rPr>
-        <w:t>dvantage on Intelligence, Wisdom, and Charisma saves against spells</w:t>
-      </w:r>
-      <w:r>
-        <w:rPr>
-          <w:rFonts w:ascii="Goudy Old Style" w:hAnsi="Goudy Old Style" w:cs="Times New Roman"/>
-          <w:sz w:val="24"/>
-        </w:rPr>
-        <w:t xml:space="preserve"> and magical effects</w:t>
-      </w:r>
-      <w:r>
-        <w:rPr>
-          <w:rFonts w:ascii="Goudy Old Style" w:hAnsi="Goudy Old Style" w:cs="Times New Roman"/>
-          <w:sz w:val="24"/>
-        </w:rPr>
-        <w:t>; additionally, as a reaction to being targeted by a damaging spell or magical effect, you may grant yourself resistance to all of its damage. You may use this reaction a number of times equal to 1 + your proficiency bonus and regain all expended uses upon completing a long rest.</w:t>
+        <w:t>As an action,</w:t>
+      </w:r>
+      <w:r>
+        <w:rPr>
+          <w:rFonts w:ascii="Goudy Old Style" w:hAnsi="Goudy Old Style" w:cs="Times New Roman"/>
+          <w:sz w:val="24"/>
+        </w:rPr>
+        <w:t xml:space="preserve"> you may touch a creature or object</w:t>
+      </w:r>
+      <w:r>
+        <w:rPr>
+          <w:rFonts w:ascii="Goudy Old Style" w:hAnsi="Goudy Old Style" w:cs="Times New Roman"/>
+          <w:sz w:val="24"/>
+        </w:rPr>
+        <w:t xml:space="preserve"> and magnetize it by applying either a “north” polarity or a “south” polarity</w:t>
+      </w:r>
+      <w:r>
+        <w:rPr>
+          <w:rFonts w:ascii="Goudy Old Style" w:hAnsi="Goudy Old Style" w:cs="Times New Roman"/>
+          <w:sz w:val="24"/>
+        </w:rPr>
+        <w:t>.</w:t>
+      </w:r>
+      <w:r>
+        <w:rPr>
+          <w:rFonts w:ascii="Goudy Old Style" w:hAnsi="Goudy Old Style" w:cs="Times New Roman"/>
+          <w:sz w:val="24"/>
+        </w:rPr>
+        <w:t xml:space="preserve"> If the targeted creature is unwilling or the targeted object is held by an unwilling creature, you must first make a melee attack roll with proficiency and using either your Strength or Dexterity. On a hit, you successfully apply magnetic polarity. A magnetized creature or object retains its magnetic polarity for 10 minutes and you can remove the magnetic polarity from any number of creatures or objects you can see as a bonus action. All creatures and objects magnetized through this ability also lose their polarity if you fall unconscious or die. Magnetized </w:t>
+      </w:r>
+      <w:r>
+        <w:rPr>
+          <w:rFonts w:ascii="Goudy Old Style" w:hAnsi="Goudy Old Style" w:cs="Times New Roman"/>
+          <w:sz w:val="24"/>
+        </w:rPr>
+        <w:lastRenderedPageBreak/>
+        <w:t>creatures and objects are forcefully attracted or repelled from one another based on their polarity. Same polarities (N-N and S-S) repel each other while opposite polarities (N-S or S-N) attract each other.</w:t>
+      </w:r>
+      <w:r>
+        <w:rPr>
+          <w:rFonts w:ascii="Goudy Old Style" w:hAnsi="Goudy Old Style" w:cs="Times New Roman"/>
+          <w:sz w:val="24"/>
+        </w:rPr>
+        <w:t xml:space="preserve"> While two magnetized creatures or objects are within </w:t>
+      </w:r>
+      <w:r>
+        <w:rPr>
+          <w:rFonts w:ascii="Goudy Old Style" w:hAnsi="Goudy Old Style" w:cs="Times New Roman"/>
+          <w:sz w:val="24"/>
+        </w:rPr>
+        <w:t>100</w:t>
+      </w:r>
+      <w:r>
+        <w:rPr>
+          <w:rFonts w:ascii="Goudy Old Style" w:hAnsi="Goudy Old Style" w:cs="Times New Roman"/>
+          <w:sz w:val="24"/>
+        </w:rPr>
+        <w:t xml:space="preserve"> feet of each other, the magnetism functions to affect their movement as outlined below</w:t>
+      </w:r>
+      <w:r>
+        <w:rPr>
+          <w:rFonts w:ascii="Goudy Old Style" w:hAnsi="Goudy Old Style" w:cs="Times New Roman"/>
+          <w:sz w:val="24"/>
+        </w:rPr>
+        <w:t xml:space="preserve"> (for any saving throws, the DC = 8 + your proficiency bonus + your highest ability score modifier)</w:t>
+      </w:r>
+      <w:r>
+        <w:rPr>
+          <w:rFonts w:ascii="Goudy Old Style" w:hAnsi="Goudy Old Style" w:cs="Times New Roman"/>
+          <w:sz w:val="24"/>
+        </w:rPr>
+        <w:t xml:space="preserve">. </w:t>
+      </w:r>
+      <w:r>
+        <w:rPr>
+          <w:rFonts w:ascii="Goudy Old Style" w:hAnsi="Goudy Old Style" w:cs="Times New Roman"/>
+          <w:sz w:val="24"/>
+        </w:rPr>
+        <w:t>You may use this ability a number of times equal to your proficiency bonus and regain all expended uses upon completing a short or long rest.</w:t>
+      </w:r>
+    </w:p>
+    <w:p>
+      <w:pPr>
+        <w:pStyle w:val="ListParagraph"/>
+        <w:numPr>
+          <w:ilvl w:val="0"/>
+          <w:numId w:val="13"/>
+        </w:numPr>
+        <w:jc w:val="both"/>
+        <w:rPr>
+          <w:rFonts w:ascii="Goudy Old Style" w:hAnsi="Goudy Old Style" w:cs="Times New Roman"/>
+          <w:sz w:val="24"/>
+        </w:rPr>
+      </w:pPr>
+      <w:r>
+        <w:rPr>
+          <w:rFonts w:ascii="Goudy Old Style" w:hAnsi="Goudy Old Style" w:cs="Times New Roman"/>
+          <w:sz w:val="24"/>
+        </w:rPr>
+        <w:t xml:space="preserve">Beyond </w:t>
+      </w:r>
+      <w:r>
+        <w:rPr>
+          <w:rFonts w:ascii="Goudy Old Style" w:hAnsi="Goudy Old Style" w:cs="Times New Roman"/>
+          <w:sz w:val="24"/>
+        </w:rPr>
+        <w:t>100</w:t>
+      </w:r>
+      <w:r>
+        <w:rPr>
+          <w:rFonts w:ascii="Goudy Old Style" w:hAnsi="Goudy Old Style" w:cs="Times New Roman"/>
+          <w:sz w:val="24"/>
+        </w:rPr>
+        <w:t xml:space="preserve"> feet: The magnetism has no effect</w:t>
+      </w:r>
+    </w:p>
+    <w:p>
+      <w:pPr>
+        <w:pStyle w:val="ListParagraph"/>
+        <w:numPr>
+          <w:ilvl w:val="0"/>
+          <w:numId w:val="13"/>
+        </w:numPr>
+        <w:jc w:val="both"/>
+        <w:rPr>
+          <w:rFonts w:ascii="Goudy Old Style" w:hAnsi="Goudy Old Style" w:cs="Times New Roman"/>
+          <w:sz w:val="24"/>
+        </w:rPr>
+      </w:pPr>
+      <w:r>
+        <w:rPr>
+          <w:rFonts w:ascii="Goudy Old Style" w:hAnsi="Goudy Old Style" w:cs="Times New Roman"/>
+          <w:sz w:val="24"/>
+        </w:rPr>
+        <w:t xml:space="preserve">Within </w:t>
+      </w:r>
+      <w:r>
+        <w:rPr>
+          <w:rFonts w:ascii="Goudy Old Style" w:hAnsi="Goudy Old Style" w:cs="Times New Roman"/>
+          <w:sz w:val="24"/>
+        </w:rPr>
+        <w:t>100</w:t>
+      </w:r>
+      <w:r>
+        <w:rPr>
+          <w:rFonts w:ascii="Goudy Old Style" w:hAnsi="Goudy Old Style" w:cs="Times New Roman"/>
+          <w:sz w:val="24"/>
+        </w:rPr>
+        <w:t xml:space="preserve"> feet</w:t>
+      </w:r>
+    </w:p>
+    <w:p>
+      <w:pPr>
+        <w:pStyle w:val="ListParagraph"/>
+        <w:numPr>
+          <w:ilvl w:val="1"/>
+          <w:numId w:val="13"/>
+        </w:numPr>
+        <w:jc w:val="both"/>
+        <w:rPr>
+          <w:rFonts w:ascii="Goudy Old Style" w:hAnsi="Goudy Old Style" w:cs="Times New Roman"/>
+          <w:sz w:val="24"/>
+        </w:rPr>
+      </w:pPr>
+      <w:r>
+        <w:rPr>
+          <w:rFonts w:ascii="Goudy Old Style" w:hAnsi="Goudy Old Style" w:cs="Times New Roman"/>
+          <w:sz w:val="24"/>
+        </w:rPr>
+        <w:t>Repulsion: A creature being repelled by another creature or object struggles to get closer and move</w:t>
+      </w:r>
+      <w:r>
+        <w:rPr>
+          <w:rFonts w:ascii="Goudy Old Style" w:hAnsi="Goudy Old Style" w:cs="Times New Roman"/>
+          <w:sz w:val="24"/>
+        </w:rPr>
+        <w:t>.</w:t>
+      </w:r>
+      <w:r>
+        <w:rPr>
+          <w:rFonts w:ascii="Goudy Old Style" w:hAnsi="Goudy Old Style" w:cs="Times New Roman"/>
+          <w:sz w:val="24"/>
+        </w:rPr>
+        <w:t xml:space="preserve"> When a creature attempts to move closer to a repelling creature or object, each foot of movement costs 1 extra foot</w:t>
+      </w:r>
+      <w:r>
+        <w:rPr>
+          <w:rFonts w:ascii="Goudy Old Style" w:hAnsi="Goudy Old Style" w:cs="Times New Roman"/>
+          <w:sz w:val="24"/>
+        </w:rPr>
+        <w:t xml:space="preserve"> (halving movement)</w:t>
+      </w:r>
+      <w:r>
+        <w:rPr>
+          <w:rFonts w:ascii="Goudy Old Style" w:hAnsi="Goudy Old Style" w:cs="Times New Roman"/>
+          <w:sz w:val="24"/>
+        </w:rPr>
+        <w:t>.</w:t>
+      </w:r>
+      <w:r>
+        <w:rPr>
+          <w:rFonts w:ascii="Goudy Old Style" w:hAnsi="Goudy Old Style" w:cs="Times New Roman"/>
+          <w:sz w:val="24"/>
+        </w:rPr>
+        <w:t xml:space="preserve"> </w:t>
+      </w:r>
+      <w:r>
+        <w:rPr>
+          <w:rFonts w:ascii="Goudy Old Style" w:hAnsi="Goudy Old Style" w:cs="Times New Roman"/>
+          <w:sz w:val="24"/>
+        </w:rPr>
+        <w:t xml:space="preserve">Conversely, when a creature attempts to move further from a repelling creature or object, each foot of movement costs only half of a foot (doubling movement) </w:t>
+      </w:r>
+      <w:r>
+        <w:rPr>
+          <w:rFonts w:ascii="Goudy Old Style" w:hAnsi="Goudy Old Style" w:cs="Times New Roman"/>
+          <w:sz w:val="24"/>
+        </w:rPr>
+        <w:t>At this distance, there is little effect on stationary objects but mobile objects or objects on slick surfaces slowly move further away from whatever is repelling them until they are at least 100 feet away (5 feet per round)</w:t>
+      </w:r>
+    </w:p>
+    <w:p>
+      <w:pPr>
+        <w:pStyle w:val="ListParagraph"/>
+        <w:numPr>
+          <w:ilvl w:val="1"/>
+          <w:numId w:val="13"/>
+        </w:numPr>
+        <w:jc w:val="both"/>
+        <w:rPr>
+          <w:rFonts w:ascii="Goudy Old Style" w:hAnsi="Goudy Old Style" w:cs="Times New Roman"/>
+          <w:sz w:val="24"/>
+        </w:rPr>
+      </w:pPr>
+      <w:r>
+        <w:rPr>
+          <w:rFonts w:ascii="Goudy Old Style" w:hAnsi="Goudy Old Style" w:cs="Times New Roman"/>
+          <w:sz w:val="24"/>
+        </w:rPr>
+        <w:t>Attraction: A creature being attracted to another creature or object</w:t>
+      </w:r>
+      <w:r>
+        <w:rPr>
+          <w:rFonts w:ascii="Goudy Old Style" w:hAnsi="Goudy Old Style" w:cs="Times New Roman"/>
+          <w:sz w:val="24"/>
+        </w:rPr>
+        <w:t xml:space="preserve"> find its difficult to move away but easier to move closer</w:t>
+      </w:r>
+      <w:r>
+        <w:rPr>
+          <w:rFonts w:ascii="Goudy Old Style" w:hAnsi="Goudy Old Style" w:cs="Times New Roman"/>
+          <w:sz w:val="24"/>
+        </w:rPr>
+        <w:t xml:space="preserve">. </w:t>
+      </w:r>
+      <w:r>
+        <w:rPr>
+          <w:rFonts w:ascii="Goudy Old Style" w:hAnsi="Goudy Old Style" w:cs="Times New Roman"/>
+          <w:sz w:val="24"/>
+        </w:rPr>
+        <w:t xml:space="preserve">When a creature attempts to move </w:t>
+      </w:r>
+      <w:r>
+        <w:rPr>
+          <w:rFonts w:ascii="Goudy Old Style" w:hAnsi="Goudy Old Style" w:cs="Times New Roman"/>
+          <w:sz w:val="24"/>
+        </w:rPr>
+        <w:t>further from</w:t>
+      </w:r>
+      <w:r>
+        <w:rPr>
+          <w:rFonts w:ascii="Goudy Old Style" w:hAnsi="Goudy Old Style" w:cs="Times New Roman"/>
+          <w:sz w:val="24"/>
+        </w:rPr>
+        <w:t xml:space="preserve"> </w:t>
+      </w:r>
+      <w:r>
+        <w:rPr>
+          <w:rFonts w:ascii="Goudy Old Style" w:hAnsi="Goudy Old Style" w:cs="Times New Roman"/>
+          <w:sz w:val="24"/>
+        </w:rPr>
+        <w:t>an</w:t>
+      </w:r>
+      <w:r>
+        <w:rPr>
+          <w:rFonts w:ascii="Goudy Old Style" w:hAnsi="Goudy Old Style" w:cs="Times New Roman"/>
+          <w:sz w:val="24"/>
+        </w:rPr>
+        <w:t xml:space="preserve"> </w:t>
+      </w:r>
+      <w:r>
+        <w:rPr>
+          <w:rFonts w:ascii="Goudy Old Style" w:hAnsi="Goudy Old Style" w:cs="Times New Roman"/>
+          <w:sz w:val="24"/>
+        </w:rPr>
+        <w:t>attracting</w:t>
+      </w:r>
+      <w:r>
+        <w:rPr>
+          <w:rFonts w:ascii="Goudy Old Style" w:hAnsi="Goudy Old Style" w:cs="Times New Roman"/>
+          <w:sz w:val="24"/>
+        </w:rPr>
+        <w:t xml:space="preserve"> creature or object, each foot of movement costs 1 extra foot (halving movement). Conversely, when a creature attempts to move </w:t>
+      </w:r>
+      <w:r>
+        <w:rPr>
+          <w:rFonts w:ascii="Goudy Old Style" w:hAnsi="Goudy Old Style" w:cs="Times New Roman"/>
+          <w:sz w:val="24"/>
+        </w:rPr>
+        <w:t>towards</w:t>
+      </w:r>
+      <w:r>
+        <w:rPr>
+          <w:rFonts w:ascii="Goudy Old Style" w:hAnsi="Goudy Old Style" w:cs="Times New Roman"/>
+          <w:sz w:val="24"/>
+        </w:rPr>
+        <w:t xml:space="preserve"> </w:t>
+      </w:r>
+      <w:r>
+        <w:rPr>
+          <w:rFonts w:ascii="Goudy Old Style" w:hAnsi="Goudy Old Style" w:cs="Times New Roman"/>
+          <w:sz w:val="24"/>
+        </w:rPr>
+        <w:t>an</w:t>
+      </w:r>
+      <w:r>
+        <w:rPr>
+          <w:rFonts w:ascii="Goudy Old Style" w:hAnsi="Goudy Old Style" w:cs="Times New Roman"/>
+          <w:sz w:val="24"/>
+        </w:rPr>
+        <w:t xml:space="preserve"> </w:t>
+      </w:r>
+      <w:r>
+        <w:rPr>
+          <w:rFonts w:ascii="Goudy Old Style" w:hAnsi="Goudy Old Style" w:cs="Times New Roman"/>
+          <w:sz w:val="24"/>
+        </w:rPr>
+        <w:t>attracting</w:t>
+      </w:r>
+      <w:r>
+        <w:rPr>
+          <w:rFonts w:ascii="Goudy Old Style" w:hAnsi="Goudy Old Style" w:cs="Times New Roman"/>
+          <w:sz w:val="24"/>
+        </w:rPr>
+        <w:t xml:space="preserve"> creature or object, each foot of movement costs only half of a foot (doubling movement)</w:t>
+      </w:r>
+      <w:r>
+        <w:rPr>
+          <w:rFonts w:ascii="Goudy Old Style" w:hAnsi="Goudy Old Style" w:cs="Times New Roman"/>
+          <w:sz w:val="24"/>
+        </w:rPr>
+        <w:t xml:space="preserve">. </w:t>
+      </w:r>
+      <w:r>
+        <w:rPr>
+          <w:rFonts w:ascii="Goudy Old Style" w:hAnsi="Goudy Old Style" w:cs="Times New Roman"/>
+          <w:sz w:val="24"/>
+        </w:rPr>
+        <w:t xml:space="preserve">At this distance, there is little effect on stationary objects but mobile objects or objects on slick surfaces slowly move </w:t>
+      </w:r>
+      <w:r>
+        <w:rPr>
+          <w:rFonts w:ascii="Goudy Old Style" w:hAnsi="Goudy Old Style" w:cs="Times New Roman"/>
+          <w:sz w:val="24"/>
+        </w:rPr>
+        <w:t xml:space="preserve">closer to whatever is attracting </w:t>
+      </w:r>
+      <w:r>
+        <w:rPr>
+          <w:rFonts w:ascii="Goudy Old Style" w:hAnsi="Goudy Old Style" w:cs="Times New Roman"/>
+          <w:sz w:val="24"/>
+        </w:rPr>
+        <w:t xml:space="preserve">them </w:t>
+      </w:r>
+      <w:r>
+        <w:rPr>
+          <w:rFonts w:ascii="Goudy Old Style" w:hAnsi="Goudy Old Style" w:cs="Times New Roman"/>
+          <w:sz w:val="24"/>
+        </w:rPr>
+        <w:t>until they are within 50 feet (5 feet per round)</w:t>
+      </w:r>
+    </w:p>
+    <w:p>
+      <w:pPr>
+        <w:pStyle w:val="ListParagraph"/>
+        <w:numPr>
+          <w:ilvl w:val="0"/>
+          <w:numId w:val="13"/>
+        </w:numPr>
+        <w:jc w:val="both"/>
+        <w:rPr>
+          <w:rFonts w:ascii="Goudy Old Style" w:hAnsi="Goudy Old Style" w:cs="Times New Roman"/>
+          <w:sz w:val="24"/>
+        </w:rPr>
+      </w:pPr>
+      <w:r>
+        <w:rPr>
+          <w:rFonts w:ascii="Goudy Old Style" w:hAnsi="Goudy Old Style" w:cs="Times New Roman"/>
+          <w:sz w:val="24"/>
+        </w:rPr>
+        <w:t>Within 50 feet</w:t>
+      </w:r>
+    </w:p>
+    <w:p>
+      <w:pPr>
+        <w:pStyle w:val="ListParagraph"/>
+        <w:numPr>
+          <w:ilvl w:val="1"/>
+          <w:numId w:val="13"/>
+        </w:numPr>
+        <w:jc w:val="both"/>
+        <w:rPr>
+          <w:rFonts w:ascii="Goudy Old Style" w:hAnsi="Goudy Old Style" w:cs="Times New Roman"/>
+          <w:sz w:val="24"/>
+        </w:rPr>
+      </w:pPr>
+      <w:r>
+        <w:rPr>
+          <w:rFonts w:ascii="Goudy Old Style" w:hAnsi="Goudy Old Style" w:cs="Times New Roman"/>
+          <w:sz w:val="24"/>
+        </w:rPr>
+        <w:t xml:space="preserve">Repulsion: At this distance, the magnetism actively works to push two repellent forces away. </w:t>
+      </w:r>
+      <w:r>
+        <w:rPr>
+          <w:rFonts w:ascii="Goudy Old Style" w:hAnsi="Goudy Old Style" w:cs="Times New Roman"/>
+          <w:sz w:val="24"/>
+        </w:rPr>
+        <w:t xml:space="preserve">Light objects that aren’t held or anchored are simply pushed away from the repelling creature or object </w:t>
+      </w:r>
+      <w:r>
+        <w:rPr>
+          <w:rFonts w:ascii="Goudy Old Style" w:hAnsi="Goudy Old Style" w:cs="Times New Roman"/>
+          <w:sz w:val="24"/>
+        </w:rPr>
+        <w:t xml:space="preserve">(at a rate of 10 feet per round) </w:t>
+      </w:r>
+      <w:r>
+        <w:rPr>
+          <w:rFonts w:ascii="Goudy Old Style" w:hAnsi="Goudy Old Style" w:cs="Times New Roman"/>
+          <w:sz w:val="24"/>
+        </w:rPr>
+        <w:t>and cannot get closer unless brought closer.</w:t>
+      </w:r>
+      <w:r>
+        <w:rPr>
+          <w:rFonts w:ascii="Goudy Old Style" w:hAnsi="Goudy Old Style" w:cs="Times New Roman"/>
+          <w:sz w:val="24"/>
+        </w:rPr>
+        <w:t xml:space="preserve"> Creatures may attempt to fight against the repellent force</w:t>
+      </w:r>
+      <w:r>
+        <w:rPr>
+          <w:rFonts w:ascii="Goudy Old Style" w:hAnsi="Goudy Old Style" w:cs="Times New Roman"/>
+          <w:sz w:val="24"/>
+        </w:rPr>
+        <w:t>.</w:t>
+      </w:r>
+      <w:r>
+        <w:rPr>
+          <w:rFonts w:ascii="Goudy Old Style" w:hAnsi="Goudy Old Style" w:cs="Times New Roman"/>
+          <w:sz w:val="24"/>
+        </w:rPr>
+        <w:t xml:space="preserve"> Whenever a creature starts its turn within 50 feet of another repellent creature or object and that creature/object doesn’t get pushed away, the creature must make a Strength saving throw. On a failed save, the creature is pushed back </w:t>
+      </w:r>
+      <w:r>
+        <w:rPr>
+          <w:rFonts w:ascii="Goudy Old Style" w:hAnsi="Goudy Old Style" w:cs="Times New Roman"/>
+          <w:sz w:val="24"/>
+        </w:rPr>
+        <w:t xml:space="preserve">10 feet and cannot move closer </w:t>
+      </w:r>
+      <w:r>
+        <w:rPr>
+          <w:rFonts w:ascii="Goudy Old Style" w:hAnsi="Goudy Old Style" w:cs="Times New Roman"/>
+          <w:sz w:val="24"/>
+        </w:rPr>
+        <w:lastRenderedPageBreak/>
+        <w:t>to whatever pushed it away this turn. On a successful save, the creature is not pushed back.</w:t>
+      </w:r>
+    </w:p>
+    <w:p>
+      <w:pPr>
+        <w:pStyle w:val="ListParagraph"/>
+        <w:numPr>
+          <w:ilvl w:val="1"/>
+          <w:numId w:val="13"/>
+        </w:numPr>
+        <w:jc w:val="both"/>
+        <w:rPr>
+          <w:rFonts w:ascii="Goudy Old Style" w:hAnsi="Goudy Old Style" w:cs="Times New Roman"/>
+          <w:sz w:val="24"/>
+        </w:rPr>
+      </w:pPr>
+      <w:r>
+        <w:rPr>
+          <w:rFonts w:ascii="Goudy Old Style" w:hAnsi="Goudy Old Style" w:cs="Times New Roman"/>
+          <w:sz w:val="24"/>
+        </w:rPr>
+        <w:t xml:space="preserve">Attraction: </w:t>
+      </w:r>
+      <w:r>
+        <w:rPr>
+          <w:rFonts w:ascii="Goudy Old Style" w:hAnsi="Goudy Old Style" w:cs="Times New Roman"/>
+          <w:sz w:val="24"/>
+        </w:rPr>
+        <w:t>At this distance, the</w:t>
+      </w:r>
+      <w:r>
+        <w:rPr>
+          <w:rFonts w:ascii="Goudy Old Style" w:hAnsi="Goudy Old Style" w:cs="Times New Roman"/>
+          <w:sz w:val="24"/>
+        </w:rPr>
+        <w:t xml:space="preserve"> </w:t>
+      </w:r>
+      <w:r>
+        <w:rPr>
+          <w:rFonts w:ascii="Goudy Old Style" w:hAnsi="Goudy Old Style" w:cs="Times New Roman"/>
+          <w:sz w:val="24"/>
+        </w:rPr>
+        <w:t xml:space="preserve">magnetism actively works to pull two attractive forces together. </w:t>
+      </w:r>
+      <w:r>
+        <w:rPr>
+          <w:rFonts w:ascii="Goudy Old Style" w:hAnsi="Goudy Old Style" w:cs="Times New Roman"/>
+          <w:sz w:val="24"/>
+        </w:rPr>
+        <w:t xml:space="preserve">Light objects that aren’t held or anchored are simply pulled </w:t>
+      </w:r>
+      <w:r>
+        <w:rPr>
+          <w:rFonts w:ascii="Goudy Old Style" w:hAnsi="Goudy Old Style" w:cs="Times New Roman"/>
+          <w:sz w:val="24"/>
+        </w:rPr>
+        <w:t>towards</w:t>
+      </w:r>
+      <w:r>
+        <w:rPr>
+          <w:rFonts w:ascii="Goudy Old Style" w:hAnsi="Goudy Old Style" w:cs="Times New Roman"/>
+          <w:sz w:val="24"/>
+        </w:rPr>
+        <w:t xml:space="preserve"> from the </w:t>
+      </w:r>
+      <w:r>
+        <w:rPr>
+          <w:rFonts w:ascii="Goudy Old Style" w:hAnsi="Goudy Old Style" w:cs="Times New Roman"/>
+          <w:sz w:val="24"/>
+        </w:rPr>
+        <w:t>attracting</w:t>
+      </w:r>
+      <w:r>
+        <w:rPr>
+          <w:rFonts w:ascii="Goudy Old Style" w:hAnsi="Goudy Old Style" w:cs="Times New Roman"/>
+          <w:sz w:val="24"/>
+        </w:rPr>
+        <w:t xml:space="preserve"> creature or object (at a rate of 10 feet per round) and cannot get </w:t>
+      </w:r>
+      <w:r>
+        <w:rPr>
+          <w:rFonts w:ascii="Goudy Old Style" w:hAnsi="Goudy Old Style" w:cs="Times New Roman"/>
+          <w:sz w:val="24"/>
+        </w:rPr>
+        <w:t>further</w:t>
+      </w:r>
+      <w:r>
+        <w:rPr>
+          <w:rFonts w:ascii="Goudy Old Style" w:hAnsi="Goudy Old Style" w:cs="Times New Roman"/>
+          <w:sz w:val="24"/>
+        </w:rPr>
+        <w:t xml:space="preserve"> unless brought </w:t>
+      </w:r>
+      <w:r>
+        <w:rPr>
+          <w:rFonts w:ascii="Goudy Old Style" w:hAnsi="Goudy Old Style" w:cs="Times New Roman"/>
+          <w:sz w:val="24"/>
+        </w:rPr>
+        <w:t>further</w:t>
+      </w:r>
+      <w:r>
+        <w:rPr>
+          <w:rFonts w:ascii="Goudy Old Style" w:hAnsi="Goudy Old Style" w:cs="Times New Roman"/>
+          <w:sz w:val="24"/>
+        </w:rPr>
+        <w:t>.</w:t>
+      </w:r>
+      <w:r>
+        <w:rPr>
+          <w:rFonts w:ascii="Goudy Old Style" w:hAnsi="Goudy Old Style" w:cs="Times New Roman"/>
+          <w:sz w:val="24"/>
+        </w:rPr>
+        <w:t xml:space="preserve"> Creatures may attempt to fight against the attracting force. </w:t>
+      </w:r>
+      <w:r>
+        <w:rPr>
+          <w:rFonts w:ascii="Goudy Old Style" w:hAnsi="Goudy Old Style" w:cs="Times New Roman"/>
+          <w:sz w:val="24"/>
+        </w:rPr>
+        <w:t xml:space="preserve">Whenever a creature starts its turn within 50 feet of another </w:t>
+      </w:r>
+      <w:r>
+        <w:rPr>
+          <w:rFonts w:ascii="Goudy Old Style" w:hAnsi="Goudy Old Style" w:cs="Times New Roman"/>
+          <w:sz w:val="24"/>
+        </w:rPr>
+        <w:t>attracting</w:t>
+      </w:r>
+      <w:r>
+        <w:rPr>
+          <w:rFonts w:ascii="Goudy Old Style" w:hAnsi="Goudy Old Style" w:cs="Times New Roman"/>
+          <w:sz w:val="24"/>
+        </w:rPr>
+        <w:t xml:space="preserve"> creature or object and that creature/object doesn’t get </w:t>
+      </w:r>
+      <w:r>
+        <w:rPr>
+          <w:rFonts w:ascii="Goudy Old Style" w:hAnsi="Goudy Old Style" w:cs="Times New Roman"/>
+          <w:sz w:val="24"/>
+        </w:rPr>
+        <w:t>pulled</w:t>
+      </w:r>
+      <w:r>
+        <w:rPr>
+          <w:rFonts w:ascii="Goudy Old Style" w:hAnsi="Goudy Old Style" w:cs="Times New Roman"/>
+          <w:sz w:val="24"/>
+        </w:rPr>
+        <w:t xml:space="preserve"> </w:t>
+      </w:r>
+      <w:r>
+        <w:rPr>
+          <w:rFonts w:ascii="Goudy Old Style" w:hAnsi="Goudy Old Style" w:cs="Times New Roman"/>
+          <w:sz w:val="24"/>
+        </w:rPr>
+        <w:t>towards it</w:t>
+      </w:r>
+      <w:r>
+        <w:rPr>
+          <w:rFonts w:ascii="Goudy Old Style" w:hAnsi="Goudy Old Style" w:cs="Times New Roman"/>
+          <w:sz w:val="24"/>
+        </w:rPr>
+        <w:t xml:space="preserve">, the creature must make a Strength saving throw. On a failed save, the creature is </w:t>
+      </w:r>
+      <w:r>
+        <w:rPr>
+          <w:rFonts w:ascii="Goudy Old Style" w:hAnsi="Goudy Old Style" w:cs="Times New Roman"/>
+          <w:sz w:val="24"/>
+        </w:rPr>
+        <w:t>pulled</w:t>
+      </w:r>
+      <w:r>
+        <w:rPr>
+          <w:rFonts w:ascii="Goudy Old Style" w:hAnsi="Goudy Old Style" w:cs="Times New Roman"/>
+          <w:sz w:val="24"/>
+        </w:rPr>
+        <w:t xml:space="preserve"> 10 feet and cannot move </w:t>
+      </w:r>
+      <w:r>
+        <w:rPr>
+          <w:rFonts w:ascii="Goudy Old Style" w:hAnsi="Goudy Old Style" w:cs="Times New Roman"/>
+          <w:sz w:val="24"/>
+        </w:rPr>
+        <w:t xml:space="preserve">further away from </w:t>
+      </w:r>
+      <w:r>
+        <w:rPr>
+          <w:rFonts w:ascii="Goudy Old Style" w:hAnsi="Goudy Old Style" w:cs="Times New Roman"/>
+          <w:sz w:val="24"/>
+        </w:rPr>
+        <w:t xml:space="preserve">whatever </w:t>
+      </w:r>
+      <w:r>
+        <w:rPr>
+          <w:rFonts w:ascii="Goudy Old Style" w:hAnsi="Goudy Old Style" w:cs="Times New Roman"/>
+          <w:sz w:val="24"/>
+        </w:rPr>
+        <w:t>pulled</w:t>
+      </w:r>
+      <w:r>
+        <w:rPr>
+          <w:rFonts w:ascii="Goudy Old Style" w:hAnsi="Goudy Old Style" w:cs="Times New Roman"/>
+          <w:sz w:val="24"/>
+        </w:rPr>
+        <w:t xml:space="preserve"> it </w:t>
+      </w:r>
+      <w:r>
+        <w:rPr>
+          <w:rFonts w:ascii="Goudy Old Style" w:hAnsi="Goudy Old Style" w:cs="Times New Roman"/>
+          <w:sz w:val="24"/>
+        </w:rPr>
+        <w:t>in</w:t>
+      </w:r>
+      <w:r>
+        <w:rPr>
+          <w:rFonts w:ascii="Goudy Old Style" w:hAnsi="Goudy Old Style" w:cs="Times New Roman"/>
+          <w:sz w:val="24"/>
+        </w:rPr>
+        <w:t xml:space="preserve"> this turn. On a successful save, the creature is not </w:t>
+      </w:r>
+      <w:r>
+        <w:rPr>
+          <w:rFonts w:ascii="Goudy Old Style" w:hAnsi="Goudy Old Style" w:cs="Times New Roman"/>
+          <w:sz w:val="24"/>
+        </w:rPr>
+        <w:t>pulled in</w:t>
+      </w:r>
+      <w:r>
+        <w:rPr>
+          <w:rFonts w:ascii="Goudy Old Style" w:hAnsi="Goudy Old Style" w:cs="Times New Roman"/>
+          <w:sz w:val="24"/>
+        </w:rPr>
+        <w:t>.</w:t>
+      </w:r>
+    </w:p>
+    <w:p>
+      <w:pPr>
+        <w:pStyle w:val="ListParagraph"/>
+        <w:numPr>
+          <w:ilvl w:val="0"/>
+          <w:numId w:val="13"/>
+        </w:numPr>
+        <w:jc w:val="both"/>
+        <w:rPr>
+          <w:rFonts w:ascii="Goudy Old Style" w:hAnsi="Goudy Old Style" w:cs="Times New Roman"/>
+          <w:sz w:val="24"/>
+        </w:rPr>
+      </w:pPr>
+      <w:r>
+        <w:rPr>
+          <w:rFonts w:ascii="Goudy Old Style" w:hAnsi="Goudy Old Style" w:cs="Times New Roman"/>
+          <w:sz w:val="24"/>
+        </w:rPr>
+        <w:t>Within 10 feet:</w:t>
+      </w:r>
+    </w:p>
+    <w:p>
+      <w:pPr>
+        <w:pStyle w:val="ListParagraph"/>
+        <w:numPr>
+          <w:ilvl w:val="1"/>
+          <w:numId w:val="13"/>
+        </w:numPr>
+        <w:jc w:val="both"/>
+        <w:rPr>
+          <w:rFonts w:ascii="Goudy Old Style" w:hAnsi="Goudy Old Style" w:cs="Times New Roman"/>
+          <w:sz w:val="24"/>
+        </w:rPr>
+      </w:pPr>
+      <w:r>
+        <w:rPr>
+          <w:rFonts w:ascii="Goudy Old Style" w:hAnsi="Goudy Old Style" w:cs="Times New Roman"/>
+          <w:sz w:val="24"/>
+        </w:rPr>
+        <w:t>Repulsion: At this distance, the repellent force is extremely potent. Any object that isn’t held or anchored is</w:t>
+      </w:r>
+      <w:r>
+        <w:rPr>
+          <w:rFonts w:ascii="Goudy Old Style" w:hAnsi="Goudy Old Style" w:cs="Times New Roman"/>
+          <w:sz w:val="24"/>
+        </w:rPr>
+        <w:t xml:space="preserve"> forcefully</w:t>
+      </w:r>
+      <w:r>
+        <w:rPr>
+          <w:rFonts w:ascii="Goudy Old Style" w:hAnsi="Goudy Old Style" w:cs="Times New Roman"/>
+          <w:sz w:val="24"/>
+        </w:rPr>
+        <w:t xml:space="preserve"> pushed away from the repelling creature </w:t>
+      </w:r>
+      <w:r>
+        <w:rPr>
+          <w:rFonts w:ascii="Goudy Old Style" w:hAnsi="Goudy Old Style" w:cs="Times New Roman"/>
+          <w:sz w:val="24"/>
+        </w:rPr>
+        <w:t xml:space="preserve">or </w:t>
+      </w:r>
+      <w:r>
+        <w:rPr>
+          <w:rFonts w:ascii="Goudy Old Style" w:hAnsi="Goudy Old Style" w:cs="Times New Roman"/>
+          <w:sz w:val="24"/>
+        </w:rPr>
+        <w:t xml:space="preserve">object (at a rate of </w:t>
+      </w:r>
+      <w:r>
+        <w:rPr>
+          <w:rFonts w:ascii="Goudy Old Style" w:hAnsi="Goudy Old Style" w:cs="Times New Roman"/>
+          <w:sz w:val="24"/>
+        </w:rPr>
+        <w:t>3</w:t>
+      </w:r>
+      <w:r>
+        <w:rPr>
+          <w:rFonts w:ascii="Goudy Old Style" w:hAnsi="Goudy Old Style" w:cs="Times New Roman"/>
+          <w:sz w:val="24"/>
+        </w:rPr>
+        <w:t>0 feet per round)</w:t>
+      </w:r>
+      <w:r>
+        <w:rPr>
+          <w:rFonts w:ascii="Goudy Old Style" w:hAnsi="Goudy Old Style" w:cs="Times New Roman"/>
+          <w:sz w:val="24"/>
+        </w:rPr>
+        <w:t>.</w:t>
+      </w:r>
+      <w:r>
+        <w:rPr>
+          <w:rFonts w:ascii="Goudy Old Style" w:hAnsi="Goudy Old Style" w:cs="Times New Roman"/>
+          <w:sz w:val="24"/>
+        </w:rPr>
+        <w:t xml:space="preserve"> Creatures may attempt to fight against the repellent force. </w:t>
+      </w:r>
+      <w:r>
+        <w:rPr>
+          <w:rFonts w:ascii="Goudy Old Style" w:hAnsi="Goudy Old Style" w:cs="Times New Roman"/>
+          <w:sz w:val="24"/>
+        </w:rPr>
+        <w:t xml:space="preserve">Whenever a creature starts its turn within </w:t>
+      </w:r>
+      <w:r>
+        <w:rPr>
+          <w:rFonts w:ascii="Goudy Old Style" w:hAnsi="Goudy Old Style" w:cs="Times New Roman"/>
+          <w:sz w:val="24"/>
+        </w:rPr>
+        <w:t>10</w:t>
+      </w:r>
+      <w:r>
+        <w:rPr>
+          <w:rFonts w:ascii="Goudy Old Style" w:hAnsi="Goudy Old Style" w:cs="Times New Roman"/>
+          <w:sz w:val="24"/>
+        </w:rPr>
+        <w:t xml:space="preserve"> feet of another repellent creature or object and that creature/object doesn’t get pushed away, the creature must make a Strength saving throw. On a failed save, the creature is pushed back </w:t>
+      </w:r>
+      <w:r>
+        <w:rPr>
+          <w:rFonts w:ascii="Goudy Old Style" w:hAnsi="Goudy Old Style" w:cs="Times New Roman"/>
+          <w:sz w:val="24"/>
+        </w:rPr>
+        <w:t>3</w:t>
+      </w:r>
+      <w:r>
+        <w:rPr>
+          <w:rFonts w:ascii="Goudy Old Style" w:hAnsi="Goudy Old Style" w:cs="Times New Roman"/>
+          <w:sz w:val="24"/>
+        </w:rPr>
+        <w:t>0 feet, knocked prone,</w:t>
+      </w:r>
+      <w:r>
+        <w:rPr>
+          <w:rFonts w:ascii="Goudy Old Style" w:hAnsi="Goudy Old Style" w:cs="Times New Roman"/>
+          <w:sz w:val="24"/>
+        </w:rPr>
+        <w:t xml:space="preserve"> and </w:t>
+      </w:r>
+      <w:r>
+        <w:rPr>
+          <w:rFonts w:ascii="Goudy Old Style" w:hAnsi="Goudy Old Style" w:cs="Times New Roman"/>
+          <w:sz w:val="24"/>
+        </w:rPr>
+        <w:t xml:space="preserve">their speed is reduced to 0 </w:t>
+      </w:r>
+      <w:r>
+        <w:rPr>
+          <w:rFonts w:ascii="Goudy Old Style" w:hAnsi="Goudy Old Style" w:cs="Times New Roman"/>
+          <w:sz w:val="24"/>
+        </w:rPr>
+        <w:t>until the start of their next turn</w:t>
+      </w:r>
+      <w:r>
+        <w:rPr>
+          <w:rFonts w:ascii="Goudy Old Style" w:hAnsi="Goudy Old Style" w:cs="Times New Roman"/>
+          <w:sz w:val="24"/>
+        </w:rPr>
+        <w:t>. On a successful save, the creature is not pushed back.</w:t>
+      </w:r>
+    </w:p>
+    <w:p>
+      <w:pPr>
+        <w:pStyle w:val="ListParagraph"/>
+        <w:numPr>
+          <w:ilvl w:val="1"/>
+          <w:numId w:val="13"/>
+        </w:numPr>
+        <w:jc w:val="both"/>
+        <w:rPr>
+          <w:rFonts w:ascii="Goudy Old Style" w:hAnsi="Goudy Old Style" w:cs="Times New Roman"/>
+          <w:sz w:val="24"/>
+        </w:rPr>
+      </w:pPr>
+      <w:r>
+        <w:rPr>
+          <w:rFonts w:ascii="Goudy Old Style" w:hAnsi="Goudy Old Style" w:cs="Times New Roman"/>
+          <w:sz w:val="24"/>
+        </w:rPr>
+        <w:t xml:space="preserve">Attraction: At this distance, the attractive force is extremely potent. </w:t>
+      </w:r>
+      <w:r>
+        <w:rPr>
+          <w:rFonts w:ascii="Goudy Old Style" w:hAnsi="Goudy Old Style" w:cs="Times New Roman"/>
+          <w:sz w:val="24"/>
+        </w:rPr>
+        <w:t xml:space="preserve">Any object that isn’t held or anchored is forcefully </w:t>
+      </w:r>
+      <w:r>
+        <w:rPr>
+          <w:rFonts w:ascii="Goudy Old Style" w:hAnsi="Goudy Old Style" w:cs="Times New Roman"/>
+          <w:sz w:val="24"/>
+        </w:rPr>
+        <w:t>pulled</w:t>
+      </w:r>
+      <w:r>
+        <w:rPr>
+          <w:rFonts w:ascii="Goudy Old Style" w:hAnsi="Goudy Old Style" w:cs="Times New Roman"/>
+          <w:sz w:val="24"/>
+        </w:rPr>
+        <w:t xml:space="preserve"> </w:t>
+      </w:r>
+      <w:r>
+        <w:rPr>
+          <w:rFonts w:ascii="Goudy Old Style" w:hAnsi="Goudy Old Style" w:cs="Times New Roman"/>
+          <w:sz w:val="24"/>
+        </w:rPr>
+        <w:t>towards</w:t>
+      </w:r>
+      <w:r>
+        <w:rPr>
+          <w:rFonts w:ascii="Goudy Old Style" w:hAnsi="Goudy Old Style" w:cs="Times New Roman"/>
+          <w:sz w:val="24"/>
+        </w:rPr>
+        <w:t xml:space="preserve"> the </w:t>
+      </w:r>
+      <w:r>
+        <w:rPr>
+          <w:rFonts w:ascii="Goudy Old Style" w:hAnsi="Goudy Old Style" w:cs="Times New Roman"/>
+          <w:sz w:val="24"/>
+        </w:rPr>
+        <w:t>attracting</w:t>
+      </w:r>
+      <w:r>
+        <w:rPr>
+          <w:rFonts w:ascii="Goudy Old Style" w:hAnsi="Goudy Old Style" w:cs="Times New Roman"/>
+          <w:sz w:val="24"/>
+        </w:rPr>
+        <w:t xml:space="preserve"> creature </w:t>
+      </w:r>
+      <w:r>
+        <w:rPr>
+          <w:rFonts w:ascii="Goudy Old Style" w:hAnsi="Goudy Old Style" w:cs="Times New Roman"/>
+          <w:sz w:val="24"/>
+        </w:rPr>
+        <w:t xml:space="preserve">or </w:t>
+      </w:r>
+      <w:r>
+        <w:rPr>
+          <w:rFonts w:ascii="Goudy Old Style" w:hAnsi="Goudy Old Style" w:cs="Times New Roman"/>
+          <w:sz w:val="24"/>
+        </w:rPr>
+        <w:t xml:space="preserve">object (at a rate of </w:t>
+      </w:r>
+      <w:r>
+        <w:rPr>
+          <w:rFonts w:ascii="Goudy Old Style" w:hAnsi="Goudy Old Style" w:cs="Times New Roman"/>
+          <w:sz w:val="24"/>
+        </w:rPr>
+        <w:t>3</w:t>
+      </w:r>
+      <w:r>
+        <w:rPr>
+          <w:rFonts w:ascii="Goudy Old Style" w:hAnsi="Goudy Old Style" w:cs="Times New Roman"/>
+          <w:sz w:val="24"/>
+        </w:rPr>
+        <w:t xml:space="preserve">0 feet per round). Creatures may attempt to fight against the repellent force. Whenever a creature starts its turn within 10 feet of another repellent creature or object and that creature/object doesn’t get </w:t>
+      </w:r>
+      <w:r>
+        <w:rPr>
+          <w:rFonts w:ascii="Goudy Old Style" w:hAnsi="Goudy Old Style" w:cs="Times New Roman"/>
+          <w:sz w:val="24"/>
+        </w:rPr>
+        <w:t>pulled</w:t>
+      </w:r>
+      <w:r>
+        <w:rPr>
+          <w:rFonts w:ascii="Goudy Old Style" w:hAnsi="Goudy Old Style" w:cs="Times New Roman"/>
+          <w:sz w:val="24"/>
+        </w:rPr>
+        <w:t xml:space="preserve"> </w:t>
+      </w:r>
+      <w:r>
+        <w:rPr>
+          <w:rFonts w:ascii="Goudy Old Style" w:hAnsi="Goudy Old Style" w:cs="Times New Roman"/>
+          <w:sz w:val="24"/>
+        </w:rPr>
+        <w:t>towards it</w:t>
+      </w:r>
+      <w:r>
+        <w:rPr>
+          <w:rFonts w:ascii="Goudy Old Style" w:hAnsi="Goudy Old Style" w:cs="Times New Roman"/>
+          <w:sz w:val="24"/>
+        </w:rPr>
+        <w:t xml:space="preserve">, the creature must make a Strength saving throw. On a failed save, the creature is </w:t>
+      </w:r>
+      <w:r>
+        <w:rPr>
+          <w:rFonts w:ascii="Goudy Old Style" w:hAnsi="Goudy Old Style" w:cs="Times New Roman"/>
+          <w:sz w:val="24"/>
+        </w:rPr>
+        <w:t>pulled in</w:t>
+      </w:r>
+      <w:r>
+        <w:rPr>
+          <w:rFonts w:ascii="Goudy Old Style" w:hAnsi="Goudy Old Style" w:cs="Times New Roman"/>
+          <w:sz w:val="24"/>
+        </w:rPr>
+        <w:t xml:space="preserve"> </w:t>
+      </w:r>
+      <w:r>
+        <w:rPr>
+          <w:rFonts w:ascii="Goudy Old Style" w:hAnsi="Goudy Old Style" w:cs="Times New Roman"/>
+          <w:sz w:val="24"/>
+        </w:rPr>
+        <w:t>up to</w:t>
+      </w:r>
+      <w:r>
+        <w:rPr>
+          <w:rFonts w:ascii="Goudy Old Style" w:hAnsi="Goudy Old Style" w:cs="Times New Roman"/>
+          <w:sz w:val="24"/>
+        </w:rPr>
+        <w:t xml:space="preserve"> </w:t>
+      </w:r>
+      <w:r>
+        <w:rPr>
+          <w:rFonts w:ascii="Goudy Old Style" w:hAnsi="Goudy Old Style" w:cs="Times New Roman"/>
+          <w:sz w:val="24"/>
+        </w:rPr>
+        <w:t>3</w:t>
+      </w:r>
+      <w:r>
+        <w:rPr>
+          <w:rFonts w:ascii="Goudy Old Style" w:hAnsi="Goudy Old Style" w:cs="Times New Roman"/>
+          <w:sz w:val="24"/>
+        </w:rPr>
+        <w:t>0 feet</w:t>
+      </w:r>
+      <w:r>
+        <w:rPr>
+          <w:rFonts w:ascii="Goudy Old Style" w:hAnsi="Goudy Old Style" w:cs="Times New Roman"/>
+          <w:sz w:val="24"/>
+        </w:rPr>
+        <w:t xml:space="preserve"> and is restrained by magnetic force until the start of their next turn</w:t>
+      </w:r>
+      <w:r>
+        <w:rPr>
+          <w:rFonts w:ascii="Goudy Old Style" w:hAnsi="Goudy Old Style" w:cs="Times New Roman"/>
+          <w:sz w:val="24"/>
+        </w:rPr>
+        <w:t xml:space="preserve">. On a successful save, the creature is not </w:t>
+      </w:r>
+      <w:r>
+        <w:rPr>
+          <w:rFonts w:ascii="Goudy Old Style" w:hAnsi="Goudy Old Style" w:cs="Times New Roman"/>
+          <w:sz w:val="24"/>
+        </w:rPr>
+        <w:t>pulled</w:t>
+      </w:r>
+      <w:r>
+        <w:rPr>
+          <w:rFonts w:ascii="Goudy Old Style" w:hAnsi="Goudy Old Style" w:cs="Times New Roman"/>
+          <w:sz w:val="24"/>
+        </w:rPr>
+        <w:t xml:space="preserve"> </w:t>
+      </w:r>
+      <w:r>
+        <w:rPr>
+          <w:rFonts w:ascii="Goudy Old Style" w:hAnsi="Goudy Old Style" w:cs="Times New Roman"/>
+          <w:sz w:val="24"/>
+        </w:rPr>
+        <w:t>in</w:t>
+      </w:r>
+      <w:r>
+        <w:rPr>
+          <w:rFonts w:ascii="Goudy Old Style" w:hAnsi="Goudy Old Style" w:cs="Times New Roman"/>
+          <w:sz w:val="24"/>
+        </w:rPr>
+        <w:t>.</w:t>
+      </w:r>
+    </w:p>
+    <w:p>
+      <w:pPr>
+        <w:pStyle w:val="ListParagraph"/>
+        <w:numPr>
+          <w:ilvl w:val="0"/>
+          <w:numId w:val="13"/>
+        </w:numPr>
+        <w:jc w:val="both"/>
+        <w:rPr>
+          <w:rFonts w:ascii="Goudy Old Style" w:hAnsi="Goudy Old Style" w:cs="Times New Roman"/>
+          <w:sz w:val="24"/>
+        </w:rPr>
+      </w:pPr>
+      <w:r>
+        <w:rPr>
+          <w:rFonts w:ascii="Goudy Old Style" w:hAnsi="Goudy Old Style" w:cs="Times New Roman"/>
+          <w:sz w:val="24"/>
+        </w:rPr>
+        <w:t>Applied to self:</w:t>
+      </w:r>
+    </w:p>
+    <w:p>
+      <w:pPr>
+        <w:pStyle w:val="ListParagraph"/>
+        <w:numPr>
+          <w:ilvl w:val="1"/>
+          <w:numId w:val="13"/>
+        </w:numPr>
+        <w:jc w:val="both"/>
+        <w:rPr>
+          <w:rFonts w:ascii="Goudy Old Style" w:hAnsi="Goudy Old Style" w:cs="Times New Roman"/>
+          <w:sz w:val="24"/>
+        </w:rPr>
+      </w:pPr>
+      <w:r>
+        <w:rPr>
+          <w:rFonts w:ascii="Goudy Old Style" w:hAnsi="Goudy Old Style" w:cs="Times New Roman"/>
+          <w:sz w:val="24"/>
+        </w:rPr>
+        <w:t>When you apply your magnetic force to yourself you still act under all the same rules; however, you may always choose to either pass or fail the save; additionally, if you choose to fail the save, you are not knocked prone nor are you restrained.</w:t>
       </w:r>
     </w:p>
     <w:p>
       <w:pPr>
         <w:pStyle w:val="Heading1"/>
       </w:pPr>
-      <w:bookmarkStart w:id="36" w:name="_Toc107830274"/>
+      <w:bookmarkStart w:id="37" w:name="_Toc107830275"/>
       <w:r>
         <w:rPr>
           <w:rStyle w:val="Heading1Char"/>
           <w:b/>
         </w:rPr>
-        <w:t>Magnetism</w:t>
-      </w:r>
-      <w:bookmarkEnd w:id="36"/>
+        <w:lastRenderedPageBreak/>
+        <w:t>Martial Arts</w:t>
+      </w:r>
+      <w:r>
+        <w:rPr>
+          <w:rStyle w:val="Heading1Char"/>
+          <w:b/>
+        </w:rPr>
+        <w:t xml:space="preserve"> Mastery</w:t>
+      </w:r>
+      <w:bookmarkEnd w:id="37"/>
       <w:r>
         <w:t xml:space="preserve"> </w:t>
       </w:r>
@@ -10936,85 +12352,175 @@
           <w:rFonts w:ascii="Goudy Old Style" w:hAnsi="Goudy Old Style" w:cs="Times New Roman"/>
           <w:sz w:val="24"/>
         </w:rPr>
-        <w:t>As an action,</w:t>
-      </w:r>
-      <w:r>
-        <w:rPr>
-          <w:rFonts w:ascii="Goudy Old Style" w:hAnsi="Goudy Old Style" w:cs="Times New Roman"/>
-          <w:sz w:val="24"/>
-        </w:rPr>
-        <w:t xml:space="preserve"> you may touch a creature or object (including yourself) and magnetize it for the next hour – or until you use a bonus action to dispel it. </w:t>
-      </w:r>
-      <w:r>
-        <w:rPr>
-          <w:rFonts w:ascii="Goudy Old Style" w:hAnsi="Goudy Old Style" w:cs="Times New Roman"/>
-          <w:sz w:val="24"/>
-        </w:rPr>
-        <w:t xml:space="preserve">If the targeted creature is unwilling, you must make an attack roll, magnetizing them on a hit. </w:t>
-      </w:r>
-      <w:r>
-        <w:rPr>
-          <w:rFonts w:ascii="Goudy Old Style" w:hAnsi="Goudy Old Style" w:cs="Times New Roman"/>
-          <w:sz w:val="24"/>
-        </w:rPr>
-        <w:t>While a creature or object is magnetized, y</w:t>
-      </w:r>
-      <w:r>
-        <w:rPr>
-          <w:rFonts w:ascii="Goudy Old Style" w:hAnsi="Goudy Old Style" w:cs="Times New Roman"/>
-          <w:sz w:val="24"/>
-        </w:rPr>
-        <w:t>ou can acutely control the strength and polarity of the magnetism.</w:t>
-      </w:r>
-      <w:r>
-        <w:rPr>
-          <w:rFonts w:ascii="Goudy Old Style" w:hAnsi="Goudy Old Style" w:cs="Times New Roman"/>
-          <w:sz w:val="24"/>
-        </w:rPr>
-        <w:t xml:space="preserve"> You may have</w:t>
-      </w:r>
-      <w:r>
-        <w:rPr>
-          <w:rFonts w:ascii="Goudy Old Style" w:hAnsi="Goudy Old Style" w:cs="Times New Roman"/>
-          <w:sz w:val="24"/>
-        </w:rPr>
-        <w:t xml:space="preserve"> up to your proficiency bonus worth of </w:t>
-      </w:r>
-      <w:r>
-        <w:rPr>
-          <w:rFonts w:ascii="Goudy Old Style" w:hAnsi="Goudy Old Style" w:cs="Times New Roman"/>
-          <w:sz w:val="24"/>
-        </w:rPr>
-        <w:t xml:space="preserve">individual creatures and/or objects magnetized </w:t>
-      </w:r>
-      <w:r>
-        <w:rPr>
-          <w:rFonts w:ascii="Goudy Old Style" w:hAnsi="Goudy Old Style" w:cs="Times New Roman"/>
-          <w:sz w:val="24"/>
-        </w:rPr>
-        <w:t>at one time.</w:t>
+        <w:t>You gain proficiency in unarmed strikes and improvised weapons. Y</w:t>
+      </w:r>
+      <w:r>
+        <w:rPr>
+          <w:rFonts w:ascii="Goudy Old Style" w:hAnsi="Goudy Old Style" w:cs="Times New Roman"/>
+          <w:sz w:val="24"/>
+        </w:rPr>
+        <w:t>ou may use Dexterity instead of Strength for the attack and damage rolls of your unarmed strikes</w:t>
+      </w:r>
+      <w:r>
+        <w:rPr>
+          <w:rFonts w:ascii="Goudy Old Style" w:hAnsi="Goudy Old Style" w:cs="Times New Roman"/>
+          <w:sz w:val="24"/>
+        </w:rPr>
+        <w:t xml:space="preserve"> and improvised weapons; additionally, y</w:t>
+      </w:r>
+      <w:r>
+        <w:rPr>
+          <w:rFonts w:ascii="Goudy Old Style" w:hAnsi="Goudy Old Style" w:cs="Times New Roman"/>
+          <w:sz w:val="24"/>
+        </w:rPr>
+        <w:t xml:space="preserve">ou </w:t>
+      </w:r>
+      <w:r>
+        <w:rPr>
+          <w:rFonts w:ascii="Goudy Old Style" w:hAnsi="Goudy Old Style" w:cs="Times New Roman"/>
+          <w:sz w:val="24"/>
+        </w:rPr>
+        <w:t>may</w:t>
+      </w:r>
+      <w:r>
+        <w:rPr>
+          <w:rFonts w:ascii="Goudy Old Style" w:hAnsi="Goudy Old Style" w:cs="Times New Roman"/>
+          <w:sz w:val="24"/>
+        </w:rPr>
+        <w:t xml:space="preserve"> roll </w:t>
+      </w:r>
+      <w:r>
+        <w:rPr>
+          <w:rFonts w:ascii="Goudy Old Style" w:hAnsi="Goudy Old Style" w:cs="Times New Roman"/>
+          <w:sz w:val="24"/>
+        </w:rPr>
+        <w:t>1</w:t>
+      </w:r>
+      <w:r>
+        <w:rPr>
+          <w:rFonts w:ascii="Goudy Old Style" w:hAnsi="Goudy Old Style" w:cs="Times New Roman"/>
+          <w:sz w:val="24"/>
+        </w:rPr>
+        <w:t xml:space="preserve">d8 in place of the normal damage </w:t>
+      </w:r>
+      <w:r>
+        <w:rPr>
+          <w:rFonts w:ascii="Goudy Old Style" w:hAnsi="Goudy Old Style" w:cs="Times New Roman"/>
+          <w:sz w:val="24"/>
+        </w:rPr>
+        <w:t>for</w:t>
+      </w:r>
+      <w:r>
+        <w:rPr>
+          <w:rFonts w:ascii="Goudy Old Style" w:hAnsi="Goudy Old Style" w:cs="Times New Roman"/>
+          <w:sz w:val="24"/>
+        </w:rPr>
+        <w:t xml:space="preserve"> your unarmed strikes</w:t>
+      </w:r>
+      <w:r>
+        <w:rPr>
+          <w:rFonts w:ascii="Goudy Old Style" w:hAnsi="Goudy Old Style" w:cs="Times New Roman"/>
+          <w:sz w:val="24"/>
+        </w:rPr>
+        <w:t xml:space="preserve"> and improvised weapons</w:t>
+      </w:r>
+      <w:r>
+        <w:rPr>
+          <w:rFonts w:ascii="Goudy Old Style" w:hAnsi="Goudy Old Style" w:cs="Times New Roman"/>
+          <w:sz w:val="24"/>
+        </w:rPr>
+        <w:t>. When</w:t>
+      </w:r>
+      <w:r>
+        <w:rPr>
+          <w:rFonts w:ascii="Goudy Old Style" w:hAnsi="Goudy Old Style" w:cs="Times New Roman"/>
+          <w:sz w:val="24"/>
+        </w:rPr>
+        <w:t>ever</w:t>
+      </w:r>
+      <w:r>
+        <w:rPr>
+          <w:rFonts w:ascii="Goudy Old Style" w:hAnsi="Goudy Old Style" w:cs="Times New Roman"/>
+          <w:sz w:val="24"/>
+        </w:rPr>
+        <w:t xml:space="preserve"> you </w:t>
+      </w:r>
+      <w:r>
+        <w:rPr>
+          <w:rFonts w:ascii="Goudy Old Style" w:hAnsi="Goudy Old Style" w:cs="Times New Roman"/>
+          <w:sz w:val="24"/>
+        </w:rPr>
+        <w:t>take the Attack action on your turn, you may make one additional attack – this attack must be either an unarmed strike or an attack with an improvised weapon</w:t>
       </w:r>
     </w:p>
     <w:p>
       <w:pPr>
         <w:pStyle w:val="Heading1"/>
       </w:pPr>
-      <w:bookmarkStart w:id="37" w:name="_Toc107830275"/>
+      <w:bookmarkStart w:id="38" w:name="_Toc107830276"/>
       <w:r>
         <w:rPr>
           <w:rStyle w:val="Heading1Char"/>
           <w:b/>
         </w:rPr>
-        <w:t>Martial Arts</w:t>
-      </w:r>
+        <w:t>Master of All</w:t>
+      </w:r>
+      <w:bookmarkEnd w:id="38"/>
+      <w:r>
+        <w:t xml:space="preserve"> </w:t>
+      </w:r>
+    </w:p>
+    <w:p>
+      <w:pPr>
+        <w:ind w:firstLine="720"/>
+        <w:jc w:val="both"/>
+        <w:rPr>
+          <w:rFonts w:ascii="Goudy Old Style" w:hAnsi="Goudy Old Style" w:cs="Times New Roman"/>
+          <w:sz w:val="24"/>
+        </w:rPr>
+      </w:pPr>
+      <w:r>
+        <w:rPr>
+          <w:rFonts w:ascii="Goudy Old Style" w:hAnsi="Goudy Old Style" w:cs="Times New Roman"/>
+          <w:sz w:val="24"/>
+        </w:rPr>
+        <w:t>You gain p</w:t>
+      </w:r>
+      <w:r>
+        <w:rPr>
+          <w:rFonts w:ascii="Goudy Old Style" w:hAnsi="Goudy Old Style" w:cs="Times New Roman"/>
+          <w:sz w:val="24"/>
+        </w:rPr>
+        <w:t xml:space="preserve">roficiency in </w:t>
+      </w:r>
+      <w:r>
+        <w:rPr>
+          <w:rFonts w:ascii="Goudy Old Style" w:hAnsi="Goudy Old Style" w:cs="Times New Roman"/>
+          <w:sz w:val="24"/>
+        </w:rPr>
+        <w:t>your choice of 5 skills; additionally, your proficiency bonus increases by 1</w:t>
+      </w:r>
+      <w:r>
+        <w:rPr>
+          <w:rFonts w:ascii="Goudy Old Style" w:hAnsi="Goudy Old Style" w:cs="Times New Roman"/>
+          <w:sz w:val="24"/>
+        </w:rPr>
+        <w:t>.</w:t>
+      </w:r>
+    </w:p>
+    <w:p>
+      <w:pPr>
+        <w:pStyle w:val="Heading1"/>
+      </w:pPr>
+      <w:bookmarkStart w:id="39" w:name="_Toc107830277"/>
       <w:r>
         <w:rPr>
           <w:rStyle w:val="Heading1Char"/>
           <w:b/>
         </w:rPr>
-        <w:t xml:space="preserve"> Mastery</w:t>
-      </w:r>
-      <w:bookmarkEnd w:id="37"/>
+        <w:t>Material Sensing</w:t>
+      </w:r>
+      <w:bookmarkEnd w:id="39"/>
       <w:r>
         <w:t xml:space="preserve"> </w:t>
       </w:r>
@@ -11033,120 +12539,63 @@
           <w:rFonts w:ascii="Goudy Old Style" w:hAnsi="Goudy Old Style" w:cs="Times New Roman"/>
           <w:sz w:val="24"/>
         </w:rPr>
-        <w:t>You gain proficiency in unarmed strikes and improvised weapons. Y</w:t>
-      </w:r>
-      <w:r>
-        <w:rPr>
-          <w:rFonts w:ascii="Goudy Old Style" w:hAnsi="Goudy Old Style" w:cs="Times New Roman"/>
-          <w:sz w:val="24"/>
-        </w:rPr>
-        <w:t>ou may use Dexterity instead of Strength for the attack and damage rolls of your unarmed strikes</w:t>
-      </w:r>
-      <w:r>
-        <w:rPr>
-          <w:rFonts w:ascii="Goudy Old Style" w:hAnsi="Goudy Old Style" w:cs="Times New Roman"/>
-          <w:sz w:val="24"/>
-        </w:rPr>
-        <w:t xml:space="preserve"> and improvised weapons; additionally, y</w:t>
-      </w:r>
-      <w:r>
-        <w:rPr>
-          <w:rFonts w:ascii="Goudy Old Style" w:hAnsi="Goudy Old Style" w:cs="Times New Roman"/>
-          <w:sz w:val="24"/>
-        </w:rPr>
-        <w:t xml:space="preserve">ou </w:t>
-      </w:r>
-      <w:r>
-        <w:rPr>
-          <w:rFonts w:ascii="Goudy Old Style" w:hAnsi="Goudy Old Style" w:cs="Times New Roman"/>
-          <w:sz w:val="24"/>
-        </w:rPr>
-        <w:t>may</w:t>
-      </w:r>
-      <w:r>
-        <w:rPr>
-          <w:rFonts w:ascii="Goudy Old Style" w:hAnsi="Goudy Old Style" w:cs="Times New Roman"/>
-          <w:sz w:val="24"/>
-        </w:rPr>
-        <w:t xml:space="preserve"> roll </w:t>
-      </w:r>
-      <w:r>
-        <w:rPr>
-          <w:rFonts w:ascii="Goudy Old Style" w:hAnsi="Goudy Old Style" w:cs="Times New Roman"/>
-          <w:sz w:val="24"/>
-        </w:rPr>
-        <w:t>1</w:t>
-      </w:r>
-      <w:r>
-        <w:rPr>
-          <w:rFonts w:ascii="Goudy Old Style" w:hAnsi="Goudy Old Style" w:cs="Times New Roman"/>
-          <w:sz w:val="24"/>
-        </w:rPr>
-        <w:t xml:space="preserve">d8 in place of the normal damage </w:t>
-      </w:r>
-      <w:r>
-        <w:rPr>
-          <w:rFonts w:ascii="Goudy Old Style" w:hAnsi="Goudy Old Style" w:cs="Times New Roman"/>
-          <w:sz w:val="24"/>
-        </w:rPr>
-        <w:t>for</w:t>
-      </w:r>
-      <w:r>
-        <w:rPr>
-          <w:rFonts w:ascii="Goudy Old Style" w:hAnsi="Goudy Old Style" w:cs="Times New Roman"/>
-          <w:sz w:val="24"/>
-        </w:rPr>
-        <w:t xml:space="preserve"> your unarmed strikes</w:t>
-      </w:r>
-      <w:r>
-        <w:rPr>
-          <w:rFonts w:ascii="Goudy Old Style" w:hAnsi="Goudy Old Style" w:cs="Times New Roman"/>
-          <w:sz w:val="24"/>
-        </w:rPr>
-        <w:t xml:space="preserve"> and improvised weapons</w:t>
-      </w:r>
-      <w:r>
-        <w:rPr>
-          <w:rFonts w:ascii="Goudy Old Style" w:hAnsi="Goudy Old Style" w:cs="Times New Roman"/>
-          <w:sz w:val="24"/>
-        </w:rPr>
-        <w:t>. When</w:t>
-      </w:r>
-      <w:r>
-        <w:rPr>
-          <w:rFonts w:ascii="Goudy Old Style" w:hAnsi="Goudy Old Style" w:cs="Times New Roman"/>
-          <w:sz w:val="24"/>
-        </w:rPr>
-        <w:t>ever</w:t>
-      </w:r>
-      <w:r>
-        <w:rPr>
-          <w:rFonts w:ascii="Goudy Old Style" w:hAnsi="Goudy Old Style" w:cs="Times New Roman"/>
-          <w:sz w:val="24"/>
-        </w:rPr>
-        <w:t xml:space="preserve"> you </w:t>
-      </w:r>
-      <w:r>
-        <w:rPr>
-          <w:rFonts w:ascii="Goudy Old Style" w:hAnsi="Goudy Old Style" w:cs="Times New Roman"/>
-          <w:sz w:val="24"/>
-        </w:rPr>
-        <w:t>take the Attack action on your turn, you may make one additional attack – this attack must be either an unarmed strike or an attack with an improvised weapon</w:t>
+        <w:t>As an action, you may define a general, nonmagical substance or material (e.g. wood, iron, acid, sea water, etc.). For the next hour, you have a general sense of the direction of any nonmagical substance or material that matches your definition located within 5 miles of yourself. Additionally, as long as you are able to see, while it is within 100 ft of you and not behind full cover, you perceive a faint aura outlining it. You cannot sense specific objects or creatures with this arte, and anything that would normally meet the definition that is within an area that cannot be detected by Divination magic or in an area of arte suppression or a similar effect cannot be sensed. After the hour passes, you must make a short or long rest before you can use this ability again.</w:t>
+      </w:r>
+    </w:p>
+    <w:p>
+      <w:pPr>
+        <w:jc w:val="both"/>
+        <w:rPr>
+          <w:rFonts w:ascii="Goudy Old Style" w:hAnsi="Goudy Old Style" w:cs="Times New Roman"/>
+          <w:sz w:val="24"/>
+        </w:rPr>
+      </w:pPr>
+      <w:bookmarkStart w:id="40" w:name="_Toc107830278"/>
+      <w:r>
+        <w:rPr>
+          <w:rStyle w:val="Heading1Char"/>
+        </w:rPr>
+        <w:t>Mind Reading</w:t>
+      </w:r>
+      <w:bookmarkEnd w:id="40"/>
+      <w:r>
+        <w:rPr>
+          <w:rFonts w:ascii="Goudy Old Style" w:hAnsi="Goudy Old Style" w:cs="Times New Roman"/>
+          <w:sz w:val="24"/>
+        </w:rPr>
+        <w:t xml:space="preserve"> </w:t>
+      </w:r>
+    </w:p>
+    <w:p>
+      <w:pPr>
+        <w:ind w:firstLine="720"/>
+        <w:jc w:val="both"/>
+        <w:rPr>
+          <w:rFonts w:ascii="Goudy Old Style" w:hAnsi="Goudy Old Style" w:cs="Times New Roman"/>
+          <w:sz w:val="24"/>
+        </w:rPr>
+      </w:pPr>
+      <w:r>
+        <w:rPr>
+          <w:rFonts w:ascii="Goudy Old Style" w:hAnsi="Goudy Old Style" w:cs="Times New Roman"/>
+          <w:sz w:val="24"/>
+        </w:rPr>
+        <w:t>As an action, you may begin to read the base thoughts of a creature of your choice you can see within 100 ft. You may stop reading their thoughts by using a subsequent bonus action. While reading a creature’s base thoughts you glean their current emotional state, what’s most on their mind, and its current location (meaning it cannot benefit from being hidden or invisible against you). You stop reading the creature’s thoughts if either you or the creature is incapacitated or dies, if the creature gets further than 100 ft away, or after 1-hour passes. Once you stop reading a creature’s thoughts, you cannot read its thoughts again for the next hour.</w:t>
       </w:r>
     </w:p>
     <w:p>
       <w:pPr>
         <w:pStyle w:val="Heading1"/>
       </w:pPr>
-      <w:bookmarkStart w:id="38" w:name="_Toc107830276"/>
+      <w:bookmarkStart w:id="41" w:name="_Toc107830279"/>
       <w:r>
         <w:rPr>
           <w:rStyle w:val="Heading1Char"/>
           <w:b/>
         </w:rPr>
-        <w:t>Master of All</w:t>
-      </w:r>
-      <w:bookmarkEnd w:id="38"/>
+        <w:t>Minor Material Manipulation</w:t>
+      </w:r>
+      <w:bookmarkEnd w:id="41"/>
       <w:r>
         <w:t xml:space="preserve"> </w:t>
       </w:r>
@@ -11165,43 +12614,46 @@
           <w:rFonts w:ascii="Goudy Old Style" w:hAnsi="Goudy Old Style" w:cs="Times New Roman"/>
           <w:sz w:val="24"/>
         </w:rPr>
-        <w:t>You gain p</w:t>
-      </w:r>
-      <w:r>
-        <w:rPr>
-          <w:rFonts w:ascii="Goudy Old Style" w:hAnsi="Goudy Old Style" w:cs="Times New Roman"/>
-          <w:sz w:val="24"/>
-        </w:rPr>
-        <w:t xml:space="preserve">roficiency in </w:t>
-      </w:r>
-      <w:r>
-        <w:rPr>
-          <w:rFonts w:ascii="Goudy Old Style" w:hAnsi="Goudy Old Style" w:cs="Times New Roman"/>
-          <w:sz w:val="24"/>
-        </w:rPr>
-        <w:t>your choice of 5 skills; additionally, your proficiency bonus increases by 1</w:t>
-      </w:r>
-      <w:r>
-        <w:rPr>
-          <w:rFonts w:ascii="Goudy Old Style" w:hAnsi="Goudy Old Style" w:cs="Times New Roman"/>
-          <w:sz w:val="24"/>
-        </w:rPr>
-        <w:t>.</w:t>
+        <w:t xml:space="preserve">This Minor Arte may be gained multiple times, choosing a different inorganic material or a different form of plant matter each time. You gain the ability to </w:t>
+      </w:r>
+      <w:r>
+        <w:rPr>
+          <w:rFonts w:ascii="Goudy Old Style" w:hAnsi="Goudy Old Style" w:cs="Times New Roman"/>
+          <w:sz w:val="24"/>
+        </w:rPr>
+        <w:t xml:space="preserve">take the </w:t>
+      </w:r>
+      <w:r>
+        <w:rPr>
+          <w:rFonts w:ascii="Goudy Old Style" w:hAnsi="Goudy Old Style" w:cs="Times New Roman"/>
+          <w:b/>
+          <w:bCs/>
+          <w:sz w:val="24"/>
+        </w:rPr>
+        <w:t>Manipulate</w:t>
+      </w:r>
+      <w:r>
+        <w:rPr>
+          <w:rFonts w:ascii="Goudy Old Style" w:hAnsi="Goudy Old Style" w:cs="Times New Roman"/>
+          <w:sz w:val="24"/>
+        </w:rPr>
+        <w:t xml:space="preserve"> action, targeting the chosen material or plant matter.</w:t>
       </w:r>
     </w:p>
     <w:p>
       <w:pPr>
         <w:pStyle w:val="Heading1"/>
       </w:pPr>
-      <w:bookmarkStart w:id="39" w:name="_Toc107830277"/>
+      <w:bookmarkStart w:id="42" w:name="_Toc107830280"/>
       <w:r>
         <w:rPr>
           <w:rStyle w:val="Heading1Char"/>
           <w:b/>
         </w:rPr>
-        <w:t>Material Sensing</w:t>
-      </w:r>
-      <w:bookmarkEnd w:id="39"/>
+        <w:lastRenderedPageBreak/>
+        <w:t>Minor Telekinesis</w:t>
+      </w:r>
+      <w:bookmarkEnd w:id="42"/>
       <w:r>
         <w:t xml:space="preserve"> </w:t>
       </w:r>
@@ -11220,38 +12672,23 @@
           <w:rFonts w:ascii="Goudy Old Style" w:hAnsi="Goudy Old Style" w:cs="Times New Roman"/>
           <w:sz w:val="24"/>
         </w:rPr>
-        <w:t xml:space="preserve">As an action, you may define a general, nonmagical substance or material (e.g. wood, iron, acid, sea water, etc.). For the next hour, you have a general sense of the direction of any nonmagical substance or material that matches your definition located within 5 miles of yourself. Additionally, as long as you are able to see, while it is within 100 ft of you and not behind full cover, you perceive a faint aura outlining it. You cannot sense specific objects or creatures with this arte, and anything </w:t>
-      </w:r>
-      <w:r>
-        <w:rPr>
-          <w:rFonts w:ascii="Goudy Old Style" w:hAnsi="Goudy Old Style" w:cs="Times New Roman"/>
-          <w:sz w:val="24"/>
-        </w:rPr>
-        <w:lastRenderedPageBreak/>
-        <w:t>that would normally meet the definition that is within an area that cannot be detected by Divination magic or in an area of arte suppression or a similar effect cannot be sensed. After the hour passes, you must make a short or long rest before you can use this ability again.</w:t>
-      </w:r>
-    </w:p>
-    <w:p>
-      <w:pPr>
-        <w:jc w:val="both"/>
-        <w:rPr>
-          <w:rFonts w:ascii="Goudy Old Style" w:hAnsi="Goudy Old Style" w:cs="Times New Roman"/>
-          <w:sz w:val="24"/>
-        </w:rPr>
-      </w:pPr>
-      <w:bookmarkStart w:id="40" w:name="_Toc107830278"/>
+        <w:t>As an action, you may move or manipulate one object that isn’t being worn or carried you can see within 300 ft so long as the object weighs no more than your Intelligence score in pounds. As part of the action you may either move the object up to 150 ft or manipulate it is anyway you normally would be able to with your hands – such as turning a key, sweeping a broom, bending a straw, or swinging a sword. If you need to make any specific rolls or have a DC as a result of your manipulation, use your Intelligence score as your ability score modifier.</w:t>
+      </w:r>
+    </w:p>
+    <w:p>
+      <w:pPr>
+        <w:pStyle w:val="Heading1"/>
+      </w:pPr>
+      <w:bookmarkStart w:id="43" w:name="_Toc107830281"/>
       <w:r>
         <w:rPr>
           <w:rStyle w:val="Heading1Char"/>
-        </w:rPr>
-        <w:t>Mind Reading</w:t>
-      </w:r>
-      <w:bookmarkEnd w:id="40"/>
-      <w:r>
-        <w:rPr>
-          <w:rFonts w:ascii="Goudy Old Style" w:hAnsi="Goudy Old Style" w:cs="Times New Roman"/>
-          <w:sz w:val="24"/>
-        </w:rPr>
+          <w:b/>
+        </w:rPr>
+        <w:t>Minor Warp</w:t>
+      </w:r>
+      <w:bookmarkEnd w:id="43"/>
+      <w:r>
         <w:t xml:space="preserve"> </w:t>
       </w:r>
     </w:p>
@@ -11269,22 +12706,43 @@
           <w:rFonts w:ascii="Goudy Old Style" w:hAnsi="Goudy Old Style" w:cs="Times New Roman"/>
           <w:sz w:val="24"/>
         </w:rPr>
-        <w:t>As an action, you may begin to read the base thoughts of a creature of your choice you can see within 100 ft. You may stop reading their thoughts by using a subsequent bonus action. While reading a creature’s base thoughts you glean their current emotional state, what’s most on their mind, and its current location (meaning it cannot benefit from being hidden or invisible against you). You stop reading the creature’s thoughts if either you or the creature is incapacitated or dies, if the creature gets further than 100 ft away, or after 1-hour passes. Once you stop reading a creature’s thoughts, you cannot read its thoughts again for the next hour.</w:t>
+        <w:t xml:space="preserve">As an action, you can teleport to any </w:t>
+      </w:r>
+      <w:r>
+        <w:rPr>
+          <w:rFonts w:ascii="Goudy Old Style" w:hAnsi="Goudy Old Style" w:cs="Times New Roman"/>
+          <w:sz w:val="24"/>
+        </w:rPr>
+        <w:t>unoccupied space that</w:t>
+      </w:r>
+      <w:r>
+        <w:rPr>
+          <w:rFonts w:ascii="Goudy Old Style" w:hAnsi="Goudy Old Style" w:cs="Times New Roman"/>
+          <w:sz w:val="24"/>
+        </w:rPr>
+        <w:t xml:space="preserve"> you can see within 30 ft</w:t>
+      </w:r>
+      <w:r>
+        <w:rPr>
+          <w:rFonts w:ascii="Goudy Old Style" w:hAnsi="Goudy Old Style" w:cs="Times New Roman"/>
+          <w:sz w:val="24"/>
+        </w:rPr>
+        <w:t>.</w:t>
       </w:r>
     </w:p>
     <w:p>
       <w:pPr>
         <w:pStyle w:val="Heading1"/>
       </w:pPr>
-      <w:bookmarkStart w:id="41" w:name="_Toc107830279"/>
+      <w:bookmarkStart w:id="44" w:name="_Toc107830282"/>
       <w:r>
         <w:rPr>
           <w:rStyle w:val="Heading1Char"/>
           <w:b/>
         </w:rPr>
-        <w:t>Minor Material Manipulation</w:t>
-      </w:r>
-      <w:bookmarkEnd w:id="41"/>
+        <w:t>Multi-Armed</w:t>
+      </w:r>
+      <w:bookmarkEnd w:id="44"/>
       <w:r>
         <w:t xml:space="preserve"> </w:t>
       </w:r>
@@ -11303,152 +12761,6 @@
           <w:rFonts w:ascii="Goudy Old Style" w:hAnsi="Goudy Old Style" w:cs="Times New Roman"/>
           <w:sz w:val="24"/>
         </w:rPr>
-        <w:t xml:space="preserve">This Minor Arte may be gained multiple times, choosing a different inorganic material or a different form of plant matter each time. You gain the ability to </w:t>
-      </w:r>
-      <w:r>
-        <w:rPr>
-          <w:rFonts w:ascii="Goudy Old Style" w:hAnsi="Goudy Old Style" w:cs="Times New Roman"/>
-          <w:sz w:val="24"/>
-        </w:rPr>
-        <w:t xml:space="preserve">take the </w:t>
-      </w:r>
-      <w:r>
-        <w:rPr>
-          <w:rFonts w:ascii="Goudy Old Style" w:hAnsi="Goudy Old Style" w:cs="Times New Roman"/>
-          <w:b/>
-          <w:bCs/>
-          <w:sz w:val="24"/>
-        </w:rPr>
-        <w:t>Manipulate</w:t>
-      </w:r>
-      <w:r>
-        <w:rPr>
-          <w:rFonts w:ascii="Goudy Old Style" w:hAnsi="Goudy Old Style" w:cs="Times New Roman"/>
-          <w:sz w:val="24"/>
-        </w:rPr>
-        <w:t xml:space="preserve"> action, targeting the chosen material or plant matter.</w:t>
-      </w:r>
-    </w:p>
-    <w:p>
-      <w:pPr>
-        <w:pStyle w:val="Heading1"/>
-      </w:pPr>
-      <w:bookmarkStart w:id="42" w:name="_Toc107830280"/>
-      <w:r>
-        <w:rPr>
-          <w:rStyle w:val="Heading1Char"/>
-          <w:b/>
-        </w:rPr>
-        <w:t>Minor Telekinesis</w:t>
-      </w:r>
-      <w:bookmarkEnd w:id="42"/>
-      <w:r>
-        <w:t xml:space="preserve"> </w:t>
-      </w:r>
-    </w:p>
-    <w:p>
-      <w:pPr>
-        <w:ind w:firstLine="720"/>
-        <w:jc w:val="both"/>
-        <w:rPr>
-          <w:rFonts w:ascii="Goudy Old Style" w:hAnsi="Goudy Old Style" w:cs="Times New Roman"/>
-          <w:sz w:val="24"/>
-        </w:rPr>
-      </w:pPr>
-      <w:r>
-        <w:rPr>
-          <w:rFonts w:ascii="Goudy Old Style" w:hAnsi="Goudy Old Style" w:cs="Times New Roman"/>
-          <w:sz w:val="24"/>
-        </w:rPr>
-        <w:t>As an action, you may move or manipulate one object that isn’t being worn or carried you can see within 300 ft so long as the object weighs no more than your Intelligence score in pounds. As part of the action you may either move the object up to 150 ft or manipulate it is anyway you normally would be able to with your hands – such as turning a key, sweeping a broom, bending a straw, or swinging a sword. If you need to make any specific rolls or have a DC as a result of your manipulation, use your Intelligence score as your ability score modifier.</w:t>
-      </w:r>
-    </w:p>
-    <w:p>
-      <w:pPr>
-        <w:pStyle w:val="Heading1"/>
-      </w:pPr>
-      <w:bookmarkStart w:id="43" w:name="_Toc107830281"/>
-      <w:r>
-        <w:rPr>
-          <w:rStyle w:val="Heading1Char"/>
-          <w:b/>
-        </w:rPr>
-        <w:t>Minor Warp</w:t>
-      </w:r>
-      <w:bookmarkEnd w:id="43"/>
-      <w:r>
-        <w:t xml:space="preserve"> </w:t>
-      </w:r>
-    </w:p>
-    <w:p>
-      <w:pPr>
-        <w:ind w:firstLine="720"/>
-        <w:jc w:val="both"/>
-        <w:rPr>
-          <w:rFonts w:ascii="Goudy Old Style" w:hAnsi="Goudy Old Style" w:cs="Times New Roman"/>
-          <w:sz w:val="24"/>
-        </w:rPr>
-      </w:pPr>
-      <w:r>
-        <w:rPr>
-          <w:rFonts w:ascii="Goudy Old Style" w:hAnsi="Goudy Old Style" w:cs="Times New Roman"/>
-          <w:sz w:val="24"/>
-        </w:rPr>
-        <w:t xml:space="preserve">As an action, you can teleport to any </w:t>
-      </w:r>
-      <w:r>
-        <w:rPr>
-          <w:rFonts w:ascii="Goudy Old Style" w:hAnsi="Goudy Old Style" w:cs="Times New Roman"/>
-          <w:sz w:val="24"/>
-        </w:rPr>
-        <w:t>unoccupied space that</w:t>
-      </w:r>
-      <w:r>
-        <w:rPr>
-          <w:rFonts w:ascii="Goudy Old Style" w:hAnsi="Goudy Old Style" w:cs="Times New Roman"/>
-          <w:sz w:val="24"/>
-        </w:rPr>
-        <w:t xml:space="preserve"> you can see within 30 ft</w:t>
-      </w:r>
-      <w:r>
-        <w:rPr>
-          <w:rFonts w:ascii="Goudy Old Style" w:hAnsi="Goudy Old Style" w:cs="Times New Roman"/>
-          <w:sz w:val="24"/>
-        </w:rPr>
-        <w:t>.</w:t>
-      </w:r>
-    </w:p>
-    <w:p>
-      <w:pPr>
-        <w:pStyle w:val="Heading1"/>
-      </w:pPr>
-      <w:bookmarkStart w:id="44" w:name="_Toc107830282"/>
-      <w:r>
-        <w:rPr>
-          <w:rStyle w:val="Heading1Char"/>
-          <w:b/>
-        </w:rPr>
-        <w:t>Multi-Armed</w:t>
-      </w:r>
-      <w:bookmarkEnd w:id="44"/>
-      <w:r>
-        <w:t xml:space="preserve"> </w:t>
-      </w:r>
-    </w:p>
-    <w:p>
-      <w:pPr>
-        <w:ind w:firstLine="720"/>
-        <w:jc w:val="both"/>
-        <w:rPr>
-          <w:rFonts w:ascii="Goudy Old Style" w:hAnsi="Goudy Old Style" w:cs="Times New Roman"/>
-          <w:sz w:val="24"/>
-        </w:rPr>
-      </w:pPr>
-      <w:r>
-        <w:rPr>
-          <w:rFonts w:ascii="Goudy Old Style" w:hAnsi="Goudy Old Style" w:cs="Times New Roman"/>
-          <w:sz w:val="24"/>
-        </w:rPr>
         <w:t xml:space="preserve">You have additional arms that go beyond the standard humanoid’s 2 arms. You may have up to 4 total extra arms (meaning you’ll have at most 6 total arms) – the number chosen as soon as you gain this </w:t>
       </w:r>
       <w:r>
@@ -11463,15 +12775,7 @@
           <w:rFonts w:ascii="Goudy Old Style" w:hAnsi="Goudy Old Style" w:cs="Times New Roman"/>
           <w:sz w:val="24"/>
         </w:rPr>
-        <w:t xml:space="preserve">rte. For each arm you have, you gain the following benefits: +2 to any checks made to grapple a creature, +2 to Athletics, double your carrying capacity, and increase the damage of any unarmed strikes you make by 3. You also have the following base benefits no matter the total extra </w:t>
-      </w:r>
-      <w:r>
-        <w:rPr>
-          <w:rFonts w:ascii="Goudy Old Style" w:hAnsi="Goudy Old Style" w:cs="Times New Roman"/>
-          <w:sz w:val="24"/>
-        </w:rPr>
-        <w:lastRenderedPageBreak/>
-        <w:t>arms you have: you have advantage on checks made to climb or remain clinging to a surface, you have advantage on checks made to escape a grapple, and it only costs you 5 feet of movement to get up from prone. If you have 2 extra arms, you gain the following detriments: Other creatures have advantage on sight-based Perception checks made to notice you and your total AC is reduced by 1 (Minimum of 1). If you have 3 extra arms, you also gain the following detriments: Your walking speed is halved, you have disadvantage on Dexterity (Stealth) and Dexterity (Sleight of Hand) checks, your total AC is reduced by 3 rather than 1 (Minimum of 1), and you require specially designed clothes and armor. If you have 4 extra arms, you also gain the following detriments: You have disadvantage on Dexterity saving throws and your AC is reduced by 5 rather than 3 (Minimum of 1)</w:t>
+        <w:t>rte. For each arm you have, you gain the following benefits: +2 to any checks made to grapple a creature, +2 to Athletics, double your carrying capacity, and increase the damage of any unarmed strikes you make by 3. You also have the following base benefits no matter the total extra arms you have: you have advantage on checks made to climb or remain clinging to a surface, you have advantage on checks made to escape a grapple, and it only costs you 5 feet of movement to get up from prone. If you have 2 extra arms, you gain the following detriments: Other creatures have advantage on sight-based Perception checks made to notice you and your total AC is reduced by 1 (Minimum of 1). If you have 3 extra arms, you also gain the following detriments: Your walking speed is halved, you have disadvantage on Dexterity (Stealth) and Dexterity (Sleight of Hand) checks, your total AC is reduced by 3 rather than 1 (Minimum of 1), and you require specially designed clothes and armor. If you have 4 extra arms, you also gain the following detriments: You have disadvantage on Dexterity saving throws and your AC is reduced by 5 rather than 3 (Minimum of 1)</w:t>
       </w:r>
     </w:p>
     <w:p>
@@ -11555,6 +12859,7 @@
           <w:b/>
           <w:bCs/>
         </w:rPr>
+        <w:lastRenderedPageBreak/>
         <w:t>Appearance</w:t>
       </w:r>
       <w:bookmarkEnd w:id="46"/>
@@ -11660,7 +12965,6 @@
           <w:rFonts w:ascii="Goudy Old Style" w:hAnsi="Goudy Old Style" w:cs="Times New Roman"/>
           <w:sz w:val="24"/>
         </w:rPr>
-        <w:lastRenderedPageBreak/>
         <w:t>The dimensions of the object increase or decre</w:t>
       </w:r>
       <w:r>
@@ -11763,6 +13067,7 @@
           <w:rFonts w:ascii="Goudy Old Style" w:hAnsi="Goudy Old Style" w:cs="Times New Roman"/>
           <w:sz w:val="24"/>
         </w:rPr>
+        <w:lastRenderedPageBreak/>
         <w:t>As an action, you may excrete a slick, flammable oily substance from your body. You may either create a pool of the substance in a 20-ft radius around you, produce enough of a concentrated oil to fill up to a 5-pint container, or you may fire a glob of the oil out up to 100 ft away, creating a 10-ft radius pool centered on the impact site. The pools last 1 minute, after which the oil dries. A creature other than yourself moving across the pool must succeed on a DC 15 Dexterity saving throw or fall prone. A creature moving through the area at half speed doesn’t need to make the saving throw. A creature that falls prone in the oil becomes coated in the substance and, for the next minute, whenever they take fire damage, they take an additional 10 fire damage from the burning oil. Whenever one of the pools takes fire damage, the entire radius ignites, burning for the next minute. While a pool burns, a creature that enters the area for the first time on a turn or ends its turn there takes 3d6 fire damage. After the minute passes, the oil burns out. After you excrete oil, you must wait 12 seconds before you may excrete any more oil.</w:t>
       </w:r>
     </w:p>
@@ -11797,7 +13102,6 @@
           <w:rFonts w:ascii="Goudy Old Style" w:hAnsi="Goudy Old Style" w:cs="Times New Roman"/>
           <w:sz w:val="24"/>
         </w:rPr>
-        <w:lastRenderedPageBreak/>
         <w:t>You gain p</w:t>
       </w:r>
       <w:r>
@@ -12117,6 +13421,7 @@
           <w:rFonts w:ascii="Goudy Old Style" w:hAnsi="Goudy Old Style" w:cs="Times New Roman"/>
           <w:sz w:val="24"/>
         </w:rPr>
+        <w:lastRenderedPageBreak/>
         <w:t xml:space="preserve">As an action, you may touch food, drink, or other such object – removing any poisoning, diseases, or curses within the food, drink, or object. When using this ability, the food or drink becomes safe to consume and, if the object was attuned to a </w:t>
       </w:r>
       <w:r>
@@ -12270,7 +13575,6 @@
           <w:rFonts w:ascii="Goudy Old Style" w:hAnsi="Goudy Old Style" w:cs="Times New Roman"/>
           <w:sz w:val="24"/>
         </w:rPr>
-        <w:lastRenderedPageBreak/>
         <w:t>Whenever you make a skill check on a skill you are proficient in and the rolled total is less than the associated ability score used for the skill check, you may instead use your ability score as the total instead. You may use this up to 3 times</w:t>
       </w:r>
       <w:r>
@@ -12540,6 +13844,7 @@
           <w:rStyle w:val="Heading1Char"/>
           <w:b/>
         </w:rPr>
+        <w:lastRenderedPageBreak/>
         <w:t>Seismic Sensing</w:t>
       </w:r>
       <w:bookmarkEnd w:id="60"/>
@@ -12670,7 +13975,6 @@
           <w:rStyle w:val="Heading1Char"/>
           <w:b/>
         </w:rPr>
-        <w:lastRenderedPageBreak/>
         <w:t>Shrouding Mist</w:t>
       </w:r>
       <w:bookmarkEnd w:id="63"/>
@@ -12971,6 +14275,7 @@
           <w:rFonts w:ascii="Goudy Old Style" w:hAnsi="Goudy Old Style" w:cs="Times New Roman"/>
           <w:sz w:val="24"/>
         </w:rPr>
+        <w:lastRenderedPageBreak/>
         <w:t>As an action, you may excrete a slick cleaning solution from your body. You may either create a pool of the substance in a 40-ft radius around you, produce enough of a concentrated liquid soap to fill up to a 1-gallon container, or you may fire a glob of the solution out up to 100 ft away, creating a 20-ft radius pool centered on the impact site. The pools last 1 minute, after which the soap dries. A creature other than yourself that moving across the pool must succeed on a DC 20 Dexterity saving throw or fall prone. A creature moving through the area at half speed makes the saving throw at disadvantage. A creature with eyes that falls prone in the solution must make a DC 10 Constitution saving throw or be blinded until the end of its next turn. Whenever you move across one of your pools, every foot of movement you use counts as 2 – allowing you to cover twice the distance you normally would in the same amount of time. After you excrete soap, you must wait 12 seconds before you may excrete any more soap.</w:t>
       </w:r>
     </w:p>
@@ -12984,7 +14289,6 @@
           <w:rStyle w:val="Heading1Char"/>
           <w:b/>
         </w:rPr>
-        <w:lastRenderedPageBreak/>
         <w:t>Soft Falls</w:t>
       </w:r>
       <w:bookmarkEnd w:id="68"/>
@@ -13264,6 +14568,7 @@
           <w:rFonts w:ascii="Goudy Old Style" w:hAnsi="Goudy Old Style" w:cs="Times New Roman"/>
           <w:sz w:val="24"/>
         </w:rPr>
+        <w:lastRenderedPageBreak/>
         <w:t>After completing the casting process of a spell (after going through the full casting time, providing any necessary components, and possibly expending any spell slots or other such features), if the spell is cast at 5</w:t>
       </w:r>
       <w:r>
@@ -13313,7 +14618,6 @@
           <w:rFonts w:ascii="Goudy Old Style" w:hAnsi="Goudy Old Style" w:cs="Times New Roman"/>
           <w:sz w:val="24"/>
         </w:rPr>
-        <w:lastRenderedPageBreak/>
         <w:t>You can adhere your hands to surfaces</w:t>
       </w:r>
       <w:r>
@@ -13713,6 +15017,7 @@
           <w:rStyle w:val="Heading1Char"/>
           <w:b/>
         </w:rPr>
+        <w:lastRenderedPageBreak/>
         <w:t>Survivor</w:t>
       </w:r>
       <w:bookmarkEnd w:id="78"/>
@@ -13913,7 +15218,6 @@
           <w:rStyle w:val="Heading1Char"/>
           <w:b/>
         </w:rPr>
-        <w:lastRenderedPageBreak/>
         <w:t>Telepathy</w:t>
       </w:r>
       <w:bookmarkEnd w:id="81"/>
@@ -14177,7 +15481,15 @@
           <w:rFonts w:ascii="Goudy Old Style" w:hAnsi="Goudy Old Style" w:cs="Times New Roman"/>
           <w:sz w:val="24"/>
         </w:rPr>
-        <w:t>While you are conscious, you can walk across liquid surfaces if you choose to do so. Additionally, while you are conscious, you may use a bonus action to immediately rise up to 100 ft while submerged in liquid, stopping once your entire body passes the surface or if you reach a point to where you can no longer rise</w:t>
+        <w:t xml:space="preserve">While you are conscious, you can walk across liquid surfaces if you choose to do so. Additionally, while you are conscious, you may use a bonus action to immediately rise up to 100 ft </w:t>
+      </w:r>
+      <w:r>
+        <w:rPr>
+          <w:rFonts w:ascii="Goudy Old Style" w:hAnsi="Goudy Old Style" w:cs="Times New Roman"/>
+          <w:sz w:val="24"/>
+        </w:rPr>
+        <w:lastRenderedPageBreak/>
+        <w:t>while submerged in liquid, stopping once your entire body passes the surface or if you reach a point to where you can no longer rise</w:t>
       </w:r>
     </w:p>
     <w:p>
@@ -14308,15 +15620,7 @@
           <w:rFonts w:ascii="Goudy Old Style" w:hAnsi="Goudy Old Style" w:cs="Times New Roman"/>
           <w:sz w:val="24"/>
         </w:rPr>
-        <w:t xml:space="preserve"> type as well as an additional benefit </w:t>
-      </w:r>
-      <w:r>
-        <w:rPr>
-          <w:rFonts w:ascii="Goudy Old Style" w:hAnsi="Goudy Old Style" w:cs="Times New Roman"/>
-          <w:sz w:val="24"/>
-        </w:rPr>
-        <w:lastRenderedPageBreak/>
-        <w:t xml:space="preserve">based on the chosen </w:t>
+        <w:t xml:space="preserve"> type as well as an additional benefit based on the chosen </w:t>
       </w:r>
       <w:r>
         <w:rPr>
@@ -14543,6 +15847,7 @@
           <w:rStyle w:val="Heading1Char"/>
           <w:b/>
         </w:rPr>
+        <w:lastRenderedPageBreak/>
         <w:t>World Essence</w:t>
       </w:r>
       <w:bookmarkEnd w:id="95"/>
@@ -14625,15 +15930,7 @@
           <w:rFonts w:ascii="Goudy Old Style" w:hAnsi="Goudy Old Style" w:cs="Times New Roman"/>
           <w:sz w:val="24"/>
         </w:rPr>
-        <w:t xml:space="preserve">As an action, you can emit a controlled radiance from out of your form. This radiance lasts a maximum number of hours equal to 1 + your proficiency bonus. During this time, you give off 30 ft of bright light and dim light equal to double the bright light radius. Additionally, as a bonus action, you may increase or decrease the radius of bright light </w:t>
-      </w:r>
-      <w:r>
-        <w:rPr>
-          <w:rFonts w:ascii="Goudy Old Style" w:hAnsi="Goudy Old Style" w:cs="Times New Roman"/>
-          <w:sz w:val="24"/>
-        </w:rPr>
-        <w:lastRenderedPageBreak/>
-        <w:t>by up to 30 ft to a minimum radius of 5 ft and a maximum radius of 300 ft</w:t>
+        <w:t>As an action, you can emit a controlled radiance from out of your form. This radiance lasts a maximum number of hours equal to 1 + your proficiency bonus. During this time, you give off 30 ft of bright light and dim light equal to double the bright light radius. Additionally, as a bonus action, you may increase or decrease the radius of bright light by up to 30 ft to a minimum radius of 5 ft and a maximum radius of 300 ft</w:t>
       </w:r>
       <w:r>
         <w:rPr>
@@ -14753,6 +16050,7 @@
           <w:rFonts w:ascii="Goudy Old Style" w:hAnsi="Goudy Old Style" w:cs="Times New Roman"/>
           <w:sz w:val="24"/>
         </w:rPr>
+        <w:lastRenderedPageBreak/>
         <w:t xml:space="preserve">Whenever you cast a spell or use an ability, you may treat an unoccupied space that you can see within </w:t>
       </w:r>
       <w:r>
@@ -14800,15 +16098,7 @@
           <w:rFonts w:ascii="Goudy Old Style" w:hAnsi="Goudy Old Style" w:cs="Times New Roman"/>
           <w:sz w:val="24"/>
         </w:rPr>
-        <w:t xml:space="preserve">Whenever you or another creature that you can see within 100 ft of yourself makes an ability check, attack roll, or saving throw, you may roll 1d4 and apply it to the targeted creature’s roll as either a bonus or penalty (no action or reaction required). You may use </w:t>
-      </w:r>
-      <w:r>
-        <w:rPr>
-          <w:rFonts w:ascii="Goudy Old Style" w:hAnsi="Goudy Old Style" w:cs="Times New Roman"/>
-          <w:sz w:val="24"/>
-        </w:rPr>
-        <w:lastRenderedPageBreak/>
-        <w:t xml:space="preserve">this ability a </w:t>
+        <w:t xml:space="preserve">Whenever you or another creature that you can see within 100 ft of yourself makes an ability check, attack roll, or saving throw, you may roll 1d4 and apply it to the targeted creature’s roll as either a bonus or penalty (no action or reaction required). You may use this ability a </w:t>
       </w:r>
       <w:r>
         <w:rPr>
@@ -14915,6 +16205,7 @@
           <w:rStyle w:val="Heading1Char"/>
           <w:b/>
         </w:rPr>
+        <w:lastRenderedPageBreak/>
         <w:t>X-Ray Vision</w:t>
       </w:r>
       <w:bookmarkEnd w:id="103"/>
@@ -15333,6 +16624,119 @@
     </w:lvl>
   </w:abstractNum>
   <w:abstractNum w:abstractNumId="2" w15:restartNumberingAfterBreak="0">
+    <w:nsid w:val="125A2DD9"/>
+    <w:multiLevelType w:val="hybridMultilevel"/>
+    <w:tmpl w:val="30D6F604"/>
+    <w:lvl w:ilvl="0" w:tplc="04090001">
+      <w:start w:val="1"/>
+      <w:numFmt w:val="bullet"/>
+      <w:lvlText w:val=""/>
+      <w:lvlJc w:val="left"/>
+      <w:pPr>
+        <w:ind w:left="1440" w:hanging="360"/>
+      </w:pPr>
+      <w:rPr>
+        <w:rFonts w:ascii="Symbol" w:hAnsi="Symbol" w:hint="default"/>
+      </w:rPr>
+    </w:lvl>
+    <w:lvl w:ilvl="1" w:tplc="04090003">
+      <w:start w:val="1"/>
+      <w:numFmt w:val="bullet"/>
+      <w:lvlText w:val="o"/>
+      <w:lvlJc w:val="left"/>
+      <w:pPr>
+        <w:ind w:left="2160" w:hanging="360"/>
+      </w:pPr>
+      <w:rPr>
+        <w:rFonts w:ascii="Courier New" w:hAnsi="Courier New" w:cs="Courier New" w:hint="default"/>
+      </w:rPr>
+    </w:lvl>
+    <w:lvl w:ilvl="2" w:tplc="04090005" w:tentative="1">
+      <w:start w:val="1"/>
+      <w:numFmt w:val="bullet"/>
+      <w:lvlText w:val=""/>
+      <w:lvlJc w:val="left"/>
+      <w:pPr>
+        <w:ind w:left="2880" w:hanging="360"/>
+      </w:pPr>
+      <w:rPr>
+        <w:rFonts w:ascii="Wingdings" w:hAnsi="Wingdings" w:hint="default"/>
+      </w:rPr>
+    </w:lvl>
+    <w:lvl w:ilvl="3" w:tplc="04090001" w:tentative="1">
+      <w:start w:val="1"/>
+      <w:numFmt w:val="bullet"/>
+      <w:lvlText w:val=""/>
+      <w:lvlJc w:val="left"/>
+      <w:pPr>
+        <w:ind w:left="3600" w:hanging="360"/>
+      </w:pPr>
+      <w:rPr>
+        <w:rFonts w:ascii="Symbol" w:hAnsi="Symbol" w:hint="default"/>
+      </w:rPr>
+    </w:lvl>
+    <w:lvl w:ilvl="4" w:tplc="04090003" w:tentative="1">
+      <w:start w:val="1"/>
+      <w:numFmt w:val="bullet"/>
+      <w:lvlText w:val="o"/>
+      <w:lvlJc w:val="left"/>
+      <w:pPr>
+        <w:ind w:left="4320" w:hanging="360"/>
+      </w:pPr>
+      <w:rPr>
+        <w:rFonts w:ascii="Courier New" w:hAnsi="Courier New" w:cs="Courier New" w:hint="default"/>
+      </w:rPr>
+    </w:lvl>
+    <w:lvl w:ilvl="5" w:tplc="04090005" w:tentative="1">
+      <w:start w:val="1"/>
+      <w:numFmt w:val="bullet"/>
+      <w:lvlText w:val=""/>
+      <w:lvlJc w:val="left"/>
+      <w:pPr>
+        <w:ind w:left="5040" w:hanging="360"/>
+      </w:pPr>
+      <w:rPr>
+        <w:rFonts w:ascii="Wingdings" w:hAnsi="Wingdings" w:hint="default"/>
+      </w:rPr>
+    </w:lvl>
+    <w:lvl w:ilvl="6" w:tplc="04090001" w:tentative="1">
+      <w:start w:val="1"/>
+      <w:numFmt w:val="bullet"/>
+      <w:lvlText w:val=""/>
+      <w:lvlJc w:val="left"/>
+      <w:pPr>
+        <w:ind w:left="5760" w:hanging="360"/>
+      </w:pPr>
+      <w:rPr>
+        <w:rFonts w:ascii="Symbol" w:hAnsi="Symbol" w:hint="default"/>
+      </w:rPr>
+    </w:lvl>
+    <w:lvl w:ilvl="7" w:tplc="04090003" w:tentative="1">
+      <w:start w:val="1"/>
+      <w:numFmt w:val="bullet"/>
+      <w:lvlText w:val="o"/>
+      <w:lvlJc w:val="left"/>
+      <w:pPr>
+        <w:ind w:left="6480" w:hanging="360"/>
+      </w:pPr>
+      <w:rPr>
+        <w:rFonts w:ascii="Courier New" w:hAnsi="Courier New" w:cs="Courier New" w:hint="default"/>
+      </w:rPr>
+    </w:lvl>
+    <w:lvl w:ilvl="8" w:tplc="04090005" w:tentative="1">
+      <w:start w:val="1"/>
+      <w:numFmt w:val="bullet"/>
+      <w:lvlText w:val=""/>
+      <w:lvlJc w:val="left"/>
+      <w:pPr>
+        <w:ind w:left="7200" w:hanging="360"/>
+      </w:pPr>
+      <w:rPr>
+        <w:rFonts w:ascii="Wingdings" w:hAnsi="Wingdings" w:hint="default"/>
+      </w:rPr>
+    </w:lvl>
+  </w:abstractNum>
+  <w:abstractNum w:abstractNumId="3" w15:restartNumberingAfterBreak="0">
     <w:nsid w:val="16667C8C"/>
     <w:multiLevelType w:val="hybridMultilevel"/>
     <w:tmpl w:val="ABB25920"/>
@@ -15445,7 +16849,7 @@
       </w:rPr>
     </w:lvl>
   </w:abstractNum>
-  <w:abstractNum w:abstractNumId="3" w15:restartNumberingAfterBreak="0">
+  <w:abstractNum w:abstractNumId="4" w15:restartNumberingAfterBreak="0">
     <w:nsid w:val="17901913"/>
     <w:multiLevelType w:val="hybridMultilevel"/>
     <w:tmpl w:val="12988D36"/>
@@ -15558,7 +16962,7 @@
       </w:rPr>
     </w:lvl>
   </w:abstractNum>
-  <w:abstractNum w:abstractNumId="4" w15:restartNumberingAfterBreak="0">
+  <w:abstractNum w:abstractNumId="5" w15:restartNumberingAfterBreak="0">
     <w:nsid w:val="2390048A"/>
     <w:multiLevelType w:val="hybridMultilevel"/>
     <w:tmpl w:val="9EEA27FE"/>
@@ -15671,7 +17075,7 @@
       </w:rPr>
     </w:lvl>
   </w:abstractNum>
-  <w:abstractNum w:abstractNumId="5" w15:restartNumberingAfterBreak="0">
+  <w:abstractNum w:abstractNumId="6" w15:restartNumberingAfterBreak="0">
     <w:nsid w:val="28C1410F"/>
     <w:multiLevelType w:val="hybridMultilevel"/>
     <w:tmpl w:val="1A5824C2"/>
@@ -15784,7 +17188,7 @@
       </w:rPr>
     </w:lvl>
   </w:abstractNum>
-  <w:abstractNum w:abstractNumId="6" w15:restartNumberingAfterBreak="0">
+  <w:abstractNum w:abstractNumId="7" w15:restartNumberingAfterBreak="0">
     <w:nsid w:val="2CFB6364"/>
     <w:multiLevelType w:val="hybridMultilevel"/>
     <w:tmpl w:val="E7DA3A8A"/>
@@ -15897,7 +17301,7 @@
       </w:rPr>
     </w:lvl>
   </w:abstractNum>
-  <w:abstractNum w:abstractNumId="7" w15:restartNumberingAfterBreak="0">
+  <w:abstractNum w:abstractNumId="8" w15:restartNumberingAfterBreak="0">
     <w:nsid w:val="2F406C0D"/>
     <w:multiLevelType w:val="hybridMultilevel"/>
     <w:tmpl w:val="9B5463C6"/>
@@ -16010,7 +17414,7 @@
       </w:rPr>
     </w:lvl>
   </w:abstractNum>
-  <w:abstractNum w:abstractNumId="8" w15:restartNumberingAfterBreak="0">
+  <w:abstractNum w:abstractNumId="9" w15:restartNumberingAfterBreak="0">
     <w:nsid w:val="30E2783B"/>
     <w:multiLevelType w:val="hybridMultilevel"/>
     <w:tmpl w:val="954E7BDE"/>
@@ -16101,7 +17505,7 @@
       </w:pPr>
     </w:lvl>
   </w:abstractNum>
-  <w:abstractNum w:abstractNumId="9" w15:restartNumberingAfterBreak="0">
+  <w:abstractNum w:abstractNumId="10" w15:restartNumberingAfterBreak="0">
     <w:nsid w:val="412E3ACD"/>
     <w:multiLevelType w:val="hybridMultilevel"/>
     <w:tmpl w:val="8458CDDA"/>
@@ -16214,7 +17618,7 @@
       </w:rPr>
     </w:lvl>
   </w:abstractNum>
-  <w:abstractNum w:abstractNumId="10" w15:restartNumberingAfterBreak="0">
+  <w:abstractNum w:abstractNumId="11" w15:restartNumberingAfterBreak="0">
     <w:nsid w:val="4FCA3BA6"/>
     <w:multiLevelType w:val="hybridMultilevel"/>
     <w:tmpl w:val="02A8403A"/>
@@ -16327,7 +17731,7 @@
       </w:rPr>
     </w:lvl>
   </w:abstractNum>
-  <w:abstractNum w:abstractNumId="11" w15:restartNumberingAfterBreak="0">
+  <w:abstractNum w:abstractNumId="12" w15:restartNumberingAfterBreak="0">
     <w:nsid w:val="50A17938"/>
     <w:multiLevelType w:val="hybridMultilevel"/>
     <w:tmpl w:val="68A873CA"/>
@@ -16444,37 +17848,40 @@
     <w:abstractNumId w:val="1"/>
   </w:num>
   <w:num w:numId="2" w16cid:durableId="493225246">
-    <w:abstractNumId w:val="11"/>
+    <w:abstractNumId w:val="12"/>
   </w:num>
   <w:num w:numId="3" w16cid:durableId="1969237071">
-    <w:abstractNumId w:val="6"/>
+    <w:abstractNumId w:val="7"/>
   </w:num>
   <w:num w:numId="4" w16cid:durableId="1645818272">
-    <w:abstractNumId w:val="3"/>
+    <w:abstractNumId w:val="4"/>
   </w:num>
   <w:num w:numId="5" w16cid:durableId="437678699">
-    <w:abstractNumId w:val="4"/>
+    <w:abstractNumId w:val="5"/>
   </w:num>
   <w:num w:numId="6" w16cid:durableId="362361641">
-    <w:abstractNumId w:val="7"/>
+    <w:abstractNumId w:val="8"/>
   </w:num>
   <w:num w:numId="7" w16cid:durableId="692343485">
     <w:abstractNumId w:val="0"/>
   </w:num>
   <w:num w:numId="8" w16cid:durableId="1298141704">
+    <w:abstractNumId w:val="10"/>
+  </w:num>
+  <w:num w:numId="9" w16cid:durableId="1387409208">
+    <w:abstractNumId w:val="11"/>
+  </w:num>
+  <w:num w:numId="10" w16cid:durableId="1983657208">
+    <w:abstractNumId w:val="3"/>
+  </w:num>
+  <w:num w:numId="11" w16cid:durableId="2060395907">
+    <w:abstractNumId w:val="6"/>
+  </w:num>
+  <w:num w:numId="12" w16cid:durableId="872838999">
     <w:abstractNumId w:val="9"/>
   </w:num>
-  <w:num w:numId="9" w16cid:durableId="1387409208">
-    <w:abstractNumId w:val="10"/>
-  </w:num>
-  <w:num w:numId="10" w16cid:durableId="1983657208">
+  <w:num w:numId="13" w16cid:durableId="175197549">
     <w:abstractNumId w:val="2"/>
-  </w:num>
-  <w:num w:numId="11" w16cid:durableId="2060395907">
-    <w:abstractNumId w:val="5"/>
-  </w:num>
-  <w:num w:numId="12" w16cid:durableId="872838999">
-    <w:abstractNumId w:val="8"/>
   </w:num>
 </w:numbering>
 </file>

</xml_diff>

<commit_message>
Fourth pass, adding new abilities to Martial Arts Mastery and expanding upon Mind Reading
</commit_message>
<xml_diff>
--- a/Reclamation/Minor Artes R.docx
+++ b/Reclamation/Minor Artes R.docx
@@ -12352,7 +12352,42 @@
           <w:rFonts w:ascii="Goudy Old Style" w:hAnsi="Goudy Old Style" w:cs="Times New Roman"/>
           <w:sz w:val="24"/>
         </w:rPr>
-        <w:t>You gain proficiency in unarmed strikes and improvised weapons. Y</w:t>
+        <w:t xml:space="preserve">You gain proficiency in unarmed strikes and improvised weapons. </w:t>
+      </w:r>
+      <w:r>
+        <w:rPr>
+          <w:rFonts w:ascii="Goudy Old Style" w:hAnsi="Goudy Old Style" w:cs="Times New Roman"/>
+          <w:sz w:val="24"/>
+        </w:rPr>
+        <w:t xml:space="preserve">You </w:t>
+      </w:r>
+      <w:r>
+        <w:rPr>
+          <w:rFonts w:ascii="Goudy Old Style" w:hAnsi="Goudy Old Style" w:cs="Times New Roman"/>
+          <w:sz w:val="24"/>
+        </w:rPr>
+        <w:t xml:space="preserve">also </w:t>
+      </w:r>
+      <w:r>
+        <w:rPr>
+          <w:rFonts w:ascii="Goudy Old Style" w:hAnsi="Goudy Old Style" w:cs="Times New Roman"/>
+          <w:sz w:val="24"/>
+        </w:rPr>
+        <w:t>gain proficiency and expertise in Athletics</w:t>
+      </w:r>
+      <w:r>
+        <w:rPr>
+          <w:rFonts w:ascii="Goudy Old Style" w:hAnsi="Goudy Old Style" w:cs="Times New Roman"/>
+          <w:sz w:val="24"/>
+        </w:rPr>
+        <w:t xml:space="preserve">. </w:t>
+      </w:r>
+      <w:r>
+        <w:rPr>
+          <w:rFonts w:ascii="Goudy Old Style" w:hAnsi="Goudy Old Style" w:cs="Times New Roman"/>
+          <w:sz w:val="24"/>
+        </w:rPr>
+        <w:t>Y</w:t>
       </w:r>
       <w:r>
         <w:rPr>
@@ -12429,28 +12464,49 @@
           <w:rFonts w:ascii="Goudy Old Style" w:hAnsi="Goudy Old Style" w:cs="Times New Roman"/>
           <w:sz w:val="24"/>
         </w:rPr>
-        <w:t>. When</w:t>
-      </w:r>
-      <w:r>
-        <w:rPr>
-          <w:rFonts w:ascii="Goudy Old Style" w:hAnsi="Goudy Old Style" w:cs="Times New Roman"/>
-          <w:sz w:val="24"/>
-        </w:rPr>
-        <w:t>ever</w:t>
-      </w:r>
-      <w:r>
-        <w:rPr>
-          <w:rFonts w:ascii="Goudy Old Style" w:hAnsi="Goudy Old Style" w:cs="Times New Roman"/>
-          <w:sz w:val="24"/>
-        </w:rPr>
-        <w:t xml:space="preserve"> you </w:t>
-      </w:r>
-      <w:r>
-        <w:rPr>
-          <w:rFonts w:ascii="Goudy Old Style" w:hAnsi="Goudy Old Style" w:cs="Times New Roman"/>
-          <w:sz w:val="24"/>
-        </w:rPr>
-        <w:t>take the Attack action on your turn, you may make one additional attack – this attack must be either an unarmed strike or an attack with an improvised weapon</w:t>
+        <w:t xml:space="preserve">. </w:t>
+      </w:r>
+      <w:r>
+        <w:rPr>
+          <w:rFonts w:ascii="Goudy Old Style" w:hAnsi="Goudy Old Style" w:cs="Times New Roman"/>
+          <w:sz w:val="24"/>
+        </w:rPr>
+        <w:t>Once per turn, when</w:t>
+      </w:r>
+      <w:r>
+        <w:rPr>
+          <w:rFonts w:ascii="Goudy Old Style" w:hAnsi="Goudy Old Style" w:cs="Times New Roman"/>
+          <w:sz w:val="24"/>
+        </w:rPr>
+        <w:t xml:space="preserve"> you make an unarmed strike or an attack using an improvised weapon, you may expend and roll a hit die to apply</w:t>
+      </w:r>
+      <w:r>
+        <w:rPr>
+          <w:rFonts w:ascii="Goudy Old Style" w:hAnsi="Goudy Old Style" w:cs="Times New Roman"/>
+          <w:sz w:val="24"/>
+        </w:rPr>
+        <w:t xml:space="preserve"> one of the following benefits: (1) you may apply the hit die roll as a bonus to the attack and damage roll; (2) you may gain a number of temporary hit points equal to the damage total plus the hit die roll; (3) </w:t>
+      </w:r>
+      <w:r>
+        <w:rPr>
+          <w:rFonts w:ascii="Goudy Old Style" w:hAnsi="Goudy Old Style" w:cs="Times New Roman"/>
+          <w:sz w:val="24"/>
+        </w:rPr>
+        <w:t>you may increase your AC by the hit die roll until</w:t>
+      </w:r>
+      <w:r>
+        <w:rPr>
+          <w:rFonts w:ascii="Goudy Old Style" w:hAnsi="Goudy Old Style" w:cs="Times New Roman"/>
+          <w:sz w:val="24"/>
+        </w:rPr>
+        <w:t xml:space="preserve"> the start of your next turn</w:t>
+      </w:r>
+      <w:r>
+        <w:rPr>
+          <w:rFonts w:ascii="Goudy Old Style" w:hAnsi="Goudy Old Style" w:cs="Times New Roman"/>
+          <w:sz w:val="24"/>
+        </w:rPr>
+        <w:t>.</w:t>
       </w:r>
     </w:p>
     <w:p>
@@ -12539,7 +12595,77 @@
           <w:rFonts w:ascii="Goudy Old Style" w:hAnsi="Goudy Old Style" w:cs="Times New Roman"/>
           <w:sz w:val="24"/>
         </w:rPr>
-        <w:t>As an action, you may define a general, nonmagical substance or material (e.g. wood, iron, acid, sea water, etc.). For the next hour, you have a general sense of the direction of any nonmagical substance or material that matches your definition located within 5 miles of yourself. Additionally, as long as you are able to see, while it is within 100 ft of you and not behind full cover, you perceive a faint aura outlining it. You cannot sense specific objects or creatures with this arte, and anything that would normally meet the definition that is within an area that cannot be detected by Divination magic or in an area of arte suppression or a similar effect cannot be sensed. After the hour passes, you must make a short or long rest before you can use this ability again.</w:t>
+        <w:t>As an action, you may define a general, nonmagical substance or material (e.g. wood, iron, acid, sea water, etc.). For the next hour, you have a general sense of the direction of any nonmagical substance or material that matches your definition located within 5 miles of yourself. Additionally,</w:t>
+      </w:r>
+      <w:r>
+        <w:rPr>
+          <w:rFonts w:ascii="Goudy Old Style" w:hAnsi="Goudy Old Style" w:cs="Times New Roman"/>
+          <w:sz w:val="24"/>
+        </w:rPr>
+        <w:t xml:space="preserve"> w</w:t>
+      </w:r>
+      <w:r>
+        <w:rPr>
+          <w:rFonts w:ascii="Goudy Old Style" w:hAnsi="Goudy Old Style" w:cs="Times New Roman"/>
+          <w:sz w:val="24"/>
+        </w:rPr>
+        <w:t>hile it is within 100 ft of yo</w:t>
+      </w:r>
+      <w:r>
+        <w:rPr>
+          <w:rFonts w:ascii="Goudy Old Style" w:hAnsi="Goudy Old Style" w:cs="Times New Roman"/>
+          <w:sz w:val="24"/>
+        </w:rPr>
+        <w:t>u</w:t>
+      </w:r>
+      <w:r>
+        <w:rPr>
+          <w:rFonts w:ascii="Goudy Old Style" w:hAnsi="Goudy Old Style" w:cs="Times New Roman"/>
+          <w:sz w:val="24"/>
+        </w:rPr>
+        <w:t>, you perceive a faint aura outlining it</w:t>
+      </w:r>
+      <w:r>
+        <w:rPr>
+          <w:rFonts w:ascii="Goudy Old Style" w:hAnsi="Goudy Old Style" w:cs="Times New Roman"/>
+          <w:sz w:val="24"/>
+        </w:rPr>
+        <w:t xml:space="preserve"> – even if it is behind total cover</w:t>
+      </w:r>
+      <w:r>
+        <w:rPr>
+          <w:rFonts w:ascii="Goudy Old Style" w:hAnsi="Goudy Old Style" w:cs="Times New Roman"/>
+          <w:sz w:val="24"/>
+        </w:rPr>
+        <w:t xml:space="preserve">. </w:t>
+      </w:r>
+      <w:r>
+        <w:rPr>
+          <w:rFonts w:ascii="Goudy Old Style" w:hAnsi="Goudy Old Style" w:cs="Times New Roman"/>
+          <w:sz w:val="24"/>
+        </w:rPr>
+        <w:t>Any effect that blocks Divination magic blocks this ability</w:t>
+      </w:r>
+      <w:r>
+        <w:rPr>
+          <w:rFonts w:ascii="Goudy Old Style" w:hAnsi="Goudy Old Style" w:cs="Times New Roman"/>
+          <w:sz w:val="24"/>
+        </w:rPr>
+        <w:t xml:space="preserve">. After the hour passes, you must </w:t>
+      </w:r>
+      <w:r>
+        <w:rPr>
+          <w:rFonts w:ascii="Goudy Old Style" w:hAnsi="Goudy Old Style" w:cs="Times New Roman"/>
+          <w:sz w:val="24"/>
+        </w:rPr>
+        <w:t>complete</w:t>
+      </w:r>
+      <w:r>
+        <w:rPr>
+          <w:rFonts w:ascii="Goudy Old Style" w:hAnsi="Goudy Old Style" w:cs="Times New Roman"/>
+          <w:sz w:val="24"/>
+        </w:rPr>
+        <w:t xml:space="preserve"> a short or long rest before you can use this ability again.</w:t>
       </w:r>
     </w:p>
     <w:p>
@@ -12580,7 +12706,57 @@
           <w:rFonts w:ascii="Goudy Old Style" w:hAnsi="Goudy Old Style" w:cs="Times New Roman"/>
           <w:sz w:val="24"/>
         </w:rPr>
-        <w:t>As an action, you may begin to read the base thoughts of a creature of your choice you can see within 100 ft. You may stop reading their thoughts by using a subsequent bonus action. While reading a creature’s base thoughts you glean their current emotional state, what’s most on their mind, and its current location (meaning it cannot benefit from being hidden or invisible against you). You stop reading the creature’s thoughts if either you or the creature is incapacitated or dies, if the creature gets further than 100 ft away, or after 1-hour passes. Once you stop reading a creature’s thoughts, you cannot read its thoughts again for the next hour.</w:t>
+        <w:t xml:space="preserve">As an action, you </w:t>
+      </w:r>
+      <w:r>
+        <w:rPr>
+          <w:rFonts w:ascii="Goudy Old Style" w:hAnsi="Goudy Old Style" w:cs="Times New Roman"/>
+          <w:sz w:val="24"/>
+        </w:rPr>
+        <w:t xml:space="preserve">can open up your mind to directly interface with the thoughts of other creatures. For the next 10 minutes, you can detect the presence of thinking creatures within 100 feet of yourself – even if they are behind total cover; however, you cannot detect a creature protected from Divination magic through this ability. </w:t>
+      </w:r>
+      <w:r>
+        <w:rPr>
+          <w:rFonts w:ascii="Goudy Old Style" w:hAnsi="Goudy Old Style" w:cs="Times New Roman"/>
+          <w:sz w:val="24"/>
+        </w:rPr>
+        <w:t xml:space="preserve">You may end this ability early as a bonus action; this ability also ends early if you fall unconscious or die. </w:t>
+      </w:r>
+      <w:r>
+        <w:rPr>
+          <w:rFonts w:ascii="Goudy Old Style" w:hAnsi="Goudy Old Style" w:cs="Times New Roman"/>
+          <w:sz w:val="24"/>
+        </w:rPr>
+        <w:t>While this ability is active, as a bonus action, you can focus on one mind you can sense and link with it – attempting to glean information.</w:t>
+      </w:r>
+      <w:r>
+        <w:rPr>
+          <w:rFonts w:ascii="Goudy Old Style" w:hAnsi="Goudy Old Style" w:cs="Times New Roman"/>
+          <w:sz w:val="24"/>
+        </w:rPr>
+        <w:t xml:space="preserve"> The targeted creature makes an Intelligence saving throw (DC = 8 + your proficiency bonus + your highest ability score modifier). On a successful save, you are unable to link with the creature’s mind and the creature is immune to any further attempts for the next 24 hours. On a failed save, you link with the creature’s mind. You immediately learn the creature’s surface thoughts (what’s most on its mind in that moment) and emotions. You may then ask up to three questions as you probe through the creature’s mind. You receive sincere answers based on the creature’s knowledge and memories. This </w:t>
+      </w:r>
+      <w:r>
+        <w:rPr>
+          <w:rFonts w:ascii="Goudy Old Style" w:hAnsi="Goudy Old Style" w:cs="Times New Roman"/>
+          <w:sz w:val="24"/>
+        </w:rPr>
+        <w:lastRenderedPageBreak/>
+        <w:t>ability doesn’t provide the creature with knowledge it doesn’t already have so it cannot answer questions it doesn’t have an answer to; however, this ability can access memories the creature may have repressed or forgotten (though not memories that have been magically/supernaturally altered or deleted in some way)</w:t>
+      </w:r>
+      <w:r>
+        <w:rPr>
+          <w:rFonts w:ascii="Goudy Old Style" w:hAnsi="Goudy Old Style" w:cs="Times New Roman"/>
+          <w:sz w:val="24"/>
+        </w:rPr>
+        <w:t xml:space="preserve">. After asking your three questions, you lose the link to the creature and the creature becomes immune to any further attempts to link with its mind for 24 hours. </w:t>
+      </w:r>
+      <w:r>
+        <w:rPr>
+          <w:rFonts w:ascii="Goudy Old Style" w:hAnsi="Goudy Old Style" w:cs="Times New Roman"/>
+          <w:sz w:val="24"/>
+        </w:rPr>
+        <w:t>After this ability ends, you must complete a short or long rest before you can open your mind up again.</w:t>
       </w:r>
     </w:p>
     <w:p>
@@ -12650,7 +12826,6 @@
           <w:rStyle w:val="Heading1Char"/>
           <w:b/>
         </w:rPr>
-        <w:lastRenderedPageBreak/>
         <w:t>Minor Telekinesis</w:t>
       </w:r>
       <w:bookmarkEnd w:id="42"/>
@@ -12775,7 +12950,15 @@
           <w:rFonts w:ascii="Goudy Old Style" w:hAnsi="Goudy Old Style" w:cs="Times New Roman"/>
           <w:sz w:val="24"/>
         </w:rPr>
-        <w:t>rte. For each arm you have, you gain the following benefits: +2 to any checks made to grapple a creature, +2 to Athletics, double your carrying capacity, and increase the damage of any unarmed strikes you make by 3. You also have the following base benefits no matter the total extra arms you have: you have advantage on checks made to climb or remain clinging to a surface, you have advantage on checks made to escape a grapple, and it only costs you 5 feet of movement to get up from prone. If you have 2 extra arms, you gain the following detriments: Other creatures have advantage on sight-based Perception checks made to notice you and your total AC is reduced by 1 (Minimum of 1). If you have 3 extra arms, you also gain the following detriments: Your walking speed is halved, you have disadvantage on Dexterity (Stealth) and Dexterity (Sleight of Hand) checks, your total AC is reduced by 3 rather than 1 (Minimum of 1), and you require specially designed clothes and armor. If you have 4 extra arms, you also gain the following detriments: You have disadvantage on Dexterity saving throws and your AC is reduced by 5 rather than 3 (Minimum of 1)</w:t>
+        <w:t xml:space="preserve">rte. For each arm you have, you gain the following benefits: +2 to any checks made to grapple a creature, +2 to Athletics, double your carrying capacity, and increase the damage of any unarmed strikes you make by 3. You also have the following base benefits no matter the total extra arms you have: you have advantage on checks made to climb or remain clinging to a surface, you have advantage on checks made to escape a grapple, and it only costs you 5 feet of movement to get up from prone. If you have 2 extra arms, you gain the following detriments: Other creatures have advantage on sight-based Perception checks made to notice you and your total AC is reduced by 1 (Minimum of 1). If you have 3 extra arms, you also gain the following detriments: Your walking speed is halved, you have disadvantage on Dexterity (Stealth) and Dexterity (Sleight of Hand) checks, </w:t>
+      </w:r>
+      <w:r>
+        <w:rPr>
+          <w:rFonts w:ascii="Goudy Old Style" w:hAnsi="Goudy Old Style" w:cs="Times New Roman"/>
+          <w:sz w:val="24"/>
+        </w:rPr>
+        <w:lastRenderedPageBreak/>
+        <w:t>your total AC is reduced by 3 rather than 1 (Minimum of 1), and you require specially designed clothes and armor. If you have 4 extra arms, you also gain the following detriments: You have disadvantage on Dexterity saving throws and your AC is reduced by 5 rather than 3 (Minimum of 1)</w:t>
       </w:r>
     </w:p>
     <w:p>
@@ -12859,7 +13042,6 @@
           <w:b/>
           <w:bCs/>
         </w:rPr>
-        <w:lastRenderedPageBreak/>
         <w:t>Appearance</w:t>
       </w:r>
       <w:bookmarkEnd w:id="46"/>
@@ -13026,6 +13208,7 @@
           <w:rFonts w:ascii="Goudy Old Style" w:hAnsi="Goudy Old Style" w:cs="Times New Roman"/>
           <w:sz w:val="24"/>
         </w:rPr>
+        <w:lastRenderedPageBreak/>
         <w:t>The object’s weight is either doubled, quadrupled, halved, or quartered (your choice). This alteration does not alter the size of the object, only the weight</w:t>
       </w:r>
       <w:r>
@@ -13067,7 +13250,6 @@
           <w:rFonts w:ascii="Goudy Old Style" w:hAnsi="Goudy Old Style" w:cs="Times New Roman"/>
           <w:sz w:val="24"/>
         </w:rPr>
-        <w:lastRenderedPageBreak/>
         <w:t>As an action, you may excrete a slick, flammable oily substance from your body. You may either create a pool of the substance in a 20-ft radius around you, produce enough of a concentrated oil to fill up to a 5-pint container, or you may fire a glob of the oil out up to 100 ft away, creating a 10-ft radius pool centered on the impact site. The pools last 1 minute, after which the oil dries. A creature other than yourself moving across the pool must succeed on a DC 15 Dexterity saving throw or fall prone. A creature moving through the area at half speed doesn’t need to make the saving throw. A creature that falls prone in the oil becomes coated in the substance and, for the next minute, whenever they take fire damage, they take an additional 10 fire damage from the burning oil. Whenever one of the pools takes fire damage, the entire radius ignites, burning for the next minute. While a pool burns, a creature that enters the area for the first time on a turn or ends its turn there takes 3d6 fire damage. After the minute passes, the oil burns out. After you excrete oil, you must wait 12 seconds before you may excrete any more oil.</w:t>
       </w:r>
     </w:p>
@@ -13297,7 +13479,15 @@
           <w:rFonts w:ascii="Goudy Old Style" w:hAnsi="Goudy Old Style" w:cs="Times New Roman"/>
           <w:sz w:val="24"/>
         </w:rPr>
-        <w:t xml:space="preserve">A creature that fails the saving throw loses all feelings of hostility and enters a calm, peaceful state for the next minute, ending early if it is </w:t>
+        <w:t xml:space="preserve">A creature that fails the </w:t>
+      </w:r>
+      <w:r>
+        <w:rPr>
+          <w:rFonts w:ascii="Goudy Old Style" w:hAnsi="Goudy Old Style" w:cs="Times New Roman"/>
+          <w:sz w:val="24"/>
+        </w:rPr>
+        <w:lastRenderedPageBreak/>
+        <w:t xml:space="preserve">saving throw loses all feelings of hostility and enters a calm, peaceful state for the next minute, ending early if it is </w:t>
       </w:r>
       <w:r>
         <w:rPr>
@@ -13421,7 +13611,6 @@
           <w:rFonts w:ascii="Goudy Old Style" w:hAnsi="Goudy Old Style" w:cs="Times New Roman"/>
           <w:sz w:val="24"/>
         </w:rPr>
-        <w:lastRenderedPageBreak/>
         <w:t xml:space="preserve">As an action, you may touch food, drink, or other such object – removing any poisoning, diseases, or curses within the food, drink, or object. When using this ability, the food or drink becomes safe to consume and, if the object was attuned to a </w:t>
       </w:r>
       <w:r>
@@ -13634,7 +13823,15 @@
           <w:rFonts w:ascii="Goudy Old Style" w:hAnsi="Goudy Old Style" w:cs="Times New Roman"/>
           <w:sz w:val="24"/>
         </w:rPr>
-        <w:t xml:space="preserve">. In order to add an object to the demiplane, it must be able to fit within the container’s opening (roughly </w:t>
+        <w:t xml:space="preserve">. In order to add an object to the demiplane, </w:t>
+      </w:r>
+      <w:r>
+        <w:rPr>
+          <w:rFonts w:ascii="Goudy Old Style" w:hAnsi="Goudy Old Style" w:cs="Times New Roman"/>
+          <w:sz w:val="24"/>
+        </w:rPr>
+        <w:lastRenderedPageBreak/>
+        <w:t xml:space="preserve">it must be able to fit within the container’s opening (roughly </w:t>
       </w:r>
       <w:r>
         <w:rPr>
@@ -13844,7 +14041,6 @@
           <w:rStyle w:val="Heading1Char"/>
           <w:b/>
         </w:rPr>
-        <w:lastRenderedPageBreak/>
         <w:t>Seismic Sensing</w:t>
       </w:r>
       <w:bookmarkEnd w:id="60"/>
@@ -14087,7 +14283,15 @@
           <w:rFonts w:ascii="Goudy Old Style" w:hAnsi="Goudy Old Style" w:cs="Times New Roman"/>
           <w:sz w:val="24"/>
         </w:rPr>
-        <w:t>proficiency bonus. While the mist is active, as a bonus action, you may increase or decrease the radius by up to 10 ft to a minimum radius of 5 ft and maximum radius of 300 ft. While the mist is out in a 60 ft radius or greater area, it only lightly obscures its region. You may end the mist early as a bonus action; additionally, the mist also ends early if you die or fall unconscious. You ignore the obscuring effects of the mist. After the mist ends, you cannot use this ability again until you complete a short or long rest</w:t>
+        <w:t xml:space="preserve">proficiency bonus. While the mist is active, as a bonus action, you may increase or decrease the radius by up to 10 ft to a minimum radius of 5 ft and maximum radius of 300 ft. While the mist is out in a 60 ft radius or greater area, it only lightly obscures its region. You may end the mist early as a bonus action; additionally, the mist also ends early if you die or fall unconscious. You ignore the </w:t>
+      </w:r>
+      <w:r>
+        <w:rPr>
+          <w:rFonts w:ascii="Goudy Old Style" w:hAnsi="Goudy Old Style" w:cs="Times New Roman"/>
+          <w:sz w:val="24"/>
+        </w:rPr>
+        <w:lastRenderedPageBreak/>
+        <w:t>obscuring effects of the mist. After the mist ends, you cannot use this ability again until you complete a short or long rest</w:t>
       </w:r>
     </w:p>
     <w:p>
@@ -14275,7 +14479,6 @@
           <w:rFonts w:ascii="Goudy Old Style" w:hAnsi="Goudy Old Style" w:cs="Times New Roman"/>
           <w:sz w:val="24"/>
         </w:rPr>
-        <w:lastRenderedPageBreak/>
         <w:t>As an action, you may excrete a slick cleaning solution from your body. You may either create a pool of the substance in a 40-ft radius around you, produce enough of a concentrated liquid soap to fill up to a 1-gallon container, or you may fire a glob of the solution out up to 100 ft away, creating a 20-ft radius pool centered on the impact site. The pools last 1 minute, after which the soap dries. A creature other than yourself that moving across the pool must succeed on a DC 20 Dexterity saving throw or fall prone. A creature moving through the area at half speed makes the saving throw at disadvantage. A creature with eyes that falls prone in the solution must make a DC 10 Constitution saving throw or be blinded until the end of its next turn. Whenever you move across one of your pools, every foot of movement you use counts as 2 – allowing you to cover twice the distance you normally would in the same amount of time. After you excrete soap, you must wait 12 seconds before you may excrete any more soap.</w:t>
       </w:r>
     </w:p>
@@ -14372,7 +14575,15 @@
           <w:rFonts w:ascii="Goudy Old Style" w:hAnsi="Goudy Old Style" w:cs="Times New Roman"/>
           <w:sz w:val="24"/>
         </w:rPr>
-        <w:t xml:space="preserve"> within your soul itself. You can swap the weapon with any other that you spend 1 hour focusing on. If away from you for 1 minute or more it returns to your soul. You can instantly recall it to your hand no matter the distance</w:t>
+        <w:t xml:space="preserve"> within your soul </w:t>
+      </w:r>
+      <w:r>
+        <w:rPr>
+          <w:rFonts w:ascii="Goudy Old Style" w:hAnsi="Goudy Old Style" w:cs="Times New Roman"/>
+          <w:sz w:val="24"/>
+        </w:rPr>
+        <w:lastRenderedPageBreak/>
+        <w:t>itself. You can swap the weapon with any other that you spend 1 hour focusing on. If away from you for 1 minute or more it returns to your soul. You can instantly recall it to your hand no matter the distance</w:t>
       </w:r>
       <w:r>
         <w:rPr>
@@ -14568,7 +14779,6 @@
           <w:rFonts w:ascii="Goudy Old Style" w:hAnsi="Goudy Old Style" w:cs="Times New Roman"/>
           <w:sz w:val="24"/>
         </w:rPr>
-        <w:lastRenderedPageBreak/>
         <w:t>After completing the casting process of a spell (after going through the full casting time, providing any necessary components, and possibly expending any spell slots or other such features), if the spell is cast at 5</w:t>
       </w:r>
       <w:r>
@@ -14742,6 +14952,7 @@
           <w:rFonts w:ascii="Goudy Old Style" w:hAnsi="Goudy Old Style" w:cs="Times New Roman"/>
           <w:sz w:val="24"/>
         </w:rPr>
+        <w:lastRenderedPageBreak/>
         <w:t xml:space="preserve">You cannot be magically </w:t>
       </w:r>
       <w:r>
@@ -15017,7 +15228,6 @@
           <w:rStyle w:val="Heading1Char"/>
           <w:b/>
         </w:rPr>
-        <w:lastRenderedPageBreak/>
         <w:t>Survivor</w:t>
       </w:r>
       <w:bookmarkEnd w:id="78"/>
@@ -15321,6 +15531,7 @@
           <w:rFonts w:ascii="Goudy Old Style" w:hAnsi="Goudy Old Style" w:cs="Times New Roman"/>
           <w:sz w:val="24"/>
         </w:rPr>
+        <w:lastRenderedPageBreak/>
         <w:t>You gain proficiency and expertise with up to 5 different tools of your choice</w:t>
       </w:r>
       <w:r>
@@ -15481,15 +15692,7 @@
           <w:rFonts w:ascii="Goudy Old Style" w:hAnsi="Goudy Old Style" w:cs="Times New Roman"/>
           <w:sz w:val="24"/>
         </w:rPr>
-        <w:t xml:space="preserve">While you are conscious, you can walk across liquid surfaces if you choose to do so. Additionally, while you are conscious, you may use a bonus action to immediately rise up to 100 ft </w:t>
-      </w:r>
-      <w:r>
-        <w:rPr>
-          <w:rFonts w:ascii="Goudy Old Style" w:hAnsi="Goudy Old Style" w:cs="Times New Roman"/>
-          <w:sz w:val="24"/>
-        </w:rPr>
-        <w:lastRenderedPageBreak/>
-        <w:t>while submerged in liquid, stopping once your entire body passes the surface or if you reach a point to where you can no longer rise</w:t>
+        <w:t>While you are conscious, you can walk across liquid surfaces if you choose to do so. Additionally, while you are conscious, you may use a bonus action to immediately rise up to 100 ft while submerged in liquid, stopping once your entire body passes the surface or if you reach a point to where you can no longer rise</w:t>
       </w:r>
     </w:p>
     <w:p>
@@ -15721,6 +15924,7 @@
           <w:rFonts w:ascii="Goudy Old Style" w:hAnsi="Goudy Old Style" w:cs="Times New Roman"/>
           <w:sz w:val="24"/>
         </w:rPr>
+        <w:lastRenderedPageBreak/>
         <w:t>You gain 100 ft of fly speed; however, you cannot benefit from this fly speed while wearing heavy armor. Additionally, while your demonic wings are extended, you make all Charisma checks made against fiends and Evil aligned creatures at advantage</w:t>
       </w:r>
     </w:p>
@@ -15847,7 +16051,6 @@
           <w:rStyle w:val="Heading1Char"/>
           <w:b/>
         </w:rPr>
-        <w:lastRenderedPageBreak/>
         <w:t>World Essence</w:t>
       </w:r>
       <w:bookmarkEnd w:id="95"/>
@@ -15984,7 +16187,15 @@
           <w:rFonts w:ascii="Goudy Old Style" w:hAnsi="Goudy Old Style" w:cs="Times New Roman"/>
           <w:sz w:val="24"/>
         </w:rPr>
-        <w:t>As an action, you can release a controlled darkness from out of your form. This darkness lasts a maximum number of hours equal to 1 + your proficiency bonus. During this time, you emit a 15 ft radius area of magical darkness that darkvision cannot penetrate; however, you can see through this darkness. Additionally, as a bonus action, you may increase or decrease the radius of magical darkness by up to 5 ft to a minimum radius of 5 ft and a maximum radius of 60 ft. Finally, you may use a bonus action to end the darkness early. The darkness also ends early if you fall unconscious or die. After the darkness ends, you must complete a short or long rest before you may use it again</w:t>
+        <w:t xml:space="preserve">As an action, you can release a controlled darkness from out of your form. This darkness lasts a maximum number of hours equal to 1 + your proficiency bonus. During this time, you emit a 15 ft radius area of magical darkness that darkvision cannot </w:t>
+      </w:r>
+      <w:r>
+        <w:rPr>
+          <w:rFonts w:ascii="Goudy Old Style" w:hAnsi="Goudy Old Style" w:cs="Times New Roman"/>
+          <w:sz w:val="24"/>
+        </w:rPr>
+        <w:lastRenderedPageBreak/>
+        <w:t>penetrate; however, you can see through this darkness. Additionally, as a bonus action, you may increase or decrease the radius of magical darkness by up to 5 ft to a minimum radius of 5 ft and a maximum radius of 60 ft. Finally, you may use a bonus action to end the darkness early. The darkness also ends early if you fall unconscious or die. After the darkness ends, you must complete a short or long rest before you may use it again</w:t>
       </w:r>
     </w:p>
     <w:p>
@@ -16050,7 +16261,6 @@
           <w:rFonts w:ascii="Goudy Old Style" w:hAnsi="Goudy Old Style" w:cs="Times New Roman"/>
           <w:sz w:val="24"/>
         </w:rPr>
-        <w:lastRenderedPageBreak/>
         <w:t xml:space="preserve">Whenever you cast a spell or use an ability, you may treat an unoccupied space that you can see within </w:t>
       </w:r>
       <w:r>
@@ -16145,7 +16355,15 @@
           <w:rFonts w:ascii="Goudy Old Style" w:hAnsi="Goudy Old Style" w:cs="Times New Roman"/>
           <w:sz w:val="24"/>
         </w:rPr>
-        <w:t>You possess a pool of vitality equal to 20 * your proficiency bonus. You may draw from this pool in the following ways: at the start of your turn, if you have at least 1 hit point, you may expend up to 20 points of vitality to regain that many hit points; whenever you use or are targeted by a spell or ability (other than this Minor Arte) that regains hit points, you may expend up to 20 points of vitality and increase the healing by that much; whenever you make a save to end an effect that is causing you to be poisoned or paralyzed, you may expend 10 points of vitality to automatically pass the save; finally, whenever you fail a death saving throw, you may expend 10 points of vitality to reroll the save. You regain all expended points of vitality upon completing a long rest</w:t>
+        <w:t xml:space="preserve">You possess a pool of vitality equal to 20 * your proficiency bonus. You may draw from this pool in the following ways: at the start of your turn, if you have at least 1 hit point, you may expend up to 20 points of vitality to regain that many hit points; whenever you use or are targeted by a spell or ability (other than this Minor Arte) that regains hit points, you may expend up to 20 points of vitality and increase the healing by that much; whenever you make a save to end an effect that is causing you to be poisoned </w:t>
+      </w:r>
+      <w:r>
+        <w:rPr>
+          <w:rFonts w:ascii="Goudy Old Style" w:hAnsi="Goudy Old Style" w:cs="Times New Roman"/>
+          <w:sz w:val="24"/>
+        </w:rPr>
+        <w:lastRenderedPageBreak/>
+        <w:t>or paralyzed, you may expend 10 points of vitality to automatically pass the save; finally, whenever you fail a death saving throw, you may expend 10 points of vitality to reroll the save. You regain all expended points of vitality upon completing a long rest</w:t>
       </w:r>
     </w:p>
     <w:p>
@@ -16205,7 +16423,6 @@
           <w:rStyle w:val="Heading1Char"/>
           <w:b/>
         </w:rPr>
-        <w:lastRenderedPageBreak/>
         <w:t>X-Ray Vision</w:t>
       </w:r>
       <w:bookmarkEnd w:id="103"/>

</xml_diff>

<commit_message>
Fifth pass, expanding on Material Manipulation
</commit_message>
<xml_diff>
--- a/Reclamation/Minor Artes R.docx
+++ b/Reclamation/Minor Artes R.docx
@@ -12790,30 +12790,351 @@
           <w:rFonts w:ascii="Goudy Old Style" w:hAnsi="Goudy Old Style" w:cs="Times New Roman"/>
           <w:sz w:val="24"/>
         </w:rPr>
-        <w:t xml:space="preserve">This Minor Arte may be gained multiple times, choosing a different inorganic material or a different form of plant matter each time. You gain the ability to </w:t>
-      </w:r>
-      <w:r>
-        <w:rPr>
-          <w:rFonts w:ascii="Goudy Old Style" w:hAnsi="Goudy Old Style" w:cs="Times New Roman"/>
-          <w:sz w:val="24"/>
-        </w:rPr>
-        <w:t xml:space="preserve">take the </w:t>
-      </w:r>
-      <w:r>
-        <w:rPr>
-          <w:rFonts w:ascii="Goudy Old Style" w:hAnsi="Goudy Old Style" w:cs="Times New Roman"/>
-          <w:b/>
-          <w:bCs/>
-          <w:sz w:val="24"/>
-        </w:rPr>
-        <w:t>Manipulate</w:t>
-      </w:r>
-      <w:r>
-        <w:rPr>
-          <w:rFonts w:ascii="Goudy Old Style" w:hAnsi="Goudy Old Style" w:cs="Times New Roman"/>
-          <w:sz w:val="24"/>
-        </w:rPr>
-        <w:t xml:space="preserve"> action, targeting the chosen material or plant matter.</w:t>
+        <w:t>This Minor Arte may be gained multiple times, choosing a different inorganic material</w:t>
+      </w:r>
+      <w:r>
+        <w:rPr>
+          <w:rFonts w:ascii="Goudy Old Style" w:hAnsi="Goudy Old Style" w:cs="Times New Roman"/>
+          <w:sz w:val="24"/>
+        </w:rPr>
+        <w:t xml:space="preserve"> (e.g. stone, ice, gold, magma)</w:t>
+      </w:r>
+      <w:r>
+        <w:rPr>
+          <w:rFonts w:ascii="Goudy Old Style" w:hAnsi="Goudy Old Style" w:cs="Times New Roman"/>
+          <w:sz w:val="24"/>
+        </w:rPr>
+        <w:t xml:space="preserve"> or a different form of plant</w:t>
+      </w:r>
+      <w:r>
+        <w:rPr>
+          <w:rFonts w:ascii="Goudy Old Style" w:hAnsi="Goudy Old Style" w:cs="Times New Roman"/>
+          <w:sz w:val="24"/>
+        </w:rPr>
+        <w:t>/fungal</w:t>
+      </w:r>
+      <w:r>
+        <w:rPr>
+          <w:rFonts w:ascii="Goudy Old Style" w:hAnsi="Goudy Old Style" w:cs="Times New Roman"/>
+          <w:sz w:val="24"/>
+        </w:rPr>
+        <w:t xml:space="preserve"> matter</w:t>
+      </w:r>
+      <w:r>
+        <w:rPr>
+          <w:rFonts w:ascii="Goudy Old Style" w:hAnsi="Goudy Old Style" w:cs="Times New Roman"/>
+          <w:sz w:val="24"/>
+        </w:rPr>
+        <w:t xml:space="preserve"> (</w:t>
+      </w:r>
+      <w:r>
+        <w:rPr>
+          <w:rFonts w:ascii="Goudy Old Style" w:hAnsi="Goudy Old Style" w:cs="Times New Roman"/>
+          <w:sz w:val="24"/>
+        </w:rPr>
+        <w:t xml:space="preserve">e.g. </w:t>
+      </w:r>
+      <w:r>
+        <w:rPr>
+          <w:rFonts w:ascii="Goudy Old Style" w:hAnsi="Goudy Old Style" w:cs="Times New Roman"/>
+          <w:sz w:val="24"/>
+        </w:rPr>
+        <w:t xml:space="preserve">wood, cotton, </w:t>
+      </w:r>
+      <w:r>
+        <w:rPr>
+          <w:rFonts w:ascii="Goudy Old Style" w:hAnsi="Goudy Old Style" w:cs="Times New Roman"/>
+          <w:sz w:val="24"/>
+        </w:rPr>
+        <w:t xml:space="preserve">hemp, mold) </w:t>
+      </w:r>
+      <w:r>
+        <w:rPr>
+          <w:rFonts w:ascii="Goudy Old Style" w:hAnsi="Goudy Old Style" w:cs="Times New Roman"/>
+          <w:sz w:val="24"/>
+        </w:rPr>
+        <w:t xml:space="preserve">each time. You gain the ability to </w:t>
+      </w:r>
+      <w:r>
+        <w:rPr>
+          <w:rFonts w:ascii="Goudy Old Style" w:hAnsi="Goudy Old Style" w:cs="Times New Roman"/>
+          <w:sz w:val="24"/>
+        </w:rPr>
+        <w:t>acutely manipulate the chosen material or form of plant</w:t>
+      </w:r>
+      <w:r>
+        <w:rPr>
+          <w:rFonts w:ascii="Goudy Old Style" w:hAnsi="Goudy Old Style" w:cs="Times New Roman"/>
+          <w:sz w:val="24"/>
+        </w:rPr>
+        <w:t>/fungal</w:t>
+      </w:r>
+      <w:r>
+        <w:rPr>
+          <w:rFonts w:ascii="Goudy Old Style" w:hAnsi="Goudy Old Style" w:cs="Times New Roman"/>
+          <w:sz w:val="24"/>
+        </w:rPr>
+        <w:t xml:space="preserve"> matter</w:t>
+      </w:r>
+      <w:r>
+        <w:rPr>
+          <w:rFonts w:ascii="Goudy Old Style" w:hAnsi="Goudy Old Style" w:cs="Times New Roman"/>
+          <w:sz w:val="24"/>
+        </w:rPr>
+        <w:t xml:space="preserve"> while it is within 100 feet of you</w:t>
+      </w:r>
+      <w:r>
+        <w:rPr>
+          <w:rFonts w:ascii="Goudy Old Style" w:hAnsi="Goudy Old Style" w:cs="Times New Roman"/>
+          <w:sz w:val="24"/>
+        </w:rPr>
+        <w:t xml:space="preserve"> – manipulating a portion of it that you can see within range and that fits within a 10-foot cube</w:t>
+      </w:r>
+      <w:r>
+        <w:rPr>
+          <w:rFonts w:ascii="Goudy Old Style" w:hAnsi="Goudy Old Style" w:cs="Times New Roman"/>
+          <w:sz w:val="24"/>
+        </w:rPr>
+        <w:t xml:space="preserve">. </w:t>
+      </w:r>
+      <w:r>
+        <w:rPr>
+          <w:rFonts w:ascii="Goudy Old Style" w:hAnsi="Goudy Old Style" w:cs="Times New Roman"/>
+          <w:sz w:val="24"/>
+        </w:rPr>
+        <w:t>As an action, you can perform one of the following manipulations</w:t>
+      </w:r>
+      <w:r>
+        <w:rPr>
+          <w:rFonts w:ascii="Goudy Old Style" w:hAnsi="Goudy Old Style" w:cs="Times New Roman"/>
+          <w:sz w:val="24"/>
+        </w:rPr>
+        <w:t xml:space="preserve"> (</w:t>
+      </w:r>
+      <w:r>
+        <w:rPr>
+          <w:rFonts w:ascii="Goudy Old Style" w:hAnsi="Goudy Old Style" w:cs="Times New Roman"/>
+          <w:sz w:val="24"/>
+        </w:rPr>
+        <w:t>for any saving throws, the DC = 8 + your proficiency bonus + your highest ability score modifier</w:t>
+      </w:r>
+      <w:r>
+        <w:rPr>
+          <w:rFonts w:ascii="Goudy Old Style" w:hAnsi="Goudy Old Style" w:cs="Times New Roman"/>
+          <w:sz w:val="24"/>
+        </w:rPr>
+        <w:t>)</w:t>
+      </w:r>
+      <w:r>
+        <w:rPr>
+          <w:rFonts w:ascii="Goudy Old Style" w:hAnsi="Goudy Old Style" w:cs="Times New Roman"/>
+          <w:sz w:val="24"/>
+        </w:rPr>
+        <w:t>. You may take this action a number of times equal to double your proficiency bonus and regain all expended uses upon completing a long rest.</w:t>
+      </w:r>
+      <w:r>
+        <w:rPr>
+          <w:rFonts w:ascii="Goudy Old Style" w:hAnsi="Goudy Old Style" w:cs="Times New Roman"/>
+          <w:sz w:val="24"/>
+        </w:rPr>
+        <w:t xml:space="preserve"> You also regain 1 use after completing a short rest.</w:t>
+      </w:r>
+    </w:p>
+    <w:p>
+      <w:pPr>
+        <w:pStyle w:val="ListParagraph"/>
+        <w:numPr>
+          <w:ilvl w:val="0"/>
+          <w:numId w:val="14"/>
+        </w:numPr>
+        <w:jc w:val="both"/>
+        <w:rPr>
+          <w:rFonts w:ascii="Goudy Old Style" w:hAnsi="Goudy Old Style" w:cs="Times New Roman"/>
+          <w:sz w:val="24"/>
+        </w:rPr>
+      </w:pPr>
+      <w:r>
+        <w:rPr>
+          <w:rFonts w:ascii="Goudy Old Style" w:hAnsi="Goudy Old Style" w:cs="Times New Roman"/>
+          <w:sz w:val="24"/>
+        </w:rPr>
+        <w:t>You can move the targeted area of material to any other unoccupied space you can see within your manipulation range</w:t>
+      </w:r>
+      <w:r>
+        <w:rPr>
+          <w:rFonts w:ascii="Goudy Old Style" w:hAnsi="Goudy Old Style" w:cs="Times New Roman"/>
+          <w:sz w:val="24"/>
+        </w:rPr>
+        <w:t xml:space="preserve">. </w:t>
+      </w:r>
+      <w:r>
+        <w:rPr>
+          <w:rFonts w:ascii="Goudy Old Style" w:hAnsi="Goudy Old Style" w:cs="Times New Roman"/>
+          <w:sz w:val="24"/>
+        </w:rPr>
+        <w:t xml:space="preserve">Any creature in the path of the moved material must make a Dexterity saving throw. On a failed save, the creature is buffeted by the material as it moves, taking </w:t>
+      </w:r>
+      <w:r>
+        <w:rPr>
+          <w:rFonts w:ascii="Goudy Old Style" w:hAnsi="Goudy Old Style" w:cs="Times New Roman"/>
+          <w:sz w:val="24"/>
+        </w:rPr>
+        <w:t>3</w:t>
+      </w:r>
+      <w:r>
+        <w:rPr>
+          <w:rFonts w:ascii="Goudy Old Style" w:hAnsi="Goudy Old Style" w:cs="Times New Roman"/>
+          <w:sz w:val="24"/>
+        </w:rPr>
+        <w:t>d8 damage of an appropriate damage type. On a successful save, the creature takes half as much damage.</w:t>
+      </w:r>
+      <w:r>
+        <w:rPr>
+          <w:rFonts w:ascii="Goudy Old Style" w:hAnsi="Goudy Old Style" w:cs="Times New Roman"/>
+          <w:sz w:val="24"/>
+        </w:rPr>
+        <w:t xml:space="preserve"> When the area of material reaches its destination, it appears in whatever shape you decide.</w:t>
+      </w:r>
+    </w:p>
+    <w:p>
+      <w:pPr>
+        <w:pStyle w:val="ListParagraph"/>
+        <w:numPr>
+          <w:ilvl w:val="0"/>
+          <w:numId w:val="14"/>
+        </w:numPr>
+        <w:jc w:val="both"/>
+        <w:rPr>
+          <w:rFonts w:ascii="Goudy Old Style" w:hAnsi="Goudy Old Style" w:cs="Times New Roman"/>
+          <w:sz w:val="24"/>
+        </w:rPr>
+      </w:pPr>
+      <w:r>
+        <w:rPr>
+          <w:rFonts w:ascii="Goudy Old Style" w:hAnsi="Goudy Old Style" w:cs="Times New Roman"/>
+          <w:sz w:val="24"/>
+        </w:rPr>
+        <w:t>You can forcibly fire the targeted area of material at another creature or object you can see within your manipulation range. A targeted creature makes a Dexterity saving throw</w:t>
+      </w:r>
+      <w:r>
+        <w:rPr>
+          <w:rFonts w:ascii="Goudy Old Style" w:hAnsi="Goudy Old Style" w:cs="Times New Roman"/>
+          <w:sz w:val="24"/>
+        </w:rPr>
+        <w:t>. On a failed save, the creature is forcefully impacted by the material, taking 6d8 damage of an appropriate damage type. On a successful save, the creature takes half as much damage. Once the area of material reaches its destination, it smashes apart.</w:t>
+      </w:r>
+    </w:p>
+    <w:p>
+      <w:pPr>
+        <w:pStyle w:val="ListParagraph"/>
+        <w:numPr>
+          <w:ilvl w:val="0"/>
+          <w:numId w:val="14"/>
+        </w:numPr>
+        <w:jc w:val="both"/>
+        <w:rPr>
+          <w:rFonts w:ascii="Goudy Old Style" w:hAnsi="Goudy Old Style" w:cs="Times New Roman"/>
+          <w:sz w:val="24"/>
+        </w:rPr>
+      </w:pPr>
+      <w:r>
+        <w:rPr>
+          <w:rFonts w:ascii="Goudy Old Style" w:hAnsi="Goudy Old Style" w:cs="Times New Roman"/>
+          <w:sz w:val="24"/>
+        </w:rPr>
+        <w:t>If the area of material you target is on the ground, you cause it to become difficult terrain. Alternatively, you can cause the ground to become normal terrain if it is already difficult terrain. This change lasts for 1 hour.</w:t>
+      </w:r>
+    </w:p>
+    <w:p>
+      <w:pPr>
+        <w:pStyle w:val="ListParagraph"/>
+        <w:numPr>
+          <w:ilvl w:val="0"/>
+          <w:numId w:val="14"/>
+        </w:numPr>
+        <w:jc w:val="both"/>
+        <w:rPr>
+          <w:rFonts w:ascii="Goudy Old Style" w:hAnsi="Goudy Old Style" w:cs="Times New Roman"/>
+          <w:sz w:val="24"/>
+        </w:rPr>
+      </w:pPr>
+      <w:r>
+        <w:rPr>
+          <w:rFonts w:ascii="Goudy Old Style" w:hAnsi="Goudy Old Style" w:cs="Times New Roman"/>
+          <w:sz w:val="24"/>
+        </w:rPr>
+        <w:t xml:space="preserve">You can temporarily dampen or amplify any harmful properties within the material such as toxicity or heat. If you choose the dampen the properties, the area of material is treated as though creatures pass any saving throws imposed by it and any damage that would be dealt by coming into contact with the material, ingesting the material, </w:t>
+      </w:r>
+      <w:r>
+        <w:rPr>
+          <w:rFonts w:ascii="Goudy Old Style" w:hAnsi="Goudy Old Style" w:cs="Times New Roman"/>
+          <w:sz w:val="24"/>
+        </w:rPr>
+        <w:lastRenderedPageBreak/>
+        <w:t xml:space="preserve">or breathing in the material is reduced to 0. Alternatively, </w:t>
+      </w:r>
+      <w:r>
+        <w:rPr>
+          <w:rFonts w:ascii="Goudy Old Style" w:hAnsi="Goudy Old Style" w:cs="Times New Roman"/>
+          <w:sz w:val="24"/>
+        </w:rPr>
+        <w:t>if you choose to amplify the properties, the DC of any savings throws that are imposed by the area of material is increased by 5 and any damage that would be dealt by coming into contact with the material, ingesting the material, or breathing in the material is doubled. This change lasts for 1 hour.</w:t>
+      </w:r>
+    </w:p>
+    <w:p>
+      <w:pPr>
+        <w:pStyle w:val="ListParagraph"/>
+        <w:numPr>
+          <w:ilvl w:val="0"/>
+          <w:numId w:val="14"/>
+        </w:numPr>
+        <w:jc w:val="both"/>
+        <w:rPr>
+          <w:rFonts w:ascii="Goudy Old Style" w:hAnsi="Goudy Old Style" w:cs="Times New Roman"/>
+          <w:sz w:val="24"/>
+        </w:rPr>
+      </w:pPr>
+      <w:r>
+        <w:rPr>
+          <w:rFonts w:ascii="Goudy Old Style" w:hAnsi="Goudy Old Style" w:cs="Times New Roman"/>
+          <w:sz w:val="24"/>
+        </w:rPr>
+        <w:t>You can temporarily strengthen or weaken an object primarily composed of the material. If you strengthen the object, it gains 50 temporary hit points and takes half damage from all sources (on top of any damage resistances the object already has). Additionally, if the object is a weapon or a piece of armor, it is treated as a +2 version of it (unless it already has a higher bonus). If you weaken the object, it immediately loses all temporary hit points and takes double damage from all sources (on top of any damage vulnerabilities the object already has). Additionally, if the object is a weapon or a piece of armor, it is treated as a -2 version of it (unless it already has a lower penalty). This change lasts for 1 hour.</w:t>
+      </w:r>
+    </w:p>
+    <w:p>
+      <w:pPr>
+        <w:pStyle w:val="ListParagraph"/>
+        <w:numPr>
+          <w:ilvl w:val="0"/>
+          <w:numId w:val="14"/>
+        </w:numPr>
+        <w:jc w:val="both"/>
+        <w:rPr>
+          <w:rFonts w:ascii="Goudy Old Style" w:hAnsi="Goudy Old Style" w:cs="Times New Roman"/>
+          <w:sz w:val="24"/>
+        </w:rPr>
+      </w:pPr>
+      <w:r>
+        <w:rPr>
+          <w:rFonts w:ascii="Goudy Old Style" w:hAnsi="Goudy Old Style" w:cs="Times New Roman"/>
+          <w:sz w:val="24"/>
+        </w:rPr>
+        <w:t xml:space="preserve">You can shape the material however you like; however, </w:t>
+      </w:r>
+      <w:r>
+        <w:rPr>
+          <w:rFonts w:ascii="Goudy Old Style" w:hAnsi="Goudy Old Style" w:cs="Times New Roman"/>
+          <w:sz w:val="24"/>
+        </w:rPr>
+        <w:t>you can’t use this ability to create items that ordinarily require a high degree of craftsmanship, such as jewelry, weapons, glass, or armor, unless you have proficiency with the type of artisan’s tools used to craft such objects</w:t>
+      </w:r>
+      <w:r>
+        <w:rPr>
+          <w:rFonts w:ascii="Goudy Old Style" w:hAnsi="Goudy Old Style" w:cs="Times New Roman"/>
+          <w:sz w:val="24"/>
+        </w:rPr>
+        <w:t>. A change in shape lasts for 1 hour.</w:t>
       </w:r>
     </w:p>
     <w:p>
@@ -12950,7 +13271,7 @@
           <w:rFonts w:ascii="Goudy Old Style" w:hAnsi="Goudy Old Style" w:cs="Times New Roman"/>
           <w:sz w:val="24"/>
         </w:rPr>
-        <w:t xml:space="preserve">rte. For each arm you have, you gain the following benefits: +2 to any checks made to grapple a creature, +2 to Athletics, double your carrying capacity, and increase the damage of any unarmed strikes you make by 3. You also have the following base benefits no matter the total extra arms you have: you have advantage on checks made to climb or remain clinging to a surface, you have advantage on checks made to escape a grapple, and it only costs you 5 feet of movement to get up from prone. If you have 2 extra arms, you gain the following detriments: Other creatures have advantage on sight-based Perception checks made to notice you and your total AC is reduced by 1 (Minimum of 1). If you have 3 extra arms, you also gain the following detriments: Your walking speed is halved, you have disadvantage on Dexterity (Stealth) and Dexterity (Sleight of Hand) checks, </w:t>
+        <w:t xml:space="preserve">rte. For each arm you have, you gain the following benefits: +2 to any checks made to grapple a creature, +2 to Athletics, double your carrying capacity, and increase the damage of any </w:t>
       </w:r>
       <w:r>
         <w:rPr>
@@ -12958,7 +13279,7 @@
           <w:sz w:val="24"/>
         </w:rPr>
         <w:lastRenderedPageBreak/>
-        <w:t>your total AC is reduced by 3 rather than 1 (Minimum of 1), and you require specially designed clothes and armor. If you have 4 extra arms, you also gain the following detriments: You have disadvantage on Dexterity saving throws and your AC is reduced by 5 rather than 3 (Minimum of 1)</w:t>
+        <w:t>unarmed strikes you make by 3. You also have the following base benefits no matter the total extra arms you have: you have advantage on checks made to climb or remain clinging to a surface, you have advantage on checks made to escape a grapple, and it only costs you 5 feet of movement to get up from prone. If you have 2 extra arms, you gain the following detriments: Other creatures have advantage on sight-based Perception checks made to notice you and your total AC is reduced by 1 (Minimum of 1). If you have 3 extra arms, you also gain the following detriments: Your walking speed is halved, you have disadvantage on Dexterity (Stealth) and Dexterity (Sleight of Hand) checks, your total AC is reduced by 3 rather than 1 (Minimum of 1), and you require specially designed clothes and armor. If you have 4 extra arms, you also gain the following detriments: You have disadvantage on Dexterity saving throws and your AC is reduced by 5 rather than 3 (Minimum of 1)</w:t>
       </w:r>
     </w:p>
     <w:p>
@@ -13147,6 +13468,7 @@
           <w:rFonts w:ascii="Goudy Old Style" w:hAnsi="Goudy Old Style" w:cs="Times New Roman"/>
           <w:sz w:val="24"/>
         </w:rPr>
+        <w:lastRenderedPageBreak/>
         <w:t>The dimensions of the object increase or decre</w:t>
       </w:r>
       <w:r>
@@ -13208,7 +13530,6 @@
           <w:rFonts w:ascii="Goudy Old Style" w:hAnsi="Goudy Old Style" w:cs="Times New Roman"/>
           <w:sz w:val="24"/>
         </w:rPr>
-        <w:lastRenderedPageBreak/>
         <w:t>The object’s weight is either doubled, quadrupled, halved, or quartered (your choice). This alteration does not alter the size of the object, only the weight</w:t>
       </w:r>
       <w:r>
@@ -13284,6 +13605,7 @@
           <w:rFonts w:ascii="Goudy Old Style" w:hAnsi="Goudy Old Style" w:cs="Times New Roman"/>
           <w:sz w:val="24"/>
         </w:rPr>
+        <w:lastRenderedPageBreak/>
         <w:t>You gain p</w:t>
       </w:r>
       <w:r>
@@ -13479,15 +13801,7 @@
           <w:rFonts w:ascii="Goudy Old Style" w:hAnsi="Goudy Old Style" w:cs="Times New Roman"/>
           <w:sz w:val="24"/>
         </w:rPr>
-        <w:t xml:space="preserve">A creature that fails the </w:t>
-      </w:r>
-      <w:r>
-        <w:rPr>
-          <w:rFonts w:ascii="Goudy Old Style" w:hAnsi="Goudy Old Style" w:cs="Times New Roman"/>
-          <w:sz w:val="24"/>
-        </w:rPr>
-        <w:lastRenderedPageBreak/>
-        <w:t xml:space="preserve">saving throw loses all feelings of hostility and enters a calm, peaceful state for the next minute, ending early if it is </w:t>
+        <w:t xml:space="preserve">A creature that fails the saving throw loses all feelings of hostility and enters a calm, peaceful state for the next minute, ending early if it is </w:t>
       </w:r>
       <w:r>
         <w:rPr>
@@ -13764,6 +14078,7 @@
           <w:rFonts w:ascii="Goudy Old Style" w:hAnsi="Goudy Old Style" w:cs="Times New Roman"/>
           <w:sz w:val="24"/>
         </w:rPr>
+        <w:lastRenderedPageBreak/>
         <w:t>Whenever you make a skill check on a skill you are proficient in and the rolled total is less than the associated ability score used for the skill check, you may instead use your ability score as the total instead. You may use this up to 3 times</w:t>
       </w:r>
       <w:r>
@@ -13823,15 +14138,7 @@
           <w:rFonts w:ascii="Goudy Old Style" w:hAnsi="Goudy Old Style" w:cs="Times New Roman"/>
           <w:sz w:val="24"/>
         </w:rPr>
-        <w:t xml:space="preserve">. In order to add an object to the demiplane, </w:t>
-      </w:r>
-      <w:r>
-        <w:rPr>
-          <w:rFonts w:ascii="Goudy Old Style" w:hAnsi="Goudy Old Style" w:cs="Times New Roman"/>
-          <w:sz w:val="24"/>
-        </w:rPr>
-        <w:lastRenderedPageBreak/>
-        <w:t xml:space="preserve">it must be able to fit within the container’s opening (roughly </w:t>
+        <w:t xml:space="preserve">. In order to add an object to the demiplane, it must be able to fit within the container’s opening (roughly </w:t>
       </w:r>
       <w:r>
         <w:rPr>
@@ -14171,6 +14478,7 @@
           <w:rStyle w:val="Heading1Char"/>
           <w:b/>
         </w:rPr>
+        <w:lastRenderedPageBreak/>
         <w:t>Shrouding Mist</w:t>
       </w:r>
       <w:bookmarkEnd w:id="63"/>
@@ -14283,15 +14591,7 @@
           <w:rFonts w:ascii="Goudy Old Style" w:hAnsi="Goudy Old Style" w:cs="Times New Roman"/>
           <w:sz w:val="24"/>
         </w:rPr>
-        <w:t xml:space="preserve">proficiency bonus. While the mist is active, as a bonus action, you may increase or decrease the radius by up to 10 ft to a minimum radius of 5 ft and maximum radius of 300 ft. While the mist is out in a 60 ft radius or greater area, it only lightly obscures its region. You may end the mist early as a bonus action; additionally, the mist also ends early if you die or fall unconscious. You ignore the </w:t>
-      </w:r>
-      <w:r>
-        <w:rPr>
-          <w:rFonts w:ascii="Goudy Old Style" w:hAnsi="Goudy Old Style" w:cs="Times New Roman"/>
-          <w:sz w:val="24"/>
-        </w:rPr>
-        <w:lastRenderedPageBreak/>
-        <w:t>obscuring effects of the mist. After the mist ends, you cannot use this ability again until you complete a short or long rest</w:t>
+        <w:t>proficiency bonus. While the mist is active, as a bonus action, you may increase or decrease the radius by up to 10 ft to a minimum radius of 5 ft and maximum radius of 300 ft. While the mist is out in a 60 ft radius or greater area, it only lightly obscures its region. You may end the mist early as a bonus action; additionally, the mist also ends early if you die or fall unconscious. You ignore the obscuring effects of the mist. After the mist ends, you cannot use this ability again until you complete a short or long rest</w:t>
       </w:r>
     </w:p>
     <w:p>
@@ -14492,6 +14792,7 @@
           <w:rStyle w:val="Heading1Char"/>
           <w:b/>
         </w:rPr>
+        <w:lastRenderedPageBreak/>
         <w:t>Soft Falls</w:t>
       </w:r>
       <w:bookmarkEnd w:id="68"/>
@@ -14575,15 +14876,7 @@
           <w:rFonts w:ascii="Goudy Old Style" w:hAnsi="Goudy Old Style" w:cs="Times New Roman"/>
           <w:sz w:val="24"/>
         </w:rPr>
-        <w:t xml:space="preserve"> within your soul </w:t>
-      </w:r>
-      <w:r>
-        <w:rPr>
-          <w:rFonts w:ascii="Goudy Old Style" w:hAnsi="Goudy Old Style" w:cs="Times New Roman"/>
-          <w:sz w:val="24"/>
-        </w:rPr>
-        <w:lastRenderedPageBreak/>
-        <w:t>itself. You can swap the weapon with any other that you spend 1 hour focusing on. If away from you for 1 minute or more it returns to your soul. You can instantly recall it to your hand no matter the distance</w:t>
+        <w:t xml:space="preserve"> within your soul itself. You can swap the weapon with any other that you spend 1 hour focusing on. If away from you for 1 minute or more it returns to your soul. You can instantly recall it to your hand no matter the distance</w:t>
       </w:r>
       <w:r>
         <w:rPr>
@@ -14828,6 +15121,7 @@
           <w:rFonts w:ascii="Goudy Old Style" w:hAnsi="Goudy Old Style" w:cs="Times New Roman"/>
           <w:sz w:val="24"/>
         </w:rPr>
+        <w:lastRenderedPageBreak/>
         <w:t>You can adhere your hands to surfaces</w:t>
       </w:r>
       <w:r>
@@ -14952,7 +15246,6 @@
           <w:rFonts w:ascii="Goudy Old Style" w:hAnsi="Goudy Old Style" w:cs="Times New Roman"/>
           <w:sz w:val="24"/>
         </w:rPr>
-        <w:lastRenderedPageBreak/>
         <w:t xml:space="preserve">You cannot be magically </w:t>
       </w:r>
       <w:r>
@@ -15428,6 +15721,7 @@
           <w:rStyle w:val="Heading1Char"/>
           <w:b/>
         </w:rPr>
+        <w:lastRenderedPageBreak/>
         <w:t>Telepathy</w:t>
       </w:r>
       <w:bookmarkEnd w:id="81"/>
@@ -15531,7 +15825,6 @@
           <w:rFonts w:ascii="Goudy Old Style" w:hAnsi="Goudy Old Style" w:cs="Times New Roman"/>
           <w:sz w:val="24"/>
         </w:rPr>
-        <w:lastRenderedPageBreak/>
         <w:t>You gain proficiency and expertise with up to 5 different tools of your choice</w:t>
       </w:r>
       <w:r>
@@ -15823,7 +16116,15 @@
           <w:rFonts w:ascii="Goudy Old Style" w:hAnsi="Goudy Old Style" w:cs="Times New Roman"/>
           <w:sz w:val="24"/>
         </w:rPr>
-        <w:t xml:space="preserve"> type as well as an additional benefit based on the chosen </w:t>
+        <w:t xml:space="preserve"> type as well as an additional benefit </w:t>
+      </w:r>
+      <w:r>
+        <w:rPr>
+          <w:rFonts w:ascii="Goudy Old Style" w:hAnsi="Goudy Old Style" w:cs="Times New Roman"/>
+          <w:sz w:val="24"/>
+        </w:rPr>
+        <w:lastRenderedPageBreak/>
+        <w:t xml:space="preserve">based on the chosen </w:t>
       </w:r>
       <w:r>
         <w:rPr>
@@ -15924,7 +16225,6 @@
           <w:rFonts w:ascii="Goudy Old Style" w:hAnsi="Goudy Old Style" w:cs="Times New Roman"/>
           <w:sz w:val="24"/>
         </w:rPr>
-        <w:lastRenderedPageBreak/>
         <w:t>You gain 100 ft of fly speed; however, you cannot benefit from this fly speed while wearing heavy armor. Additionally, while your demonic wings are extended, you make all Charisma checks made against fiends and Evil aligned creatures at advantage</w:t>
       </w:r>
     </w:p>
@@ -16133,7 +16433,15 @@
           <w:rFonts w:ascii="Goudy Old Style" w:hAnsi="Goudy Old Style" w:cs="Times New Roman"/>
           <w:sz w:val="24"/>
         </w:rPr>
-        <w:t>As an action, you can emit a controlled radiance from out of your form. This radiance lasts a maximum number of hours equal to 1 + your proficiency bonus. During this time, you give off 30 ft of bright light and dim light equal to double the bright light radius. Additionally, as a bonus action, you may increase or decrease the radius of bright light by up to 30 ft to a minimum radius of 5 ft and a maximum radius of 300 ft</w:t>
+        <w:t xml:space="preserve">As an action, you can emit a controlled radiance from out of your form. This radiance lasts a maximum number of hours equal to 1 + your proficiency bonus. During this time, you give off 30 ft of bright light and dim light equal to double the bright light radius. Additionally, as a bonus action, you may increase or decrease the radius of bright light </w:t>
+      </w:r>
+      <w:r>
+        <w:rPr>
+          <w:rFonts w:ascii="Goudy Old Style" w:hAnsi="Goudy Old Style" w:cs="Times New Roman"/>
+          <w:sz w:val="24"/>
+        </w:rPr>
+        <w:lastRenderedPageBreak/>
+        <w:t>by up to 30 ft to a minimum radius of 5 ft and a maximum radius of 300 ft</w:t>
       </w:r>
       <w:r>
         <w:rPr>
@@ -16187,15 +16495,7 @@
           <w:rFonts w:ascii="Goudy Old Style" w:hAnsi="Goudy Old Style" w:cs="Times New Roman"/>
           <w:sz w:val="24"/>
         </w:rPr>
-        <w:t xml:space="preserve">As an action, you can release a controlled darkness from out of your form. This darkness lasts a maximum number of hours equal to 1 + your proficiency bonus. During this time, you emit a 15 ft radius area of magical darkness that darkvision cannot </w:t>
-      </w:r>
-      <w:r>
-        <w:rPr>
-          <w:rFonts w:ascii="Goudy Old Style" w:hAnsi="Goudy Old Style" w:cs="Times New Roman"/>
-          <w:sz w:val="24"/>
-        </w:rPr>
-        <w:lastRenderedPageBreak/>
-        <w:t>penetrate; however, you can see through this darkness. Additionally, as a bonus action, you may increase or decrease the radius of magical darkness by up to 5 ft to a minimum radius of 5 ft and a maximum radius of 60 ft. Finally, you may use a bonus action to end the darkness early. The darkness also ends early if you fall unconscious or die. After the darkness ends, you must complete a short or long rest before you may use it again</w:t>
+        <w:t>As an action, you can release a controlled darkness from out of your form. This darkness lasts a maximum number of hours equal to 1 + your proficiency bonus. During this time, you emit a 15 ft radius area of magical darkness that darkvision cannot penetrate; however, you can see through this darkness. Additionally, as a bonus action, you may increase or decrease the radius of magical darkness by up to 5 ft to a minimum radius of 5 ft and a maximum radius of 60 ft. Finally, you may use a bonus action to end the darkness early. The darkness also ends early if you fall unconscious or die. After the darkness ends, you must complete a short or long rest before you may use it again</w:t>
       </w:r>
     </w:p>
     <w:p>
@@ -16308,7 +16608,15 @@
           <w:rFonts w:ascii="Goudy Old Style" w:hAnsi="Goudy Old Style" w:cs="Times New Roman"/>
           <w:sz w:val="24"/>
         </w:rPr>
-        <w:t xml:space="preserve">Whenever you or another creature that you can see within 100 ft of yourself makes an ability check, attack roll, or saving throw, you may roll 1d4 and apply it to the targeted creature’s roll as either a bonus or penalty (no action or reaction required). You may use this ability a </w:t>
+        <w:t xml:space="preserve">Whenever you or another creature that you can see within 100 ft of yourself makes an ability check, attack roll, or saving throw, you may roll 1d4 and apply it to the targeted creature’s roll as either a bonus or penalty (no action or reaction required). You may use </w:t>
+      </w:r>
+      <w:r>
+        <w:rPr>
+          <w:rFonts w:ascii="Goudy Old Style" w:hAnsi="Goudy Old Style" w:cs="Times New Roman"/>
+          <w:sz w:val="24"/>
+        </w:rPr>
+        <w:lastRenderedPageBreak/>
+        <w:t xml:space="preserve">this ability a </w:t>
       </w:r>
       <w:r>
         <w:rPr>
@@ -16355,15 +16663,7 @@
           <w:rFonts w:ascii="Goudy Old Style" w:hAnsi="Goudy Old Style" w:cs="Times New Roman"/>
           <w:sz w:val="24"/>
         </w:rPr>
-        <w:t xml:space="preserve">You possess a pool of vitality equal to 20 * your proficiency bonus. You may draw from this pool in the following ways: at the start of your turn, if you have at least 1 hit point, you may expend up to 20 points of vitality to regain that many hit points; whenever you use or are targeted by a spell or ability (other than this Minor Arte) that regains hit points, you may expend up to 20 points of vitality and increase the healing by that much; whenever you make a save to end an effect that is causing you to be poisoned </w:t>
-      </w:r>
-      <w:r>
-        <w:rPr>
-          <w:rFonts w:ascii="Goudy Old Style" w:hAnsi="Goudy Old Style" w:cs="Times New Roman"/>
-          <w:sz w:val="24"/>
-        </w:rPr>
-        <w:lastRenderedPageBreak/>
-        <w:t>or paralyzed, you may expend 10 points of vitality to automatically pass the save; finally, whenever you fail a death saving throw, you may expend 10 points of vitality to reroll the save. You regain all expended points of vitality upon completing a long rest</w:t>
+        <w:t>You possess a pool of vitality equal to 20 * your proficiency bonus. You may draw from this pool in the following ways: at the start of your turn, if you have at least 1 hit point, you may expend up to 20 points of vitality to regain that many hit points; whenever you use or are targeted by a spell or ability (other than this Minor Arte) that regains hit points, you may expend up to 20 points of vitality and increase the healing by that much; whenever you make a save to end an effect that is causing you to be poisoned or paralyzed, you may expend 10 points of vitality to automatically pass the save; finally, whenever you fail a death saving throw, you may expend 10 points of vitality to reroll the save. You regain all expended points of vitality upon completing a long rest</w:t>
       </w:r>
     </w:p>
     <w:p>
@@ -18061,6 +18361,92 @@
       </w:rPr>
     </w:lvl>
   </w:abstractNum>
+  <w:abstractNum w:abstractNumId="13" w15:restartNumberingAfterBreak="0">
+    <w:nsid w:val="5DAD0AB2"/>
+    <w:multiLevelType w:val="hybridMultilevel"/>
+    <w:tmpl w:val="FAF090D8"/>
+    <w:lvl w:ilvl="0" w:tplc="0409000F">
+      <w:start w:val="1"/>
+      <w:numFmt w:val="decimal"/>
+      <w:lvlText w:val="%1."/>
+      <w:lvlJc w:val="left"/>
+      <w:pPr>
+        <w:ind w:left="1440" w:hanging="360"/>
+      </w:pPr>
+    </w:lvl>
+    <w:lvl w:ilvl="1" w:tplc="04090019">
+      <w:start w:val="1"/>
+      <w:numFmt w:val="lowerLetter"/>
+      <w:lvlText w:val="%2."/>
+      <w:lvlJc w:val="left"/>
+      <w:pPr>
+        <w:ind w:left="2160" w:hanging="360"/>
+      </w:pPr>
+    </w:lvl>
+    <w:lvl w:ilvl="2" w:tplc="0409001B" w:tentative="1">
+      <w:start w:val="1"/>
+      <w:numFmt w:val="lowerRoman"/>
+      <w:lvlText w:val="%3."/>
+      <w:lvlJc w:val="right"/>
+      <w:pPr>
+        <w:ind w:left="2880" w:hanging="180"/>
+      </w:pPr>
+    </w:lvl>
+    <w:lvl w:ilvl="3" w:tplc="0409000F" w:tentative="1">
+      <w:start w:val="1"/>
+      <w:numFmt w:val="decimal"/>
+      <w:lvlText w:val="%4."/>
+      <w:lvlJc w:val="left"/>
+      <w:pPr>
+        <w:ind w:left="3600" w:hanging="360"/>
+      </w:pPr>
+    </w:lvl>
+    <w:lvl w:ilvl="4" w:tplc="04090019" w:tentative="1">
+      <w:start w:val="1"/>
+      <w:numFmt w:val="lowerLetter"/>
+      <w:lvlText w:val="%5."/>
+      <w:lvlJc w:val="left"/>
+      <w:pPr>
+        <w:ind w:left="4320" w:hanging="360"/>
+      </w:pPr>
+    </w:lvl>
+    <w:lvl w:ilvl="5" w:tplc="0409001B" w:tentative="1">
+      <w:start w:val="1"/>
+      <w:numFmt w:val="lowerRoman"/>
+      <w:lvlText w:val="%6."/>
+      <w:lvlJc w:val="right"/>
+      <w:pPr>
+        <w:ind w:left="5040" w:hanging="180"/>
+      </w:pPr>
+    </w:lvl>
+    <w:lvl w:ilvl="6" w:tplc="0409000F" w:tentative="1">
+      <w:start w:val="1"/>
+      <w:numFmt w:val="decimal"/>
+      <w:lvlText w:val="%7."/>
+      <w:lvlJc w:val="left"/>
+      <w:pPr>
+        <w:ind w:left="5760" w:hanging="360"/>
+      </w:pPr>
+    </w:lvl>
+    <w:lvl w:ilvl="7" w:tplc="04090019" w:tentative="1">
+      <w:start w:val="1"/>
+      <w:numFmt w:val="lowerLetter"/>
+      <w:lvlText w:val="%8."/>
+      <w:lvlJc w:val="left"/>
+      <w:pPr>
+        <w:ind w:left="6480" w:hanging="360"/>
+      </w:pPr>
+    </w:lvl>
+    <w:lvl w:ilvl="8" w:tplc="0409001B" w:tentative="1">
+      <w:start w:val="1"/>
+      <w:numFmt w:val="lowerRoman"/>
+      <w:lvlText w:val="%9."/>
+      <w:lvlJc w:val="right"/>
+      <w:pPr>
+        <w:ind w:left="7200" w:hanging="180"/>
+      </w:pPr>
+    </w:lvl>
+  </w:abstractNum>
   <w:num w:numId="1" w16cid:durableId="1138492775">
     <w:abstractNumId w:val="1"/>
   </w:num>
@@ -18099,6 +18485,9 @@
   </w:num>
   <w:num w:numId="13" w16cid:durableId="175197549">
     <w:abstractNumId w:val="2"/>
+  </w:num>
+  <w:num w:numId="14" w16cid:durableId="165243893">
+    <w:abstractNumId w:val="13"/>
   </w:num>
 </w:numbering>
 </file>

</xml_diff>